<commit_message>
Added basic introduction and added photo of tower
</commit_message>
<xml_diff>
--- a/EEI.docx
+++ b/EEI.docx
@@ -634,6 +634,7 @@
                                     <w:dataBinding w:prefixMappings="xmlns:ns0='http://purl.org/dc/elements/1.1/' xmlns:ns1='http://schemas.openxmlformats.org/package/2006/metadata/core-properties' " w:xpath="/ns1:coreProperties[1]/ns0:title[1]" w:storeItemID="{6C3C8BC8-F283-45AE-878A-BAB7291924A1}"/>
                                     <w:text/>
                                   </w:sdtPr>
+                                  <w:sdtEndPr/>
                                   <w:sdtContent>
                                     <w:p>
                                       <w:pPr>
@@ -672,6 +673,7 @@
                                     <w:dataBinding w:prefixMappings="xmlns:ns0='http://purl.org/dc/elements/1.1/' xmlns:ns1='http://schemas.openxmlformats.org/package/2006/metadata/core-properties' " w:xpath="/ns1:coreProperties[1]/ns0:subject[1]" w:storeItemID="{6C3C8BC8-F283-45AE-878A-BAB7291924A1}"/>
                                     <w:text/>
                                   </w:sdtPr>
+                                  <w:sdtEndPr/>
                                   <w:sdtContent>
                                     <w:p>
                                       <w:pPr>
@@ -689,25 +691,7 @@
                                           <w:sz w:val="36"/>
                                           <w:szCs w:val="36"/>
                                         </w:rPr>
-                                        <w:t xml:space="preserve">An experimental analysis of </w:t>
-                                      </w:r>
-                                      <w:proofErr w:type="spellStart"/>
-                                      <w:r>
-                                        <w:rPr>
-                                          <w:color w:val="5B9BD5" w:themeColor="accent1"/>
-                                          <w:sz w:val="36"/>
-                                          <w:szCs w:val="36"/>
-                                        </w:rPr>
-                                        <w:t>Dreamworld’s</w:t>
-                                      </w:r>
-                                      <w:proofErr w:type="spellEnd"/>
-                                      <w:r>
-                                        <w:rPr>
-                                          <w:color w:val="5B9BD5" w:themeColor="accent1"/>
-                                          <w:sz w:val="36"/>
-                                          <w:szCs w:val="36"/>
-                                        </w:rPr>
-                                        <w:t xml:space="preserve"> “Tower of Terror 2”.</w:t>
+                                        <w:t>An experimental analysis of Dreamworld’s “Tower of Terror 2”.</w:t>
                                       </w:r>
                                     </w:p>
                                   </w:sdtContent>
@@ -899,11 +883,214 @@
             <w:br w:type="page"/>
           </w:r>
         </w:p>
-        <w:bookmarkStart w:id="0" w:name="_GoBack" w:displacedByCustomXml="next"/>
-        <w:bookmarkEnd w:id="0" w:displacedByCustomXml="next"/>
       </w:sdtContent>
     </w:sdt>
-    <w:p/>
+    <w:sdt>
+      <w:sdtPr>
+        <w:rPr>
+          <w:rFonts w:asciiTheme="minorHAnsi" w:eastAsiaTheme="minorHAnsi" w:hAnsiTheme="minorHAnsi" w:cstheme="minorBidi"/>
+          <w:color w:val="auto"/>
+          <w:sz w:val="22"/>
+          <w:szCs w:val="22"/>
+          <w:lang w:val="en-AU"/>
+        </w:rPr>
+        <w:id w:val="99997310"/>
+        <w:docPartObj>
+          <w:docPartGallery w:val="Table of Contents"/>
+          <w:docPartUnique/>
+        </w:docPartObj>
+      </w:sdtPr>
+      <w:sdtEndPr>
+        <w:rPr>
+          <w:b/>
+          <w:bCs/>
+          <w:noProof/>
+        </w:rPr>
+      </w:sdtEndPr>
+      <w:sdtContent>
+        <w:p>
+          <w:pPr>
+            <w:pStyle w:val="TOCHeading"/>
+          </w:pPr>
+          <w:r>
+            <w:t>Contents</w:t>
+          </w:r>
+        </w:p>
+        <w:p>
+          <w:r>
+            <w:fldChar w:fldCharType="begin"/>
+          </w:r>
+          <w:r>
+            <w:instrText xml:space="preserve"> TOC \o "1-3" \h \z \u </w:instrText>
+          </w:r>
+          <w:r>
+            <w:fldChar w:fldCharType="separate"/>
+          </w:r>
+          <w:r>
+            <w:rPr>
+              <w:b/>
+              <w:bCs/>
+              <w:noProof/>
+              <w:lang w:val="en-US"/>
+            </w:rPr>
+            <w:t>No table of contents entries found.</w:t>
+          </w:r>
+          <w:r>
+            <w:rPr>
+              <w:b/>
+              <w:bCs/>
+              <w:noProof/>
+              <w:lang w:val="en-US"/>
+            </w:rPr>
+            <w:fldChar w:fldCharType="end"/>
+          </w:r>
+        </w:p>
+      </w:sdtContent>
+    </w:sdt>
+    <w:p>
+      <w:pPr>
+        <w:rPr>
+          <w:rFonts w:asciiTheme="majorHAnsi" w:eastAsiaTheme="majorEastAsia" w:hAnsiTheme="majorHAnsi" w:cstheme="majorBidi"/>
+          <w:color w:val="2E74B5" w:themeColor="accent1" w:themeShade="BF"/>
+          <w:sz w:val="32"/>
+          <w:szCs w:val="32"/>
+        </w:rPr>
+      </w:pPr>
+      <w:r>
+        <w:br w:type="page"/>
+      </w:r>
+    </w:p>
+    <w:p>
+      <w:pPr>
+        <w:pStyle w:val="Heading1"/>
+      </w:pPr>
+      <w:r>
+        <w:lastRenderedPageBreak/>
+        <w:t>Abstract</w:t>
+      </w:r>
+    </w:p>
+    <w:p>
+      <w:pPr>
+        <w:pStyle w:val="Heading1"/>
+      </w:pPr>
+      <w:r>
+        <w:t>Introduction</w:t>
+      </w:r>
+    </w:p>
+    <w:p>
+      <w:pPr>
+        <w:keepNext/>
+      </w:pPr>
+      <w:r>
+        <w:rPr>
+          <w:noProof/>
+          <w:lang w:eastAsia="en-AU"/>
+        </w:rPr>
+        <w:drawing>
+          <wp:inline distT="0" distB="0" distL="0" distR="0" wp14:anchorId="72EB3EAB" wp14:editId="45D00834">
+            <wp:extent cx="5731510" cy="2785110"/>
+            <wp:effectExtent l="0" t="0" r="2540" b="0"/>
+            <wp:docPr id="1" name="Picture 1"/>
+            <wp:cNvGraphicFramePr>
+              <a:graphicFrameLocks xmlns:a="http://schemas.openxmlformats.org/drawingml/2006/main" noChangeAspect="1"/>
+            </wp:cNvGraphicFramePr>
+            <a:graphic xmlns:a="http://schemas.openxmlformats.org/drawingml/2006/main">
+              <a:graphicData uri="http://schemas.openxmlformats.org/drawingml/2006/picture">
+                <pic:pic xmlns:pic="http://schemas.openxmlformats.org/drawingml/2006/picture">
+                  <pic:nvPicPr>
+                    <pic:cNvPr id="1" name="ToT_cart dimensions_Page_2.png"/>
+                    <pic:cNvPicPr/>
+                  </pic:nvPicPr>
+                  <pic:blipFill>
+                    <a:blip r:embed="rId5" cstate="print">
+                      <a:extLst>
+                        <a:ext uri="{28A0092B-C50C-407E-A947-70E740481C1C}">
+                          <a14:useLocalDpi xmlns:a14="http://schemas.microsoft.com/office/drawing/2010/main" val="0"/>
+                        </a:ext>
+                      </a:extLst>
+                    </a:blip>
+                    <a:stretch>
+                      <a:fillRect/>
+                    </a:stretch>
+                  </pic:blipFill>
+                  <pic:spPr>
+                    <a:xfrm>
+                      <a:off x="0" y="0"/>
+                      <a:ext cx="5731510" cy="2785110"/>
+                    </a:xfrm>
+                    <a:prstGeom prst="rect">
+                      <a:avLst/>
+                    </a:prstGeom>
+                  </pic:spPr>
+                </pic:pic>
+              </a:graphicData>
+            </a:graphic>
+          </wp:inline>
+        </w:drawing>
+      </w:r>
+    </w:p>
+    <w:p>
+      <w:pPr>
+        <w:pStyle w:val="Caption"/>
+      </w:pPr>
+      <w:r>
+        <w:t xml:space="preserve">Figure </w:t>
+      </w:r>
+      <w:fldSimple w:instr=" SEQ Figure \* ARABIC ">
+        <w:r>
+          <w:rPr>
+            <w:noProof/>
+          </w:rPr>
+          <w:t>1</w:t>
+        </w:r>
+      </w:fldSimple>
+      <w:r>
+        <w:t>: Tower of Terror 2 Schematics</w:t>
+      </w:r>
+    </w:p>
+    <w:p>
+      <w:r>
+        <w:t xml:space="preserve">The </w:t>
+      </w:r>
+      <w:r>
+        <w:rPr>
+          <w:i/>
+        </w:rPr>
+        <w:t xml:space="preserve">Tower of Terror II </w:t>
+      </w:r>
+      <w:r>
+        <w:t xml:space="preserve">is a reverse </w:t>
+      </w:r>
+      <w:r>
+        <w:t>free-fall</w:t>
+      </w:r>
+      <w:r>
+        <w:t xml:space="preserve"> ride, residing in the Dreamworld Theme park in the Gold Coast, Australia. </w:t>
+      </w:r>
+      <w:r>
+        <w:t>Although t</w:t>
+      </w:r>
+      <w:r>
+        <w:t>here are a number of physics concepts that ca</w:t>
+      </w:r>
+      <w:r>
+        <w:t xml:space="preserve">n be examined on this ride, </w:t>
+      </w:r>
+      <w:r>
+        <w:t>the</w:t>
+      </w:r>
+      <w:r>
+        <w:t xml:space="preserve"> focus of the following investigation will be drag and energy. </w:t>
+      </w:r>
+      <w:r>
+        <w:t xml:space="preserve">The investigation will focus on the kinetic and gravitational potential energy of the ride’s cart at </w:t>
+      </w:r>
+      <w:r>
+        <w:t>various points, but will further evaluate the kinetic energy of the cart when it leaves and re-enters the primary tunnel (See Figure 1).</w:t>
+      </w:r>
+      <w:bookmarkStart w:id="0" w:name="_GoBack"/>
+      <w:bookmarkEnd w:id="0"/>
+    </w:p>
     <w:sectPr>
       <w:pgSz w:w="11906" w:h="16838"/>
       <w:pgMar w:top="1440" w:right="1440" w:bottom="1440" w:left="1440" w:header="708" w:footer="708" w:gutter="0"/>
@@ -1310,6 +1497,27 @@
     <w:name w:val="Normal"/>
     <w:qFormat/>
   </w:style>
+  <w:style w:type="paragraph" w:styleId="Heading1">
+    <w:name w:val="heading 1"/>
+    <w:basedOn w:val="Normal"/>
+    <w:next w:val="Normal"/>
+    <w:link w:val="Heading1Char"/>
+    <w:uiPriority w:val="9"/>
+    <w:qFormat/>
+    <w:rsid w:val="007E115D"/>
+    <w:pPr>
+      <w:keepNext/>
+      <w:keepLines/>
+      <w:spacing w:before="240" w:after="0"/>
+      <w:outlineLvl w:val="0"/>
+    </w:pPr>
+    <w:rPr>
+      <w:rFonts w:asciiTheme="majorHAnsi" w:eastAsiaTheme="majorEastAsia" w:hAnsiTheme="majorHAnsi" w:cstheme="majorBidi"/>
+      <w:color w:val="2E74B5" w:themeColor="accent1" w:themeShade="BF"/>
+      <w:sz w:val="32"/>
+      <w:szCs w:val="32"/>
+    </w:rPr>
+  </w:style>
   <w:style w:type="character" w:default="1" w:styleId="DefaultParagraphFont">
     <w:name w:val="Default Paragraph Font"/>
     <w:uiPriority w:val="1"/>
@@ -1360,6 +1568,53 @@
     <w:rPr>
       <w:rFonts w:eastAsiaTheme="minorEastAsia"/>
       <w:lang w:val="en-US"/>
+    </w:rPr>
+  </w:style>
+  <w:style w:type="character" w:customStyle="1" w:styleId="Heading1Char">
+    <w:name w:val="Heading 1 Char"/>
+    <w:basedOn w:val="DefaultParagraphFont"/>
+    <w:link w:val="Heading1"/>
+    <w:uiPriority w:val="9"/>
+    <w:rsid w:val="007E115D"/>
+    <w:rPr>
+      <w:rFonts w:asciiTheme="majorHAnsi" w:eastAsiaTheme="majorEastAsia" w:hAnsiTheme="majorHAnsi" w:cstheme="majorBidi"/>
+      <w:color w:val="2E74B5" w:themeColor="accent1" w:themeShade="BF"/>
+      <w:sz w:val="32"/>
+      <w:szCs w:val="32"/>
+    </w:rPr>
+  </w:style>
+  <w:style w:type="paragraph" w:styleId="TOCHeading">
+    <w:name w:val="TOC Heading"/>
+    <w:basedOn w:val="Heading1"/>
+    <w:next w:val="Normal"/>
+    <w:uiPriority w:val="39"/>
+    <w:unhideWhenUsed/>
+    <w:qFormat/>
+    <w:rsid w:val="007E115D"/>
+    <w:pPr>
+      <w:outlineLvl w:val="9"/>
+    </w:pPr>
+    <w:rPr>
+      <w:lang w:val="en-US"/>
+    </w:rPr>
+  </w:style>
+  <w:style w:type="paragraph" w:styleId="Caption">
+    <w:name w:val="caption"/>
+    <w:basedOn w:val="Normal"/>
+    <w:next w:val="Normal"/>
+    <w:uiPriority w:val="35"/>
+    <w:unhideWhenUsed/>
+    <w:qFormat/>
+    <w:rsid w:val="00A5616E"/>
+    <w:pPr>
+      <w:spacing w:after="200" w:line="240" w:lineRule="auto"/>
+    </w:pPr>
+    <w:rPr>
+      <w:i/>
+      <w:iCs/>
+      <w:color w:val="44546A" w:themeColor="text2"/>
+      <w:sz w:val="18"/>
+      <w:szCs w:val="18"/>
     </w:rPr>
   </w:style>
 </w:styles>
@@ -1624,4 +1879,16 @@
     </a:ext>
   </a:extLst>
 </a:theme>
+</file>
+
+<file path=customXml/item1.xml><?xml version="1.0" encoding="utf-8"?>
+<b:Sources xmlns:b="http://schemas.openxmlformats.org/officeDocument/2006/bibliography" xmlns="http://schemas.openxmlformats.org/officeDocument/2006/bibliography" SelectedStyle="\APASixthEditionOfficeOnline.xsl" StyleName="APA" Version="6"/>
+</file>
+
+<file path=customXml/itemProps1.xml><?xml version="1.0" encoding="utf-8"?>
+<ds:datastoreItem xmlns:ds="http://schemas.openxmlformats.org/officeDocument/2006/customXml" ds:itemID="{C8CBEFA0-2982-4694-851C-97FC4239A5D2}">
+  <ds:schemaRefs>
+    <ds:schemaRef ds:uri="http://schemas.openxmlformats.org/officeDocument/2006/bibliography"/>
+  </ds:schemaRefs>
+</ds:datastoreItem>
 </file>
</xml_diff>

<commit_message>
More work on introduction done. Started introducing energy
</commit_message>
<xml_diff>
--- a/EEI.docx
+++ b/EEI.docx
@@ -917,33 +917,17 @@
           </w:r>
         </w:p>
         <w:p>
-          <w:r>
-            <w:fldChar w:fldCharType="begin"/>
-          </w:r>
-          <w:r>
-            <w:instrText xml:space="preserve"> TOC \o "1-3" \h \z \u </w:instrText>
-          </w:r>
-          <w:r>
-            <w:fldChar w:fldCharType="separate"/>
-          </w:r>
-          <w:r>
-            <w:rPr>
-              <w:b/>
-              <w:bCs/>
-              <w:noProof/>
-              <w:lang w:val="en-US"/>
-            </w:rPr>
-            <w:t>No table of contents entries found.</w:t>
-          </w:r>
-          <w:r>
-            <w:rPr>
-              <w:b/>
-              <w:bCs/>
-              <w:noProof/>
-              <w:lang w:val="en-US"/>
-            </w:rPr>
-            <w:fldChar w:fldCharType="end"/>
-          </w:r>
+          <w:fldSimple w:instr=" TOC \o &quot;1-3&quot; \h \z \u ">
+            <w:r>
+              <w:rPr>
+                <w:b/>
+                <w:bCs/>
+                <w:noProof/>
+                <w:lang w:val="en-US"/>
+              </w:rPr>
+              <w:t>No table of contents entries found.</w:t>
+            </w:r>
+          </w:fldSimple>
         </w:p>
       </w:sdtContent>
     </w:sdt>
@@ -1036,14 +1020,27 @@
       <w:r>
         <w:t xml:space="preserve">Figure </w:t>
       </w:r>
-      <w:fldSimple w:instr=" SEQ Figure \* ARABIC ">
-        <w:r>
-          <w:rPr>
-            <w:noProof/>
-          </w:rPr>
-          <w:t>1</w:t>
-        </w:r>
-      </w:fldSimple>
+      <w:r>
+        <w:fldChar w:fldCharType="begin"/>
+      </w:r>
+      <w:r>
+        <w:instrText xml:space="preserve"> SEQ Figure \* ARABIC </w:instrText>
+      </w:r>
+      <w:r>
+        <w:fldChar w:fldCharType="separate"/>
+      </w:r>
+      <w:r>
+        <w:rPr>
+          <w:noProof/>
+        </w:rPr>
+        <w:t>1</w:t>
+      </w:r>
+      <w:r>
+        <w:rPr>
+          <w:noProof/>
+        </w:rPr>
+        <w:fldChar w:fldCharType="end"/>
+      </w:r>
       <w:r>
         <w:t>: Tower of Terror 2 Schematics</w:t>
       </w:r>
@@ -1088,8 +1085,21 @@
       <w:r>
         <w:t>various points, but will further evaluate the kinetic energy of the cart when it leaves and re-enters the primary tunnel (See Figure 1).</w:t>
       </w:r>
+    </w:p>
+    <w:p>
+      <w:r>
+        <w:t xml:space="preserve">Kinetic energy is energy possessed by an object in motion, and is defined as the work required to obtain a stated velocity through acceleration. In the Tower of Terror, the cart possesses kinetic energy at every point except for when the cart is momentarily paused at its maximum height. </w:t>
+      </w:r>
       <w:bookmarkStart w:id="0" w:name="_GoBack"/>
       <w:bookmarkEnd w:id="0"/>
+    </w:p>
+    <w:p>
+      <w:r>
+        <w:t>An object that possesses motion or a position also possesses mechanical energy. Mechanical energy is defined as the sum of potential and kinetic energy</w:t>
+      </w:r>
+      <w:r>
+        <w:t>.</w:t>
+      </w:r>
     </w:p>
     <w:sectPr>
       <w:pgSz w:w="11906" w:h="16838"/>
@@ -1886,7 +1896,7 @@
 </file>
 
 <file path=customXml/itemProps1.xml><?xml version="1.0" encoding="utf-8"?>
-<ds:datastoreItem xmlns:ds="http://schemas.openxmlformats.org/officeDocument/2006/customXml" ds:itemID="{C8CBEFA0-2982-4694-851C-97FC4239A5D2}">
+<ds:datastoreItem xmlns:ds="http://schemas.openxmlformats.org/officeDocument/2006/customXml" ds:itemID="{0C36D618-2841-43B1-A4B2-A4115132BDD0}">
   <ds:schemaRefs>
     <ds:schemaRef ds:uri="http://schemas.openxmlformats.org/officeDocument/2006/bibliography"/>
   </ds:schemaRefs>

</xml_diff>

<commit_message>
Continued working on introduction. Introduced kinetic, potential, drag
</commit_message>
<xml_diff>
--- a/EEI.docx
+++ b/EEI.docx
@@ -691,7 +691,25 @@
                                           <w:sz w:val="36"/>
                                           <w:szCs w:val="36"/>
                                         </w:rPr>
-                                        <w:t>An experimental analysis of Dreamworld’s “Tower of Terror 2”.</w:t>
+                                        <w:t xml:space="preserve">An experimental analysis of </w:t>
+                                      </w:r>
+                                      <w:proofErr w:type="spellStart"/>
+                                      <w:r>
+                                        <w:rPr>
+                                          <w:color w:val="5B9BD5" w:themeColor="accent1"/>
+                                          <w:sz w:val="36"/>
+                                          <w:szCs w:val="36"/>
+                                        </w:rPr>
+                                        <w:t>Dreamworld’s</w:t>
+                                      </w:r>
+                                      <w:proofErr w:type="spellEnd"/>
+                                      <w:r>
+                                        <w:rPr>
+                                          <w:color w:val="5B9BD5" w:themeColor="accent1"/>
+                                          <w:sz w:val="36"/>
+                                          <w:szCs w:val="36"/>
+                                        </w:rPr>
+                                        <w:t xml:space="preserve"> “Tower of Terror 2”.</w:t>
                                       </w:r>
                                     </w:p>
                                   </w:sdtContent>
@@ -917,17 +935,33 @@
           </w:r>
         </w:p>
         <w:p>
-          <w:fldSimple w:instr=" TOC \o &quot;1-3&quot; \h \z \u ">
-            <w:r>
-              <w:rPr>
-                <w:b/>
-                <w:bCs/>
-                <w:noProof/>
-                <w:lang w:val="en-US"/>
-              </w:rPr>
-              <w:t>No table of contents entries found.</w:t>
-            </w:r>
-          </w:fldSimple>
+          <w:r>
+            <w:fldChar w:fldCharType="begin"/>
+          </w:r>
+          <w:r>
+            <w:instrText xml:space="preserve"> TOC \o "1-3" \h \z \u </w:instrText>
+          </w:r>
+          <w:r>
+            <w:fldChar w:fldCharType="separate"/>
+          </w:r>
+          <w:r>
+            <w:rPr>
+              <w:b/>
+              <w:bCs/>
+              <w:noProof/>
+              <w:lang w:val="en-US"/>
+            </w:rPr>
+            <w:t>No table of contents entries found.</w:t>
+          </w:r>
+          <w:r>
+            <w:rPr>
+              <w:b/>
+              <w:bCs/>
+              <w:noProof/>
+              <w:lang w:val="en-US"/>
+            </w:rPr>
+            <w:fldChar w:fldCharType="end"/>
+          </w:r>
         </w:p>
       </w:sdtContent>
     </w:sdt>
@@ -1020,27 +1054,14 @@
       <w:r>
         <w:t xml:space="preserve">Figure </w:t>
       </w:r>
-      <w:r>
-        <w:fldChar w:fldCharType="begin"/>
-      </w:r>
-      <w:r>
-        <w:instrText xml:space="preserve"> SEQ Figure \* ARABIC </w:instrText>
-      </w:r>
-      <w:r>
-        <w:fldChar w:fldCharType="separate"/>
-      </w:r>
-      <w:r>
-        <w:rPr>
-          <w:noProof/>
-        </w:rPr>
-        <w:t>1</w:t>
-      </w:r>
-      <w:r>
-        <w:rPr>
-          <w:noProof/>
-        </w:rPr>
-        <w:fldChar w:fldCharType="end"/>
-      </w:r>
+      <w:fldSimple w:instr=" SEQ Figure \* ARABIC ">
+        <w:r>
+          <w:rPr>
+            <w:noProof/>
+          </w:rPr>
+          <w:t>1</w:t>
+        </w:r>
+      </w:fldSimple>
       <w:r>
         <w:t>: Tower of Terror 2 Schematics</w:t>
       </w:r>
@@ -1062,7 +1083,15 @@
         <w:t>free-fall</w:t>
       </w:r>
       <w:r>
-        <w:t xml:space="preserve"> ride, residing in the Dreamworld Theme park in the Gold Coast, Australia. </w:t>
+        <w:t xml:space="preserve"> ride, residing in the </w:t>
+      </w:r>
+      <w:proofErr w:type="spellStart"/>
+      <w:r>
+        <w:t>Dreamworld</w:t>
+      </w:r>
+      <w:proofErr w:type="spellEnd"/>
+      <w:r>
+        <w:t xml:space="preserve"> Theme park in the Gold Coast, Australia. </w:t>
       </w:r>
       <w:r>
         <w:t>Although t</w:t>
@@ -1088,18 +1117,735 @@
     </w:p>
     <w:p>
       <w:r>
+        <w:t xml:space="preserve">An object that possesses motion or a position also possesses mechanical energy. Mechanical energy is defined as the sum of potential and kinetic energy, or </w:t>
+      </w:r>
+    </w:p>
+    <w:p>
+      <w:pPr>
+        <w:rPr>
+          <w:rFonts w:eastAsiaTheme="minorEastAsia"/>
+        </w:rPr>
+      </w:pPr>
+      <m:oMathPara>
+        <m:oMath>
+          <m:sSub>
+            <m:sSubPr>
+              <m:ctrlPr>
+                <w:rPr>
+                  <w:rFonts w:ascii="Cambria Math" w:hAnsi="Cambria Math"/>
+                  <w:i/>
+                </w:rPr>
+              </m:ctrlPr>
+            </m:sSubPr>
+            <m:e>
+              <m:r>
+                <w:rPr>
+                  <w:rFonts w:ascii="Cambria Math" w:hAnsi="Cambria Math"/>
+                </w:rPr>
+                <m:t>E</m:t>
+              </m:r>
+            </m:e>
+            <m:sub>
+              <m:r>
+                <w:rPr>
+                  <w:rFonts w:ascii="Cambria Math" w:hAnsi="Cambria Math"/>
+                </w:rPr>
+                <m:t>Mechanical</m:t>
+              </m:r>
+            </m:sub>
+          </m:sSub>
+          <m:r>
+            <w:rPr>
+              <w:rFonts w:ascii="Cambria Math" w:hAnsi="Cambria Math"/>
+            </w:rPr>
+            <m:t>=</m:t>
+          </m:r>
+          <m:sSub>
+            <m:sSubPr>
+              <m:ctrlPr>
+                <w:rPr>
+                  <w:rFonts w:ascii="Cambria Math" w:hAnsi="Cambria Math"/>
+                  <w:i/>
+                </w:rPr>
+              </m:ctrlPr>
+            </m:sSubPr>
+            <m:e>
+              <m:r>
+                <w:rPr>
+                  <w:rFonts w:ascii="Cambria Math" w:hAnsi="Cambria Math"/>
+                </w:rPr>
+                <m:t>E</m:t>
+              </m:r>
+            </m:e>
+            <m:sub>
+              <m:r>
+                <w:rPr>
+                  <w:rFonts w:ascii="Cambria Math" w:hAnsi="Cambria Math"/>
+                </w:rPr>
+                <m:t>Potential</m:t>
+              </m:r>
+            </m:sub>
+          </m:sSub>
+          <m:r>
+            <w:rPr>
+              <w:rFonts w:ascii="Cambria Math" w:hAnsi="Cambria Math"/>
+            </w:rPr>
+            <m:t>+</m:t>
+          </m:r>
+          <m:sSub>
+            <m:sSubPr>
+              <m:ctrlPr>
+                <w:rPr>
+                  <w:rFonts w:ascii="Cambria Math" w:hAnsi="Cambria Math"/>
+                  <w:i/>
+                </w:rPr>
+              </m:ctrlPr>
+            </m:sSubPr>
+            <m:e>
+              <m:r>
+                <w:rPr>
+                  <w:rFonts w:ascii="Cambria Math" w:hAnsi="Cambria Math"/>
+                </w:rPr>
+                <m:t>E</m:t>
+              </m:r>
+            </m:e>
+            <m:sub>
+              <m:r>
+                <w:rPr>
+                  <w:rFonts w:ascii="Cambria Math" w:hAnsi="Cambria Math"/>
+                </w:rPr>
+                <m:t>Kinetic</m:t>
+              </m:r>
+            </m:sub>
+          </m:sSub>
+        </m:oMath>
+      </m:oMathPara>
+    </w:p>
+    <w:p>
+      <w:pPr>
+        <w:rPr>
+          <w:rFonts w:eastAsiaTheme="minorEastAsia"/>
+        </w:rPr>
+      </w:pPr>
+      <w:r>
+        <w:rPr>
+          <w:rFonts w:eastAsiaTheme="minorEastAsia"/>
+        </w:rPr>
+        <w:t xml:space="preserve">Where </w:t>
+      </w:r>
+      <m:oMath>
+        <m:sSub>
+          <m:sSubPr>
+            <m:ctrlPr>
+              <w:rPr>
+                <w:rFonts w:ascii="Cambria Math" w:eastAsiaTheme="minorEastAsia" w:hAnsi="Cambria Math"/>
+                <w:i/>
+              </w:rPr>
+            </m:ctrlPr>
+          </m:sSubPr>
+          <m:e>
+            <m:r>
+              <w:rPr>
+                <w:rFonts w:ascii="Cambria Math" w:eastAsiaTheme="minorEastAsia" w:hAnsi="Cambria Math"/>
+              </w:rPr>
+              <m:t>E</m:t>
+            </m:r>
+          </m:e>
+          <m:sub>
+            <m:r>
+              <w:rPr>
+                <w:rFonts w:ascii="Cambria Math" w:eastAsiaTheme="minorEastAsia" w:hAnsi="Cambria Math"/>
+              </w:rPr>
+              <m:t>Potential</m:t>
+            </m:r>
+          </m:sub>
+        </m:sSub>
+      </m:oMath>
+      <w:r>
+        <w:rPr>
+          <w:rFonts w:eastAsiaTheme="minorEastAsia"/>
+        </w:rPr>
+        <w:t xml:space="preserve"> is potential energy, and </w:t>
+      </w:r>
+      <m:oMath>
+        <m:sSub>
+          <m:sSubPr>
+            <m:ctrlPr>
+              <w:rPr>
+                <w:rFonts w:ascii="Cambria Math" w:eastAsiaTheme="minorEastAsia" w:hAnsi="Cambria Math"/>
+                <w:i/>
+              </w:rPr>
+            </m:ctrlPr>
+          </m:sSubPr>
+          <m:e>
+            <m:r>
+              <w:rPr>
+                <w:rFonts w:ascii="Cambria Math" w:eastAsiaTheme="minorEastAsia" w:hAnsi="Cambria Math"/>
+              </w:rPr>
+              <m:t>E</m:t>
+            </m:r>
+          </m:e>
+          <m:sub>
+            <m:r>
+              <w:rPr>
+                <w:rFonts w:ascii="Cambria Math" w:eastAsiaTheme="minorEastAsia" w:hAnsi="Cambria Math"/>
+              </w:rPr>
+              <m:t>Kinetic</m:t>
+            </m:r>
+          </m:sub>
+        </m:sSub>
+      </m:oMath>
+      <w:r>
+        <w:rPr>
+          <w:rFonts w:eastAsiaTheme="minorEastAsia"/>
+        </w:rPr>
+        <w:t xml:space="preserve"> represents kinetic energy. Since this ride only deals with gravitational potential energy, the formula for mechanical energy can be rewritten as</w:t>
+      </w:r>
+    </w:p>
+    <w:p>
+      <w:pPr>
+        <w:rPr>
+          <w:rFonts w:eastAsiaTheme="minorEastAsia"/>
+        </w:rPr>
+      </w:pPr>
+      <m:oMathPara>
+        <m:oMath>
+          <m:sSub>
+            <m:sSubPr>
+              <m:ctrlPr>
+                <w:rPr>
+                  <w:rFonts w:ascii="Cambria Math" w:hAnsi="Cambria Math"/>
+                  <w:i/>
+                </w:rPr>
+              </m:ctrlPr>
+            </m:sSubPr>
+            <m:e>
+              <m:r>
+                <w:rPr>
+                  <w:rFonts w:ascii="Cambria Math" w:hAnsi="Cambria Math"/>
+                </w:rPr>
+                <m:t>E</m:t>
+              </m:r>
+            </m:e>
+            <m:sub>
+              <m:r>
+                <w:rPr>
+                  <w:rFonts w:ascii="Cambria Math" w:hAnsi="Cambria Math"/>
+                </w:rPr>
+                <m:t>Mechanical</m:t>
+              </m:r>
+            </m:sub>
+          </m:sSub>
+          <m:r>
+            <w:rPr>
+              <w:rFonts w:ascii="Cambria Math" w:hAnsi="Cambria Math"/>
+            </w:rPr>
+            <m:t>=</m:t>
+          </m:r>
+          <m:sSub>
+            <m:sSubPr>
+              <m:ctrlPr>
+                <w:rPr>
+                  <w:rFonts w:ascii="Cambria Math" w:hAnsi="Cambria Math"/>
+                  <w:i/>
+                </w:rPr>
+              </m:ctrlPr>
+            </m:sSubPr>
+            <m:e>
+              <m:r>
+                <w:rPr>
+                  <w:rFonts w:ascii="Cambria Math" w:hAnsi="Cambria Math"/>
+                </w:rPr>
+                <m:t>E</m:t>
+              </m:r>
+            </m:e>
+            <m:sub>
+              <m:r>
+                <w:rPr>
+                  <w:rFonts w:ascii="Cambria Math" w:hAnsi="Cambria Math"/>
+                </w:rPr>
+                <m:t>Gravitational Potential</m:t>
+              </m:r>
+            </m:sub>
+          </m:sSub>
+          <m:r>
+            <w:rPr>
+              <w:rFonts w:ascii="Cambria Math" w:hAnsi="Cambria Math"/>
+            </w:rPr>
+            <m:t>+</m:t>
+          </m:r>
+          <m:sSub>
+            <m:sSubPr>
+              <m:ctrlPr>
+                <w:rPr>
+                  <w:rFonts w:ascii="Cambria Math" w:hAnsi="Cambria Math"/>
+                  <w:i/>
+                </w:rPr>
+              </m:ctrlPr>
+            </m:sSubPr>
+            <m:e>
+              <m:r>
+                <w:rPr>
+                  <w:rFonts w:ascii="Cambria Math" w:hAnsi="Cambria Math"/>
+                </w:rPr>
+                <m:t>E</m:t>
+              </m:r>
+            </m:e>
+            <m:sub>
+              <m:r>
+                <w:rPr>
+                  <w:rFonts w:ascii="Cambria Math" w:hAnsi="Cambria Math"/>
+                </w:rPr>
+                <m:t>Kinetic</m:t>
+              </m:r>
+            </m:sub>
+          </m:sSub>
+        </m:oMath>
+      </m:oMathPara>
+    </w:p>
+    <w:p>
+      <w:pPr>
+        <w:rPr>
+          <w:rFonts w:eastAsiaTheme="minorEastAsia"/>
+        </w:rPr>
+      </w:pPr>
+      <w:r>
         <w:t xml:space="preserve">Kinetic energy is energy possessed by an object in motion, and is defined as the work required to obtain a stated velocity through acceleration. In the Tower of Terror, the cart possesses kinetic energy at every point except for when the cart is momentarily paused at its maximum height. </w:t>
+      </w:r>
+      <w:r>
+        <w:t>Since the cart is accelerated to approximately 44</w:t>
+      </w:r>
+      <m:oMath>
+        <m:f>
+          <m:fPr>
+            <m:ctrlPr>
+              <w:rPr>
+                <w:rFonts w:ascii="Cambria Math" w:hAnsi="Cambria Math"/>
+                <w:i/>
+              </w:rPr>
+            </m:ctrlPr>
+          </m:fPr>
+          <m:num>
+            <m:r>
+              <w:rPr>
+                <w:rFonts w:ascii="Cambria Math" w:hAnsi="Cambria Math"/>
+              </w:rPr>
+              <m:t>m</m:t>
+            </m:r>
+          </m:num>
+          <m:den>
+            <m:r>
+              <w:rPr>
+                <w:rFonts w:ascii="Cambria Math" w:hAnsi="Cambria Math"/>
+              </w:rPr>
+              <m:t>s</m:t>
+            </m:r>
+          </m:den>
+        </m:f>
+      </m:oMath>
+      <w:r>
+        <w:rPr>
+          <w:rFonts w:eastAsiaTheme="minorEastAsia"/>
+        </w:rPr>
+        <w:t xml:space="preserve"> during the initial stage, it exits the tunnel with a large amount of kinetic energy.</w:t>
+      </w:r>
+    </w:p>
+    <w:p>
+      <w:pPr>
+        <w:rPr>
+          <w:rFonts w:eastAsiaTheme="minorEastAsia"/>
+        </w:rPr>
+      </w:pPr>
+      <w:r>
+        <w:rPr>
+          <w:rFonts w:eastAsiaTheme="minorEastAsia"/>
+        </w:rPr>
+        <w:t>Kinetic energy for an</w:t>
+      </w:r>
+      <w:r>
+        <w:rPr>
+          <w:rFonts w:eastAsiaTheme="minorEastAsia"/>
+        </w:rPr>
+        <w:t xml:space="preserve"> object in motion is defined in terms of object mass and object velocity, or more specifically:</w:t>
+      </w:r>
+    </w:p>
+    <w:p>
+      <m:oMathPara>
+        <m:oMath>
+          <m:sSub>
+            <m:sSubPr>
+              <m:ctrlPr>
+                <w:rPr>
+                  <w:rFonts w:ascii="Cambria Math" w:hAnsi="Cambria Math"/>
+                  <w:i/>
+                </w:rPr>
+              </m:ctrlPr>
+            </m:sSubPr>
+            <m:e>
+              <m:r>
+                <w:rPr>
+                  <w:rFonts w:ascii="Cambria Math" w:hAnsi="Cambria Math"/>
+                </w:rPr>
+                <m:t>E</m:t>
+              </m:r>
+            </m:e>
+            <m:sub>
+              <m:r>
+                <w:rPr>
+                  <w:rFonts w:ascii="Cambria Math" w:hAnsi="Cambria Math"/>
+                </w:rPr>
+                <m:t>Kinetic</m:t>
+              </m:r>
+            </m:sub>
+          </m:sSub>
+          <m:r>
+            <w:rPr>
+              <w:rFonts w:ascii="Cambria Math" w:hAnsi="Cambria Math"/>
+            </w:rPr>
+            <m:t>=</m:t>
+          </m:r>
+          <m:f>
+            <m:fPr>
+              <m:ctrlPr>
+                <w:rPr>
+                  <w:rFonts w:ascii="Cambria Math" w:hAnsi="Cambria Math"/>
+                  <w:i/>
+                </w:rPr>
+              </m:ctrlPr>
+            </m:fPr>
+            <m:num>
+              <m:r>
+                <w:rPr>
+                  <w:rFonts w:ascii="Cambria Math" w:hAnsi="Cambria Math"/>
+                </w:rPr>
+                <m:t>1</m:t>
+              </m:r>
+            </m:num>
+            <m:den>
+              <m:r>
+                <w:rPr>
+                  <w:rFonts w:ascii="Cambria Math" w:hAnsi="Cambria Math"/>
+                </w:rPr>
+                <m:t>2</m:t>
+              </m:r>
+            </m:den>
+          </m:f>
+          <m:r>
+            <w:rPr>
+              <w:rFonts w:ascii="Cambria Math" w:hAnsi="Cambria Math"/>
+            </w:rPr>
+            <m:t>m</m:t>
+          </m:r>
+          <m:sSup>
+            <m:sSupPr>
+              <m:ctrlPr>
+                <w:rPr>
+                  <w:rFonts w:ascii="Cambria Math" w:hAnsi="Cambria Math"/>
+                  <w:i/>
+                </w:rPr>
+              </m:ctrlPr>
+            </m:sSupPr>
+            <m:e>
+              <m:r>
+                <w:rPr>
+                  <w:rFonts w:ascii="Cambria Math" w:hAnsi="Cambria Math"/>
+                </w:rPr>
+                <m:t>v</m:t>
+              </m:r>
+            </m:e>
+            <m:sup>
+              <m:r>
+                <w:rPr>
+                  <w:rFonts w:ascii="Cambria Math" w:hAnsi="Cambria Math"/>
+                </w:rPr>
+                <m:t>2</m:t>
+              </m:r>
+            </m:sup>
+          </m:sSup>
+        </m:oMath>
+      </m:oMathPara>
+    </w:p>
+    <w:p>
+      <w:pPr>
+        <w:rPr>
+          <w:rFonts w:eastAsiaTheme="minorEastAsia"/>
+        </w:rPr>
+      </w:pPr>
+      <w:r>
+        <w:t xml:space="preserve">Where </w:t>
+      </w:r>
+      <m:oMath>
+        <m:r>
+          <w:rPr>
+            <w:rFonts w:ascii="Cambria Math" w:hAnsi="Cambria Math"/>
+          </w:rPr>
+          <m:t>m</m:t>
+        </m:r>
+      </m:oMath>
+      <w:r>
+        <w:rPr>
+          <w:rFonts w:eastAsiaTheme="minorEastAsia"/>
+        </w:rPr>
+        <w:t xml:space="preserve"> is the mass of the object, and </w:t>
+      </w:r>
+      <m:oMath>
+        <m:r>
+          <w:rPr>
+            <w:rFonts w:ascii="Cambria Math" w:eastAsiaTheme="minorEastAsia" w:hAnsi="Cambria Math"/>
+          </w:rPr>
+          <m:t>v</m:t>
+        </m:r>
+      </m:oMath>
+      <w:r>
+        <w:rPr>
+          <w:rFonts w:eastAsiaTheme="minorEastAsia"/>
+        </w:rPr>
+        <w:t xml:space="preserve"> is the velocity of the object.</w:t>
+      </w:r>
+    </w:p>
+    <w:p>
+      <w:pPr>
+        <w:rPr>
+          <w:rFonts w:eastAsiaTheme="minorEastAsia"/>
+        </w:rPr>
+      </w:pPr>
+    </w:p>
+    <w:p>
+      <w:pPr>
+        <w:rPr>
+          <w:rFonts w:eastAsiaTheme="minorEastAsia"/>
+        </w:rPr>
+      </w:pPr>
+      <w:r>
+        <w:rPr>
+          <w:rFonts w:eastAsiaTheme="minorEastAsia"/>
+        </w:rPr>
+        <w:lastRenderedPageBreak/>
+        <w:t xml:space="preserve">Gravitational Potential Energy is potential energy possessed by an object that would be converted to other forms of energy if it were to be moved a fixed distance by the force of gravity. </w:t>
+      </w:r>
+      <w:r>
+        <w:rPr>
+          <w:rFonts w:eastAsiaTheme="minorEastAsia"/>
+        </w:rPr>
+        <w:t>It can also be defined as:</w:t>
+      </w:r>
+    </w:p>
+    <w:p>
+      <w:pPr>
+        <w:jc w:val="center"/>
+        <w:rPr>
+          <w:rFonts w:eastAsiaTheme="minorEastAsia"/>
+        </w:rPr>
+      </w:pPr>
+      <m:oMathPara>
+        <m:oMath>
+          <m:sSub>
+            <m:sSubPr>
+              <m:ctrlPr>
+                <w:rPr>
+                  <w:rFonts w:ascii="Cambria Math" w:eastAsiaTheme="minorEastAsia" w:hAnsi="Cambria Math"/>
+                  <w:i/>
+                </w:rPr>
+              </m:ctrlPr>
+            </m:sSubPr>
+            <m:e>
+              <m:r>
+                <w:rPr>
+                  <w:rFonts w:ascii="Cambria Math" w:eastAsiaTheme="minorEastAsia" w:hAnsi="Cambria Math"/>
+                </w:rPr>
+                <m:t>E</m:t>
+              </m:r>
+            </m:e>
+            <m:sub>
+              <m:r>
+                <w:rPr>
+                  <w:rFonts w:ascii="Cambria Math" w:eastAsiaTheme="minorEastAsia" w:hAnsi="Cambria Math"/>
+                </w:rPr>
+                <m:t>Gravitational Potential</m:t>
+              </m:r>
+            </m:sub>
+          </m:sSub>
+          <m:r>
+            <w:rPr>
+              <w:rFonts w:ascii="Cambria Math" w:eastAsiaTheme="minorEastAsia" w:hAnsi="Cambria Math"/>
+            </w:rPr>
+            <m:t>=mgh</m:t>
+          </m:r>
+        </m:oMath>
+      </m:oMathPara>
+    </w:p>
+    <w:p>
+      <w:pPr>
+        <w:rPr>
+          <w:rFonts w:eastAsiaTheme="minorEastAsia"/>
+        </w:rPr>
+      </w:pPr>
+      <w:r>
+        <w:rPr>
+          <w:rFonts w:eastAsiaTheme="minorEastAsia"/>
+        </w:rPr>
+        <w:t xml:space="preserve">Where </w:t>
+      </w:r>
+      <m:oMath>
+        <m:r>
+          <w:rPr>
+            <w:rFonts w:ascii="Cambria Math" w:eastAsiaTheme="minorEastAsia" w:hAnsi="Cambria Math"/>
+          </w:rPr>
+          <m:t>m</m:t>
+        </m:r>
+        <m:r>
+          <w:rPr>
+            <w:rFonts w:ascii="Cambria Math" w:eastAsiaTheme="minorEastAsia" w:hAnsi="Cambria Math"/>
+          </w:rPr>
+          <m:t xml:space="preserve"> </m:t>
+        </m:r>
+      </m:oMath>
+      <w:proofErr w:type="gramStart"/>
+      <w:r>
+        <w:rPr>
+          <w:rFonts w:eastAsiaTheme="minorEastAsia"/>
+        </w:rPr>
+        <w:t>is the mass of the object</w:t>
+      </w:r>
+      <w:proofErr w:type="gramEnd"/>
+      <w:r>
+        <w:rPr>
+          <w:rFonts w:eastAsiaTheme="minorEastAsia"/>
+        </w:rPr>
+        <w:t xml:space="preserve">, </w:t>
+      </w:r>
+      <m:oMath>
+        <m:r>
+          <w:rPr>
+            <w:rFonts w:ascii="Cambria Math" w:eastAsiaTheme="minorEastAsia" w:hAnsi="Cambria Math"/>
+          </w:rPr>
+          <m:t>g</m:t>
+        </m:r>
+      </m:oMath>
+      <w:r>
+        <w:rPr>
+          <w:rFonts w:eastAsiaTheme="minorEastAsia"/>
+        </w:rPr>
+        <w:t xml:space="preserve"> is the acceleration due to gravity, and </w:t>
+      </w:r>
+      <m:oMath>
+        <m:r>
+          <w:rPr>
+            <w:rFonts w:ascii="Cambria Math" w:eastAsiaTheme="minorEastAsia" w:hAnsi="Cambria Math"/>
+          </w:rPr>
+          <m:t>h</m:t>
+        </m:r>
+      </m:oMath>
+      <w:r>
+        <w:rPr>
+          <w:rFonts w:eastAsiaTheme="minorEastAsia"/>
+        </w:rPr>
+        <w:t xml:space="preserve"> is height above the resting elevation of the object. Note that on earth, </w:t>
+      </w:r>
+      <m:oMath>
+        <m:r>
+          <w:rPr>
+            <w:rFonts w:ascii="Cambria Math" w:eastAsiaTheme="minorEastAsia" w:hAnsi="Cambria Math"/>
+          </w:rPr>
+          <m:t>g</m:t>
+        </m:r>
+      </m:oMath>
+      <w:r>
+        <w:rPr>
+          <w:rFonts w:eastAsiaTheme="minorEastAsia"/>
+        </w:rPr>
+        <w:t xml:space="preserve"> is roughly equal </w:t>
+      </w:r>
+      <w:proofErr w:type="gramStart"/>
+      <w:r>
+        <w:rPr>
+          <w:rFonts w:eastAsiaTheme="minorEastAsia"/>
+        </w:rPr>
+        <w:t xml:space="preserve">to </w:t>
+      </w:r>
+      <w:proofErr w:type="gramEnd"/>
+      <m:oMath>
+        <m:r>
+          <w:rPr>
+            <w:rFonts w:ascii="Cambria Math" w:eastAsiaTheme="minorEastAsia" w:hAnsi="Cambria Math"/>
+          </w:rPr>
+          <m:t>9.8m</m:t>
+        </m:r>
+        <m:sSup>
+          <m:sSupPr>
+            <m:ctrlPr>
+              <w:rPr>
+                <w:rFonts w:ascii="Cambria Math" w:eastAsiaTheme="minorEastAsia" w:hAnsi="Cambria Math"/>
+                <w:i/>
+              </w:rPr>
+            </m:ctrlPr>
+          </m:sSupPr>
+          <m:e>
+            <m:r>
+              <w:rPr>
+                <w:rFonts w:ascii="Cambria Math" w:eastAsiaTheme="minorEastAsia" w:hAnsi="Cambria Math"/>
+              </w:rPr>
+              <m:t>s</m:t>
+            </m:r>
+          </m:e>
+          <m:sup>
+            <m:r>
+              <w:rPr>
+                <w:rFonts w:ascii="Cambria Math" w:eastAsiaTheme="minorEastAsia" w:hAnsi="Cambria Math"/>
+              </w:rPr>
+              <m:t>-2</m:t>
+            </m:r>
+          </m:sup>
+        </m:sSup>
+      </m:oMath>
+      <w:r>
+        <w:rPr>
+          <w:rFonts w:eastAsiaTheme="minorEastAsia"/>
+        </w:rPr>
+        <w:t>.</w:t>
+      </w:r>
+    </w:p>
+    <w:p>
+      <w:pPr>
+        <w:rPr>
+          <w:rFonts w:eastAsiaTheme="minorEastAsia"/>
+        </w:rPr>
+      </w:pPr>
+      <w:r>
+        <w:rPr>
+          <w:rFonts w:eastAsiaTheme="minorEastAsia"/>
+        </w:rPr>
+        <w:t>On the Tower of Terror, a measurable amount of energy is lost due to frictional and drag forces. Due to this, the ride will most likely have lost total mechanical energy between the point that the cart exits the primary tunnel and re-enters it.</w:t>
+      </w:r>
+      <w:r>
+        <w:rPr>
+          <w:rFonts w:eastAsiaTheme="minorEastAsia"/>
+        </w:rPr>
+        <w:t xml:space="preserve"> The formula for drag is more complex than what is covered in the scope of this investigation, </w:t>
       </w:r>
       <w:bookmarkStart w:id="0" w:name="_GoBack"/>
       <w:bookmarkEnd w:id="0"/>
     </w:p>
     <w:p>
-      <w:r>
-        <w:t>An object that possesses motion or a position also possesses mechanical energy. Mechanical energy is defined as the sum of potential and kinetic energy</w:t>
-      </w:r>
-      <w:r>
-        <w:t>.</w:t>
-      </w:r>
+      <w:pPr>
+        <w:rPr>
+          <w:rFonts w:eastAsiaTheme="minorEastAsia"/>
+        </w:rPr>
+      </w:pPr>
+    </w:p>
+    <w:p>
+      <w:pPr>
+        <w:rPr>
+          <w:rFonts w:eastAsiaTheme="minorEastAsia"/>
+        </w:rPr>
+      </w:pPr>
+    </w:p>
+    <w:p>
+      <w:pPr>
+        <w:rPr>
+          <w:rFonts w:eastAsiaTheme="minorEastAsia"/>
+        </w:rPr>
+      </w:pPr>
     </w:p>
     <w:sectPr>
       <w:pgSz w:w="11906" w:h="16838"/>
@@ -1627,7 +2373,534 @@
       <w:szCs w:val="18"/>
     </w:rPr>
   </w:style>
+  <w:style w:type="character" w:styleId="PlaceholderText">
+    <w:name w:val="Placeholder Text"/>
+    <w:basedOn w:val="DefaultParagraphFont"/>
+    <w:uiPriority w:val="99"/>
+    <w:semiHidden/>
+    <w:rsid w:val="000003FC"/>
+    <w:rPr>
+      <w:color w:val="808080"/>
+    </w:rPr>
+  </w:style>
 </w:styles>
+</file>
+
+<file path=word/glossary/document.xml><?xml version="1.0" encoding="utf-8"?>
+<w:glossaryDocument xmlns:wpc="http://schemas.microsoft.com/office/word/2010/wordprocessingCanvas" xmlns:mc="http://schemas.openxmlformats.org/markup-compatibility/2006" xmlns:o="urn:schemas-microsoft-com:office:office" xmlns:r="http://schemas.openxmlformats.org/officeDocument/2006/relationships" xmlns:m="http://schemas.openxmlformats.org/officeDocument/2006/math" xmlns:v="urn:schemas-microsoft-com:vml" xmlns:wp14="http://schemas.microsoft.com/office/word/2010/wordprocessingDrawing" xmlns:wp="http://schemas.openxmlformats.org/drawingml/2006/wordprocessingDrawing" xmlns:w10="urn:schemas-microsoft-com:office:word" xmlns:w="http://schemas.openxmlformats.org/wordprocessingml/2006/main" xmlns:w14="http://schemas.microsoft.com/office/word/2010/wordml" xmlns:w15="http://schemas.microsoft.com/office/word/2012/wordml" xmlns:wpg="http://schemas.microsoft.com/office/word/2010/wordprocessingGroup" xmlns:wpi="http://schemas.microsoft.com/office/word/2010/wordprocessingInk" xmlns:wne="http://schemas.microsoft.com/office/word/2006/wordml" xmlns:wps="http://schemas.microsoft.com/office/word/2010/wordprocessingShape" mc:Ignorable="w14 w15 wp14"/>
+</file>
+
+<file path=word/glossary/fontTable.xml><?xml version="1.0" encoding="utf-8"?>
+<w:fonts xmlns:mc="http://schemas.openxmlformats.org/markup-compatibility/2006" xmlns:r="http://schemas.openxmlformats.org/officeDocument/2006/relationships" xmlns:w="http://schemas.openxmlformats.org/wordprocessingml/2006/main" xmlns:w14="http://schemas.microsoft.com/office/word/2010/wordml" xmlns:w15="http://schemas.microsoft.com/office/word/2012/wordml" mc:Ignorable="w14 w15">
+  <w:font w:name="Calibri">
+    <w:panose1 w:val="020F0502020204030204"/>
+    <w:charset w:val="00"/>
+    <w:family w:val="swiss"/>
+    <w:pitch w:val="variable"/>
+    <w:sig w:usb0="E00002FF" w:usb1="4000ACFF" w:usb2="00000001" w:usb3="00000000" w:csb0="0000019F" w:csb1="00000000"/>
+  </w:font>
+  <w:font w:name="Times New Roman">
+    <w:panose1 w:val="02020603050405020304"/>
+    <w:charset w:val="00"/>
+    <w:family w:val="roman"/>
+    <w:pitch w:val="variable"/>
+    <w:sig w:usb0="E0002EFF" w:usb1="C0007843" w:usb2="00000009" w:usb3="00000000" w:csb0="000001FF" w:csb1="00000000"/>
+  </w:font>
+  <w:font w:name="Calibri Light">
+    <w:panose1 w:val="020F0302020204030204"/>
+    <w:charset w:val="00"/>
+    <w:family w:val="swiss"/>
+    <w:pitch w:val="variable"/>
+    <w:sig w:usb0="A00002EF" w:usb1="4000207B" w:usb2="00000000" w:usb3="00000000" w:csb0="0000019F" w:csb1="00000000"/>
+  </w:font>
+  <w:font w:name="Cambria Math">
+    <w:panose1 w:val="02040503050406030204"/>
+    <w:charset w:val="00"/>
+    <w:family w:val="roman"/>
+    <w:pitch w:val="variable"/>
+    <w:sig w:usb0="E00002FF" w:usb1="420024FF" w:usb2="00000000" w:usb3="00000000" w:csb0="0000019F" w:csb1="00000000"/>
+  </w:font>
+</w:fonts>
+</file>
+
+<file path=word/glossary/settings.xml><?xml version="1.0" encoding="utf-8"?>
+<w:settings xmlns:mc="http://schemas.openxmlformats.org/markup-compatibility/2006" xmlns:o="urn:schemas-microsoft-com:office:office" xmlns:r="http://schemas.openxmlformats.org/officeDocument/2006/relationships" xmlns:m="http://schemas.openxmlformats.org/officeDocument/2006/math" xmlns:v="urn:schemas-microsoft-com:vml" xmlns:w10="urn:schemas-microsoft-com:office:word" xmlns:w="http://schemas.openxmlformats.org/wordprocessingml/2006/main" xmlns:w14="http://schemas.microsoft.com/office/word/2010/wordml" xmlns:w15="http://schemas.microsoft.com/office/word/2012/wordml" xmlns:sl="http://schemas.openxmlformats.org/schemaLibrary/2006/main" mc:Ignorable="w14 w15">
+  <w:view w:val="normal"/>
+  <w:defaultTabStop w:val="720"/>
+  <w:characterSpacingControl w:val="doNotCompress"/>
+  <w:compat>
+    <w:useFELayout/>
+    <w:compatSetting w:name="compatibilityMode" w:uri="http://schemas.microsoft.com/office/word" w:val="15"/>
+    <w:compatSetting w:name="overrideTableStyleFontSizeAndJustification" w:uri="http://schemas.microsoft.com/office/word" w:val="1"/>
+    <w:compatSetting w:name="enableOpenTypeFeatures" w:uri="http://schemas.microsoft.com/office/word" w:val="1"/>
+    <w:compatSetting w:name="doNotFlipMirrorIndents" w:uri="http://schemas.microsoft.com/office/word" w:val="1"/>
+    <w:compatSetting w:name="differentiateMultirowTableHeaders" w:uri="http://schemas.microsoft.com/office/word" w:val="1"/>
+  </w:compat>
+  <w:rsids>
+    <w:rsidRoot w:val="00A41C5E"/>
+    <w:rsid w:val="00A41C5E"/>
+    <w:rsid w:val="00DF45AF"/>
+  </w:rsids>
+  <m:mathPr>
+    <m:mathFont m:val="Cambria Math"/>
+    <m:brkBin m:val="before"/>
+    <m:brkBinSub m:val="--"/>
+    <m:smallFrac m:val="0"/>
+    <m:dispDef/>
+    <m:lMargin m:val="0"/>
+    <m:rMargin m:val="0"/>
+    <m:defJc m:val="centerGroup"/>
+    <m:wrapIndent m:val="1440"/>
+    <m:intLim m:val="subSup"/>
+    <m:naryLim m:val="undOvr"/>
+  </m:mathPr>
+  <w:themeFontLang w:val="en-AU"/>
+  <w:clrSchemeMapping w:bg1="light1" w:t1="dark1" w:bg2="light2" w:t2="dark2" w:accent1="accent1" w:accent2="accent2" w:accent3="accent3" w:accent4="accent4" w:accent5="accent5" w:accent6="accent6" w:hyperlink="hyperlink" w:followedHyperlink="followedHyperlink"/>
+  <w:decimalSymbol w:val="."/>
+  <w:listSeparator w:val=","/>
+  <w15:chartTrackingRefBased/>
+</w:settings>
+</file>
+
+<file path=word/glossary/styles.xml><?xml version="1.0" encoding="utf-8"?>
+<w:styles xmlns:mc="http://schemas.openxmlformats.org/markup-compatibility/2006" xmlns:r="http://schemas.openxmlformats.org/officeDocument/2006/relationships" xmlns:w="http://schemas.openxmlformats.org/wordprocessingml/2006/main" xmlns:w14="http://schemas.microsoft.com/office/word/2010/wordml" xmlns:w15="http://schemas.microsoft.com/office/word/2012/wordml" mc:Ignorable="w14 w15">
+  <w:docDefaults>
+    <w:rPrDefault>
+      <w:rPr>
+        <w:rFonts w:asciiTheme="minorHAnsi" w:eastAsiaTheme="minorEastAsia" w:hAnsiTheme="minorHAnsi" w:cstheme="minorBidi"/>
+        <w:sz w:val="22"/>
+        <w:szCs w:val="22"/>
+        <w:lang w:val="en-AU" w:eastAsia="en-AU" w:bidi="ar-SA"/>
+      </w:rPr>
+    </w:rPrDefault>
+    <w:pPrDefault>
+      <w:pPr>
+        <w:spacing w:after="160" w:line="259" w:lineRule="auto"/>
+      </w:pPr>
+    </w:pPrDefault>
+  </w:docDefaults>
+  <w:latentStyles w:defLockedState="0" w:defUIPriority="99" w:defSemiHidden="0" w:defUnhideWhenUsed="0" w:defQFormat="0" w:count="371">
+    <w:lsdException w:name="Normal" w:uiPriority="0" w:qFormat="1"/>
+    <w:lsdException w:name="heading 1" w:uiPriority="9" w:qFormat="1"/>
+    <w:lsdException w:name="heading 2" w:semiHidden="1" w:uiPriority="9" w:unhideWhenUsed="1" w:qFormat="1"/>
+    <w:lsdException w:name="heading 3" w:semiHidden="1" w:uiPriority="9" w:unhideWhenUsed="1" w:qFormat="1"/>
+    <w:lsdException w:name="heading 4" w:semiHidden="1" w:uiPriority="9" w:unhideWhenUsed="1" w:qFormat="1"/>
+    <w:lsdException w:name="heading 5" w:semiHidden="1" w:uiPriority="9" w:unhideWhenUsed="1" w:qFormat="1"/>
+    <w:lsdException w:name="heading 6" w:semiHidden="1" w:uiPriority="9" w:unhideWhenUsed="1" w:qFormat="1"/>
+    <w:lsdException w:name="heading 7" w:semiHidden="1" w:uiPriority="9" w:unhideWhenUsed="1" w:qFormat="1"/>
+    <w:lsdException w:name="heading 8" w:semiHidden="1" w:uiPriority="9" w:unhideWhenUsed="1" w:qFormat="1"/>
+    <w:lsdException w:name="heading 9" w:semiHidden="1" w:uiPriority="9" w:unhideWhenUsed="1" w:qFormat="1"/>
+    <w:lsdException w:name="index 1" w:semiHidden="1" w:unhideWhenUsed="1"/>
+    <w:lsdException w:name="index 2" w:semiHidden="1" w:unhideWhenUsed="1"/>
+    <w:lsdException w:name="index 3" w:semiHidden="1" w:unhideWhenUsed="1"/>
+    <w:lsdException w:name="index 4" w:semiHidden="1" w:unhideWhenUsed="1"/>
+    <w:lsdException w:name="index 5" w:semiHidden="1" w:unhideWhenUsed="1"/>
+    <w:lsdException w:name="index 6" w:semiHidden="1" w:unhideWhenUsed="1"/>
+    <w:lsdException w:name="index 7" w:semiHidden="1" w:unhideWhenUsed="1"/>
+    <w:lsdException w:name="index 8" w:semiHidden="1" w:unhideWhenUsed="1"/>
+    <w:lsdException w:name="index 9" w:semiHidden="1" w:unhideWhenUsed="1"/>
+    <w:lsdException w:name="toc 1" w:semiHidden="1" w:uiPriority="39" w:unhideWhenUsed="1"/>
+    <w:lsdException w:name="toc 2" w:semiHidden="1" w:uiPriority="39" w:unhideWhenUsed="1"/>
+    <w:lsdException w:name="toc 3" w:semiHidden="1" w:uiPriority="39" w:unhideWhenUsed="1"/>
+    <w:lsdException w:name="toc 4" w:semiHidden="1" w:uiPriority="39" w:unhideWhenUsed="1"/>
+    <w:lsdException w:name="toc 5" w:semiHidden="1" w:uiPriority="39" w:unhideWhenUsed="1"/>
+    <w:lsdException w:name="toc 6" w:semiHidden="1" w:uiPriority="39" w:unhideWhenUsed="1"/>
+    <w:lsdException w:name="toc 7" w:semiHidden="1" w:uiPriority="39" w:unhideWhenUsed="1"/>
+    <w:lsdException w:name="toc 8" w:semiHidden="1" w:uiPriority="39" w:unhideWhenUsed="1"/>
+    <w:lsdException w:name="toc 9" w:semiHidden="1" w:uiPriority="39" w:unhideWhenUsed="1"/>
+    <w:lsdException w:name="Normal Indent" w:semiHidden="1" w:unhideWhenUsed="1"/>
+    <w:lsdException w:name="footnote text" w:semiHidden="1" w:unhideWhenUsed="1"/>
+    <w:lsdException w:name="annotation text" w:semiHidden="1" w:unhideWhenUsed="1"/>
+    <w:lsdException w:name="header" w:semiHidden="1" w:unhideWhenUsed="1"/>
+    <w:lsdException w:name="footer" w:semiHidden="1" w:unhideWhenUsed="1"/>
+    <w:lsdException w:name="index heading" w:semiHidden="1" w:unhideWhenUsed="1"/>
+    <w:lsdException w:name="caption" w:semiHidden="1" w:uiPriority="35" w:unhideWhenUsed="1" w:qFormat="1"/>
+    <w:lsdException w:name="table of figures" w:semiHidden="1" w:unhideWhenUsed="1"/>
+    <w:lsdException w:name="envelope address" w:semiHidden="1" w:unhideWhenUsed="1"/>
+    <w:lsdException w:name="envelope return" w:semiHidden="1" w:unhideWhenUsed="1"/>
+    <w:lsdException w:name="footnote reference" w:semiHidden="1" w:unhideWhenUsed="1"/>
+    <w:lsdException w:name="annotation reference" w:semiHidden="1" w:unhideWhenUsed="1"/>
+    <w:lsdException w:name="line number" w:semiHidden="1" w:unhideWhenUsed="1"/>
+    <w:lsdException w:name="page number" w:semiHidden="1" w:unhideWhenUsed="1"/>
+    <w:lsdException w:name="endnote reference" w:semiHidden="1" w:unhideWhenUsed="1"/>
+    <w:lsdException w:name="endnote text" w:semiHidden="1" w:unhideWhenUsed="1"/>
+    <w:lsdException w:name="table of authorities" w:semiHidden="1" w:unhideWhenUsed="1"/>
+    <w:lsdException w:name="macro" w:semiHidden="1" w:unhideWhenUsed="1"/>
+    <w:lsdException w:name="toa heading" w:semiHidden="1" w:unhideWhenUsed="1"/>
+    <w:lsdException w:name="List" w:semiHidden="1" w:unhideWhenUsed="1"/>
+    <w:lsdException w:name="List Bullet" w:semiHidden="1" w:unhideWhenUsed="1"/>
+    <w:lsdException w:name="List Number" w:semiHidden="1" w:unhideWhenUsed="1"/>
+    <w:lsdException w:name="List 2" w:semiHidden="1" w:unhideWhenUsed="1"/>
+    <w:lsdException w:name="List 3" w:semiHidden="1" w:unhideWhenUsed="1"/>
+    <w:lsdException w:name="List 4" w:semiHidden="1" w:unhideWhenUsed="1"/>
+    <w:lsdException w:name="List 5" w:semiHidden="1" w:unhideWhenUsed="1"/>
+    <w:lsdException w:name="List Bullet 2" w:semiHidden="1" w:unhideWhenUsed="1"/>
+    <w:lsdException w:name="List Bullet 3" w:semiHidden="1" w:unhideWhenUsed="1"/>
+    <w:lsdException w:name="List Bullet 4" w:semiHidden="1" w:unhideWhenUsed="1"/>
+    <w:lsdException w:name="List Bullet 5" w:semiHidden="1" w:unhideWhenUsed="1"/>
+    <w:lsdException w:name="List Number 2" w:semiHidden="1" w:unhideWhenUsed="1"/>
+    <w:lsdException w:name="List Number 3" w:semiHidden="1" w:unhideWhenUsed="1"/>
+    <w:lsdException w:name="List Number 4" w:semiHidden="1" w:unhideWhenUsed="1"/>
+    <w:lsdException w:name="List Number 5" w:semiHidden="1" w:unhideWhenUsed="1"/>
+    <w:lsdException w:name="Title" w:uiPriority="10" w:qFormat="1"/>
+    <w:lsdException w:name="Closing" w:semiHidden="1" w:unhideWhenUsed="1"/>
+    <w:lsdException w:name="Signature" w:semiHidden="1" w:unhideWhenUsed="1"/>
+    <w:lsdException w:name="Default Paragraph Font" w:semiHidden="1" w:uiPriority="1" w:unhideWhenUsed="1"/>
+    <w:lsdException w:name="Body Text" w:semiHidden="1" w:unhideWhenUsed="1"/>
+    <w:lsdException w:name="Body Text Indent" w:semiHidden="1" w:unhideWhenUsed="1"/>
+    <w:lsdException w:name="List Continue" w:semiHidden="1" w:unhideWhenUsed="1"/>
+    <w:lsdException w:name="List Continue 2" w:semiHidden="1" w:unhideWhenUsed="1"/>
+    <w:lsdException w:name="List Continue 3" w:semiHidden="1" w:unhideWhenUsed="1"/>
+    <w:lsdException w:name="List Continue 4" w:semiHidden="1" w:unhideWhenUsed="1"/>
+    <w:lsdException w:name="List Continue 5" w:semiHidden="1" w:unhideWhenUsed="1"/>
+    <w:lsdException w:name="Message Header" w:semiHidden="1" w:unhideWhenUsed="1"/>
+    <w:lsdException w:name="Subtitle" w:uiPriority="11" w:qFormat="1"/>
+    <w:lsdException w:name="Salutation" w:semiHidden="1" w:unhideWhenUsed="1"/>
+    <w:lsdException w:name="Date" w:semiHidden="1" w:unhideWhenUsed="1"/>
+    <w:lsdException w:name="Body Text First Indent" w:semiHidden="1" w:unhideWhenUsed="1"/>
+    <w:lsdException w:name="Body Text First Indent 2" w:semiHidden="1" w:unhideWhenUsed="1"/>
+    <w:lsdException w:name="Note Heading" w:semiHidden="1" w:unhideWhenUsed="1"/>
+    <w:lsdException w:name="Body Text 2" w:semiHidden="1" w:unhideWhenUsed="1"/>
+    <w:lsdException w:name="Body Text 3" w:semiHidden="1" w:unhideWhenUsed="1"/>
+    <w:lsdException w:name="Body Text Indent 2" w:semiHidden="1" w:unhideWhenUsed="1"/>
+    <w:lsdException w:name="Body Text Indent 3" w:semiHidden="1" w:unhideWhenUsed="1"/>
+    <w:lsdException w:name="Block Text" w:semiHidden="1" w:unhideWhenUsed="1"/>
+    <w:lsdException w:name="Hyperlink" w:semiHidden="1" w:unhideWhenUsed="1"/>
+    <w:lsdException w:name="FollowedHyperlink" w:semiHidden="1" w:unhideWhenUsed="1"/>
+    <w:lsdException w:name="Strong" w:uiPriority="22" w:qFormat="1"/>
+    <w:lsdException w:name="Emphasis" w:uiPriority="20" w:qFormat="1"/>
+    <w:lsdException w:name="Document Map" w:semiHidden="1" w:unhideWhenUsed="1"/>
+    <w:lsdException w:name="Plain Text" w:semiHidden="1" w:unhideWhenUsed="1"/>
+    <w:lsdException w:name="E-mail Signature" w:semiHidden="1" w:unhideWhenUsed="1"/>
+    <w:lsdException w:name="HTML Top of Form" w:semiHidden="1" w:unhideWhenUsed="1"/>
+    <w:lsdException w:name="HTML Bottom of Form" w:semiHidden="1" w:unhideWhenUsed="1"/>
+    <w:lsdException w:name="Normal (Web)" w:semiHidden="1" w:unhideWhenUsed="1"/>
+    <w:lsdException w:name="HTML Acronym" w:semiHidden="1" w:unhideWhenUsed="1"/>
+    <w:lsdException w:name="HTML Address" w:semiHidden="1" w:unhideWhenUsed="1"/>
+    <w:lsdException w:name="HTML Cite" w:semiHidden="1" w:unhideWhenUsed="1"/>
+    <w:lsdException w:name="HTML Code" w:semiHidden="1" w:unhideWhenUsed="1"/>
+    <w:lsdException w:name="HTML Definition" w:semiHidden="1" w:unhideWhenUsed="1"/>
+    <w:lsdException w:name="HTML Keyboard" w:semiHidden="1" w:unhideWhenUsed="1"/>
+    <w:lsdException w:name="HTML Preformatted" w:semiHidden="1" w:unhideWhenUsed="1"/>
+    <w:lsdException w:name="HTML Sample" w:semiHidden="1" w:unhideWhenUsed="1"/>
+    <w:lsdException w:name="HTML Typewriter" w:semiHidden="1" w:unhideWhenUsed="1"/>
+    <w:lsdException w:name="HTML Variable" w:semiHidden="1" w:unhideWhenUsed="1"/>
+    <w:lsdException w:name="Normal Table" w:semiHidden="1" w:unhideWhenUsed="1"/>
+    <w:lsdException w:name="annotation subject" w:semiHidden="1" w:unhideWhenUsed="1"/>
+    <w:lsdException w:name="No List" w:semiHidden="1" w:unhideWhenUsed="1"/>
+    <w:lsdException w:name="Outline List 1" w:semiHidden="1" w:unhideWhenUsed="1"/>
+    <w:lsdException w:name="Outline List 2" w:semiHidden="1" w:unhideWhenUsed="1"/>
+    <w:lsdException w:name="Outline List 3" w:semiHidden="1" w:unhideWhenUsed="1"/>
+    <w:lsdException w:name="Table Simple 1" w:semiHidden="1" w:unhideWhenUsed="1"/>
+    <w:lsdException w:name="Table Simple 2" w:semiHidden="1" w:unhideWhenUsed="1"/>
+    <w:lsdException w:name="Table Simple 3" w:semiHidden="1" w:unhideWhenUsed="1"/>
+    <w:lsdException w:name="Table Classic 1" w:semiHidden="1" w:unhideWhenUsed="1"/>
+    <w:lsdException w:name="Table Classic 2" w:semiHidden="1" w:unhideWhenUsed="1"/>
+    <w:lsdException w:name="Table Classic 3" w:semiHidden="1" w:unhideWhenUsed="1"/>
+    <w:lsdException w:name="Table Classic 4" w:semiHidden="1" w:unhideWhenUsed="1"/>
+    <w:lsdException w:name="Table Colorful 1" w:semiHidden="1" w:unhideWhenUsed="1"/>
+    <w:lsdException w:name="Table Colorful 2" w:semiHidden="1" w:unhideWhenUsed="1"/>
+    <w:lsdException w:name="Table Colorful 3" w:semiHidden="1" w:unhideWhenUsed="1"/>
+    <w:lsdException w:name="Table Columns 1" w:semiHidden="1" w:unhideWhenUsed="1"/>
+    <w:lsdException w:name="Table Columns 2" w:semiHidden="1" w:unhideWhenUsed="1"/>
+    <w:lsdException w:name="Table Columns 3" w:semiHidden="1" w:unhideWhenUsed="1"/>
+    <w:lsdException w:name="Table Columns 4" w:semiHidden="1" w:unhideWhenUsed="1"/>
+    <w:lsdException w:name="Table Columns 5" w:semiHidden="1" w:unhideWhenUsed="1"/>
+    <w:lsdException w:name="Table Grid 1" w:semiHidden="1" w:unhideWhenUsed="1"/>
+    <w:lsdException w:name="Table Grid 2" w:semiHidden="1" w:unhideWhenUsed="1"/>
+    <w:lsdException w:name="Table Grid 3" w:semiHidden="1" w:unhideWhenUsed="1"/>
+    <w:lsdException w:name="Table Grid 4" w:semiHidden="1" w:unhideWhenUsed="1"/>
+    <w:lsdException w:name="Table Grid 5" w:semiHidden="1" w:unhideWhenUsed="1"/>
+    <w:lsdException w:name="Table Grid 6" w:semiHidden="1" w:unhideWhenUsed="1"/>
+    <w:lsdException w:name="Table Grid 7" w:semiHidden="1" w:unhideWhenUsed="1"/>
+    <w:lsdException w:name="Table Grid 8" w:semiHidden="1" w:unhideWhenUsed="1"/>
+    <w:lsdException w:name="Table List 1" w:semiHidden="1" w:unhideWhenUsed="1"/>
+    <w:lsdException w:name="Table List 2" w:semiHidden="1" w:unhideWhenUsed="1"/>
+    <w:lsdException w:name="Table List 3" w:semiHidden="1" w:unhideWhenUsed="1"/>
+    <w:lsdException w:name="Table List 4" w:semiHidden="1" w:unhideWhenUsed="1"/>
+    <w:lsdException w:name="Table List 5" w:semiHidden="1" w:unhideWhenUsed="1"/>
+    <w:lsdException w:name="Table List 6" w:semiHidden="1" w:unhideWhenUsed="1"/>
+    <w:lsdException w:name="Table List 7" w:semiHidden="1" w:unhideWhenUsed="1"/>
+    <w:lsdException w:name="Table List 8" w:semiHidden="1" w:unhideWhenUsed="1"/>
+    <w:lsdException w:name="Table 3D effects 1" w:semiHidden="1" w:unhideWhenUsed="1"/>
+    <w:lsdException w:name="Table 3D effects 2" w:semiHidden="1" w:unhideWhenUsed="1"/>
+    <w:lsdException w:name="Table 3D effects 3" w:semiHidden="1" w:unhideWhenUsed="1"/>
+    <w:lsdException w:name="Table Contemporary" w:semiHidden="1" w:unhideWhenUsed="1"/>
+    <w:lsdException w:name="Table Elegant" w:semiHidden="1" w:unhideWhenUsed="1"/>
+    <w:lsdException w:name="Table Professional" w:semiHidden="1" w:unhideWhenUsed="1"/>
+    <w:lsdException w:name="Table Subtle 1" w:semiHidden="1" w:unhideWhenUsed="1"/>
+    <w:lsdException w:name="Table Subtle 2" w:semiHidden="1" w:unhideWhenUsed="1"/>
+    <w:lsdException w:name="Table Web 1" w:semiHidden="1" w:unhideWhenUsed="1"/>
+    <w:lsdException w:name="Table Web 2" w:semiHidden="1" w:unhideWhenUsed="1"/>
+    <w:lsdException w:name="Table Web 3" w:semiHidden="1" w:unhideWhenUsed="1"/>
+    <w:lsdException w:name="Balloon Text" w:semiHidden="1" w:unhideWhenUsed="1"/>
+    <w:lsdException w:name="Table Grid" w:uiPriority="39"/>
+    <w:lsdException w:name="Table Theme" w:semiHidden="1" w:unhideWhenUsed="1"/>
+    <w:lsdException w:name="Placeholder Text" w:semiHidden="1"/>
+    <w:lsdException w:name="No Spacing" w:uiPriority="1" w:qFormat="1"/>
+    <w:lsdException w:name="Light Shading" w:uiPriority="60"/>
+    <w:lsdException w:name="Light List" w:uiPriority="61"/>
+    <w:lsdException w:name="Light Grid" w:uiPriority="62"/>
+    <w:lsdException w:name="Medium Shading 1" w:uiPriority="63"/>
+    <w:lsdException w:name="Medium Shading 2" w:uiPriority="64"/>
+    <w:lsdException w:name="Medium List 1" w:uiPriority="65"/>
+    <w:lsdException w:name="Medium List 2" w:uiPriority="66"/>
+    <w:lsdException w:name="Medium Grid 1" w:uiPriority="67"/>
+    <w:lsdException w:name="Medium Grid 2" w:uiPriority="68"/>
+    <w:lsdException w:name="Medium Grid 3" w:uiPriority="69"/>
+    <w:lsdException w:name="Dark List" w:uiPriority="70"/>
+    <w:lsdException w:name="Colorful Shading" w:uiPriority="71"/>
+    <w:lsdException w:name="Colorful List" w:uiPriority="72"/>
+    <w:lsdException w:name="Colorful Grid" w:uiPriority="73"/>
+    <w:lsdException w:name="Light Shading Accent 1" w:uiPriority="60"/>
+    <w:lsdException w:name="Light List Accent 1" w:uiPriority="61"/>
+    <w:lsdException w:name="Light Grid Accent 1" w:uiPriority="62"/>
+    <w:lsdException w:name="Medium Shading 1 Accent 1" w:uiPriority="63"/>
+    <w:lsdException w:name="Medium Shading 2 Accent 1" w:uiPriority="64"/>
+    <w:lsdException w:name="Medium List 1 Accent 1" w:uiPriority="65"/>
+    <w:lsdException w:name="Revision" w:semiHidden="1"/>
+    <w:lsdException w:name="List Paragraph" w:uiPriority="34" w:qFormat="1"/>
+    <w:lsdException w:name="Quote" w:uiPriority="29" w:qFormat="1"/>
+    <w:lsdException w:name="Intense Quote" w:uiPriority="30" w:qFormat="1"/>
+    <w:lsdException w:name="Medium List 2 Accent 1" w:uiPriority="66"/>
+    <w:lsdException w:name="Medium Grid 1 Accent 1" w:uiPriority="67"/>
+    <w:lsdException w:name="Medium Grid 2 Accent 1" w:uiPriority="68"/>
+    <w:lsdException w:name="Medium Grid 3 Accent 1" w:uiPriority="69"/>
+    <w:lsdException w:name="Dark List Accent 1" w:uiPriority="70"/>
+    <w:lsdException w:name="Colorful Shading Accent 1" w:uiPriority="71"/>
+    <w:lsdException w:name="Colorful List Accent 1" w:uiPriority="72"/>
+    <w:lsdException w:name="Colorful Grid Accent 1" w:uiPriority="73"/>
+    <w:lsdException w:name="Light Shading Accent 2" w:uiPriority="60"/>
+    <w:lsdException w:name="Light List Accent 2" w:uiPriority="61"/>
+    <w:lsdException w:name="Light Grid Accent 2" w:uiPriority="62"/>
+    <w:lsdException w:name="Medium Shading 1 Accent 2" w:uiPriority="63"/>
+    <w:lsdException w:name="Medium Shading 2 Accent 2" w:uiPriority="64"/>
+    <w:lsdException w:name="Medium List 1 Accent 2" w:uiPriority="65"/>
+    <w:lsdException w:name="Medium List 2 Accent 2" w:uiPriority="66"/>
+    <w:lsdException w:name="Medium Grid 1 Accent 2" w:uiPriority="67"/>
+    <w:lsdException w:name="Medium Grid 2 Accent 2" w:uiPriority="68"/>
+    <w:lsdException w:name="Medium Grid 3 Accent 2" w:uiPriority="69"/>
+    <w:lsdException w:name="Dark List Accent 2" w:uiPriority="70"/>
+    <w:lsdException w:name="Colorful Shading Accent 2" w:uiPriority="71"/>
+    <w:lsdException w:name="Colorful List Accent 2" w:uiPriority="72"/>
+    <w:lsdException w:name="Colorful Grid Accent 2" w:uiPriority="73"/>
+    <w:lsdException w:name="Light Shading Accent 3" w:uiPriority="60"/>
+    <w:lsdException w:name="Light List Accent 3" w:uiPriority="61"/>
+    <w:lsdException w:name="Light Grid Accent 3" w:uiPriority="62"/>
+    <w:lsdException w:name="Medium Shading 1 Accent 3" w:uiPriority="63"/>
+    <w:lsdException w:name="Medium Shading 2 Accent 3" w:uiPriority="64"/>
+    <w:lsdException w:name="Medium List 1 Accent 3" w:uiPriority="65"/>
+    <w:lsdException w:name="Medium List 2 Accent 3" w:uiPriority="66"/>
+    <w:lsdException w:name="Medium Grid 1 Accent 3" w:uiPriority="67"/>
+    <w:lsdException w:name="Medium Grid 2 Accent 3" w:uiPriority="68"/>
+    <w:lsdException w:name="Medium Grid 3 Accent 3" w:uiPriority="69"/>
+    <w:lsdException w:name="Dark List Accent 3" w:uiPriority="70"/>
+    <w:lsdException w:name="Colorful Shading Accent 3" w:uiPriority="71"/>
+    <w:lsdException w:name="Colorful List Accent 3" w:uiPriority="72"/>
+    <w:lsdException w:name="Colorful Grid Accent 3" w:uiPriority="73"/>
+    <w:lsdException w:name="Light Shading Accent 4" w:uiPriority="60"/>
+    <w:lsdException w:name="Light List Accent 4" w:uiPriority="61"/>
+    <w:lsdException w:name="Light Grid Accent 4" w:uiPriority="62"/>
+    <w:lsdException w:name="Medium Shading 1 Accent 4" w:uiPriority="63"/>
+    <w:lsdException w:name="Medium Shading 2 Accent 4" w:uiPriority="64"/>
+    <w:lsdException w:name="Medium List 1 Accent 4" w:uiPriority="65"/>
+    <w:lsdException w:name="Medium List 2 Accent 4" w:uiPriority="66"/>
+    <w:lsdException w:name="Medium Grid 1 Accent 4" w:uiPriority="67"/>
+    <w:lsdException w:name="Medium Grid 2 Accent 4" w:uiPriority="68"/>
+    <w:lsdException w:name="Medium Grid 3 Accent 4" w:uiPriority="69"/>
+    <w:lsdException w:name="Dark List Accent 4" w:uiPriority="70"/>
+    <w:lsdException w:name="Colorful Shading Accent 4" w:uiPriority="71"/>
+    <w:lsdException w:name="Colorful List Accent 4" w:uiPriority="72"/>
+    <w:lsdException w:name="Colorful Grid Accent 4" w:uiPriority="73"/>
+    <w:lsdException w:name="Light Shading Accent 5" w:uiPriority="60"/>
+    <w:lsdException w:name="Light List Accent 5" w:uiPriority="61"/>
+    <w:lsdException w:name="Light Grid Accent 5" w:uiPriority="62"/>
+    <w:lsdException w:name="Medium Shading 1 Accent 5" w:uiPriority="63"/>
+    <w:lsdException w:name="Medium Shading 2 Accent 5" w:uiPriority="64"/>
+    <w:lsdException w:name="Medium List 1 Accent 5" w:uiPriority="65"/>
+    <w:lsdException w:name="Medium List 2 Accent 5" w:uiPriority="66"/>
+    <w:lsdException w:name="Medium Grid 1 Accent 5" w:uiPriority="67"/>
+    <w:lsdException w:name="Medium Grid 2 Accent 5" w:uiPriority="68"/>
+    <w:lsdException w:name="Medium Grid 3 Accent 5" w:uiPriority="69"/>
+    <w:lsdException w:name="Dark List Accent 5" w:uiPriority="70"/>
+    <w:lsdException w:name="Colorful Shading Accent 5" w:uiPriority="71"/>
+    <w:lsdException w:name="Colorful List Accent 5" w:uiPriority="72"/>
+    <w:lsdException w:name="Colorful Grid Accent 5" w:uiPriority="73"/>
+    <w:lsdException w:name="Light Shading Accent 6" w:uiPriority="60"/>
+    <w:lsdException w:name="Light List Accent 6" w:uiPriority="61"/>
+    <w:lsdException w:name="Light Grid Accent 6" w:uiPriority="62"/>
+    <w:lsdException w:name="Medium Shading 1 Accent 6" w:uiPriority="63"/>
+    <w:lsdException w:name="Medium Shading 2 Accent 6" w:uiPriority="64"/>
+    <w:lsdException w:name="Medium List 1 Accent 6" w:uiPriority="65"/>
+    <w:lsdException w:name="Medium List 2 Accent 6" w:uiPriority="66"/>
+    <w:lsdException w:name="Medium Grid 1 Accent 6" w:uiPriority="67"/>
+    <w:lsdException w:name="Medium Grid 2 Accent 6" w:uiPriority="68"/>
+    <w:lsdException w:name="Medium Grid 3 Accent 6" w:uiPriority="69"/>
+    <w:lsdException w:name="Dark List Accent 6" w:uiPriority="70"/>
+    <w:lsdException w:name="Colorful Shading Accent 6" w:uiPriority="71"/>
+    <w:lsdException w:name="Colorful List Accent 6" w:uiPriority="72"/>
+    <w:lsdException w:name="Colorful Grid Accent 6" w:uiPriority="73"/>
+    <w:lsdException w:name="Subtle Emphasis" w:uiPriority="19" w:qFormat="1"/>
+    <w:lsdException w:name="Intense Emphasis" w:uiPriority="21" w:qFormat="1"/>
+    <w:lsdException w:name="Subtle Reference" w:uiPriority="31" w:qFormat="1"/>
+    <w:lsdException w:name="Intense Reference" w:uiPriority="32" w:qFormat="1"/>
+    <w:lsdException w:name="Book Title" w:uiPriority="33" w:qFormat="1"/>
+    <w:lsdException w:name="Bibliography" w:semiHidden="1" w:uiPriority="37" w:unhideWhenUsed="1"/>
+    <w:lsdException w:name="TOC Heading" w:semiHidden="1" w:uiPriority="39" w:unhideWhenUsed="1" w:qFormat="1"/>
+    <w:lsdException w:name="Plain Table 1" w:uiPriority="41"/>
+    <w:lsdException w:name="Plain Table 2" w:uiPriority="42"/>
+    <w:lsdException w:name="Plain Table 3" w:uiPriority="43"/>
+    <w:lsdException w:name="Plain Table 4" w:uiPriority="44"/>
+    <w:lsdException w:name="Plain Table 5" w:uiPriority="45"/>
+    <w:lsdException w:name="Grid Table Light" w:uiPriority="40"/>
+    <w:lsdException w:name="Grid Table 1 Light" w:uiPriority="46"/>
+    <w:lsdException w:name="Grid Table 2" w:uiPriority="47"/>
+    <w:lsdException w:name="Grid Table 3" w:uiPriority="48"/>
+    <w:lsdException w:name="Grid Table 4" w:uiPriority="49"/>
+    <w:lsdException w:name="Grid Table 5 Dark" w:uiPriority="50"/>
+    <w:lsdException w:name="Grid Table 6 Colorful" w:uiPriority="51"/>
+    <w:lsdException w:name="Grid Table 7 Colorful" w:uiPriority="52"/>
+    <w:lsdException w:name="Grid Table 1 Light Accent 1" w:uiPriority="46"/>
+    <w:lsdException w:name="Grid Table 2 Accent 1" w:uiPriority="47"/>
+    <w:lsdException w:name="Grid Table 3 Accent 1" w:uiPriority="48"/>
+    <w:lsdException w:name="Grid Table 4 Accent 1" w:uiPriority="49"/>
+    <w:lsdException w:name="Grid Table 5 Dark Accent 1" w:uiPriority="50"/>
+    <w:lsdException w:name="Grid Table 6 Colorful Accent 1" w:uiPriority="51"/>
+    <w:lsdException w:name="Grid Table 7 Colorful Accent 1" w:uiPriority="52"/>
+    <w:lsdException w:name="Grid Table 1 Light Accent 2" w:uiPriority="46"/>
+    <w:lsdException w:name="Grid Table 2 Accent 2" w:uiPriority="47"/>
+    <w:lsdException w:name="Grid Table 3 Accent 2" w:uiPriority="48"/>
+    <w:lsdException w:name="Grid Table 4 Accent 2" w:uiPriority="49"/>
+    <w:lsdException w:name="Grid Table 5 Dark Accent 2" w:uiPriority="50"/>
+    <w:lsdException w:name="Grid Table 6 Colorful Accent 2" w:uiPriority="51"/>
+    <w:lsdException w:name="Grid Table 7 Colorful Accent 2" w:uiPriority="52"/>
+    <w:lsdException w:name="Grid Table 1 Light Accent 3" w:uiPriority="46"/>
+    <w:lsdException w:name="Grid Table 2 Accent 3" w:uiPriority="47"/>
+    <w:lsdException w:name="Grid Table 3 Accent 3" w:uiPriority="48"/>
+    <w:lsdException w:name="Grid Table 4 Accent 3" w:uiPriority="49"/>
+    <w:lsdException w:name="Grid Table 5 Dark Accent 3" w:uiPriority="50"/>
+    <w:lsdException w:name="Grid Table 6 Colorful Accent 3" w:uiPriority="51"/>
+    <w:lsdException w:name="Grid Table 7 Colorful Accent 3" w:uiPriority="52"/>
+    <w:lsdException w:name="Grid Table 1 Light Accent 4" w:uiPriority="46"/>
+    <w:lsdException w:name="Grid Table 2 Accent 4" w:uiPriority="47"/>
+    <w:lsdException w:name="Grid Table 3 Accent 4" w:uiPriority="48"/>
+    <w:lsdException w:name="Grid Table 4 Accent 4" w:uiPriority="49"/>
+    <w:lsdException w:name="Grid Table 5 Dark Accent 4" w:uiPriority="50"/>
+    <w:lsdException w:name="Grid Table 6 Colorful Accent 4" w:uiPriority="51"/>
+    <w:lsdException w:name="Grid Table 7 Colorful Accent 4" w:uiPriority="52"/>
+    <w:lsdException w:name="Grid Table 1 Light Accent 5" w:uiPriority="46"/>
+    <w:lsdException w:name="Grid Table 2 Accent 5" w:uiPriority="47"/>
+    <w:lsdException w:name="Grid Table 3 Accent 5" w:uiPriority="48"/>
+    <w:lsdException w:name="Grid Table 4 Accent 5" w:uiPriority="49"/>
+    <w:lsdException w:name="Grid Table 5 Dark Accent 5" w:uiPriority="50"/>
+    <w:lsdException w:name="Grid Table 6 Colorful Accent 5" w:uiPriority="51"/>
+    <w:lsdException w:name="Grid Table 7 Colorful Accent 5" w:uiPriority="52"/>
+    <w:lsdException w:name="Grid Table 1 Light Accent 6" w:uiPriority="46"/>
+    <w:lsdException w:name="Grid Table 2 Accent 6" w:uiPriority="47"/>
+    <w:lsdException w:name="Grid Table 3 Accent 6" w:uiPriority="48"/>
+    <w:lsdException w:name="Grid Table 4 Accent 6" w:uiPriority="49"/>
+    <w:lsdException w:name="Grid Table 5 Dark Accent 6" w:uiPriority="50"/>
+    <w:lsdException w:name="Grid Table 6 Colorful Accent 6" w:uiPriority="51"/>
+    <w:lsdException w:name="Grid Table 7 Colorful Accent 6" w:uiPriority="52"/>
+    <w:lsdException w:name="List Table 1 Light" w:uiPriority="46"/>
+    <w:lsdException w:name="List Table 2" w:uiPriority="47"/>
+    <w:lsdException w:name="List Table 3" w:uiPriority="48"/>
+    <w:lsdException w:name="List Table 4" w:uiPriority="49"/>
+    <w:lsdException w:name="List Table 5 Dark" w:uiPriority="50"/>
+    <w:lsdException w:name="List Table 6 Colorful" w:uiPriority="51"/>
+    <w:lsdException w:name="List Table 7 Colorful" w:uiPriority="52"/>
+    <w:lsdException w:name="List Table 1 Light Accent 1" w:uiPriority="46"/>
+    <w:lsdException w:name="List Table 2 Accent 1" w:uiPriority="47"/>
+    <w:lsdException w:name="List Table 3 Accent 1" w:uiPriority="48"/>
+    <w:lsdException w:name="List Table 4 Accent 1" w:uiPriority="49"/>
+    <w:lsdException w:name="List Table 5 Dark Accent 1" w:uiPriority="50"/>
+    <w:lsdException w:name="List Table 6 Colorful Accent 1" w:uiPriority="51"/>
+    <w:lsdException w:name="List Table 7 Colorful Accent 1" w:uiPriority="52"/>
+    <w:lsdException w:name="List Table 1 Light Accent 2" w:uiPriority="46"/>
+    <w:lsdException w:name="List Table 2 Accent 2" w:uiPriority="47"/>
+    <w:lsdException w:name="List Table 3 Accent 2" w:uiPriority="48"/>
+    <w:lsdException w:name="List Table 4 Accent 2" w:uiPriority="49"/>
+    <w:lsdException w:name="List Table 5 Dark Accent 2" w:uiPriority="50"/>
+    <w:lsdException w:name="List Table 6 Colorful Accent 2" w:uiPriority="51"/>
+    <w:lsdException w:name="List Table 7 Colorful Accent 2" w:uiPriority="52"/>
+    <w:lsdException w:name="List Table 1 Light Accent 3" w:uiPriority="46"/>
+    <w:lsdException w:name="List Table 2 Accent 3" w:uiPriority="47"/>
+    <w:lsdException w:name="List Table 3 Accent 3" w:uiPriority="48"/>
+    <w:lsdException w:name="List Table 4 Accent 3" w:uiPriority="49"/>
+    <w:lsdException w:name="List Table 5 Dark Accent 3" w:uiPriority="50"/>
+    <w:lsdException w:name="List Table 6 Colorful Accent 3" w:uiPriority="51"/>
+    <w:lsdException w:name="List Table 7 Colorful Accent 3" w:uiPriority="52"/>
+    <w:lsdException w:name="List Table 1 Light Accent 4" w:uiPriority="46"/>
+    <w:lsdException w:name="List Table 2 Accent 4" w:uiPriority="47"/>
+    <w:lsdException w:name="List Table 3 Accent 4" w:uiPriority="48"/>
+    <w:lsdException w:name="List Table 4 Accent 4" w:uiPriority="49"/>
+    <w:lsdException w:name="List Table 5 Dark Accent 4" w:uiPriority="50"/>
+    <w:lsdException w:name="List Table 6 Colorful Accent 4" w:uiPriority="51"/>
+    <w:lsdException w:name="List Table 7 Colorful Accent 4" w:uiPriority="52"/>
+    <w:lsdException w:name="List Table 1 Light Accent 5" w:uiPriority="46"/>
+    <w:lsdException w:name="List Table 2 Accent 5" w:uiPriority="47"/>
+    <w:lsdException w:name="List Table 3 Accent 5" w:uiPriority="48"/>
+    <w:lsdException w:name="List Table 4 Accent 5" w:uiPriority="49"/>
+    <w:lsdException w:name="List Table 5 Dark Accent 5" w:uiPriority="50"/>
+    <w:lsdException w:name="List Table 6 Colorful Accent 5" w:uiPriority="51"/>
+    <w:lsdException w:name="List Table 7 Colorful Accent 5" w:uiPriority="52"/>
+    <w:lsdException w:name="List Table 1 Light Accent 6" w:uiPriority="46"/>
+    <w:lsdException w:name="List Table 2 Accent 6" w:uiPriority="47"/>
+    <w:lsdException w:name="List Table 3 Accent 6" w:uiPriority="48"/>
+    <w:lsdException w:name="List Table 4 Accent 6" w:uiPriority="49"/>
+    <w:lsdException w:name="List Table 5 Dark Accent 6" w:uiPriority="50"/>
+    <w:lsdException w:name="List Table 6 Colorful Accent 6" w:uiPriority="51"/>
+    <w:lsdException w:name="List Table 7 Colorful Accent 6" w:uiPriority="52"/>
+  </w:latentStyles>
+  <w:style w:type="paragraph" w:default="1" w:styleId="Normal">
+    <w:name w:val="Normal"/>
+    <w:qFormat/>
+  </w:style>
+  <w:style w:type="character" w:default="1" w:styleId="DefaultParagraphFont">
+    <w:name w:val="Default Paragraph Font"/>
+    <w:uiPriority w:val="1"/>
+    <w:semiHidden/>
+    <w:unhideWhenUsed/>
+  </w:style>
+  <w:style w:type="table" w:default="1" w:styleId="TableNormal">
+    <w:name w:val="Normal Table"/>
+    <w:uiPriority w:val="99"/>
+    <w:semiHidden/>
+    <w:unhideWhenUsed/>
+    <w:tblPr>
+      <w:tblInd w:w="0" w:type="dxa"/>
+      <w:tblCellMar>
+        <w:top w:w="0" w:type="dxa"/>
+        <w:left w:w="108" w:type="dxa"/>
+        <w:bottom w:w="0" w:type="dxa"/>
+        <w:right w:w="108" w:type="dxa"/>
+      </w:tblCellMar>
+    </w:tblPr>
+  </w:style>
+  <w:style w:type="numbering" w:default="1" w:styleId="NoList">
+    <w:name w:val="No List"/>
+    <w:uiPriority w:val="99"/>
+    <w:semiHidden/>
+    <w:unhideWhenUsed/>
+  </w:style>
+  <w:style w:type="character" w:styleId="PlaceholderText">
+    <w:name w:val="Placeholder Text"/>
+    <w:basedOn w:val="DefaultParagraphFont"/>
+    <w:uiPriority w:val="99"/>
+    <w:semiHidden/>
+    <w:rsid w:val="00A41C5E"/>
+    <w:rPr>
+      <w:color w:val="808080"/>
+    </w:rPr>
+  </w:style>
+</w:styles>
+</file>
+
+<file path=word/glossary/webSettings.xml><?xml version="1.0" encoding="utf-8"?>
+<w:webSettings xmlns:mc="http://schemas.openxmlformats.org/markup-compatibility/2006" xmlns:r="http://schemas.openxmlformats.org/officeDocument/2006/relationships" xmlns:w="http://schemas.openxmlformats.org/wordprocessingml/2006/main" xmlns:w14="http://schemas.microsoft.com/office/word/2010/wordml" xmlns:w15="http://schemas.microsoft.com/office/word/2012/wordml" mc:Ignorable="w14 w15">
+  <w:optimizeForBrowser/>
+  <w:allowPNG/>
+</w:webSettings>
 </file>
 
 <file path=word/theme/theme1.xml><?xml version="1.0" encoding="utf-8"?>
@@ -1896,7 +3169,7 @@
 </file>
 
 <file path=customXml/itemProps1.xml><?xml version="1.0" encoding="utf-8"?>
-<ds:datastoreItem xmlns:ds="http://schemas.openxmlformats.org/officeDocument/2006/customXml" ds:itemID="{0C36D618-2841-43B1-A4B2-A4115132BDD0}">
+<ds:datastoreItem xmlns:ds="http://schemas.openxmlformats.org/officeDocument/2006/customXml" ds:itemID="{A4043934-CD4B-4D61-9593-7B56FB89F6D7}">
   <ds:schemaRefs>
     <ds:schemaRef ds:uri="http://schemas.openxmlformats.org/officeDocument/2006/bibliography"/>
   </ds:schemaRefs>

</xml_diff>

<commit_message>
Introduced Drag, Introduced Friction
</commit_message>
<xml_diff>
--- a/EEI.docx
+++ b/EEI.docx
@@ -935,33 +935,17 @@
           </w:r>
         </w:p>
         <w:p>
-          <w:r>
-            <w:fldChar w:fldCharType="begin"/>
-          </w:r>
-          <w:r>
-            <w:instrText xml:space="preserve"> TOC \o "1-3" \h \z \u </w:instrText>
-          </w:r>
-          <w:r>
-            <w:fldChar w:fldCharType="separate"/>
-          </w:r>
-          <w:r>
-            <w:rPr>
-              <w:b/>
-              <w:bCs/>
-              <w:noProof/>
-              <w:lang w:val="en-US"/>
-            </w:rPr>
-            <w:t>No table of contents entries found.</w:t>
-          </w:r>
-          <w:r>
-            <w:rPr>
-              <w:b/>
-              <w:bCs/>
-              <w:noProof/>
-              <w:lang w:val="en-US"/>
-            </w:rPr>
-            <w:fldChar w:fldCharType="end"/>
-          </w:r>
+          <w:fldSimple w:instr=" TOC \o &quot;1-3&quot; \h \z \u ">
+            <w:r>
+              <w:rPr>
+                <w:b/>
+                <w:bCs/>
+                <w:noProof/>
+                <w:lang w:val="en-US"/>
+              </w:rPr>
+              <w:t>No table of contents entries found.</w:t>
+            </w:r>
+          </w:fldSimple>
         </w:p>
       </w:sdtContent>
     </w:sdt>
@@ -1054,14 +1038,27 @@
       <w:r>
         <w:t xml:space="preserve">Figure </w:t>
       </w:r>
-      <w:fldSimple w:instr=" SEQ Figure \* ARABIC ">
-        <w:r>
-          <w:rPr>
-            <w:noProof/>
-          </w:rPr>
-          <w:t>1</w:t>
-        </w:r>
-      </w:fldSimple>
+      <w:r>
+        <w:fldChar w:fldCharType="begin"/>
+      </w:r>
+      <w:r>
+        <w:instrText xml:space="preserve"> SEQ Figure \* ARABIC </w:instrText>
+      </w:r>
+      <w:r>
+        <w:fldChar w:fldCharType="separate"/>
+      </w:r>
+      <w:r>
+        <w:rPr>
+          <w:noProof/>
+        </w:rPr>
+        <w:t>1</w:t>
+      </w:r>
+      <w:r>
+        <w:rPr>
+          <w:noProof/>
+        </w:rPr>
+        <w:fldChar w:fldCharType="end"/>
+      </w:r>
       <w:r>
         <w:t>: Tower of Terror 2 Schematics</w:t>
       </w:r>
@@ -1691,13 +1688,7 @@
           <w:rPr>
             <w:rFonts w:ascii="Cambria Math" w:eastAsiaTheme="minorEastAsia" w:hAnsi="Cambria Math"/>
           </w:rPr>
-          <m:t>m</m:t>
-        </m:r>
-        <m:r>
-          <w:rPr>
-            <w:rFonts w:ascii="Cambria Math" w:eastAsiaTheme="minorEastAsia" w:hAnsi="Cambria Math"/>
-          </w:rPr>
-          <m:t xml:space="preserve"> </m:t>
+          <m:t xml:space="preserve">m </m:t>
         </m:r>
       </m:oMath>
       <w:proofErr w:type="gramStart"/>
@@ -1821,10 +1812,375 @@
         <w:rPr>
           <w:rFonts w:eastAsiaTheme="minorEastAsia"/>
         </w:rPr>
-        <w:t xml:space="preserve"> The formula for drag is more complex than what is covered in the scope of this investigation, </w:t>
+        <w:t xml:space="preserve"> The formula for drag is more complex than what is covered in the s</w:t>
+      </w:r>
+      <w:r>
+        <w:rPr>
+          <w:rFonts w:eastAsiaTheme="minorEastAsia"/>
+        </w:rPr>
+        <w:t>cope of this investigation, as it includes drag coefficients that need to be obtained experimentally. The formul</w:t>
+      </w:r>
+      <w:r>
+        <w:rPr>
+          <w:rFonts w:eastAsiaTheme="minorEastAsia"/>
+        </w:rPr>
+        <w:t>a for drag is:</w:t>
+      </w:r>
+    </w:p>
+    <w:p>
+      <w:pPr>
+        <w:rPr>
+          <w:rFonts w:eastAsiaTheme="minorEastAsia"/>
+        </w:rPr>
+      </w:pPr>
+      <m:oMathPara>
+        <m:oMath>
+          <m:sSub>
+            <m:sSubPr>
+              <m:ctrlPr>
+                <w:rPr>
+                  <w:rFonts w:ascii="Cambria Math" w:eastAsiaTheme="minorEastAsia" w:hAnsi="Cambria Math"/>
+                  <w:i/>
+                </w:rPr>
+              </m:ctrlPr>
+            </m:sSubPr>
+            <m:e>
+              <m:r>
+                <w:rPr>
+                  <w:rFonts w:ascii="Cambria Math" w:eastAsiaTheme="minorEastAsia" w:hAnsi="Cambria Math"/>
+                </w:rPr>
+                <m:t>F</m:t>
+              </m:r>
+            </m:e>
+            <m:sub>
+              <m:r>
+                <w:rPr>
+                  <w:rFonts w:ascii="Cambria Math" w:eastAsiaTheme="minorEastAsia" w:hAnsi="Cambria Math"/>
+                </w:rPr>
+                <m:t>Drag</m:t>
+              </m:r>
+            </m:sub>
+          </m:sSub>
+          <m:r>
+            <w:rPr>
+              <w:rFonts w:ascii="Cambria Math" w:eastAsiaTheme="minorEastAsia" w:hAnsi="Cambria Math"/>
+            </w:rPr>
+            <m:t>=</m:t>
+          </m:r>
+          <m:f>
+            <m:fPr>
+              <m:ctrlPr>
+                <w:rPr>
+                  <w:rFonts w:ascii="Cambria Math" w:eastAsiaTheme="minorEastAsia" w:hAnsi="Cambria Math"/>
+                  <w:i/>
+                </w:rPr>
+              </m:ctrlPr>
+            </m:fPr>
+            <m:num>
+              <m:r>
+                <w:rPr>
+                  <w:rFonts w:ascii="Cambria Math" w:eastAsiaTheme="minorEastAsia" w:hAnsi="Cambria Math"/>
+                </w:rPr>
+                <m:t>1</m:t>
+              </m:r>
+            </m:num>
+            <m:den>
+              <m:r>
+                <w:rPr>
+                  <w:rFonts w:ascii="Cambria Math" w:eastAsiaTheme="minorEastAsia" w:hAnsi="Cambria Math"/>
+                </w:rPr>
+                <m:t>2</m:t>
+              </m:r>
+            </m:den>
+          </m:f>
+          <m:r>
+            <w:rPr>
+              <w:rFonts w:ascii="Cambria Math" w:eastAsiaTheme="minorEastAsia" w:hAnsi="Cambria Math"/>
+            </w:rPr>
+            <m:t>ρ</m:t>
+          </m:r>
+          <m:sSup>
+            <m:sSupPr>
+              <m:ctrlPr>
+                <w:rPr>
+                  <w:rFonts w:ascii="Cambria Math" w:eastAsiaTheme="minorEastAsia" w:hAnsi="Cambria Math"/>
+                  <w:i/>
+                </w:rPr>
+              </m:ctrlPr>
+            </m:sSupPr>
+            <m:e>
+              <m:r>
+                <w:rPr>
+                  <w:rFonts w:ascii="Cambria Math" w:eastAsiaTheme="minorEastAsia" w:hAnsi="Cambria Math"/>
+                </w:rPr>
+                <m:t>v</m:t>
+              </m:r>
+            </m:e>
+            <m:sup>
+              <m:r>
+                <w:rPr>
+                  <w:rFonts w:ascii="Cambria Math" w:eastAsiaTheme="minorEastAsia" w:hAnsi="Cambria Math"/>
+                </w:rPr>
+                <m:t>2</m:t>
+              </m:r>
+            </m:sup>
+          </m:sSup>
+          <m:sSub>
+            <m:sSubPr>
+              <m:ctrlPr>
+                <w:rPr>
+                  <w:rFonts w:ascii="Cambria Math" w:eastAsiaTheme="minorEastAsia" w:hAnsi="Cambria Math"/>
+                  <w:i/>
+                </w:rPr>
+              </m:ctrlPr>
+            </m:sSubPr>
+            <m:e>
+              <m:r>
+                <w:rPr>
+                  <w:rFonts w:ascii="Cambria Math" w:eastAsiaTheme="minorEastAsia" w:hAnsi="Cambria Math"/>
+                </w:rPr>
+                <m:t>C</m:t>
+              </m:r>
+            </m:e>
+            <m:sub>
+              <m:r>
+                <w:rPr>
+                  <w:rFonts w:ascii="Cambria Math" w:eastAsiaTheme="minorEastAsia" w:hAnsi="Cambria Math"/>
+                </w:rPr>
+                <m:t>Drag</m:t>
+              </m:r>
+            </m:sub>
+          </m:sSub>
+          <m:r>
+            <w:rPr>
+              <w:rFonts w:ascii="Cambria Math" w:eastAsiaTheme="minorEastAsia" w:hAnsi="Cambria Math"/>
+            </w:rPr>
+            <m:t>A</m:t>
+          </m:r>
+        </m:oMath>
+      </m:oMathPara>
+    </w:p>
+    <w:p>
+      <w:pPr>
+        <w:rPr>
+          <w:rFonts w:eastAsiaTheme="minorEastAsia"/>
+        </w:rPr>
+      </w:pPr>
+      <w:r>
+        <w:rPr>
+          <w:rFonts w:eastAsiaTheme="minorEastAsia"/>
+        </w:rPr>
+        <w:t xml:space="preserve">Where </w:t>
+      </w:r>
+      <m:oMath>
+        <m:r>
+          <w:rPr>
+            <w:rFonts w:ascii="Cambria Math" w:eastAsiaTheme="minorEastAsia" w:hAnsi="Cambria Math"/>
+          </w:rPr>
+          <m:t>ρ</m:t>
+        </m:r>
+      </m:oMath>
+      <w:proofErr w:type="gramStart"/>
+      <w:r>
+        <w:rPr>
+          <w:rFonts w:eastAsiaTheme="minorEastAsia"/>
+        </w:rPr>
+        <w:t xml:space="preserve"> is the density of the air</w:t>
+      </w:r>
+      <w:proofErr w:type="gramEnd"/>
+      <w:r>
+        <w:rPr>
+          <w:rFonts w:eastAsiaTheme="minorEastAsia"/>
+        </w:rPr>
+        <w:t xml:space="preserve">, </w:t>
+      </w:r>
+      <m:oMath>
+        <m:r>
+          <w:rPr>
+            <w:rFonts w:ascii="Cambria Math" w:eastAsiaTheme="minorEastAsia" w:hAnsi="Cambria Math"/>
+          </w:rPr>
+          <m:t xml:space="preserve">v </m:t>
+        </m:r>
+      </m:oMath>
+      <w:r>
+        <w:rPr>
+          <w:rFonts w:eastAsiaTheme="minorEastAsia"/>
+        </w:rPr>
+        <w:t xml:space="preserve">is the velocity of the object, </w:t>
+      </w:r>
+      <m:oMath>
+        <m:sSub>
+          <m:sSubPr>
+            <m:ctrlPr>
+              <w:rPr>
+                <w:rFonts w:ascii="Cambria Math" w:eastAsiaTheme="minorEastAsia" w:hAnsi="Cambria Math"/>
+                <w:i/>
+              </w:rPr>
+            </m:ctrlPr>
+          </m:sSubPr>
+          <m:e>
+            <m:r>
+              <w:rPr>
+                <w:rFonts w:ascii="Cambria Math" w:eastAsiaTheme="minorEastAsia" w:hAnsi="Cambria Math"/>
+              </w:rPr>
+              <m:t>C</m:t>
+            </m:r>
+          </m:e>
+          <m:sub>
+            <m:r>
+              <w:rPr>
+                <w:rFonts w:ascii="Cambria Math" w:eastAsiaTheme="minorEastAsia" w:hAnsi="Cambria Math"/>
+              </w:rPr>
+              <m:t>Drag</m:t>
+            </m:r>
+          </m:sub>
+        </m:sSub>
+      </m:oMath>
+      <w:r>
+        <w:rPr>
+          <w:rFonts w:eastAsiaTheme="minorEastAsia"/>
+        </w:rPr>
+        <w:t xml:space="preserve"> is the drag coefficient, and </w:t>
+      </w:r>
+      <m:oMath>
+        <m:r>
+          <w:rPr>
+            <w:rFonts w:ascii="Cambria Math" w:eastAsiaTheme="minorEastAsia" w:hAnsi="Cambria Math"/>
+          </w:rPr>
+          <m:t xml:space="preserve">A </m:t>
+        </m:r>
+      </m:oMath>
+      <w:r>
+        <w:rPr>
+          <w:rFonts w:eastAsiaTheme="minorEastAsia"/>
+        </w:rPr>
+        <w:t xml:space="preserve">is the affected surface area of the object. The drag coefficient is reliant on the speed of airflow, the skin friction and form drag of the object. </w:t>
+      </w:r>
+    </w:p>
+    <w:p>
+      <w:pPr>
+        <w:rPr>
+          <w:rFonts w:eastAsiaTheme="minorEastAsia"/>
+        </w:rPr>
+      </w:pPr>
+      <w:r>
+        <w:rPr>
+          <w:rFonts w:eastAsiaTheme="minorEastAsia"/>
+        </w:rPr>
+        <w:t>Dry friction (Hereon referred to as friction) is friction which opposes movement of two objects in motion, which is the secondary resisting force while on the Tower of Te</w:t>
       </w:r>
       <w:bookmarkStart w:id="0" w:name="_GoBack"/>
       <w:bookmarkEnd w:id="0"/>
+      <w:r>
+        <w:rPr>
+          <w:rFonts w:eastAsiaTheme="minorEastAsia"/>
+        </w:rPr>
+        <w:t xml:space="preserve">rror, the first being drag. </w:t>
+      </w:r>
+      <w:r>
+        <w:rPr>
+          <w:rFonts w:eastAsiaTheme="minorEastAsia"/>
+        </w:rPr>
+        <w:t xml:space="preserve">Friction is defined in terms </w:t>
+      </w:r>
+      <w:proofErr w:type="gramStart"/>
+      <w:r>
+        <w:rPr>
+          <w:rFonts w:eastAsiaTheme="minorEastAsia"/>
+        </w:rPr>
+        <w:t xml:space="preserve">of </w:t>
+      </w:r>
+      <w:proofErr w:type="gramEnd"/>
+      <m:oMath>
+        <m:r>
+          <w:rPr>
+            <w:rFonts w:ascii="Cambria Math" w:eastAsiaTheme="minorEastAsia" w:hAnsi="Cambria Math"/>
+          </w:rPr>
+          <m:t>μ</m:t>
+        </m:r>
+      </m:oMath>
+      <w:r>
+        <w:rPr>
+          <w:rFonts w:eastAsiaTheme="minorEastAsia"/>
+        </w:rPr>
+        <w:t>, a dimensionless number, and the normal force of the two objects acting on each other:</w:t>
+      </w:r>
+    </w:p>
+    <w:p>
+      <w:pPr>
+        <w:rPr>
+          <w:rFonts w:eastAsiaTheme="minorEastAsia"/>
+        </w:rPr>
+      </w:pPr>
+      <m:oMathPara>
+        <m:oMath>
+          <m:sSub>
+            <m:sSubPr>
+              <m:ctrlPr>
+                <w:rPr>
+                  <w:rFonts w:ascii="Cambria Math" w:eastAsiaTheme="minorEastAsia" w:hAnsi="Cambria Math"/>
+                  <w:i/>
+                </w:rPr>
+              </m:ctrlPr>
+            </m:sSubPr>
+            <m:e>
+              <m:r>
+                <w:rPr>
+                  <w:rFonts w:ascii="Cambria Math" w:eastAsiaTheme="minorEastAsia" w:hAnsi="Cambria Math"/>
+                </w:rPr>
+                <m:t>F</m:t>
+              </m:r>
+            </m:e>
+            <m:sub>
+              <m:r>
+                <w:rPr>
+                  <w:rFonts w:ascii="Cambria Math" w:eastAsiaTheme="minorEastAsia" w:hAnsi="Cambria Math"/>
+                </w:rPr>
+                <m:t>Fr</m:t>
+              </m:r>
+            </m:sub>
+          </m:sSub>
+          <m:r>
+            <w:rPr>
+              <w:rFonts w:ascii="Cambria Math" w:eastAsiaTheme="minorEastAsia" w:hAnsi="Cambria Math"/>
+            </w:rPr>
+            <m:t>=μ</m:t>
+          </m:r>
+          <m:sSub>
+            <m:sSubPr>
+              <m:ctrlPr>
+                <w:rPr>
+                  <w:rFonts w:ascii="Cambria Math" w:eastAsiaTheme="minorEastAsia" w:hAnsi="Cambria Math"/>
+                  <w:i/>
+                </w:rPr>
+              </m:ctrlPr>
+            </m:sSubPr>
+            <m:e>
+              <m:r>
+                <w:rPr>
+                  <w:rFonts w:ascii="Cambria Math" w:eastAsiaTheme="minorEastAsia" w:hAnsi="Cambria Math"/>
+                </w:rPr>
+                <m:t>F</m:t>
+              </m:r>
+            </m:e>
+            <m:sub>
+              <m:r>
+                <w:rPr>
+                  <w:rFonts w:ascii="Cambria Math" w:eastAsiaTheme="minorEastAsia" w:hAnsi="Cambria Math"/>
+                </w:rPr>
+                <m:t>Nr</m:t>
+              </m:r>
+            </m:sub>
+          </m:sSub>
+        </m:oMath>
+      </m:oMathPara>
+    </w:p>
+    <w:p>
+      <w:pPr>
+        <w:rPr>
+          <w:rFonts w:eastAsiaTheme="minorEastAsia"/>
+        </w:rPr>
+      </w:pPr>
     </w:p>
     <w:p>
       <w:pPr>
@@ -2438,6 +2794,8 @@
   </w:compat>
   <w:rsids>
     <w:rsidRoot w:val="00A41C5E"/>
+    <w:rsid w:val="00323F6D"/>
+    <w:rsid w:val="009356EF"/>
     <w:rsid w:val="00A41C5E"/>
     <w:rsid w:val="00DF45AF"/>
   </w:rsids>
@@ -2888,7 +3246,7 @@
     <w:basedOn w:val="DefaultParagraphFont"/>
     <w:uiPriority w:val="99"/>
     <w:semiHidden/>
-    <w:rsid w:val="00A41C5E"/>
+    <w:rsid w:val="009356EF"/>
     <w:rPr>
       <w:color w:val="808080"/>
     </w:rPr>
@@ -3169,7 +3527,7 @@
 </file>
 
 <file path=customXml/itemProps1.xml><?xml version="1.0" encoding="utf-8"?>
-<ds:datastoreItem xmlns:ds="http://schemas.openxmlformats.org/officeDocument/2006/customXml" ds:itemID="{A4043934-CD4B-4D61-9593-7B56FB89F6D7}">
+<ds:datastoreItem xmlns:ds="http://schemas.openxmlformats.org/officeDocument/2006/customXml" ds:itemID="{3E426623-0665-4700-B9A2-24CEC70D98D8}">
   <ds:schemaRefs>
     <ds:schemaRef ds:uri="http://schemas.openxmlformats.org/officeDocument/2006/bibliography"/>
   </ds:schemaRefs>

</xml_diff>

<commit_message>
Added aim, hypothesis, materials, method
</commit_message>
<xml_diff>
--- a/EEI.docx
+++ b/EEI.docx
@@ -778,6 +778,7 @@
                               <w:dataBinding w:prefixMappings="xmlns:ns0='http://purl.org/dc/elements/1.1/' xmlns:ns1='http://schemas.openxmlformats.org/package/2006/metadata/core-properties' " w:xpath="/ns1:coreProperties[1]/ns0:title[1]" w:storeItemID="{6C3C8BC8-F283-45AE-878A-BAB7291924A1}"/>
                               <w:text/>
                             </w:sdtPr>
+                            <w:sdtEndPr/>
                             <w:sdtContent>
                               <w:p>
                                 <w:pPr>
@@ -816,6 +817,7 @@
                               <w:dataBinding w:prefixMappings="xmlns:ns0='http://purl.org/dc/elements/1.1/' xmlns:ns1='http://schemas.openxmlformats.org/package/2006/metadata/core-properties' " w:xpath="/ns1:coreProperties[1]/ns0:subject[1]" w:storeItemID="{6C3C8BC8-F283-45AE-878A-BAB7291924A1}"/>
                               <w:text/>
                             </w:sdtPr>
+                            <w:sdtEndPr/>
                             <w:sdtContent>
                               <w:p>
                                 <w:pPr>
@@ -833,25 +835,7 @@
                                     <w:sz w:val="36"/>
                                     <w:szCs w:val="36"/>
                                   </w:rPr>
-                                  <w:t xml:space="preserve">An experimental analysis of </w:t>
-                                </w:r>
-                                <w:proofErr w:type="spellStart"/>
-                                <w:r>
-                                  <w:rPr>
-                                    <w:color w:val="5B9BD5" w:themeColor="accent1"/>
-                                    <w:sz w:val="36"/>
-                                    <w:szCs w:val="36"/>
-                                  </w:rPr>
-                                  <w:t>Dreamworld’s</w:t>
-                                </w:r>
-                                <w:proofErr w:type="spellEnd"/>
-                                <w:r>
-                                  <w:rPr>
-                                    <w:color w:val="5B9BD5" w:themeColor="accent1"/>
-                                    <w:sz w:val="36"/>
-                                    <w:szCs w:val="36"/>
-                                  </w:rPr>
-                                  <w:t xml:space="preserve"> “Tower of Terror 2”.</w:t>
+                                  <w:t>An experimental analysis of Dreamworld’s “Tower of Terror 2”.</w:t>
                                 </w:r>
                               </w:p>
                             </w:sdtContent>
@@ -917,33 +901,17 @@
           </w:r>
         </w:p>
         <w:p>
-          <w:r>
-            <w:fldChar w:fldCharType="begin"/>
-          </w:r>
-          <w:r>
-            <w:instrText xml:space="preserve"> TOC \o "1-3" \h \z \u </w:instrText>
-          </w:r>
-          <w:r>
-            <w:fldChar w:fldCharType="separate"/>
-          </w:r>
-          <w:r>
-            <w:rPr>
-              <w:b/>
-              <w:bCs/>
-              <w:noProof/>
-              <w:lang w:val="en-US"/>
-            </w:rPr>
-            <w:t>No table of contents entries found.</w:t>
-          </w:r>
-          <w:r>
-            <w:rPr>
-              <w:b/>
-              <w:bCs/>
-              <w:noProof/>
-              <w:lang w:val="en-US"/>
-            </w:rPr>
-            <w:fldChar w:fldCharType="end"/>
-          </w:r>
+          <w:fldSimple w:instr=" TOC \o &quot;1-3&quot; \h \z \u ">
+            <w:r>
+              <w:rPr>
+                <w:b/>
+                <w:bCs/>
+                <w:noProof/>
+                <w:lang w:val="en-US"/>
+              </w:rPr>
+              <w:t>No table of contents entries found.</w:t>
+            </w:r>
+          </w:fldSimple>
         </w:p>
       </w:sdtContent>
     </w:sdt>
@@ -1002,7 +970,7 @@
                     <pic:cNvPicPr/>
                   </pic:nvPicPr>
                   <pic:blipFill>
-                    <a:blip r:embed="rId5" cstate="print">
+                    <a:blip r:embed="rId6" cstate="print">
                       <a:extLst>
                         <a:ext uri="{28A0092B-C50C-407E-A947-70E740481C1C}">
                           <a14:useLocalDpi xmlns:a14="http://schemas.microsoft.com/office/drawing/2010/main" val="0"/>
@@ -1036,14 +1004,27 @@
       <w:r>
         <w:t xml:space="preserve">Figure </w:t>
       </w:r>
-      <w:fldSimple w:instr=" SEQ Figure \* ARABIC ">
-        <w:r>
-          <w:rPr>
-            <w:noProof/>
-          </w:rPr>
-          <w:t>1</w:t>
-        </w:r>
-      </w:fldSimple>
+      <w:r>
+        <w:fldChar w:fldCharType="begin"/>
+      </w:r>
+      <w:r>
+        <w:instrText xml:space="preserve"> SEQ Figure \* ARABIC </w:instrText>
+      </w:r>
+      <w:r>
+        <w:fldChar w:fldCharType="separate"/>
+      </w:r>
+      <w:r>
+        <w:rPr>
+          <w:noProof/>
+        </w:rPr>
+        <w:t>1</w:t>
+      </w:r>
+      <w:r>
+        <w:rPr>
+          <w:noProof/>
+        </w:rPr>
+        <w:fldChar w:fldCharType="end"/>
+      </w:r>
       <w:r>
         <w:t>: Tower of Terror 2 Schematics</w:t>
       </w:r>
@@ -2241,7 +2222,19 @@
         <w:rPr>
           <w:rFonts w:eastAsiaTheme="minorEastAsia"/>
         </w:rPr>
-        <w:t xml:space="preserve"> is the normal force (The force perpendicular to the plane of contact between two objects). In the Tower of Terror, due to the majority of force being the force of acceleration due to gravity on the cart, and not the contact between the cart and the rail, </w:t>
+        <w:t xml:space="preserve"> is the normal force (The force perpendicular to the plane of contact between two objects). In the Tower of Terror</w:t>
+      </w:r>
+      <w:r>
+        <w:rPr>
+          <w:rFonts w:eastAsiaTheme="minorEastAsia"/>
+        </w:rPr>
+        <w:t>’s vertical section</w:t>
+      </w:r>
+      <w:r>
+        <w:rPr>
+          <w:rFonts w:eastAsiaTheme="minorEastAsia"/>
+        </w:rPr>
+        <w:t xml:space="preserve">, due to the majority of force being the force of acceleration due to gravity on the cart, and not the contact between the cart and the rail, </w:t>
       </w:r>
       <m:oMath>
         <m:sSub>
@@ -2275,7 +2268,93 @@
         <w:rPr>
           <w:rFonts w:eastAsiaTheme="minorEastAsia"/>
         </w:rPr>
-        <w:t xml:space="preserve"> is a small, and assumed negligible number. As the cart encounters the curve, the normal force increases due to the nature of objects travelling in a near circular motion.</w:t>
+        <w:t xml:space="preserve"> is a small, and assumed negligible number.</w:t>
+      </w:r>
+      <w:r>
+        <w:rPr>
+          <w:rFonts w:eastAsiaTheme="minorEastAsia"/>
+        </w:rPr>
+        <w:t xml:space="preserve"> Once the cart</w:t>
+      </w:r>
+      <w:r>
+        <w:rPr>
+          <w:rFonts w:eastAsiaTheme="minorEastAsia"/>
+        </w:rPr>
+        <w:t xml:space="preserve"> enters the horizontal section, due to the entirety of the contact force between the cart and the rail being downwards, the normal reaction is </w:t>
+      </w:r>
+      <m:oMath>
+        <m:sSub>
+          <m:sSubPr>
+            <m:ctrlPr>
+              <w:rPr>
+                <w:rFonts w:ascii="Cambria Math" w:eastAsiaTheme="minorEastAsia" w:hAnsi="Cambria Math"/>
+                <w:i/>
+              </w:rPr>
+            </m:ctrlPr>
+          </m:sSubPr>
+          <m:e>
+            <m:r>
+              <w:rPr>
+                <w:rFonts w:ascii="Cambria Math" w:eastAsiaTheme="minorEastAsia" w:hAnsi="Cambria Math"/>
+              </w:rPr>
+              <m:t>F</m:t>
+            </m:r>
+          </m:e>
+          <m:sub>
+            <m:r>
+              <w:rPr>
+                <w:rFonts w:ascii="Cambria Math" w:eastAsiaTheme="minorEastAsia" w:hAnsi="Cambria Math"/>
+              </w:rPr>
+              <m:t>Nr</m:t>
+            </m:r>
+          </m:sub>
+        </m:sSub>
+        <m:r>
+          <w:rPr>
+            <w:rFonts w:ascii="Cambria Math" w:eastAsiaTheme="minorEastAsia" w:hAnsi="Cambria Math"/>
+          </w:rPr>
+          <m:t>=mg</m:t>
+        </m:r>
+      </m:oMath>
+      <w:r>
+        <w:rPr>
+          <w:rFonts w:eastAsiaTheme="minorEastAsia"/>
+        </w:rPr>
+        <w:t xml:space="preserve">, where </w:t>
+      </w:r>
+      <m:oMath>
+        <m:r>
+          <w:rPr>
+            <w:rFonts w:ascii="Cambria Math" w:eastAsiaTheme="minorEastAsia" w:hAnsi="Cambria Math"/>
+          </w:rPr>
+          <m:t>m</m:t>
+        </m:r>
+      </m:oMath>
+      <w:r>
+        <w:rPr>
+          <w:rFonts w:eastAsiaTheme="minorEastAsia"/>
+        </w:rPr>
+        <w:t xml:space="preserve"> is the mass of the cart, and </w:t>
+      </w:r>
+      <m:oMath>
+        <m:r>
+          <w:rPr>
+            <w:rFonts w:ascii="Cambria Math" w:eastAsiaTheme="minorEastAsia" w:hAnsi="Cambria Math"/>
+          </w:rPr>
+          <m:t>g</m:t>
+        </m:r>
+      </m:oMath>
+      <w:r>
+        <w:rPr>
+          <w:rFonts w:eastAsiaTheme="minorEastAsia"/>
+        </w:rPr>
+        <w:t xml:space="preserve"> is acceleration due to gravity.</w:t>
+      </w:r>
+      <w:r>
+        <w:rPr>
+          <w:rFonts w:eastAsiaTheme="minorEastAsia"/>
+        </w:rPr>
+        <w:t xml:space="preserve"> As the cart encounters the curve, the normal force increases due to the nature of objects travelling in a near circular motion.</w:t>
       </w:r>
     </w:p>
     <w:p>
@@ -2446,21 +2525,301 @@
         </w:rPr>
         <w:t xml:space="preserve"> is the radius of the theoretical circle that the cart is moving in. </w:t>
       </w:r>
+    </w:p>
+    <w:p>
+      <w:pPr>
+        <w:pStyle w:val="Heading1"/>
+        <w:rPr>
+          <w:rFonts w:eastAsiaTheme="minorEastAsia"/>
+        </w:rPr>
+      </w:pPr>
+      <w:r>
+        <w:rPr>
+          <w:rFonts w:eastAsiaTheme="minorEastAsia"/>
+        </w:rPr>
+        <w:lastRenderedPageBreak/>
+        <w:t>Aim</w:t>
+      </w:r>
+    </w:p>
+    <w:p>
+      <w:r>
+        <w:t>To compare mechanical energy at various points on the Tower of Terror, mainly at the exit and re-entry of the primary tunnel.</w:t>
+      </w:r>
+    </w:p>
+    <w:p>
+      <w:pPr>
+        <w:pStyle w:val="Heading1"/>
+      </w:pPr>
+      <w:r>
+        <w:t>Hypothesis</w:t>
+      </w:r>
+    </w:p>
+    <w:p>
+      <w:r>
+        <w:t>The cart will have a smaller total mechanical energy when it re-enters the tunnel than when it first left the tunnel.</w:t>
+      </w:r>
+    </w:p>
+    <w:p>
+      <w:pPr>
+        <w:pStyle w:val="Heading1"/>
+      </w:pPr>
+      <w:r>
+        <w:t>Materials</w:t>
+      </w:r>
+    </w:p>
+    <w:tbl>
+      <w:tblPr>
+        <w:tblStyle w:val="TableGrid"/>
+        <w:tblW w:w="0" w:type="auto"/>
+        <w:tblBorders>
+          <w:top w:val="none" w:sz="0" w:space="0" w:color="auto"/>
+          <w:left w:val="none" w:sz="0" w:space="0" w:color="auto"/>
+          <w:bottom w:val="none" w:sz="0" w:space="0" w:color="auto"/>
+          <w:right w:val="none" w:sz="0" w:space="0" w:color="auto"/>
+          <w:insideH w:val="none" w:sz="0" w:space="0" w:color="auto"/>
+          <w:insideV w:val="none" w:sz="0" w:space="0" w:color="auto"/>
+        </w:tblBorders>
+        <w:tblLook w:val="04A0" w:firstRow="1" w:lastRow="0" w:firstColumn="1" w:lastColumn="0" w:noHBand="0" w:noVBand="1"/>
+      </w:tblPr>
+      <w:tblGrid>
+        <w:gridCol w:w="4508"/>
+        <w:gridCol w:w="4508"/>
+      </w:tblGrid>
+      <w:tr>
+        <w:tc>
+          <w:tcPr>
+            <w:tcW w:w="4508" w:type="dxa"/>
+          </w:tcPr>
+          <w:p>
+            <w:pPr>
+              <w:pStyle w:val="ListParagraph"/>
+              <w:numPr>
+                <w:ilvl w:val="0"/>
+                <w:numId w:val="2"/>
+              </w:numPr>
+            </w:pPr>
+            <w:r>
+              <w:t>Accelerometer</w:t>
+            </w:r>
+          </w:p>
+        </w:tc>
+        <w:tc>
+          <w:tcPr>
+            <w:tcW w:w="4508" w:type="dxa"/>
+          </w:tcPr>
+          <w:p>
+            <w:pPr>
+              <w:pStyle w:val="ListParagraph"/>
+              <w:numPr>
+                <w:ilvl w:val="0"/>
+                <w:numId w:val="2"/>
+              </w:numPr>
+            </w:pPr>
+            <w:r>
+              <w:t>Tower of Terror</w:t>
+            </w:r>
+          </w:p>
+        </w:tc>
+      </w:tr>
+      <w:tr>
+        <w:tc>
+          <w:tcPr>
+            <w:tcW w:w="4508" w:type="dxa"/>
+          </w:tcPr>
+          <w:p>
+            <w:pPr>
+              <w:pStyle w:val="ListParagraph"/>
+              <w:numPr>
+                <w:ilvl w:val="0"/>
+                <w:numId w:val="2"/>
+              </w:numPr>
+            </w:pPr>
+            <w:r>
+              <w:t>Clinometer</w:t>
+            </w:r>
+          </w:p>
+        </w:tc>
+        <w:tc>
+          <w:tcPr>
+            <w:tcW w:w="4508" w:type="dxa"/>
+          </w:tcPr>
+          <w:p>
+            <w:pPr>
+              <w:pStyle w:val="ListParagraph"/>
+              <w:numPr>
+                <w:ilvl w:val="0"/>
+                <w:numId w:val="2"/>
+              </w:numPr>
+            </w:pPr>
+            <w:r>
+              <w:t>Accelerometer Vest</w:t>
+            </w:r>
+          </w:p>
+        </w:tc>
+      </w:tr>
+      <w:tr>
+        <w:tc>
+          <w:tcPr>
+            <w:tcW w:w="4508" w:type="dxa"/>
+          </w:tcPr>
+          <w:p>
+            <w:pPr>
+              <w:pStyle w:val="ListParagraph"/>
+              <w:numPr>
+                <w:ilvl w:val="0"/>
+                <w:numId w:val="2"/>
+              </w:numPr>
+            </w:pPr>
+            <w:r>
+              <w:t>Person</w:t>
+            </w:r>
+          </w:p>
+        </w:tc>
+        <w:tc>
+          <w:tcPr>
+            <w:tcW w:w="4508" w:type="dxa"/>
+          </w:tcPr>
+          <w:p>
+            <w:pPr>
+              <w:pStyle w:val="ListParagraph"/>
+              <w:numPr>
+                <w:ilvl w:val="0"/>
+                <w:numId w:val="2"/>
+              </w:numPr>
+            </w:pPr>
+            <w:r>
+              <w:t>Accelerometer Straps</w:t>
+            </w:r>
+          </w:p>
+        </w:tc>
+      </w:tr>
+      <w:tr>
+        <w:tc>
+          <w:tcPr>
+            <w:tcW w:w="4508" w:type="dxa"/>
+          </w:tcPr>
+          <w:p>
+            <w:pPr>
+              <w:pStyle w:val="ListParagraph"/>
+              <w:numPr>
+                <w:ilvl w:val="0"/>
+                <w:numId w:val="2"/>
+              </w:numPr>
+            </w:pPr>
+            <w:r>
+              <w:t>Laptop</w:t>
+            </w:r>
+          </w:p>
+        </w:tc>
+        <w:tc>
+          <w:tcPr>
+            <w:tcW w:w="4508" w:type="dxa"/>
+          </w:tcPr>
+          <w:p>
+            <w:pPr>
+              <w:pStyle w:val="ListParagraph"/>
+            </w:pPr>
+          </w:p>
+        </w:tc>
+      </w:tr>
+    </w:tbl>
+    <w:p/>
+    <w:p>
+      <w:pPr>
+        <w:pStyle w:val="Heading1"/>
+      </w:pPr>
+      <w:r>
+        <w:t>Method</w:t>
+      </w:r>
+    </w:p>
+    <w:p>
+      <w:pPr>
+        <w:pStyle w:val="ListParagraph"/>
+        <w:numPr>
+          <w:ilvl w:val="0"/>
+          <w:numId w:val="3"/>
+        </w:numPr>
+      </w:pPr>
+      <w:r>
+        <w:t xml:space="preserve">The accelerometer was inserted into the accelerometer vest, and the accelerometer vest was then applied </w:t>
+      </w:r>
+      <w:r>
+        <w:t>to the person.</w:t>
+      </w:r>
+    </w:p>
+    <w:p>
+      <w:pPr>
+        <w:pStyle w:val="ListParagraph"/>
+        <w:numPr>
+          <w:ilvl w:val="0"/>
+          <w:numId w:val="3"/>
+        </w:numPr>
+      </w:pPr>
+      <w:r>
+        <w:t>The accelerometer was started, and the tower of terror was then ridden by the person.</w:t>
+      </w:r>
+    </w:p>
+    <w:p>
+      <w:pPr>
+        <w:pStyle w:val="ListParagraph"/>
+        <w:numPr>
+          <w:ilvl w:val="0"/>
+          <w:numId w:val="3"/>
+        </w:numPr>
+      </w:pPr>
+      <w:r>
+        <w:t>The data from the accelerometer was transferred to the laptop, and the accelerometer was reset.</w:t>
+      </w:r>
+    </w:p>
+    <w:p>
+      <w:pPr>
+        <w:pStyle w:val="ListParagraph"/>
+        <w:numPr>
+          <w:ilvl w:val="0"/>
+          <w:numId w:val="3"/>
+        </w:numPr>
+      </w:pPr>
+      <w:r>
+        <w:t>The ride was ridden again by the person, with the accelerometer oriented side on in the vest.</w:t>
+      </w:r>
+    </w:p>
+    <w:p>
+      <w:pPr>
+        <w:pStyle w:val="ListParagraph"/>
+        <w:numPr>
+          <w:ilvl w:val="0"/>
+          <w:numId w:val="3"/>
+        </w:numPr>
+      </w:pPr>
+      <w:r>
+        <w:t>The data was transferred to the laptop, and the accelerometer was reset.</w:t>
+      </w:r>
+    </w:p>
+    <w:p>
+      <w:pPr>
+        <w:pStyle w:val="ListParagraph"/>
+        <w:numPr>
+          <w:ilvl w:val="0"/>
+          <w:numId w:val="3"/>
+        </w:numPr>
+      </w:pPr>
+      <w:r>
+        <w:t>The accelerometer vest was removed and replaced onto the persons leg, and the accelerometer straps were then applied to secure the accelerometer on the leg.</w:t>
+      </w:r>
+    </w:p>
+    <w:p>
+      <w:pPr>
+        <w:pStyle w:val="ListParagraph"/>
+        <w:numPr>
+          <w:ilvl w:val="0"/>
+          <w:numId w:val="3"/>
+        </w:numPr>
+      </w:pPr>
+      <w:r>
+        <w:t>The ride was ridden, and the data was recorded.</w:t>
+      </w:r>
       <w:bookmarkStart w:id="0" w:name="_GoBack"/>
       <w:bookmarkEnd w:id="0"/>
-    </w:p>
-    <w:p>
-      <w:pPr>
-        <w:rPr>
-          <w:rFonts w:eastAsiaTheme="minorEastAsia"/>
-        </w:rPr>
-      </w:pPr>
-      <w:r>
-        <w:rPr>
-          <w:rFonts w:eastAsiaTheme="minorEastAsia"/>
-        </w:rPr>
-        <w:t xml:space="preserve"> </w:t>
-      </w:r>
     </w:p>
     <w:p>
       <w:pPr>
@@ -2500,6 +2859,333 @@
     </w:sectPr>
   </w:body>
 </w:document>
+</file>
+
+<file path=word/numbering.xml><?xml version="1.0" encoding="utf-8"?>
+<w:numbering xmlns:wpc="http://schemas.microsoft.com/office/word/2010/wordprocessingCanvas" xmlns:mc="http://schemas.openxmlformats.org/markup-compatibility/2006" xmlns:o="urn:schemas-microsoft-com:office:office" xmlns:r="http://schemas.openxmlformats.org/officeDocument/2006/relationships" xmlns:m="http://schemas.openxmlformats.org/officeDocument/2006/math" xmlns:v="urn:schemas-microsoft-com:vml" xmlns:wp14="http://schemas.microsoft.com/office/word/2010/wordprocessingDrawing" xmlns:wp="http://schemas.openxmlformats.org/drawingml/2006/wordprocessingDrawing" xmlns:w10="urn:schemas-microsoft-com:office:word" xmlns:w="http://schemas.openxmlformats.org/wordprocessingml/2006/main" xmlns:w14="http://schemas.microsoft.com/office/word/2010/wordml" xmlns:w15="http://schemas.microsoft.com/office/word/2012/wordml" xmlns:wpg="http://schemas.microsoft.com/office/word/2010/wordprocessingGroup" xmlns:wpi="http://schemas.microsoft.com/office/word/2010/wordprocessingInk" xmlns:wne="http://schemas.microsoft.com/office/word/2006/wordml" xmlns:wps="http://schemas.microsoft.com/office/word/2010/wordprocessingShape" mc:Ignorable="w14 w15 wp14">
+  <w:abstractNum w:abstractNumId="0">
+    <w:nsid w:val="28923404"/>
+    <w:multiLevelType w:val="hybridMultilevel"/>
+    <w:tmpl w:val="0260899A"/>
+    <w:lvl w:ilvl="0" w:tplc="442237D2">
+      <w:numFmt w:val="bullet"/>
+      <w:lvlText w:val=""/>
+      <w:lvlJc w:val="left"/>
+      <w:pPr>
+        <w:ind w:left="720" w:hanging="360"/>
+      </w:pPr>
+      <w:rPr>
+        <w:rFonts w:ascii="Symbol" w:eastAsiaTheme="minorHAnsi" w:hAnsi="Symbol" w:cstheme="minorBidi" w:hint="default"/>
+      </w:rPr>
+    </w:lvl>
+    <w:lvl w:ilvl="1" w:tplc="0C090003" w:tentative="1">
+      <w:start w:val="1"/>
+      <w:numFmt w:val="bullet"/>
+      <w:lvlText w:val="o"/>
+      <w:lvlJc w:val="left"/>
+      <w:pPr>
+        <w:ind w:left="1440" w:hanging="360"/>
+      </w:pPr>
+      <w:rPr>
+        <w:rFonts w:ascii="Courier New" w:hAnsi="Courier New" w:cs="Courier New" w:hint="default"/>
+      </w:rPr>
+    </w:lvl>
+    <w:lvl w:ilvl="2" w:tplc="0C090005" w:tentative="1">
+      <w:start w:val="1"/>
+      <w:numFmt w:val="bullet"/>
+      <w:lvlText w:val=""/>
+      <w:lvlJc w:val="left"/>
+      <w:pPr>
+        <w:ind w:left="2160" w:hanging="360"/>
+      </w:pPr>
+      <w:rPr>
+        <w:rFonts w:ascii="Wingdings" w:hAnsi="Wingdings" w:hint="default"/>
+      </w:rPr>
+    </w:lvl>
+    <w:lvl w:ilvl="3" w:tplc="0C090001" w:tentative="1">
+      <w:start w:val="1"/>
+      <w:numFmt w:val="bullet"/>
+      <w:lvlText w:val=""/>
+      <w:lvlJc w:val="left"/>
+      <w:pPr>
+        <w:ind w:left="2880" w:hanging="360"/>
+      </w:pPr>
+      <w:rPr>
+        <w:rFonts w:ascii="Symbol" w:hAnsi="Symbol" w:hint="default"/>
+      </w:rPr>
+    </w:lvl>
+    <w:lvl w:ilvl="4" w:tplc="0C090003" w:tentative="1">
+      <w:start w:val="1"/>
+      <w:numFmt w:val="bullet"/>
+      <w:lvlText w:val="o"/>
+      <w:lvlJc w:val="left"/>
+      <w:pPr>
+        <w:ind w:left="3600" w:hanging="360"/>
+      </w:pPr>
+      <w:rPr>
+        <w:rFonts w:ascii="Courier New" w:hAnsi="Courier New" w:cs="Courier New" w:hint="default"/>
+      </w:rPr>
+    </w:lvl>
+    <w:lvl w:ilvl="5" w:tplc="0C090005" w:tentative="1">
+      <w:start w:val="1"/>
+      <w:numFmt w:val="bullet"/>
+      <w:lvlText w:val=""/>
+      <w:lvlJc w:val="left"/>
+      <w:pPr>
+        <w:ind w:left="4320" w:hanging="360"/>
+      </w:pPr>
+      <w:rPr>
+        <w:rFonts w:ascii="Wingdings" w:hAnsi="Wingdings" w:hint="default"/>
+      </w:rPr>
+    </w:lvl>
+    <w:lvl w:ilvl="6" w:tplc="0C090001" w:tentative="1">
+      <w:start w:val="1"/>
+      <w:numFmt w:val="bullet"/>
+      <w:lvlText w:val=""/>
+      <w:lvlJc w:val="left"/>
+      <w:pPr>
+        <w:ind w:left="5040" w:hanging="360"/>
+      </w:pPr>
+      <w:rPr>
+        <w:rFonts w:ascii="Symbol" w:hAnsi="Symbol" w:hint="default"/>
+      </w:rPr>
+    </w:lvl>
+    <w:lvl w:ilvl="7" w:tplc="0C090003" w:tentative="1">
+      <w:start w:val="1"/>
+      <w:numFmt w:val="bullet"/>
+      <w:lvlText w:val="o"/>
+      <w:lvlJc w:val="left"/>
+      <w:pPr>
+        <w:ind w:left="5760" w:hanging="360"/>
+      </w:pPr>
+      <w:rPr>
+        <w:rFonts w:ascii="Courier New" w:hAnsi="Courier New" w:cs="Courier New" w:hint="default"/>
+      </w:rPr>
+    </w:lvl>
+    <w:lvl w:ilvl="8" w:tplc="0C090005" w:tentative="1">
+      <w:start w:val="1"/>
+      <w:numFmt w:val="bullet"/>
+      <w:lvlText w:val=""/>
+      <w:lvlJc w:val="left"/>
+      <w:pPr>
+        <w:ind w:left="6480" w:hanging="360"/>
+      </w:pPr>
+      <w:rPr>
+        <w:rFonts w:ascii="Wingdings" w:hAnsi="Wingdings" w:hint="default"/>
+      </w:rPr>
+    </w:lvl>
+  </w:abstractNum>
+  <w:abstractNum w:abstractNumId="1">
+    <w:nsid w:val="600B5A49"/>
+    <w:multiLevelType w:val="hybridMultilevel"/>
+    <w:tmpl w:val="B9F69D34"/>
+    <w:lvl w:ilvl="0" w:tplc="54E08D14">
+      <w:numFmt w:val="bullet"/>
+      <w:lvlText w:val=""/>
+      <w:lvlJc w:val="left"/>
+      <w:pPr>
+        <w:ind w:left="720" w:hanging="360"/>
+      </w:pPr>
+      <w:rPr>
+        <w:rFonts w:ascii="Symbol" w:eastAsiaTheme="minorHAnsi" w:hAnsi="Symbol" w:cstheme="minorBidi" w:hint="default"/>
+      </w:rPr>
+    </w:lvl>
+    <w:lvl w:ilvl="1" w:tplc="0C090003" w:tentative="1">
+      <w:start w:val="1"/>
+      <w:numFmt w:val="bullet"/>
+      <w:lvlText w:val="o"/>
+      <w:lvlJc w:val="left"/>
+      <w:pPr>
+        <w:ind w:left="1440" w:hanging="360"/>
+      </w:pPr>
+      <w:rPr>
+        <w:rFonts w:ascii="Courier New" w:hAnsi="Courier New" w:cs="Courier New" w:hint="default"/>
+      </w:rPr>
+    </w:lvl>
+    <w:lvl w:ilvl="2" w:tplc="0C090005" w:tentative="1">
+      <w:start w:val="1"/>
+      <w:numFmt w:val="bullet"/>
+      <w:lvlText w:val=""/>
+      <w:lvlJc w:val="left"/>
+      <w:pPr>
+        <w:ind w:left="2160" w:hanging="360"/>
+      </w:pPr>
+      <w:rPr>
+        <w:rFonts w:ascii="Wingdings" w:hAnsi="Wingdings" w:hint="default"/>
+      </w:rPr>
+    </w:lvl>
+    <w:lvl w:ilvl="3" w:tplc="0C090001" w:tentative="1">
+      <w:start w:val="1"/>
+      <w:numFmt w:val="bullet"/>
+      <w:lvlText w:val=""/>
+      <w:lvlJc w:val="left"/>
+      <w:pPr>
+        <w:ind w:left="2880" w:hanging="360"/>
+      </w:pPr>
+      <w:rPr>
+        <w:rFonts w:ascii="Symbol" w:hAnsi="Symbol" w:hint="default"/>
+      </w:rPr>
+    </w:lvl>
+    <w:lvl w:ilvl="4" w:tplc="0C090003" w:tentative="1">
+      <w:start w:val="1"/>
+      <w:numFmt w:val="bullet"/>
+      <w:lvlText w:val="o"/>
+      <w:lvlJc w:val="left"/>
+      <w:pPr>
+        <w:ind w:left="3600" w:hanging="360"/>
+      </w:pPr>
+      <w:rPr>
+        <w:rFonts w:ascii="Courier New" w:hAnsi="Courier New" w:cs="Courier New" w:hint="default"/>
+      </w:rPr>
+    </w:lvl>
+    <w:lvl w:ilvl="5" w:tplc="0C090005" w:tentative="1">
+      <w:start w:val="1"/>
+      <w:numFmt w:val="bullet"/>
+      <w:lvlText w:val=""/>
+      <w:lvlJc w:val="left"/>
+      <w:pPr>
+        <w:ind w:left="4320" w:hanging="360"/>
+      </w:pPr>
+      <w:rPr>
+        <w:rFonts w:ascii="Wingdings" w:hAnsi="Wingdings" w:hint="default"/>
+      </w:rPr>
+    </w:lvl>
+    <w:lvl w:ilvl="6" w:tplc="0C090001" w:tentative="1">
+      <w:start w:val="1"/>
+      <w:numFmt w:val="bullet"/>
+      <w:lvlText w:val=""/>
+      <w:lvlJc w:val="left"/>
+      <w:pPr>
+        <w:ind w:left="5040" w:hanging="360"/>
+      </w:pPr>
+      <w:rPr>
+        <w:rFonts w:ascii="Symbol" w:hAnsi="Symbol" w:hint="default"/>
+      </w:rPr>
+    </w:lvl>
+    <w:lvl w:ilvl="7" w:tplc="0C090003" w:tentative="1">
+      <w:start w:val="1"/>
+      <w:numFmt w:val="bullet"/>
+      <w:lvlText w:val="o"/>
+      <w:lvlJc w:val="left"/>
+      <w:pPr>
+        <w:ind w:left="5760" w:hanging="360"/>
+      </w:pPr>
+      <w:rPr>
+        <w:rFonts w:ascii="Courier New" w:hAnsi="Courier New" w:cs="Courier New" w:hint="default"/>
+      </w:rPr>
+    </w:lvl>
+    <w:lvl w:ilvl="8" w:tplc="0C090005" w:tentative="1">
+      <w:start w:val="1"/>
+      <w:numFmt w:val="bullet"/>
+      <w:lvlText w:val=""/>
+      <w:lvlJc w:val="left"/>
+      <w:pPr>
+        <w:ind w:left="6480" w:hanging="360"/>
+      </w:pPr>
+      <w:rPr>
+        <w:rFonts w:ascii="Wingdings" w:hAnsi="Wingdings" w:hint="default"/>
+      </w:rPr>
+    </w:lvl>
+  </w:abstractNum>
+  <w:abstractNum w:abstractNumId="2">
+    <w:nsid w:val="751E42CC"/>
+    <w:multiLevelType w:val="hybridMultilevel"/>
+    <w:tmpl w:val="37DE8940"/>
+    <w:lvl w:ilvl="0" w:tplc="0C09000F">
+      <w:start w:val="1"/>
+      <w:numFmt w:val="decimal"/>
+      <w:lvlText w:val="%1."/>
+      <w:lvlJc w:val="left"/>
+      <w:pPr>
+        <w:ind w:left="720" w:hanging="360"/>
+      </w:pPr>
+      <w:rPr>
+        <w:rFonts w:hint="default"/>
+      </w:rPr>
+    </w:lvl>
+    <w:lvl w:ilvl="1" w:tplc="0C090019" w:tentative="1">
+      <w:start w:val="1"/>
+      <w:numFmt w:val="lowerLetter"/>
+      <w:lvlText w:val="%2."/>
+      <w:lvlJc w:val="left"/>
+      <w:pPr>
+        <w:ind w:left="1440" w:hanging="360"/>
+      </w:pPr>
+    </w:lvl>
+    <w:lvl w:ilvl="2" w:tplc="0C09001B" w:tentative="1">
+      <w:start w:val="1"/>
+      <w:numFmt w:val="lowerRoman"/>
+      <w:lvlText w:val="%3."/>
+      <w:lvlJc w:val="right"/>
+      <w:pPr>
+        <w:ind w:left="2160" w:hanging="180"/>
+      </w:pPr>
+    </w:lvl>
+    <w:lvl w:ilvl="3" w:tplc="0C09000F" w:tentative="1">
+      <w:start w:val="1"/>
+      <w:numFmt w:val="decimal"/>
+      <w:lvlText w:val="%4."/>
+      <w:lvlJc w:val="left"/>
+      <w:pPr>
+        <w:ind w:left="2880" w:hanging="360"/>
+      </w:pPr>
+    </w:lvl>
+    <w:lvl w:ilvl="4" w:tplc="0C090019" w:tentative="1">
+      <w:start w:val="1"/>
+      <w:numFmt w:val="lowerLetter"/>
+      <w:lvlText w:val="%5."/>
+      <w:lvlJc w:val="left"/>
+      <w:pPr>
+        <w:ind w:left="3600" w:hanging="360"/>
+      </w:pPr>
+    </w:lvl>
+    <w:lvl w:ilvl="5" w:tplc="0C09001B" w:tentative="1">
+      <w:start w:val="1"/>
+      <w:numFmt w:val="lowerRoman"/>
+      <w:lvlText w:val="%6."/>
+      <w:lvlJc w:val="right"/>
+      <w:pPr>
+        <w:ind w:left="4320" w:hanging="180"/>
+      </w:pPr>
+    </w:lvl>
+    <w:lvl w:ilvl="6" w:tplc="0C09000F" w:tentative="1">
+      <w:start w:val="1"/>
+      <w:numFmt w:val="decimal"/>
+      <w:lvlText w:val="%7."/>
+      <w:lvlJc w:val="left"/>
+      <w:pPr>
+        <w:ind w:left="5040" w:hanging="360"/>
+      </w:pPr>
+    </w:lvl>
+    <w:lvl w:ilvl="7" w:tplc="0C090019" w:tentative="1">
+      <w:start w:val="1"/>
+      <w:numFmt w:val="lowerLetter"/>
+      <w:lvlText w:val="%8."/>
+      <w:lvlJc w:val="left"/>
+      <w:pPr>
+        <w:ind w:left="5760" w:hanging="360"/>
+      </w:pPr>
+    </w:lvl>
+    <w:lvl w:ilvl="8" w:tplc="0C09001B" w:tentative="1">
+      <w:start w:val="1"/>
+      <w:numFmt w:val="lowerRoman"/>
+      <w:lvlText w:val="%9."/>
+      <w:lvlJc w:val="right"/>
+      <w:pPr>
+        <w:ind w:left="6480" w:hanging="180"/>
+      </w:pPr>
+    </w:lvl>
+  </w:abstractNum>
+  <w:num w:numId="1">
+    <w:abstractNumId w:val="1"/>
+  </w:num>
+  <w:num w:numId="2">
+    <w:abstractNumId w:val="0"/>
+  </w:num>
+  <w:num w:numId="3">
+    <w:abstractNumId w:val="2"/>
+  </w:num>
+</w:numbering>
 </file>
 
 <file path=word/styles.xml><?xml version="1.0" encoding="utf-8"?>
@@ -3026,6 +3712,43 @@
       <w:color w:val="808080"/>
     </w:rPr>
   </w:style>
+  <w:style w:type="paragraph" w:styleId="ListParagraph">
+    <w:name w:val="List Paragraph"/>
+    <w:basedOn w:val="Normal"/>
+    <w:uiPriority w:val="34"/>
+    <w:qFormat/>
+    <w:rsid w:val="004C2CAA"/>
+    <w:pPr>
+      <w:ind w:left="720"/>
+      <w:contextualSpacing/>
+    </w:pPr>
+  </w:style>
+  <w:style w:type="table" w:styleId="TableGrid">
+    <w:name w:val="Table Grid"/>
+    <w:basedOn w:val="TableNormal"/>
+    <w:uiPriority w:val="39"/>
+    <w:rsid w:val="004C2CAA"/>
+    <w:pPr>
+      <w:spacing w:after="0" w:line="240" w:lineRule="auto"/>
+    </w:pPr>
+    <w:tblPr>
+      <w:tblInd w:w="0" w:type="dxa"/>
+      <w:tblBorders>
+        <w:top w:val="single" w:sz="4" w:space="0" w:color="auto"/>
+        <w:left w:val="single" w:sz="4" w:space="0" w:color="auto"/>
+        <w:bottom w:val="single" w:sz="4" w:space="0" w:color="auto"/>
+        <w:right w:val="single" w:sz="4" w:space="0" w:color="auto"/>
+        <w:insideH w:val="single" w:sz="4" w:space="0" w:color="auto"/>
+        <w:insideV w:val="single" w:sz="4" w:space="0" w:color="auto"/>
+      </w:tblBorders>
+      <w:tblCellMar>
+        <w:top w:w="0" w:type="dxa"/>
+        <w:left w:w="108" w:type="dxa"/>
+        <w:bottom w:w="0" w:type="dxa"/>
+        <w:right w:w="108" w:type="dxa"/>
+      </w:tblCellMar>
+    </w:tblPr>
+  </w:style>
 </w:styles>
 </file>
 
@@ -3035,6 +3758,13 @@
 
 <file path=word/glossary/fontTable.xml><?xml version="1.0" encoding="utf-8"?>
 <w:fonts xmlns:mc="http://schemas.openxmlformats.org/markup-compatibility/2006" xmlns:r="http://schemas.openxmlformats.org/officeDocument/2006/relationships" xmlns:w="http://schemas.openxmlformats.org/wordprocessingml/2006/main" xmlns:w14="http://schemas.microsoft.com/office/word/2010/wordml" xmlns:w15="http://schemas.microsoft.com/office/word/2012/wordml" mc:Ignorable="w14 w15">
+  <w:font w:name="Symbol">
+    <w:panose1 w:val="05050102010706020507"/>
+    <w:charset w:val="02"/>
+    <w:family w:val="roman"/>
+    <w:pitch w:val="variable"/>
+    <w:sig w:usb0="00000000" w:usb1="10000000" w:usb2="00000000" w:usb3="00000000" w:csb0="80000000" w:csb1="00000000"/>
+  </w:font>
   <w:font w:name="Calibri">
     <w:panose1 w:val="020F0502020204030204"/>
     <w:charset w:val="00"/>
@@ -3048,6 +3778,20 @@
     <w:family w:val="roman"/>
     <w:pitch w:val="variable"/>
     <w:sig w:usb0="E0002EFF" w:usb1="C0007843" w:usb2="00000009" w:usb3="00000000" w:csb0="000001FF" w:csb1="00000000"/>
+  </w:font>
+  <w:font w:name="Courier New">
+    <w:panose1 w:val="02070309020205020404"/>
+    <w:charset w:val="00"/>
+    <w:family w:val="modern"/>
+    <w:pitch w:val="fixed"/>
+    <w:sig w:usb0="E0002AFF" w:usb1="C0007843" w:usb2="00000009" w:usb3="00000000" w:csb0="000001FF" w:csb1="00000000"/>
+  </w:font>
+  <w:font w:name="Wingdings">
+    <w:panose1 w:val="05000000000000000000"/>
+    <w:charset w:val="02"/>
+    <w:family w:val="auto"/>
+    <w:pitch w:val="variable"/>
+    <w:sig w:usb0="00000000" w:usb1="10000000" w:usb2="00000000" w:usb3="00000000" w:csb0="80000000" w:csb1="00000000"/>
   </w:font>
   <w:font w:name="Calibri Light">
     <w:panose1 w:val="020F0302020204030204"/>
@@ -3082,10 +3826,12 @@
   <w:rsids>
     <w:rsidRoot w:val="00A41C5E"/>
     <w:rsid w:val="00323F6D"/>
+    <w:rsid w:val="00890022"/>
     <w:rsid w:val="009356EF"/>
     <w:rsid w:val="00A41C5E"/>
     <w:rsid w:val="00B85D40"/>
     <w:rsid w:val="00C35EDB"/>
+    <w:rsid w:val="00C8545E"/>
     <w:rsid w:val="00DF45AF"/>
   </w:rsids>
   <m:mathPr>
@@ -3535,7 +4281,7 @@
     <w:basedOn w:val="DefaultParagraphFont"/>
     <w:uiPriority w:val="99"/>
     <w:semiHidden/>
-    <w:rsid w:val="00C35EDB"/>
+    <w:rsid w:val="00C8545E"/>
     <w:rPr>
       <w:color w:val="808080"/>
     </w:rPr>
@@ -3816,7 +4562,7 @@
 </file>
 
 <file path=customXml/itemProps1.xml><?xml version="1.0" encoding="utf-8"?>
-<ds:datastoreItem xmlns:ds="http://schemas.openxmlformats.org/officeDocument/2006/customXml" ds:itemID="{57868958-4CCA-42EF-A5AB-19D602221B3F}">
+<ds:datastoreItem xmlns:ds="http://schemas.openxmlformats.org/officeDocument/2006/customXml" ds:itemID="{58379E4F-A40E-4B05-BBB6-975F63ABBE6D}">
   <ds:schemaRefs>
     <ds:schemaRef ds:uri="http://schemas.openxmlformats.org/officeDocument/2006/bibliography"/>
   </ds:schemaRefs>

</xml_diff>

<commit_message>
Added accelerometer diagrams, data screenshots
</commit_message>
<xml_diff>
--- a/EEI.docx
+++ b/EEI.docx
@@ -901,17 +901,512 @@
           </w:r>
         </w:p>
         <w:p>
-          <w:fldSimple w:instr=" TOC \o &quot;1-3&quot; \h \z \u ">
-            <w:r>
-              <w:rPr>
-                <w:b/>
-                <w:bCs/>
-                <w:noProof/>
-                <w:lang w:val="en-US"/>
-              </w:rPr>
-              <w:t>No table of contents entries found.</w:t>
-            </w:r>
-          </w:fldSimple>
+          <w:pPr>
+            <w:pStyle w:val="TOC1"/>
+            <w:tabs>
+              <w:tab w:val="right" w:leader="dot" w:pos="9016"/>
+            </w:tabs>
+            <w:rPr>
+              <w:rFonts w:eastAsiaTheme="minorEastAsia"/>
+              <w:noProof/>
+              <w:lang w:eastAsia="en-AU"/>
+            </w:rPr>
+          </w:pPr>
+          <w:r>
+            <w:fldChar w:fldCharType="begin"/>
+          </w:r>
+          <w:r>
+            <w:instrText xml:space="preserve"> TOC \o "1-3" \h \z \u </w:instrText>
+          </w:r>
+          <w:r>
+            <w:fldChar w:fldCharType="separate"/>
+          </w:r>
+          <w:hyperlink w:anchor="_Toc442958145" w:history="1">
+            <w:r>
+              <w:rPr>
+                <w:rStyle w:val="Hyperlink"/>
+                <w:noProof/>
+              </w:rPr>
+              <w:t>Abstract</w:t>
+            </w:r>
+            <w:r>
+              <w:rPr>
+                <w:noProof/>
+                <w:webHidden/>
+              </w:rPr>
+              <w:tab/>
+            </w:r>
+            <w:r>
+              <w:rPr>
+                <w:noProof/>
+                <w:webHidden/>
+              </w:rPr>
+              <w:fldChar w:fldCharType="begin"/>
+            </w:r>
+            <w:r>
+              <w:rPr>
+                <w:noProof/>
+                <w:webHidden/>
+              </w:rPr>
+              <w:instrText xml:space="preserve"> PAGEREF _Toc442958145 \h </w:instrText>
+            </w:r>
+            <w:r>
+              <w:rPr>
+                <w:noProof/>
+                <w:webHidden/>
+              </w:rPr>
+            </w:r>
+            <w:r>
+              <w:rPr>
+                <w:noProof/>
+                <w:webHidden/>
+              </w:rPr>
+              <w:fldChar w:fldCharType="separate"/>
+            </w:r>
+            <w:r>
+              <w:rPr>
+                <w:noProof/>
+                <w:webHidden/>
+              </w:rPr>
+              <w:t>2</w:t>
+            </w:r>
+            <w:r>
+              <w:rPr>
+                <w:noProof/>
+                <w:webHidden/>
+              </w:rPr>
+              <w:fldChar w:fldCharType="end"/>
+            </w:r>
+          </w:hyperlink>
+        </w:p>
+        <w:p>
+          <w:pPr>
+            <w:pStyle w:val="TOC1"/>
+            <w:tabs>
+              <w:tab w:val="right" w:leader="dot" w:pos="9016"/>
+            </w:tabs>
+            <w:rPr>
+              <w:rFonts w:eastAsiaTheme="minorEastAsia"/>
+              <w:noProof/>
+              <w:lang w:eastAsia="en-AU"/>
+            </w:rPr>
+          </w:pPr>
+          <w:hyperlink w:anchor="_Toc442958146" w:history="1">
+            <w:r>
+              <w:rPr>
+                <w:rStyle w:val="Hyperlink"/>
+                <w:noProof/>
+              </w:rPr>
+              <w:t>Introduction</w:t>
+            </w:r>
+            <w:r>
+              <w:rPr>
+                <w:noProof/>
+                <w:webHidden/>
+              </w:rPr>
+              <w:tab/>
+            </w:r>
+            <w:r>
+              <w:rPr>
+                <w:noProof/>
+                <w:webHidden/>
+              </w:rPr>
+              <w:fldChar w:fldCharType="begin"/>
+            </w:r>
+            <w:r>
+              <w:rPr>
+                <w:noProof/>
+                <w:webHidden/>
+              </w:rPr>
+              <w:instrText xml:space="preserve"> PAGEREF _Toc442958146 \h </w:instrText>
+            </w:r>
+            <w:r>
+              <w:rPr>
+                <w:noProof/>
+                <w:webHidden/>
+              </w:rPr>
+            </w:r>
+            <w:r>
+              <w:rPr>
+                <w:noProof/>
+                <w:webHidden/>
+              </w:rPr>
+              <w:fldChar w:fldCharType="separate"/>
+            </w:r>
+            <w:r>
+              <w:rPr>
+                <w:noProof/>
+                <w:webHidden/>
+              </w:rPr>
+              <w:t>2</w:t>
+            </w:r>
+            <w:r>
+              <w:rPr>
+                <w:noProof/>
+                <w:webHidden/>
+              </w:rPr>
+              <w:fldChar w:fldCharType="end"/>
+            </w:r>
+          </w:hyperlink>
+        </w:p>
+        <w:p>
+          <w:pPr>
+            <w:pStyle w:val="TOC2"/>
+            <w:tabs>
+              <w:tab w:val="right" w:leader="dot" w:pos="9016"/>
+            </w:tabs>
+            <w:rPr>
+              <w:noProof/>
+            </w:rPr>
+          </w:pPr>
+          <w:hyperlink w:anchor="_Toc442958147" w:history="1">
+            <w:r>
+              <w:rPr>
+                <w:rStyle w:val="Hyperlink"/>
+                <w:noProof/>
+              </w:rPr>
+              <w:t>Accelerometer Positioning</w:t>
+            </w:r>
+            <w:r>
+              <w:rPr>
+                <w:noProof/>
+                <w:webHidden/>
+              </w:rPr>
+              <w:tab/>
+            </w:r>
+            <w:r>
+              <w:rPr>
+                <w:noProof/>
+                <w:webHidden/>
+              </w:rPr>
+              <w:fldChar w:fldCharType="begin"/>
+            </w:r>
+            <w:r>
+              <w:rPr>
+                <w:noProof/>
+                <w:webHidden/>
+              </w:rPr>
+              <w:instrText xml:space="preserve"> PAGEREF _Toc442958147 \h </w:instrText>
+            </w:r>
+            <w:r>
+              <w:rPr>
+                <w:noProof/>
+                <w:webHidden/>
+              </w:rPr>
+            </w:r>
+            <w:r>
+              <w:rPr>
+                <w:noProof/>
+                <w:webHidden/>
+              </w:rPr>
+              <w:fldChar w:fldCharType="separate"/>
+            </w:r>
+            <w:r>
+              <w:rPr>
+                <w:noProof/>
+                <w:webHidden/>
+              </w:rPr>
+              <w:t>4</w:t>
+            </w:r>
+            <w:r>
+              <w:rPr>
+                <w:noProof/>
+                <w:webHidden/>
+              </w:rPr>
+              <w:fldChar w:fldCharType="end"/>
+            </w:r>
+          </w:hyperlink>
+        </w:p>
+        <w:p>
+          <w:pPr>
+            <w:pStyle w:val="TOC1"/>
+            <w:tabs>
+              <w:tab w:val="right" w:leader="dot" w:pos="9016"/>
+            </w:tabs>
+            <w:rPr>
+              <w:rFonts w:eastAsiaTheme="minorEastAsia"/>
+              <w:noProof/>
+              <w:lang w:eastAsia="en-AU"/>
+            </w:rPr>
+          </w:pPr>
+          <w:hyperlink w:anchor="_Toc442958148" w:history="1">
+            <w:r>
+              <w:rPr>
+                <w:rStyle w:val="Hyperlink"/>
+                <w:noProof/>
+              </w:rPr>
+              <w:t>Aim</w:t>
+            </w:r>
+            <w:r>
+              <w:rPr>
+                <w:noProof/>
+                <w:webHidden/>
+              </w:rPr>
+              <w:tab/>
+            </w:r>
+            <w:r>
+              <w:rPr>
+                <w:noProof/>
+                <w:webHidden/>
+              </w:rPr>
+              <w:fldChar w:fldCharType="begin"/>
+            </w:r>
+            <w:r>
+              <w:rPr>
+                <w:noProof/>
+                <w:webHidden/>
+              </w:rPr>
+              <w:instrText xml:space="preserve"> PAGEREF _Toc442958148 \h </w:instrText>
+            </w:r>
+            <w:r>
+              <w:rPr>
+                <w:noProof/>
+                <w:webHidden/>
+              </w:rPr>
+            </w:r>
+            <w:r>
+              <w:rPr>
+                <w:noProof/>
+                <w:webHidden/>
+              </w:rPr>
+              <w:fldChar w:fldCharType="separate"/>
+            </w:r>
+            <w:r>
+              <w:rPr>
+                <w:noProof/>
+                <w:webHidden/>
+              </w:rPr>
+              <w:t>5</w:t>
+            </w:r>
+            <w:r>
+              <w:rPr>
+                <w:noProof/>
+                <w:webHidden/>
+              </w:rPr>
+              <w:fldChar w:fldCharType="end"/>
+            </w:r>
+          </w:hyperlink>
+        </w:p>
+        <w:p>
+          <w:pPr>
+            <w:pStyle w:val="TOC1"/>
+            <w:tabs>
+              <w:tab w:val="right" w:leader="dot" w:pos="9016"/>
+            </w:tabs>
+            <w:rPr>
+              <w:rFonts w:eastAsiaTheme="minorEastAsia"/>
+              <w:noProof/>
+              <w:lang w:eastAsia="en-AU"/>
+            </w:rPr>
+          </w:pPr>
+          <w:hyperlink w:anchor="_Toc442958149" w:history="1">
+            <w:r>
+              <w:rPr>
+                <w:rStyle w:val="Hyperlink"/>
+                <w:noProof/>
+              </w:rPr>
+              <w:t>Hypothesis</w:t>
+            </w:r>
+            <w:r>
+              <w:rPr>
+                <w:noProof/>
+                <w:webHidden/>
+              </w:rPr>
+              <w:tab/>
+            </w:r>
+            <w:r>
+              <w:rPr>
+                <w:noProof/>
+                <w:webHidden/>
+              </w:rPr>
+              <w:fldChar w:fldCharType="begin"/>
+            </w:r>
+            <w:r>
+              <w:rPr>
+                <w:noProof/>
+                <w:webHidden/>
+              </w:rPr>
+              <w:instrText xml:space="preserve"> PAGEREF _Toc442958149 \h </w:instrText>
+            </w:r>
+            <w:r>
+              <w:rPr>
+                <w:noProof/>
+                <w:webHidden/>
+              </w:rPr>
+            </w:r>
+            <w:r>
+              <w:rPr>
+                <w:noProof/>
+                <w:webHidden/>
+              </w:rPr>
+              <w:fldChar w:fldCharType="separate"/>
+            </w:r>
+            <w:r>
+              <w:rPr>
+                <w:noProof/>
+                <w:webHidden/>
+              </w:rPr>
+              <w:t>5</w:t>
+            </w:r>
+            <w:r>
+              <w:rPr>
+                <w:noProof/>
+                <w:webHidden/>
+              </w:rPr>
+              <w:fldChar w:fldCharType="end"/>
+            </w:r>
+          </w:hyperlink>
+        </w:p>
+        <w:p>
+          <w:pPr>
+            <w:pStyle w:val="TOC1"/>
+            <w:tabs>
+              <w:tab w:val="right" w:leader="dot" w:pos="9016"/>
+            </w:tabs>
+            <w:rPr>
+              <w:rFonts w:eastAsiaTheme="minorEastAsia"/>
+              <w:noProof/>
+              <w:lang w:eastAsia="en-AU"/>
+            </w:rPr>
+          </w:pPr>
+          <w:hyperlink w:anchor="_Toc442958150" w:history="1">
+            <w:r>
+              <w:rPr>
+                <w:rStyle w:val="Hyperlink"/>
+                <w:noProof/>
+              </w:rPr>
+              <w:t>Materials</w:t>
+            </w:r>
+            <w:r>
+              <w:rPr>
+                <w:noProof/>
+                <w:webHidden/>
+              </w:rPr>
+              <w:tab/>
+            </w:r>
+            <w:r>
+              <w:rPr>
+                <w:noProof/>
+                <w:webHidden/>
+              </w:rPr>
+              <w:fldChar w:fldCharType="begin"/>
+            </w:r>
+            <w:r>
+              <w:rPr>
+                <w:noProof/>
+                <w:webHidden/>
+              </w:rPr>
+              <w:instrText xml:space="preserve"> PAGEREF _Toc442958150 \h </w:instrText>
+            </w:r>
+            <w:r>
+              <w:rPr>
+                <w:noProof/>
+                <w:webHidden/>
+              </w:rPr>
+            </w:r>
+            <w:r>
+              <w:rPr>
+                <w:noProof/>
+                <w:webHidden/>
+              </w:rPr>
+              <w:fldChar w:fldCharType="separate"/>
+            </w:r>
+            <w:r>
+              <w:rPr>
+                <w:noProof/>
+                <w:webHidden/>
+              </w:rPr>
+              <w:t>5</w:t>
+            </w:r>
+            <w:r>
+              <w:rPr>
+                <w:noProof/>
+                <w:webHidden/>
+              </w:rPr>
+              <w:fldChar w:fldCharType="end"/>
+            </w:r>
+          </w:hyperlink>
+        </w:p>
+        <w:p>
+          <w:pPr>
+            <w:pStyle w:val="TOC1"/>
+            <w:tabs>
+              <w:tab w:val="right" w:leader="dot" w:pos="9016"/>
+            </w:tabs>
+            <w:rPr>
+              <w:rFonts w:eastAsiaTheme="minorEastAsia"/>
+              <w:noProof/>
+              <w:lang w:eastAsia="en-AU"/>
+            </w:rPr>
+          </w:pPr>
+          <w:hyperlink w:anchor="_Toc442958151" w:history="1">
+            <w:r>
+              <w:rPr>
+                <w:rStyle w:val="Hyperlink"/>
+                <w:noProof/>
+              </w:rPr>
+              <w:t>Method</w:t>
+            </w:r>
+            <w:r>
+              <w:rPr>
+                <w:noProof/>
+                <w:webHidden/>
+              </w:rPr>
+              <w:tab/>
+            </w:r>
+            <w:r>
+              <w:rPr>
+                <w:noProof/>
+                <w:webHidden/>
+              </w:rPr>
+              <w:fldChar w:fldCharType="begin"/>
+            </w:r>
+            <w:r>
+              <w:rPr>
+                <w:noProof/>
+                <w:webHidden/>
+              </w:rPr>
+              <w:instrText xml:space="preserve"> PAGEREF _Toc442958151 \h </w:instrText>
+            </w:r>
+            <w:r>
+              <w:rPr>
+                <w:noProof/>
+                <w:webHidden/>
+              </w:rPr>
+            </w:r>
+            <w:r>
+              <w:rPr>
+                <w:noProof/>
+                <w:webHidden/>
+              </w:rPr>
+              <w:fldChar w:fldCharType="separate"/>
+            </w:r>
+            <w:r>
+              <w:rPr>
+                <w:noProof/>
+                <w:webHidden/>
+              </w:rPr>
+              <w:t>5</w:t>
+            </w:r>
+            <w:r>
+              <w:rPr>
+                <w:noProof/>
+                <w:webHidden/>
+              </w:rPr>
+              <w:fldChar w:fldCharType="end"/>
+            </w:r>
+          </w:hyperlink>
+        </w:p>
+        <w:p>
+          <w:r>
+            <w:rPr>
+              <w:b/>
+              <w:bCs/>
+              <w:noProof/>
+              <w:lang w:val="en-US"/>
+            </w:rPr>
+            <w:fldChar w:fldCharType="end"/>
+          </w:r>
         </w:p>
       </w:sdtContent>
     </w:sdt>
@@ -932,18 +1427,22 @@
       <w:pPr>
         <w:pStyle w:val="Heading1"/>
       </w:pPr>
+      <w:bookmarkStart w:id="0" w:name="_Toc442958145"/>
       <w:r>
         <w:lastRenderedPageBreak/>
         <w:t>Abstract</w:t>
       </w:r>
+      <w:bookmarkEnd w:id="0"/>
     </w:p>
     <w:p>
       <w:pPr>
         <w:pStyle w:val="Heading1"/>
       </w:pPr>
+      <w:bookmarkStart w:id="1" w:name="_Toc442958146"/>
       <w:r>
         <w:t>Introduction</w:t>
       </w:r>
+      <w:bookmarkEnd w:id="1"/>
     </w:p>
     <w:p>
       <w:pPr>
@@ -970,7 +1469,7 @@
                     <pic:cNvPicPr/>
                   </pic:nvPicPr>
                   <pic:blipFill>
-                    <a:blip r:embed="rId6" cstate="print">
+                    <a:blip r:embed="rId8" cstate="print">
                       <a:extLst>
                         <a:ext uri="{28A0092B-C50C-407E-A947-70E740481C1C}">
                           <a14:useLocalDpi xmlns:a14="http://schemas.microsoft.com/office/drawing/2010/main" val="0"/>
@@ -1004,27 +1503,14 @@
       <w:r>
         <w:t xml:space="preserve">Figure </w:t>
       </w:r>
-      <w:r>
-        <w:fldChar w:fldCharType="begin"/>
-      </w:r>
-      <w:r>
-        <w:instrText xml:space="preserve"> SEQ Figure \* ARABIC </w:instrText>
-      </w:r>
-      <w:r>
-        <w:fldChar w:fldCharType="separate"/>
-      </w:r>
-      <w:r>
-        <w:rPr>
-          <w:noProof/>
-        </w:rPr>
-        <w:t>1</w:t>
-      </w:r>
-      <w:r>
-        <w:rPr>
-          <w:noProof/>
-        </w:rPr>
-        <w:fldChar w:fldCharType="end"/>
-      </w:r>
+      <w:fldSimple w:instr=" SEQ Figure \* ARABIC ">
+        <w:r>
+          <w:rPr>
+            <w:noProof/>
+          </w:rPr>
+          <w:t>1</w:t>
+        </w:r>
+      </w:fldSimple>
       <w:r>
         <w:t>: Tower of Terror 2 Schematics</w:t>
       </w:r>
@@ -1077,9 +1563,7 @@
     </w:p>
     <w:p>
       <w:pPr>
-        <w:rPr>
-          <w:rFonts w:eastAsiaTheme="minorEastAsia"/>
-        </w:rPr>
+        <w:keepNext/>
       </w:pPr>
       <m:oMathPara>
         <m:oMath>
@@ -1178,6 +1662,28 @@
     </w:p>
     <w:p>
       <w:pPr>
+        <w:pStyle w:val="Caption"/>
+        <w:rPr>
+          <w:rFonts w:eastAsiaTheme="minorEastAsia"/>
+        </w:rPr>
+      </w:pPr>
+      <w:r>
+        <w:t xml:space="preserve">Figure </w:t>
+      </w:r>
+      <w:fldSimple w:instr=" SEQ Figure \* ARABIC ">
+        <w:r>
+          <w:rPr>
+            <w:noProof/>
+          </w:rPr>
+          <w:t>2</w:t>
+        </w:r>
+      </w:fldSimple>
+      <w:r>
+        <w:t>: Mechanical Energy. Equation from Physics Classroom Online</w:t>
+      </w:r>
+    </w:p>
+    <w:p>
+      <w:pPr>
         <w:rPr>
           <w:rFonts w:eastAsiaTheme="minorEastAsia"/>
         </w:rPr>
@@ -1259,9 +1765,7 @@
     </w:p>
     <w:p>
       <w:pPr>
-        <w:rPr>
-          <w:rFonts w:eastAsiaTheme="minorEastAsia"/>
-        </w:rPr>
+        <w:keepNext/>
       </w:pPr>
       <m:oMathPara>
         <m:oMath>
@@ -1360,6 +1864,28 @@
     </w:p>
     <w:p>
       <w:pPr>
+        <w:pStyle w:val="Caption"/>
+        <w:rPr>
+          <w:rFonts w:eastAsiaTheme="minorEastAsia"/>
+        </w:rPr>
+      </w:pPr>
+      <w:r>
+        <w:t xml:space="preserve">Figure </w:t>
+      </w:r>
+      <w:fldSimple w:instr=" SEQ Figure \* ARABIC ">
+        <w:r>
+          <w:rPr>
+            <w:noProof/>
+          </w:rPr>
+          <w:t>3</w:t>
+        </w:r>
+      </w:fldSimple>
+      <w:r>
+        <w:t>: Modified Mechanical Energy Equation</w:t>
+      </w:r>
+    </w:p>
+    <w:p>
+      <w:pPr>
         <w:rPr>
           <w:rFonts w:eastAsiaTheme="minorEastAsia"/>
         </w:rPr>
@@ -1402,19 +1928,45 @@
         <w:rPr>
           <w:rFonts w:eastAsiaTheme="minorEastAsia"/>
         </w:rPr>
-        <w:t xml:space="preserve"> during the initial stage, it exits the tunnel with a large amount of kinetic energy.</w:t>
-      </w:r>
-    </w:p>
-    <w:p>
-      <w:pPr>
-        <w:rPr>
-          <w:rFonts w:eastAsiaTheme="minorEastAsia"/>
-        </w:rPr>
-      </w:pPr>
-      <w:r>
-        <w:rPr>
-          <w:rFonts w:eastAsiaTheme="minorEastAsia"/>
-        </w:rPr>
+        <w:t xml:space="preserve"> during the initial stage</w:t>
+      </w:r>
+      <w:r>
+        <w:rPr>
+          <w:rFonts w:eastAsiaTheme="minorEastAsia"/>
+        </w:rPr>
+        <w:t xml:space="preserve"> (Data from Wikipedia)</w:t>
+      </w:r>
+      <w:r>
+        <w:rPr>
+          <w:rFonts w:eastAsiaTheme="minorEastAsia"/>
+        </w:rPr>
+        <w:t>, it exits the tunnel with a large amount of kinetic energy.</w:t>
+      </w:r>
+    </w:p>
+    <w:p>
+      <w:pPr>
+        <w:rPr>
+          <w:rFonts w:eastAsiaTheme="minorEastAsia"/>
+        </w:rPr>
+      </w:pPr>
+      <w:r>
+        <w:rPr>
+          <w:rFonts w:eastAsiaTheme="minorEastAsia"/>
+        </w:rPr>
+        <w:br w:type="page"/>
+      </w:r>
+    </w:p>
+    <w:p>
+      <w:pPr>
+        <w:rPr>
+          <w:rFonts w:eastAsiaTheme="minorEastAsia"/>
+        </w:rPr>
+      </w:pPr>
+      <w:r>
+        <w:rPr>
+          <w:rFonts w:eastAsiaTheme="minorEastAsia"/>
+        </w:rPr>
+        <w:lastRenderedPageBreak/>
         <w:t>Kinetic energy for an</w:t>
       </w:r>
       <w:r>
@@ -1425,6 +1977,9 @@
       </w:r>
     </w:p>
     <w:p>
+      <w:pPr>
+        <w:keepNext/>
+      </w:pPr>
       <m:oMathPara>
         <m:oMath>
           <m:sSub>
@@ -1522,6 +2077,25 @@
     </w:p>
     <w:p>
       <w:pPr>
+        <w:pStyle w:val="Caption"/>
+      </w:pPr>
+      <w:r>
+        <w:t xml:space="preserve">Figure </w:t>
+      </w:r>
+      <w:fldSimple w:instr=" SEQ Figure \* ARABIC ">
+        <w:r>
+          <w:rPr>
+            <w:noProof/>
+          </w:rPr>
+          <w:t>4</w:t>
+        </w:r>
+      </w:fldSimple>
+      <w:r>
+        <w:t>: Kinetic Energy. Equation from Wikipedia</w:t>
+      </w:r>
+    </w:p>
+    <w:p>
+      <w:pPr>
         <w:rPr>
           <w:rFonts w:eastAsiaTheme="minorEastAsia"/>
         </w:rPr>
@@ -1575,7 +2149,6 @@
         <w:rPr>
           <w:rFonts w:eastAsiaTheme="minorEastAsia"/>
         </w:rPr>
-        <w:lastRenderedPageBreak/>
         <w:t xml:space="preserve">Gravitational Potential Energy is potential energy possessed by an object that would be converted to other forms of energy if it were to be moved a fixed distance by the force of gravity. </w:t>
       </w:r>
       <w:r>
@@ -1587,10 +2160,8 @@
     </w:p>
     <w:p>
       <w:pPr>
+        <w:keepNext/>
         <w:jc w:val="center"/>
-        <w:rPr>
-          <w:rFonts w:eastAsiaTheme="minorEastAsia"/>
-        </w:rPr>
       </w:pPr>
       <m:oMathPara>
         <m:oMath>
@@ -1631,6 +2202,28 @@
     </w:p>
     <w:p>
       <w:pPr>
+        <w:pStyle w:val="Caption"/>
+        <w:rPr>
+          <w:rFonts w:eastAsiaTheme="minorEastAsia"/>
+        </w:rPr>
+      </w:pPr>
+      <w:r>
+        <w:t xml:space="preserve">Figure </w:t>
+      </w:r>
+      <w:fldSimple w:instr=" SEQ Figure \* ARABIC ">
+        <w:r>
+          <w:rPr>
+            <w:noProof/>
+          </w:rPr>
+          <w:t>5</w:t>
+        </w:r>
+      </w:fldSimple>
+      <w:r>
+        <w:t>: Gravitational Potential Energy. Equation from HyperPhysics</w:t>
+      </w:r>
+    </w:p>
+    <w:p>
+      <w:pPr>
         <w:rPr>
           <w:rFonts w:eastAsiaTheme="minorEastAsia"/>
         </w:rPr>
@@ -1681,7 +2274,15 @@
         <w:rPr>
           <w:rFonts w:eastAsiaTheme="minorEastAsia"/>
         </w:rPr>
-        <w:t xml:space="preserve"> is height above the resting elevation of the object. Note that on earth, </w:t>
+        <w:t xml:space="preserve"> is height above the resting elevation of the object. Note that o</w:t>
+      </w:r>
+      <w:bookmarkStart w:id="2" w:name="_GoBack"/>
+      <w:bookmarkEnd w:id="2"/>
+      <w:r>
+        <w:rPr>
+          <w:rFonts w:eastAsiaTheme="minorEastAsia"/>
+        </w:rPr>
+        <w:t xml:space="preserve">n earth, </w:t>
       </w:r>
       <m:oMath>
         <m:r>
@@ -1753,9 +2354,7 @@
     </w:p>
     <w:p>
       <w:pPr>
-        <w:rPr>
-          <w:rFonts w:eastAsiaTheme="minorEastAsia"/>
-        </w:rPr>
+        <w:keepNext/>
       </w:pPr>
       <m:oMathPara>
         <m:oMath>
@@ -1770,6 +2369,28 @@
     </w:p>
     <w:p>
       <w:pPr>
+        <w:pStyle w:val="Caption"/>
+        <w:rPr>
+          <w:rFonts w:eastAsiaTheme="minorEastAsia"/>
+        </w:rPr>
+      </w:pPr>
+      <w:r>
+        <w:t xml:space="preserve">Figure </w:t>
+      </w:r>
+      <w:fldSimple w:instr=" SEQ Figure \* ARABIC ">
+        <w:r>
+          <w:rPr>
+            <w:noProof/>
+          </w:rPr>
+          <w:t>6</w:t>
+        </w:r>
+      </w:fldSimple>
+      <w:r>
+        <w:t>: Force. Equation from Isaac Newton</w:t>
+      </w:r>
+    </w:p>
+    <w:p>
+      <w:pPr>
         <w:rPr>
           <w:rFonts w:eastAsiaTheme="minorEastAsia"/>
         </w:rPr>
@@ -1842,9 +2463,7 @@
     </w:p>
     <w:p>
       <w:pPr>
-        <w:rPr>
-          <w:rFonts w:eastAsiaTheme="minorEastAsia"/>
-        </w:rPr>
+        <w:keepNext/>
       </w:pPr>
       <m:oMathPara>
         <m:oMath>
@@ -1975,6 +2594,28 @@
     </w:p>
     <w:p>
       <w:pPr>
+        <w:pStyle w:val="Caption"/>
+        <w:rPr>
+          <w:rFonts w:eastAsiaTheme="minorEastAsia"/>
+        </w:rPr>
+      </w:pPr>
+      <w:r>
+        <w:t xml:space="preserve">Figure </w:t>
+      </w:r>
+      <w:fldSimple w:instr=" SEQ Figure \* ARABIC ">
+        <w:r>
+          <w:rPr>
+            <w:noProof/>
+          </w:rPr>
+          <w:t>7</w:t>
+        </w:r>
+      </w:fldSimple>
+      <w:r>
+        <w:t>: Drag. Equation from NASA</w:t>
+      </w:r>
+    </w:p>
+    <w:p>
+      <w:pPr>
         <w:rPr>
           <w:rFonts w:eastAsiaTheme="minorEastAsia"/>
         </w:rPr>
@@ -2097,9 +2738,7 @@
     </w:p>
     <w:p>
       <w:pPr>
-        <w:rPr>
-          <w:rFonts w:eastAsiaTheme="minorEastAsia"/>
-        </w:rPr>
+        <w:keepNext/>
       </w:pPr>
       <m:oMathPara>
         <m:oMath>
@@ -2166,14 +2805,37 @@
     </w:p>
     <w:p>
       <w:pPr>
-        <w:rPr>
-          <w:rFonts w:eastAsiaTheme="minorEastAsia"/>
-        </w:rPr>
-      </w:pPr>
-      <w:r>
-        <w:rPr>
-          <w:rFonts w:eastAsiaTheme="minorEastAsia"/>
-        </w:rPr>
+        <w:pStyle w:val="Caption"/>
+        <w:rPr>
+          <w:rFonts w:eastAsiaTheme="minorEastAsia"/>
+        </w:rPr>
+      </w:pPr>
+      <w:r>
+        <w:t xml:space="preserve">Figure </w:t>
+      </w:r>
+      <w:fldSimple w:instr=" SEQ Figure \* ARABIC ">
+        <w:r>
+          <w:rPr>
+            <w:noProof/>
+          </w:rPr>
+          <w:t>8</w:t>
+        </w:r>
+      </w:fldSimple>
+      <w:r>
+        <w:t>: Friction. Equation from Wikipedia</w:t>
+      </w:r>
+    </w:p>
+    <w:p>
+      <w:pPr>
+        <w:rPr>
+          <w:rFonts w:eastAsiaTheme="minorEastAsia"/>
+        </w:rPr>
+      </w:pPr>
+      <w:r>
+        <w:rPr>
+          <w:rFonts w:eastAsiaTheme="minorEastAsia"/>
+        </w:rPr>
+        <w:lastRenderedPageBreak/>
         <w:t xml:space="preserve">Where </w:t>
       </w:r>
       <m:oMath>
@@ -2378,9 +3040,7 @@
     </w:p>
     <w:p>
       <w:pPr>
-        <w:rPr>
-          <w:rFonts w:eastAsiaTheme="minorEastAsia"/>
-        </w:rPr>
+        <w:keepNext/>
       </w:pPr>
       <m:oMathPara>
         <m:oMath>
@@ -2473,6 +3133,28 @@
     </w:p>
     <w:p>
       <w:pPr>
+        <w:pStyle w:val="Caption"/>
+        <w:rPr>
+          <w:rFonts w:eastAsiaTheme="minorEastAsia"/>
+        </w:rPr>
+      </w:pPr>
+      <w:r>
+        <w:t xml:space="preserve">Figure </w:t>
+      </w:r>
+      <w:fldSimple w:instr=" SEQ Figure \* ARABIC ">
+        <w:r>
+          <w:rPr>
+            <w:noProof/>
+          </w:rPr>
+          <w:t>9</w:t>
+        </w:r>
+      </w:fldSimple>
+      <w:r>
+        <w:t>: Centripetal Force. Equation from Hyper Physics</w:t>
+      </w:r>
+    </w:p>
+    <w:p>
+      <w:pPr>
         <w:rPr>
           <w:rFonts w:eastAsiaTheme="minorEastAsia"/>
         </w:rPr>
@@ -2528,11 +3210,135 @@
     </w:p>
     <w:p>
       <w:pPr>
+        <w:pStyle w:val="Heading2"/>
+        <w:rPr>
+          <w:rFonts w:eastAsiaTheme="minorEastAsia"/>
+        </w:rPr>
+      </w:pPr>
+      <w:bookmarkStart w:id="3" w:name="_Toc442958147"/>
+      <w:r>
+        <w:rPr>
+          <w:rFonts w:eastAsiaTheme="minorEastAsia"/>
+        </w:rPr>
+        <w:t>Accelerometer Positioning</w:t>
+      </w:r>
+      <w:bookmarkEnd w:id="3"/>
+    </w:p>
+    <w:p>
+      <w:pPr>
+        <w:rPr>
+          <w:rFonts w:eastAsiaTheme="minorEastAsia"/>
+        </w:rPr>
+      </w:pPr>
+      <w:r>
+        <w:rPr>
+          <w:rFonts w:eastAsiaTheme="minorEastAsia"/>
+        </w:rPr>
+        <w:t>When data is to be collected, the following accelerometer setups are used:</w:t>
+      </w:r>
+    </w:p>
+    <w:p>
+      <w:pPr>
+        <w:keepNext/>
+      </w:pPr>
+      <w:r>
+        <w:rPr>
+          <w:rFonts w:eastAsiaTheme="minorEastAsia"/>
+        </w:rPr>
+        <w:pict>
+          <v:shapetype id="_x0000_t75" coordsize="21600,21600" o:spt="75" o:preferrelative="t" path="m@4@5l@4@11@9@11@9@5xe" filled="f" stroked="f">
+            <v:stroke joinstyle="miter"/>
+            <v:formulas>
+              <v:f eqn="if lineDrawn pixelLineWidth 0"/>
+              <v:f eqn="sum @0 1 0"/>
+              <v:f eqn="sum 0 0 @1"/>
+              <v:f eqn="prod @2 1 2"/>
+              <v:f eqn="prod @3 21600 pixelWidth"/>
+              <v:f eqn="prod @3 21600 pixelHeight"/>
+              <v:f eqn="sum @0 0 1"/>
+              <v:f eqn="prod @6 1 2"/>
+              <v:f eqn="prod @7 21600 pixelWidth"/>
+              <v:f eqn="sum @8 21600 0"/>
+              <v:f eqn="prod @7 21600 pixelHeight"/>
+              <v:f eqn="sum @10 21600 0"/>
+            </v:formulas>
+            <v:path o:extrusionok="f" gradientshapeok="t" o:connecttype="rect"/>
+            <o:lock v:ext="edit" aspectratio="t"/>
+          </v:shapetype>
+          <v:shape id="_x0000_i1025" type="#_x0000_t75" style="width:164.15pt;height:164.15pt">
+            <v:imagedata r:id="rId9" o:title="diagram_front"/>
+          </v:shape>
+        </w:pict>
+      </w:r>
+    </w:p>
+    <w:p>
+      <w:pPr>
+        <w:pStyle w:val="Caption"/>
+      </w:pPr>
+      <w:r>
+        <w:t xml:space="preserve">Figure </w:t>
+      </w:r>
+      <w:fldSimple w:instr=" SEQ Figure \* ARABIC ">
+        <w:r>
+          <w:rPr>
+            <w:noProof/>
+          </w:rPr>
+          <w:t>10</w:t>
+        </w:r>
+      </w:fldSimple>
+      <w:r>
+        <w:t>: Accelerometer flat on chest (front)</w:t>
+      </w:r>
+    </w:p>
+    <w:p>
+      <w:pPr>
+        <w:keepNext/>
+      </w:pPr>
+      <w:r>
+        <w:rPr>
+          <w:rFonts w:eastAsiaTheme="minorEastAsia"/>
+        </w:rPr>
+        <w:pict>
+          <v:shape id="_x0000_i1026" type="#_x0000_t75" style="width:150.9pt;height:150.9pt">
+            <v:imagedata r:id="rId10" o:title="diagram_side"/>
+          </v:shape>
+        </w:pict>
+      </w:r>
+    </w:p>
+    <w:p>
+      <w:pPr>
+        <w:pStyle w:val="Caption"/>
+      </w:pPr>
+      <w:r>
+        <w:t xml:space="preserve">Figure </w:t>
+      </w:r>
+      <w:fldSimple w:instr=" SEQ Figure \* ARABIC ">
+        <w:r>
+          <w:rPr>
+            <w:noProof/>
+          </w:rPr>
+          <w:t>11</w:t>
+        </w:r>
+      </w:fldSimple>
+      <w:r>
+        <w:t>: Accelerometer sideways on chest (side)</w:t>
+      </w:r>
+    </w:p>
+    <w:p>
+      <w:pPr>
+        <w:rPr>
+          <w:rFonts w:eastAsiaTheme="minorEastAsia"/>
+        </w:rPr>
+      </w:pPr>
+    </w:p>
+    <w:p>
+      <w:pPr>
         <w:pStyle w:val="Heading1"/>
         <w:rPr>
           <w:rFonts w:eastAsiaTheme="minorEastAsia"/>
         </w:rPr>
       </w:pPr>
+      <w:bookmarkStart w:id="4" w:name="_Toc442958148"/>
       <w:r>
         <w:rPr>
           <w:rFonts w:eastAsiaTheme="minorEastAsia"/>
@@ -2540,6 +3346,7 @@
         <w:lastRenderedPageBreak/>
         <w:t>Aim</w:t>
       </w:r>
+      <w:bookmarkEnd w:id="4"/>
     </w:p>
     <w:p>
       <w:r>
@@ -2550,9 +3357,11 @@
       <w:pPr>
         <w:pStyle w:val="Heading1"/>
       </w:pPr>
+      <w:bookmarkStart w:id="5" w:name="_Toc442958149"/>
       <w:r>
         <w:t>Hypothesis</w:t>
       </w:r>
+      <w:bookmarkEnd w:id="5"/>
     </w:p>
     <w:p>
       <w:r>
@@ -2563,9 +3372,11 @@
       <w:pPr>
         <w:pStyle w:val="Heading1"/>
       </w:pPr>
+      <w:bookmarkStart w:id="6" w:name="_Toc442958150"/>
       <w:r>
         <w:t>Materials</w:t>
       </w:r>
+      <w:bookmarkEnd w:id="6"/>
     </w:p>
     <w:tbl>
       <w:tblPr>
@@ -2728,9 +3539,11 @@
       <w:pPr>
         <w:pStyle w:val="Heading1"/>
       </w:pPr>
+      <w:bookmarkStart w:id="7" w:name="_Toc442958151"/>
       <w:r>
         <w:t>Method</w:t>
       </w:r>
+      <w:bookmarkEnd w:id="7"/>
     </w:p>
     <w:p>
       <w:pPr>
@@ -2804,7 +3617,13 @@
         </w:numPr>
       </w:pPr>
       <w:r>
-        <w:t>The accelerometer vest was removed and replaced onto the persons leg, and the accelerometer straps were then applied to secure the accelerometer on the leg.</w:t>
+        <w:t xml:space="preserve">The accelerometer vest was removed and replaced onto the </w:t>
+      </w:r>
+      <w:r>
+        <w:t>person’s</w:t>
+      </w:r>
+      <w:r>
+        <w:t xml:space="preserve"> leg, and the accelerometer straps were then applied to secure the accelerometer on the leg.</w:t>
       </w:r>
     </w:p>
     <w:p>
@@ -2818,8 +3637,23 @@
       <w:r>
         <w:t>The ride was ridden, and the data was recorded.</w:t>
       </w:r>
-      <w:bookmarkStart w:id="0" w:name="_GoBack"/>
-      <w:bookmarkEnd w:id="0"/>
+    </w:p>
+    <w:p>
+      <w:pPr>
+        <w:pStyle w:val="ListParagraph"/>
+        <w:numPr>
+          <w:ilvl w:val="0"/>
+          <w:numId w:val="3"/>
+        </w:numPr>
+      </w:pPr>
+      <w:r>
+        <w:t>The angle from the ground to the top of the Tower of Terror was recorded using the clinometer.</w:t>
+      </w:r>
+    </w:p>
+    <w:p>
+      <w:pPr>
+        <w:ind w:left="360"/>
+      </w:pPr>
     </w:p>
     <w:p>
       <w:pPr>
@@ -2859,6 +3693,56 @@
     </w:sectPr>
   </w:body>
 </w:document>
+</file>
+
+<file path=word/endnotes.xml><?xml version="1.0" encoding="utf-8"?>
+<w:endnotes xmlns:wpc="http://schemas.microsoft.com/office/word/2010/wordprocessingCanvas" xmlns:mc="http://schemas.openxmlformats.org/markup-compatibility/2006" xmlns:o="urn:schemas-microsoft-com:office:office" xmlns:r="http://schemas.openxmlformats.org/officeDocument/2006/relationships" xmlns:m="http://schemas.openxmlformats.org/officeDocument/2006/math" xmlns:v="urn:schemas-microsoft-com:vml" xmlns:wp14="http://schemas.microsoft.com/office/word/2010/wordprocessingDrawing" xmlns:wp="http://schemas.openxmlformats.org/drawingml/2006/wordprocessingDrawing" xmlns:w10="urn:schemas-microsoft-com:office:word" xmlns:w="http://schemas.openxmlformats.org/wordprocessingml/2006/main" xmlns:w14="http://schemas.microsoft.com/office/word/2010/wordml" xmlns:w15="http://schemas.microsoft.com/office/word/2012/wordml" xmlns:wpg="http://schemas.microsoft.com/office/word/2010/wordprocessingGroup" xmlns:wpi="http://schemas.microsoft.com/office/word/2010/wordprocessingInk" xmlns:wne="http://schemas.microsoft.com/office/word/2006/wordml" xmlns:wps="http://schemas.microsoft.com/office/word/2010/wordprocessingShape" mc:Ignorable="w14 w15 wp14">
+  <w:endnote w:type="separator" w:id="-1">
+    <w:p>
+      <w:pPr>
+        <w:spacing w:after="0" w:line="240" w:lineRule="auto"/>
+      </w:pPr>
+      <w:r>
+        <w:separator/>
+      </w:r>
+    </w:p>
+  </w:endnote>
+  <w:endnote w:type="continuationSeparator" w:id="0">
+    <w:p>
+      <w:pPr>
+        <w:spacing w:after="0" w:line="240" w:lineRule="auto"/>
+      </w:pPr>
+      <w:r>
+        <w:continuationSeparator/>
+      </w:r>
+    </w:p>
+  </w:endnote>
+</w:endnotes>
+</file>
+
+<file path=word/footnotes.xml><?xml version="1.0" encoding="utf-8"?>
+<w:footnotes xmlns:wpc="http://schemas.microsoft.com/office/word/2010/wordprocessingCanvas" xmlns:mc="http://schemas.openxmlformats.org/markup-compatibility/2006" xmlns:o="urn:schemas-microsoft-com:office:office" xmlns:r="http://schemas.openxmlformats.org/officeDocument/2006/relationships" xmlns:m="http://schemas.openxmlformats.org/officeDocument/2006/math" xmlns:v="urn:schemas-microsoft-com:vml" xmlns:wp14="http://schemas.microsoft.com/office/word/2010/wordprocessingDrawing" xmlns:wp="http://schemas.openxmlformats.org/drawingml/2006/wordprocessingDrawing" xmlns:w10="urn:schemas-microsoft-com:office:word" xmlns:w="http://schemas.openxmlformats.org/wordprocessingml/2006/main" xmlns:w14="http://schemas.microsoft.com/office/word/2010/wordml" xmlns:w15="http://schemas.microsoft.com/office/word/2012/wordml" xmlns:wpg="http://schemas.microsoft.com/office/word/2010/wordprocessingGroup" xmlns:wpi="http://schemas.microsoft.com/office/word/2010/wordprocessingInk" xmlns:wne="http://schemas.microsoft.com/office/word/2006/wordml" xmlns:wps="http://schemas.microsoft.com/office/word/2010/wordprocessingShape" mc:Ignorable="w14 w15 wp14">
+  <w:footnote w:type="separator" w:id="-1">
+    <w:p>
+      <w:pPr>
+        <w:spacing w:after="0" w:line="240" w:lineRule="auto"/>
+      </w:pPr>
+      <w:r>
+        <w:separator/>
+      </w:r>
+    </w:p>
+  </w:footnote>
+  <w:footnote w:type="continuationSeparator" w:id="0">
+    <w:p>
+      <w:pPr>
+        <w:spacing w:after="0" w:line="240" w:lineRule="auto"/>
+      </w:pPr>
+      <w:r>
+        <w:continuationSeparator/>
+      </w:r>
+    </w:p>
+  </w:footnote>
+</w:footnotes>
 </file>
 
 <file path=word/numbering.xml><?xml version="1.0" encoding="utf-8"?>
@@ -3603,6 +4487,28 @@
       <w:szCs w:val="32"/>
     </w:rPr>
   </w:style>
+  <w:style w:type="paragraph" w:styleId="Heading2">
+    <w:name w:val="heading 2"/>
+    <w:basedOn w:val="Normal"/>
+    <w:next w:val="Normal"/>
+    <w:link w:val="Heading2Char"/>
+    <w:uiPriority w:val="9"/>
+    <w:unhideWhenUsed/>
+    <w:qFormat/>
+    <w:rsid w:val="000A7066"/>
+    <w:pPr>
+      <w:keepNext/>
+      <w:keepLines/>
+      <w:spacing w:before="40" w:after="0"/>
+      <w:outlineLvl w:val="1"/>
+    </w:pPr>
+    <w:rPr>
+      <w:rFonts w:asciiTheme="majorHAnsi" w:eastAsiaTheme="majorEastAsia" w:hAnsiTheme="majorHAnsi" w:cstheme="majorBidi"/>
+      <w:color w:val="2E74B5" w:themeColor="accent1" w:themeShade="BF"/>
+      <w:sz w:val="26"/>
+      <w:szCs w:val="26"/>
+    </w:rPr>
+  </w:style>
   <w:style w:type="character" w:default="1" w:styleId="DefaultParagraphFont">
     <w:name w:val="Default Paragraph Font"/>
     <w:uiPriority w:val="1"/>
@@ -3749,551 +4655,95 @@
       </w:tblCellMar>
     </w:tblPr>
   </w:style>
-</w:styles>
-</file>
-
-<file path=word/glossary/document.xml><?xml version="1.0" encoding="utf-8"?>
-<w:glossaryDocument xmlns:wpc="http://schemas.microsoft.com/office/word/2010/wordprocessingCanvas" xmlns:mc="http://schemas.openxmlformats.org/markup-compatibility/2006" xmlns:o="urn:schemas-microsoft-com:office:office" xmlns:r="http://schemas.openxmlformats.org/officeDocument/2006/relationships" xmlns:m="http://schemas.openxmlformats.org/officeDocument/2006/math" xmlns:v="urn:schemas-microsoft-com:vml" xmlns:wp14="http://schemas.microsoft.com/office/word/2010/wordprocessingDrawing" xmlns:wp="http://schemas.openxmlformats.org/drawingml/2006/wordprocessingDrawing" xmlns:w10="urn:schemas-microsoft-com:office:word" xmlns:w="http://schemas.openxmlformats.org/wordprocessingml/2006/main" xmlns:w14="http://schemas.microsoft.com/office/word/2010/wordml" xmlns:w15="http://schemas.microsoft.com/office/word/2012/wordml" xmlns:wpg="http://schemas.microsoft.com/office/word/2010/wordprocessingGroup" xmlns:wpi="http://schemas.microsoft.com/office/word/2010/wordprocessingInk" xmlns:wne="http://schemas.microsoft.com/office/word/2006/wordml" xmlns:wps="http://schemas.microsoft.com/office/word/2010/wordprocessingShape" mc:Ignorable="w14 w15 wp14"/>
-</file>
-
-<file path=word/glossary/fontTable.xml><?xml version="1.0" encoding="utf-8"?>
-<w:fonts xmlns:mc="http://schemas.openxmlformats.org/markup-compatibility/2006" xmlns:r="http://schemas.openxmlformats.org/officeDocument/2006/relationships" xmlns:w="http://schemas.openxmlformats.org/wordprocessingml/2006/main" xmlns:w14="http://schemas.microsoft.com/office/word/2010/wordml" xmlns:w15="http://schemas.microsoft.com/office/word/2012/wordml" mc:Ignorable="w14 w15">
-  <w:font w:name="Symbol">
-    <w:panose1 w:val="05050102010706020507"/>
-    <w:charset w:val="02"/>
-    <w:family w:val="roman"/>
-    <w:pitch w:val="variable"/>
-    <w:sig w:usb0="00000000" w:usb1="10000000" w:usb2="00000000" w:usb3="00000000" w:csb0="80000000" w:csb1="00000000"/>
-  </w:font>
-  <w:font w:name="Calibri">
-    <w:panose1 w:val="020F0502020204030204"/>
-    <w:charset w:val="00"/>
-    <w:family w:val="swiss"/>
-    <w:pitch w:val="variable"/>
-    <w:sig w:usb0="E00002FF" w:usb1="4000ACFF" w:usb2="00000001" w:usb3="00000000" w:csb0="0000019F" w:csb1="00000000"/>
-  </w:font>
-  <w:font w:name="Times New Roman">
-    <w:panose1 w:val="02020603050405020304"/>
-    <w:charset w:val="00"/>
-    <w:family w:val="roman"/>
-    <w:pitch w:val="variable"/>
-    <w:sig w:usb0="E0002EFF" w:usb1="C0007843" w:usb2="00000009" w:usb3="00000000" w:csb0="000001FF" w:csb1="00000000"/>
-  </w:font>
-  <w:font w:name="Courier New">
-    <w:panose1 w:val="02070309020205020404"/>
-    <w:charset w:val="00"/>
-    <w:family w:val="modern"/>
-    <w:pitch w:val="fixed"/>
-    <w:sig w:usb0="E0002AFF" w:usb1="C0007843" w:usb2="00000009" w:usb3="00000000" w:csb0="000001FF" w:csb1="00000000"/>
-  </w:font>
-  <w:font w:name="Wingdings">
-    <w:panose1 w:val="05000000000000000000"/>
-    <w:charset w:val="02"/>
-    <w:family w:val="auto"/>
-    <w:pitch w:val="variable"/>
-    <w:sig w:usb0="00000000" w:usb1="10000000" w:usb2="00000000" w:usb3="00000000" w:csb0="80000000" w:csb1="00000000"/>
-  </w:font>
-  <w:font w:name="Calibri Light">
-    <w:panose1 w:val="020F0302020204030204"/>
-    <w:charset w:val="00"/>
-    <w:family w:val="swiss"/>
-    <w:pitch w:val="variable"/>
-    <w:sig w:usb0="A00002EF" w:usb1="4000207B" w:usb2="00000000" w:usb3="00000000" w:csb0="0000019F" w:csb1="00000000"/>
-  </w:font>
-  <w:font w:name="Cambria Math">
-    <w:panose1 w:val="02040503050406030204"/>
-    <w:charset w:val="00"/>
-    <w:family w:val="roman"/>
-    <w:pitch w:val="variable"/>
-    <w:sig w:usb0="E00002FF" w:usb1="420024FF" w:usb2="00000000" w:usb3="00000000" w:csb0="0000019F" w:csb1="00000000"/>
-  </w:font>
-</w:fonts>
-</file>
-
-<file path=word/glossary/settings.xml><?xml version="1.0" encoding="utf-8"?>
-<w:settings xmlns:mc="http://schemas.openxmlformats.org/markup-compatibility/2006" xmlns:o="urn:schemas-microsoft-com:office:office" xmlns:r="http://schemas.openxmlformats.org/officeDocument/2006/relationships" xmlns:m="http://schemas.openxmlformats.org/officeDocument/2006/math" xmlns:v="urn:schemas-microsoft-com:vml" xmlns:w10="urn:schemas-microsoft-com:office:word" xmlns:w="http://schemas.openxmlformats.org/wordprocessingml/2006/main" xmlns:w14="http://schemas.microsoft.com/office/word/2010/wordml" xmlns:w15="http://schemas.microsoft.com/office/word/2012/wordml" xmlns:sl="http://schemas.openxmlformats.org/schemaLibrary/2006/main" mc:Ignorable="w14 w15">
-  <w:view w:val="normal"/>
-  <w:defaultTabStop w:val="720"/>
-  <w:characterSpacingControl w:val="doNotCompress"/>
-  <w:compat>
-    <w:useFELayout/>
-    <w:compatSetting w:name="compatibilityMode" w:uri="http://schemas.microsoft.com/office/word" w:val="15"/>
-    <w:compatSetting w:name="overrideTableStyleFontSizeAndJustification" w:uri="http://schemas.microsoft.com/office/word" w:val="1"/>
-    <w:compatSetting w:name="enableOpenTypeFeatures" w:uri="http://schemas.microsoft.com/office/word" w:val="1"/>
-    <w:compatSetting w:name="doNotFlipMirrorIndents" w:uri="http://schemas.microsoft.com/office/word" w:val="1"/>
-    <w:compatSetting w:name="differentiateMultirowTableHeaders" w:uri="http://schemas.microsoft.com/office/word" w:val="1"/>
-  </w:compat>
-  <w:rsids>
-    <w:rsidRoot w:val="00A41C5E"/>
-    <w:rsid w:val="00323F6D"/>
-    <w:rsid w:val="00890022"/>
-    <w:rsid w:val="009356EF"/>
-    <w:rsid w:val="00A41C5E"/>
-    <w:rsid w:val="00B85D40"/>
-    <w:rsid w:val="00C35EDB"/>
-    <w:rsid w:val="00C8545E"/>
-    <w:rsid w:val="00DF45AF"/>
-  </w:rsids>
-  <m:mathPr>
-    <m:mathFont m:val="Cambria Math"/>
-    <m:brkBin m:val="before"/>
-    <m:brkBinSub m:val="--"/>
-    <m:smallFrac m:val="0"/>
-    <m:dispDef/>
-    <m:lMargin m:val="0"/>
-    <m:rMargin m:val="0"/>
-    <m:defJc m:val="centerGroup"/>
-    <m:wrapIndent m:val="1440"/>
-    <m:intLim m:val="subSup"/>
-    <m:naryLim m:val="undOvr"/>
-  </m:mathPr>
-  <w:themeFontLang w:val="en-AU"/>
-  <w:clrSchemeMapping w:bg1="light1" w:t1="dark1" w:bg2="light2" w:t2="dark2" w:accent1="accent1" w:accent2="accent2" w:accent3="accent3" w:accent4="accent4" w:accent5="accent5" w:accent6="accent6" w:hyperlink="hyperlink" w:followedHyperlink="followedHyperlink"/>
-  <w:decimalSymbol w:val="."/>
-  <w:listSeparator w:val=","/>
-  <w15:chartTrackingRefBased/>
-</w:settings>
-</file>
-
-<file path=word/glossary/styles.xml><?xml version="1.0" encoding="utf-8"?>
-<w:styles xmlns:mc="http://schemas.openxmlformats.org/markup-compatibility/2006" xmlns:r="http://schemas.openxmlformats.org/officeDocument/2006/relationships" xmlns:w="http://schemas.openxmlformats.org/wordprocessingml/2006/main" xmlns:w14="http://schemas.microsoft.com/office/word/2010/wordml" xmlns:w15="http://schemas.microsoft.com/office/word/2012/wordml" mc:Ignorable="w14 w15">
-  <w:docDefaults>
-    <w:rPrDefault>
-      <w:rPr>
-        <w:rFonts w:asciiTheme="minorHAnsi" w:eastAsiaTheme="minorEastAsia" w:hAnsiTheme="minorHAnsi" w:cstheme="minorBidi"/>
-        <w:sz w:val="22"/>
-        <w:szCs w:val="22"/>
-        <w:lang w:val="en-AU" w:eastAsia="en-AU" w:bidi="ar-SA"/>
-      </w:rPr>
-    </w:rPrDefault>
-    <w:pPrDefault>
-      <w:pPr>
-        <w:spacing w:after="160" w:line="259" w:lineRule="auto"/>
-      </w:pPr>
-    </w:pPrDefault>
-  </w:docDefaults>
-  <w:latentStyles w:defLockedState="0" w:defUIPriority="99" w:defSemiHidden="0" w:defUnhideWhenUsed="0" w:defQFormat="0" w:count="371">
-    <w:lsdException w:name="Normal" w:uiPriority="0" w:qFormat="1"/>
-    <w:lsdException w:name="heading 1" w:uiPriority="9" w:qFormat="1"/>
-    <w:lsdException w:name="heading 2" w:semiHidden="1" w:uiPriority="9" w:unhideWhenUsed="1" w:qFormat="1"/>
-    <w:lsdException w:name="heading 3" w:semiHidden="1" w:uiPriority="9" w:unhideWhenUsed="1" w:qFormat="1"/>
-    <w:lsdException w:name="heading 4" w:semiHidden="1" w:uiPriority="9" w:unhideWhenUsed="1" w:qFormat="1"/>
-    <w:lsdException w:name="heading 5" w:semiHidden="1" w:uiPriority="9" w:unhideWhenUsed="1" w:qFormat="1"/>
-    <w:lsdException w:name="heading 6" w:semiHidden="1" w:uiPriority="9" w:unhideWhenUsed="1" w:qFormat="1"/>
-    <w:lsdException w:name="heading 7" w:semiHidden="1" w:uiPriority="9" w:unhideWhenUsed="1" w:qFormat="1"/>
-    <w:lsdException w:name="heading 8" w:semiHidden="1" w:uiPriority="9" w:unhideWhenUsed="1" w:qFormat="1"/>
-    <w:lsdException w:name="heading 9" w:semiHidden="1" w:uiPriority="9" w:unhideWhenUsed="1" w:qFormat="1"/>
-    <w:lsdException w:name="index 1" w:semiHidden="1" w:unhideWhenUsed="1"/>
-    <w:lsdException w:name="index 2" w:semiHidden="1" w:unhideWhenUsed="1"/>
-    <w:lsdException w:name="index 3" w:semiHidden="1" w:unhideWhenUsed="1"/>
-    <w:lsdException w:name="index 4" w:semiHidden="1" w:unhideWhenUsed="1"/>
-    <w:lsdException w:name="index 5" w:semiHidden="1" w:unhideWhenUsed="1"/>
-    <w:lsdException w:name="index 6" w:semiHidden="1" w:unhideWhenUsed="1"/>
-    <w:lsdException w:name="index 7" w:semiHidden="1" w:unhideWhenUsed="1"/>
-    <w:lsdException w:name="index 8" w:semiHidden="1" w:unhideWhenUsed="1"/>
-    <w:lsdException w:name="index 9" w:semiHidden="1" w:unhideWhenUsed="1"/>
-    <w:lsdException w:name="toc 1" w:semiHidden="1" w:uiPriority="39" w:unhideWhenUsed="1"/>
-    <w:lsdException w:name="toc 2" w:semiHidden="1" w:uiPriority="39" w:unhideWhenUsed="1"/>
-    <w:lsdException w:name="toc 3" w:semiHidden="1" w:uiPriority="39" w:unhideWhenUsed="1"/>
-    <w:lsdException w:name="toc 4" w:semiHidden="1" w:uiPriority="39" w:unhideWhenUsed="1"/>
-    <w:lsdException w:name="toc 5" w:semiHidden="1" w:uiPriority="39" w:unhideWhenUsed="1"/>
-    <w:lsdException w:name="toc 6" w:semiHidden="1" w:uiPriority="39" w:unhideWhenUsed="1"/>
-    <w:lsdException w:name="toc 7" w:semiHidden="1" w:uiPriority="39" w:unhideWhenUsed="1"/>
-    <w:lsdException w:name="toc 8" w:semiHidden="1" w:uiPriority="39" w:unhideWhenUsed="1"/>
-    <w:lsdException w:name="toc 9" w:semiHidden="1" w:uiPriority="39" w:unhideWhenUsed="1"/>
-    <w:lsdException w:name="Normal Indent" w:semiHidden="1" w:unhideWhenUsed="1"/>
-    <w:lsdException w:name="footnote text" w:semiHidden="1" w:unhideWhenUsed="1"/>
-    <w:lsdException w:name="annotation text" w:semiHidden="1" w:unhideWhenUsed="1"/>
-    <w:lsdException w:name="header" w:semiHidden="1" w:unhideWhenUsed="1"/>
-    <w:lsdException w:name="footer" w:semiHidden="1" w:unhideWhenUsed="1"/>
-    <w:lsdException w:name="index heading" w:semiHidden="1" w:unhideWhenUsed="1"/>
-    <w:lsdException w:name="caption" w:semiHidden="1" w:uiPriority="35" w:unhideWhenUsed="1" w:qFormat="1"/>
-    <w:lsdException w:name="table of figures" w:semiHidden="1" w:unhideWhenUsed="1"/>
-    <w:lsdException w:name="envelope address" w:semiHidden="1" w:unhideWhenUsed="1"/>
-    <w:lsdException w:name="envelope return" w:semiHidden="1" w:unhideWhenUsed="1"/>
-    <w:lsdException w:name="footnote reference" w:semiHidden="1" w:unhideWhenUsed="1"/>
-    <w:lsdException w:name="annotation reference" w:semiHidden="1" w:unhideWhenUsed="1"/>
-    <w:lsdException w:name="line number" w:semiHidden="1" w:unhideWhenUsed="1"/>
-    <w:lsdException w:name="page number" w:semiHidden="1" w:unhideWhenUsed="1"/>
-    <w:lsdException w:name="endnote reference" w:semiHidden="1" w:unhideWhenUsed="1"/>
-    <w:lsdException w:name="endnote text" w:semiHidden="1" w:unhideWhenUsed="1"/>
-    <w:lsdException w:name="table of authorities" w:semiHidden="1" w:unhideWhenUsed="1"/>
-    <w:lsdException w:name="macro" w:semiHidden="1" w:unhideWhenUsed="1"/>
-    <w:lsdException w:name="toa heading" w:semiHidden="1" w:unhideWhenUsed="1"/>
-    <w:lsdException w:name="List" w:semiHidden="1" w:unhideWhenUsed="1"/>
-    <w:lsdException w:name="List Bullet" w:semiHidden="1" w:unhideWhenUsed="1"/>
-    <w:lsdException w:name="List Number" w:semiHidden="1" w:unhideWhenUsed="1"/>
-    <w:lsdException w:name="List 2" w:semiHidden="1" w:unhideWhenUsed="1"/>
-    <w:lsdException w:name="List 3" w:semiHidden="1" w:unhideWhenUsed="1"/>
-    <w:lsdException w:name="List 4" w:semiHidden="1" w:unhideWhenUsed="1"/>
-    <w:lsdException w:name="List 5" w:semiHidden="1" w:unhideWhenUsed="1"/>
-    <w:lsdException w:name="List Bullet 2" w:semiHidden="1" w:unhideWhenUsed="1"/>
-    <w:lsdException w:name="List Bullet 3" w:semiHidden="1" w:unhideWhenUsed="1"/>
-    <w:lsdException w:name="List Bullet 4" w:semiHidden="1" w:unhideWhenUsed="1"/>
-    <w:lsdException w:name="List Bullet 5" w:semiHidden="1" w:unhideWhenUsed="1"/>
-    <w:lsdException w:name="List Number 2" w:semiHidden="1" w:unhideWhenUsed="1"/>
-    <w:lsdException w:name="List Number 3" w:semiHidden="1" w:unhideWhenUsed="1"/>
-    <w:lsdException w:name="List Number 4" w:semiHidden="1" w:unhideWhenUsed="1"/>
-    <w:lsdException w:name="List Number 5" w:semiHidden="1" w:unhideWhenUsed="1"/>
-    <w:lsdException w:name="Title" w:uiPriority="10" w:qFormat="1"/>
-    <w:lsdException w:name="Closing" w:semiHidden="1" w:unhideWhenUsed="1"/>
-    <w:lsdException w:name="Signature" w:semiHidden="1" w:unhideWhenUsed="1"/>
-    <w:lsdException w:name="Default Paragraph Font" w:semiHidden="1" w:uiPriority="1" w:unhideWhenUsed="1"/>
-    <w:lsdException w:name="Body Text" w:semiHidden="1" w:unhideWhenUsed="1"/>
-    <w:lsdException w:name="Body Text Indent" w:semiHidden="1" w:unhideWhenUsed="1"/>
-    <w:lsdException w:name="List Continue" w:semiHidden="1" w:unhideWhenUsed="1"/>
-    <w:lsdException w:name="List Continue 2" w:semiHidden="1" w:unhideWhenUsed="1"/>
-    <w:lsdException w:name="List Continue 3" w:semiHidden="1" w:unhideWhenUsed="1"/>
-    <w:lsdException w:name="List Continue 4" w:semiHidden="1" w:unhideWhenUsed="1"/>
-    <w:lsdException w:name="List Continue 5" w:semiHidden="1" w:unhideWhenUsed="1"/>
-    <w:lsdException w:name="Message Header" w:semiHidden="1" w:unhideWhenUsed="1"/>
-    <w:lsdException w:name="Subtitle" w:uiPriority="11" w:qFormat="1"/>
-    <w:lsdException w:name="Salutation" w:semiHidden="1" w:unhideWhenUsed="1"/>
-    <w:lsdException w:name="Date" w:semiHidden="1" w:unhideWhenUsed="1"/>
-    <w:lsdException w:name="Body Text First Indent" w:semiHidden="1" w:unhideWhenUsed="1"/>
-    <w:lsdException w:name="Body Text First Indent 2" w:semiHidden="1" w:unhideWhenUsed="1"/>
-    <w:lsdException w:name="Note Heading" w:semiHidden="1" w:unhideWhenUsed="1"/>
-    <w:lsdException w:name="Body Text 2" w:semiHidden="1" w:unhideWhenUsed="1"/>
-    <w:lsdException w:name="Body Text 3" w:semiHidden="1" w:unhideWhenUsed="1"/>
-    <w:lsdException w:name="Body Text Indent 2" w:semiHidden="1" w:unhideWhenUsed="1"/>
-    <w:lsdException w:name="Body Text Indent 3" w:semiHidden="1" w:unhideWhenUsed="1"/>
-    <w:lsdException w:name="Block Text" w:semiHidden="1" w:unhideWhenUsed="1"/>
-    <w:lsdException w:name="Hyperlink" w:semiHidden="1" w:unhideWhenUsed="1"/>
-    <w:lsdException w:name="FollowedHyperlink" w:semiHidden="1" w:unhideWhenUsed="1"/>
-    <w:lsdException w:name="Strong" w:uiPriority="22" w:qFormat="1"/>
-    <w:lsdException w:name="Emphasis" w:uiPriority="20" w:qFormat="1"/>
-    <w:lsdException w:name="Document Map" w:semiHidden="1" w:unhideWhenUsed="1"/>
-    <w:lsdException w:name="Plain Text" w:semiHidden="1" w:unhideWhenUsed="1"/>
-    <w:lsdException w:name="E-mail Signature" w:semiHidden="1" w:unhideWhenUsed="1"/>
-    <w:lsdException w:name="HTML Top of Form" w:semiHidden="1" w:unhideWhenUsed="1"/>
-    <w:lsdException w:name="HTML Bottom of Form" w:semiHidden="1" w:unhideWhenUsed="1"/>
-    <w:lsdException w:name="Normal (Web)" w:semiHidden="1" w:unhideWhenUsed="1"/>
-    <w:lsdException w:name="HTML Acronym" w:semiHidden="1" w:unhideWhenUsed="1"/>
-    <w:lsdException w:name="HTML Address" w:semiHidden="1" w:unhideWhenUsed="1"/>
-    <w:lsdException w:name="HTML Cite" w:semiHidden="1" w:unhideWhenUsed="1"/>
-    <w:lsdException w:name="HTML Code" w:semiHidden="1" w:unhideWhenUsed="1"/>
-    <w:lsdException w:name="HTML Definition" w:semiHidden="1" w:unhideWhenUsed="1"/>
-    <w:lsdException w:name="HTML Keyboard" w:semiHidden="1" w:unhideWhenUsed="1"/>
-    <w:lsdException w:name="HTML Preformatted" w:semiHidden="1" w:unhideWhenUsed="1"/>
-    <w:lsdException w:name="HTML Sample" w:semiHidden="1" w:unhideWhenUsed="1"/>
-    <w:lsdException w:name="HTML Typewriter" w:semiHidden="1" w:unhideWhenUsed="1"/>
-    <w:lsdException w:name="HTML Variable" w:semiHidden="1" w:unhideWhenUsed="1"/>
-    <w:lsdException w:name="Normal Table" w:semiHidden="1" w:unhideWhenUsed="1"/>
-    <w:lsdException w:name="annotation subject" w:semiHidden="1" w:unhideWhenUsed="1"/>
-    <w:lsdException w:name="No List" w:semiHidden="1" w:unhideWhenUsed="1"/>
-    <w:lsdException w:name="Outline List 1" w:semiHidden="1" w:unhideWhenUsed="1"/>
-    <w:lsdException w:name="Outline List 2" w:semiHidden="1" w:unhideWhenUsed="1"/>
-    <w:lsdException w:name="Outline List 3" w:semiHidden="1" w:unhideWhenUsed="1"/>
-    <w:lsdException w:name="Table Simple 1" w:semiHidden="1" w:unhideWhenUsed="1"/>
-    <w:lsdException w:name="Table Simple 2" w:semiHidden="1" w:unhideWhenUsed="1"/>
-    <w:lsdException w:name="Table Simple 3" w:semiHidden="1" w:unhideWhenUsed="1"/>
-    <w:lsdException w:name="Table Classic 1" w:semiHidden="1" w:unhideWhenUsed="1"/>
-    <w:lsdException w:name="Table Classic 2" w:semiHidden="1" w:unhideWhenUsed="1"/>
-    <w:lsdException w:name="Table Classic 3" w:semiHidden="1" w:unhideWhenUsed="1"/>
-    <w:lsdException w:name="Table Classic 4" w:semiHidden="1" w:unhideWhenUsed="1"/>
-    <w:lsdException w:name="Table Colorful 1" w:semiHidden="1" w:unhideWhenUsed="1"/>
-    <w:lsdException w:name="Table Colorful 2" w:semiHidden="1" w:unhideWhenUsed="1"/>
-    <w:lsdException w:name="Table Colorful 3" w:semiHidden="1" w:unhideWhenUsed="1"/>
-    <w:lsdException w:name="Table Columns 1" w:semiHidden="1" w:unhideWhenUsed="1"/>
-    <w:lsdException w:name="Table Columns 2" w:semiHidden="1" w:unhideWhenUsed="1"/>
-    <w:lsdException w:name="Table Columns 3" w:semiHidden="1" w:unhideWhenUsed="1"/>
-    <w:lsdException w:name="Table Columns 4" w:semiHidden="1" w:unhideWhenUsed="1"/>
-    <w:lsdException w:name="Table Columns 5" w:semiHidden="1" w:unhideWhenUsed="1"/>
-    <w:lsdException w:name="Table Grid 1" w:semiHidden="1" w:unhideWhenUsed="1"/>
-    <w:lsdException w:name="Table Grid 2" w:semiHidden="1" w:unhideWhenUsed="1"/>
-    <w:lsdException w:name="Table Grid 3" w:semiHidden="1" w:unhideWhenUsed="1"/>
-    <w:lsdException w:name="Table Grid 4" w:semiHidden="1" w:unhideWhenUsed="1"/>
-    <w:lsdException w:name="Table Grid 5" w:semiHidden="1" w:unhideWhenUsed="1"/>
-    <w:lsdException w:name="Table Grid 6" w:semiHidden="1" w:unhideWhenUsed="1"/>
-    <w:lsdException w:name="Table Grid 7" w:semiHidden="1" w:unhideWhenUsed="1"/>
-    <w:lsdException w:name="Table Grid 8" w:semiHidden="1" w:unhideWhenUsed="1"/>
-    <w:lsdException w:name="Table List 1" w:semiHidden="1" w:unhideWhenUsed="1"/>
-    <w:lsdException w:name="Table List 2" w:semiHidden="1" w:unhideWhenUsed="1"/>
-    <w:lsdException w:name="Table List 3" w:semiHidden="1" w:unhideWhenUsed="1"/>
-    <w:lsdException w:name="Table List 4" w:semiHidden="1" w:unhideWhenUsed="1"/>
-    <w:lsdException w:name="Table List 5" w:semiHidden="1" w:unhideWhenUsed="1"/>
-    <w:lsdException w:name="Table List 6" w:semiHidden="1" w:unhideWhenUsed="1"/>
-    <w:lsdException w:name="Table List 7" w:semiHidden="1" w:unhideWhenUsed="1"/>
-    <w:lsdException w:name="Table List 8" w:semiHidden="1" w:unhideWhenUsed="1"/>
-    <w:lsdException w:name="Table 3D effects 1" w:semiHidden="1" w:unhideWhenUsed="1"/>
-    <w:lsdException w:name="Table 3D effects 2" w:semiHidden="1" w:unhideWhenUsed="1"/>
-    <w:lsdException w:name="Table 3D effects 3" w:semiHidden="1" w:unhideWhenUsed="1"/>
-    <w:lsdException w:name="Table Contemporary" w:semiHidden="1" w:unhideWhenUsed="1"/>
-    <w:lsdException w:name="Table Elegant" w:semiHidden="1" w:unhideWhenUsed="1"/>
-    <w:lsdException w:name="Table Professional" w:semiHidden="1" w:unhideWhenUsed="1"/>
-    <w:lsdException w:name="Table Subtle 1" w:semiHidden="1" w:unhideWhenUsed="1"/>
-    <w:lsdException w:name="Table Subtle 2" w:semiHidden="1" w:unhideWhenUsed="1"/>
-    <w:lsdException w:name="Table Web 1" w:semiHidden="1" w:unhideWhenUsed="1"/>
-    <w:lsdException w:name="Table Web 2" w:semiHidden="1" w:unhideWhenUsed="1"/>
-    <w:lsdException w:name="Table Web 3" w:semiHidden="1" w:unhideWhenUsed="1"/>
-    <w:lsdException w:name="Balloon Text" w:semiHidden="1" w:unhideWhenUsed="1"/>
-    <w:lsdException w:name="Table Grid" w:uiPriority="39"/>
-    <w:lsdException w:name="Table Theme" w:semiHidden="1" w:unhideWhenUsed="1"/>
-    <w:lsdException w:name="Placeholder Text" w:semiHidden="1"/>
-    <w:lsdException w:name="No Spacing" w:uiPriority="1" w:qFormat="1"/>
-    <w:lsdException w:name="Light Shading" w:uiPriority="60"/>
-    <w:lsdException w:name="Light List" w:uiPriority="61"/>
-    <w:lsdException w:name="Light Grid" w:uiPriority="62"/>
-    <w:lsdException w:name="Medium Shading 1" w:uiPriority="63"/>
-    <w:lsdException w:name="Medium Shading 2" w:uiPriority="64"/>
-    <w:lsdException w:name="Medium List 1" w:uiPriority="65"/>
-    <w:lsdException w:name="Medium List 2" w:uiPriority="66"/>
-    <w:lsdException w:name="Medium Grid 1" w:uiPriority="67"/>
-    <w:lsdException w:name="Medium Grid 2" w:uiPriority="68"/>
-    <w:lsdException w:name="Medium Grid 3" w:uiPriority="69"/>
-    <w:lsdException w:name="Dark List" w:uiPriority="70"/>
-    <w:lsdException w:name="Colorful Shading" w:uiPriority="71"/>
-    <w:lsdException w:name="Colorful List" w:uiPriority="72"/>
-    <w:lsdException w:name="Colorful Grid" w:uiPriority="73"/>
-    <w:lsdException w:name="Light Shading Accent 1" w:uiPriority="60"/>
-    <w:lsdException w:name="Light List Accent 1" w:uiPriority="61"/>
-    <w:lsdException w:name="Light Grid Accent 1" w:uiPriority="62"/>
-    <w:lsdException w:name="Medium Shading 1 Accent 1" w:uiPriority="63"/>
-    <w:lsdException w:name="Medium Shading 2 Accent 1" w:uiPriority="64"/>
-    <w:lsdException w:name="Medium List 1 Accent 1" w:uiPriority="65"/>
-    <w:lsdException w:name="Revision" w:semiHidden="1"/>
-    <w:lsdException w:name="List Paragraph" w:uiPriority="34" w:qFormat="1"/>
-    <w:lsdException w:name="Quote" w:uiPriority="29" w:qFormat="1"/>
-    <w:lsdException w:name="Intense Quote" w:uiPriority="30" w:qFormat="1"/>
-    <w:lsdException w:name="Medium List 2 Accent 1" w:uiPriority="66"/>
-    <w:lsdException w:name="Medium Grid 1 Accent 1" w:uiPriority="67"/>
-    <w:lsdException w:name="Medium Grid 2 Accent 1" w:uiPriority="68"/>
-    <w:lsdException w:name="Medium Grid 3 Accent 1" w:uiPriority="69"/>
-    <w:lsdException w:name="Dark List Accent 1" w:uiPriority="70"/>
-    <w:lsdException w:name="Colorful Shading Accent 1" w:uiPriority="71"/>
-    <w:lsdException w:name="Colorful List Accent 1" w:uiPriority="72"/>
-    <w:lsdException w:name="Colorful Grid Accent 1" w:uiPriority="73"/>
-    <w:lsdException w:name="Light Shading Accent 2" w:uiPriority="60"/>
-    <w:lsdException w:name="Light List Accent 2" w:uiPriority="61"/>
-    <w:lsdException w:name="Light Grid Accent 2" w:uiPriority="62"/>
-    <w:lsdException w:name="Medium Shading 1 Accent 2" w:uiPriority="63"/>
-    <w:lsdException w:name="Medium Shading 2 Accent 2" w:uiPriority="64"/>
-    <w:lsdException w:name="Medium List 1 Accent 2" w:uiPriority="65"/>
-    <w:lsdException w:name="Medium List 2 Accent 2" w:uiPriority="66"/>
-    <w:lsdException w:name="Medium Grid 1 Accent 2" w:uiPriority="67"/>
-    <w:lsdException w:name="Medium Grid 2 Accent 2" w:uiPriority="68"/>
-    <w:lsdException w:name="Medium Grid 3 Accent 2" w:uiPriority="69"/>
-    <w:lsdException w:name="Dark List Accent 2" w:uiPriority="70"/>
-    <w:lsdException w:name="Colorful Shading Accent 2" w:uiPriority="71"/>
-    <w:lsdException w:name="Colorful List Accent 2" w:uiPriority="72"/>
-    <w:lsdException w:name="Colorful Grid Accent 2" w:uiPriority="73"/>
-    <w:lsdException w:name="Light Shading Accent 3" w:uiPriority="60"/>
-    <w:lsdException w:name="Light List Accent 3" w:uiPriority="61"/>
-    <w:lsdException w:name="Light Grid Accent 3" w:uiPriority="62"/>
-    <w:lsdException w:name="Medium Shading 1 Accent 3" w:uiPriority="63"/>
-    <w:lsdException w:name="Medium Shading 2 Accent 3" w:uiPriority="64"/>
-    <w:lsdException w:name="Medium List 1 Accent 3" w:uiPriority="65"/>
-    <w:lsdException w:name="Medium List 2 Accent 3" w:uiPriority="66"/>
-    <w:lsdException w:name="Medium Grid 1 Accent 3" w:uiPriority="67"/>
-    <w:lsdException w:name="Medium Grid 2 Accent 3" w:uiPriority="68"/>
-    <w:lsdException w:name="Medium Grid 3 Accent 3" w:uiPriority="69"/>
-    <w:lsdException w:name="Dark List Accent 3" w:uiPriority="70"/>
-    <w:lsdException w:name="Colorful Shading Accent 3" w:uiPriority="71"/>
-    <w:lsdException w:name="Colorful List Accent 3" w:uiPriority="72"/>
-    <w:lsdException w:name="Colorful Grid Accent 3" w:uiPriority="73"/>
-    <w:lsdException w:name="Light Shading Accent 4" w:uiPriority="60"/>
-    <w:lsdException w:name="Light List Accent 4" w:uiPriority="61"/>
-    <w:lsdException w:name="Light Grid Accent 4" w:uiPriority="62"/>
-    <w:lsdException w:name="Medium Shading 1 Accent 4" w:uiPriority="63"/>
-    <w:lsdException w:name="Medium Shading 2 Accent 4" w:uiPriority="64"/>
-    <w:lsdException w:name="Medium List 1 Accent 4" w:uiPriority="65"/>
-    <w:lsdException w:name="Medium List 2 Accent 4" w:uiPriority="66"/>
-    <w:lsdException w:name="Medium Grid 1 Accent 4" w:uiPriority="67"/>
-    <w:lsdException w:name="Medium Grid 2 Accent 4" w:uiPriority="68"/>
-    <w:lsdException w:name="Medium Grid 3 Accent 4" w:uiPriority="69"/>
-    <w:lsdException w:name="Dark List Accent 4" w:uiPriority="70"/>
-    <w:lsdException w:name="Colorful Shading Accent 4" w:uiPriority="71"/>
-    <w:lsdException w:name="Colorful List Accent 4" w:uiPriority="72"/>
-    <w:lsdException w:name="Colorful Grid Accent 4" w:uiPriority="73"/>
-    <w:lsdException w:name="Light Shading Accent 5" w:uiPriority="60"/>
-    <w:lsdException w:name="Light List Accent 5" w:uiPriority="61"/>
-    <w:lsdException w:name="Light Grid Accent 5" w:uiPriority="62"/>
-    <w:lsdException w:name="Medium Shading 1 Accent 5" w:uiPriority="63"/>
-    <w:lsdException w:name="Medium Shading 2 Accent 5" w:uiPriority="64"/>
-    <w:lsdException w:name="Medium List 1 Accent 5" w:uiPriority="65"/>
-    <w:lsdException w:name="Medium List 2 Accent 5" w:uiPriority="66"/>
-    <w:lsdException w:name="Medium Grid 1 Accent 5" w:uiPriority="67"/>
-    <w:lsdException w:name="Medium Grid 2 Accent 5" w:uiPriority="68"/>
-    <w:lsdException w:name="Medium Grid 3 Accent 5" w:uiPriority="69"/>
-    <w:lsdException w:name="Dark List Accent 5" w:uiPriority="70"/>
-    <w:lsdException w:name="Colorful Shading Accent 5" w:uiPriority="71"/>
-    <w:lsdException w:name="Colorful List Accent 5" w:uiPriority="72"/>
-    <w:lsdException w:name="Colorful Grid Accent 5" w:uiPriority="73"/>
-    <w:lsdException w:name="Light Shading Accent 6" w:uiPriority="60"/>
-    <w:lsdException w:name="Light List Accent 6" w:uiPriority="61"/>
-    <w:lsdException w:name="Light Grid Accent 6" w:uiPriority="62"/>
-    <w:lsdException w:name="Medium Shading 1 Accent 6" w:uiPriority="63"/>
-    <w:lsdException w:name="Medium Shading 2 Accent 6" w:uiPriority="64"/>
-    <w:lsdException w:name="Medium List 1 Accent 6" w:uiPriority="65"/>
-    <w:lsdException w:name="Medium List 2 Accent 6" w:uiPriority="66"/>
-    <w:lsdException w:name="Medium Grid 1 Accent 6" w:uiPriority="67"/>
-    <w:lsdException w:name="Medium Grid 2 Accent 6" w:uiPriority="68"/>
-    <w:lsdException w:name="Medium Grid 3 Accent 6" w:uiPriority="69"/>
-    <w:lsdException w:name="Dark List Accent 6" w:uiPriority="70"/>
-    <w:lsdException w:name="Colorful Shading Accent 6" w:uiPriority="71"/>
-    <w:lsdException w:name="Colorful List Accent 6" w:uiPriority="72"/>
-    <w:lsdException w:name="Colorful Grid Accent 6" w:uiPriority="73"/>
-    <w:lsdException w:name="Subtle Emphasis" w:uiPriority="19" w:qFormat="1"/>
-    <w:lsdException w:name="Intense Emphasis" w:uiPriority="21" w:qFormat="1"/>
-    <w:lsdException w:name="Subtle Reference" w:uiPriority="31" w:qFormat="1"/>
-    <w:lsdException w:name="Intense Reference" w:uiPriority="32" w:qFormat="1"/>
-    <w:lsdException w:name="Book Title" w:uiPriority="33" w:qFormat="1"/>
-    <w:lsdException w:name="Bibliography" w:semiHidden="1" w:uiPriority="37" w:unhideWhenUsed="1"/>
-    <w:lsdException w:name="TOC Heading" w:semiHidden="1" w:uiPriority="39" w:unhideWhenUsed="1" w:qFormat="1"/>
-    <w:lsdException w:name="Plain Table 1" w:uiPriority="41"/>
-    <w:lsdException w:name="Plain Table 2" w:uiPriority="42"/>
-    <w:lsdException w:name="Plain Table 3" w:uiPriority="43"/>
-    <w:lsdException w:name="Plain Table 4" w:uiPriority="44"/>
-    <w:lsdException w:name="Plain Table 5" w:uiPriority="45"/>
-    <w:lsdException w:name="Grid Table Light" w:uiPriority="40"/>
-    <w:lsdException w:name="Grid Table 1 Light" w:uiPriority="46"/>
-    <w:lsdException w:name="Grid Table 2" w:uiPriority="47"/>
-    <w:lsdException w:name="Grid Table 3" w:uiPriority="48"/>
-    <w:lsdException w:name="Grid Table 4" w:uiPriority="49"/>
-    <w:lsdException w:name="Grid Table 5 Dark" w:uiPriority="50"/>
-    <w:lsdException w:name="Grid Table 6 Colorful" w:uiPriority="51"/>
-    <w:lsdException w:name="Grid Table 7 Colorful" w:uiPriority="52"/>
-    <w:lsdException w:name="Grid Table 1 Light Accent 1" w:uiPriority="46"/>
-    <w:lsdException w:name="Grid Table 2 Accent 1" w:uiPriority="47"/>
-    <w:lsdException w:name="Grid Table 3 Accent 1" w:uiPriority="48"/>
-    <w:lsdException w:name="Grid Table 4 Accent 1" w:uiPriority="49"/>
-    <w:lsdException w:name="Grid Table 5 Dark Accent 1" w:uiPriority="50"/>
-    <w:lsdException w:name="Grid Table 6 Colorful Accent 1" w:uiPriority="51"/>
-    <w:lsdException w:name="Grid Table 7 Colorful Accent 1" w:uiPriority="52"/>
-    <w:lsdException w:name="Grid Table 1 Light Accent 2" w:uiPriority="46"/>
-    <w:lsdException w:name="Grid Table 2 Accent 2" w:uiPriority="47"/>
-    <w:lsdException w:name="Grid Table 3 Accent 2" w:uiPriority="48"/>
-    <w:lsdException w:name="Grid Table 4 Accent 2" w:uiPriority="49"/>
-    <w:lsdException w:name="Grid Table 5 Dark Accent 2" w:uiPriority="50"/>
-    <w:lsdException w:name="Grid Table 6 Colorful Accent 2" w:uiPriority="51"/>
-    <w:lsdException w:name="Grid Table 7 Colorful Accent 2" w:uiPriority="52"/>
-    <w:lsdException w:name="Grid Table 1 Light Accent 3" w:uiPriority="46"/>
-    <w:lsdException w:name="Grid Table 2 Accent 3" w:uiPriority="47"/>
-    <w:lsdException w:name="Grid Table 3 Accent 3" w:uiPriority="48"/>
-    <w:lsdException w:name="Grid Table 4 Accent 3" w:uiPriority="49"/>
-    <w:lsdException w:name="Grid Table 5 Dark Accent 3" w:uiPriority="50"/>
-    <w:lsdException w:name="Grid Table 6 Colorful Accent 3" w:uiPriority="51"/>
-    <w:lsdException w:name="Grid Table 7 Colorful Accent 3" w:uiPriority="52"/>
-    <w:lsdException w:name="Grid Table 1 Light Accent 4" w:uiPriority="46"/>
-    <w:lsdException w:name="Grid Table 2 Accent 4" w:uiPriority="47"/>
-    <w:lsdException w:name="Grid Table 3 Accent 4" w:uiPriority="48"/>
-    <w:lsdException w:name="Grid Table 4 Accent 4" w:uiPriority="49"/>
-    <w:lsdException w:name="Grid Table 5 Dark Accent 4" w:uiPriority="50"/>
-    <w:lsdException w:name="Grid Table 6 Colorful Accent 4" w:uiPriority="51"/>
-    <w:lsdException w:name="Grid Table 7 Colorful Accent 4" w:uiPriority="52"/>
-    <w:lsdException w:name="Grid Table 1 Light Accent 5" w:uiPriority="46"/>
-    <w:lsdException w:name="Grid Table 2 Accent 5" w:uiPriority="47"/>
-    <w:lsdException w:name="Grid Table 3 Accent 5" w:uiPriority="48"/>
-    <w:lsdException w:name="Grid Table 4 Accent 5" w:uiPriority="49"/>
-    <w:lsdException w:name="Grid Table 5 Dark Accent 5" w:uiPriority="50"/>
-    <w:lsdException w:name="Grid Table 6 Colorful Accent 5" w:uiPriority="51"/>
-    <w:lsdException w:name="Grid Table 7 Colorful Accent 5" w:uiPriority="52"/>
-    <w:lsdException w:name="Grid Table 1 Light Accent 6" w:uiPriority="46"/>
-    <w:lsdException w:name="Grid Table 2 Accent 6" w:uiPriority="47"/>
-    <w:lsdException w:name="Grid Table 3 Accent 6" w:uiPriority="48"/>
-    <w:lsdException w:name="Grid Table 4 Accent 6" w:uiPriority="49"/>
-    <w:lsdException w:name="Grid Table 5 Dark Accent 6" w:uiPriority="50"/>
-    <w:lsdException w:name="Grid Table 6 Colorful Accent 6" w:uiPriority="51"/>
-    <w:lsdException w:name="Grid Table 7 Colorful Accent 6" w:uiPriority="52"/>
-    <w:lsdException w:name="List Table 1 Light" w:uiPriority="46"/>
-    <w:lsdException w:name="List Table 2" w:uiPriority="47"/>
-    <w:lsdException w:name="List Table 3" w:uiPriority="48"/>
-    <w:lsdException w:name="List Table 4" w:uiPriority="49"/>
-    <w:lsdException w:name="List Table 5 Dark" w:uiPriority="50"/>
-    <w:lsdException w:name="List Table 6 Colorful" w:uiPriority="51"/>
-    <w:lsdException w:name="List Table 7 Colorful" w:uiPriority="52"/>
-    <w:lsdException w:name="List Table 1 Light Accent 1" w:uiPriority="46"/>
-    <w:lsdException w:name="List Table 2 Accent 1" w:uiPriority="47"/>
-    <w:lsdException w:name="List Table 3 Accent 1" w:uiPriority="48"/>
-    <w:lsdException w:name="List Table 4 Accent 1" w:uiPriority="49"/>
-    <w:lsdException w:name="List Table 5 Dark Accent 1" w:uiPriority="50"/>
-    <w:lsdException w:name="List Table 6 Colorful Accent 1" w:uiPriority="51"/>
-    <w:lsdException w:name="List Table 7 Colorful Accent 1" w:uiPriority="52"/>
-    <w:lsdException w:name="List Table 1 Light Accent 2" w:uiPriority="46"/>
-    <w:lsdException w:name="List Table 2 Accent 2" w:uiPriority="47"/>
-    <w:lsdException w:name="List Table 3 Accent 2" w:uiPriority="48"/>
-    <w:lsdException w:name="List Table 4 Accent 2" w:uiPriority="49"/>
-    <w:lsdException w:name="List Table 5 Dark Accent 2" w:uiPriority="50"/>
-    <w:lsdException w:name="List Table 6 Colorful Accent 2" w:uiPriority="51"/>
-    <w:lsdException w:name="List Table 7 Colorful Accent 2" w:uiPriority="52"/>
-    <w:lsdException w:name="List Table 1 Light Accent 3" w:uiPriority="46"/>
-    <w:lsdException w:name="List Table 2 Accent 3" w:uiPriority="47"/>
-    <w:lsdException w:name="List Table 3 Accent 3" w:uiPriority="48"/>
-    <w:lsdException w:name="List Table 4 Accent 3" w:uiPriority="49"/>
-    <w:lsdException w:name="List Table 5 Dark Accent 3" w:uiPriority="50"/>
-    <w:lsdException w:name="List Table 6 Colorful Accent 3" w:uiPriority="51"/>
-    <w:lsdException w:name="List Table 7 Colorful Accent 3" w:uiPriority="52"/>
-    <w:lsdException w:name="List Table 1 Light Accent 4" w:uiPriority="46"/>
-    <w:lsdException w:name="List Table 2 Accent 4" w:uiPriority="47"/>
-    <w:lsdException w:name="List Table 3 Accent 4" w:uiPriority="48"/>
-    <w:lsdException w:name="List Table 4 Accent 4" w:uiPriority="49"/>
-    <w:lsdException w:name="List Table 5 Dark Accent 4" w:uiPriority="50"/>
-    <w:lsdException w:name="List Table 6 Colorful Accent 4" w:uiPriority="51"/>
-    <w:lsdException w:name="List Table 7 Colorful Accent 4" w:uiPriority="52"/>
-    <w:lsdException w:name="List Table 1 Light Accent 5" w:uiPriority="46"/>
-    <w:lsdException w:name="List Table 2 Accent 5" w:uiPriority="47"/>
-    <w:lsdException w:name="List Table 3 Accent 5" w:uiPriority="48"/>
-    <w:lsdException w:name="List Table 4 Accent 5" w:uiPriority="49"/>
-    <w:lsdException w:name="List Table 5 Dark Accent 5" w:uiPriority="50"/>
-    <w:lsdException w:name="List Table 6 Colorful Accent 5" w:uiPriority="51"/>
-    <w:lsdException w:name="List Table 7 Colorful Accent 5" w:uiPriority="52"/>
-    <w:lsdException w:name="List Table 1 Light Accent 6" w:uiPriority="46"/>
-    <w:lsdException w:name="List Table 2 Accent 6" w:uiPriority="47"/>
-    <w:lsdException w:name="List Table 3 Accent 6" w:uiPriority="48"/>
-    <w:lsdException w:name="List Table 4 Accent 6" w:uiPriority="49"/>
-    <w:lsdException w:name="List Table 5 Dark Accent 6" w:uiPriority="50"/>
-    <w:lsdException w:name="List Table 6 Colorful Accent 6" w:uiPriority="51"/>
-    <w:lsdException w:name="List Table 7 Colorful Accent 6" w:uiPriority="52"/>
-  </w:latentStyles>
-  <w:style w:type="paragraph" w:default="1" w:styleId="Normal">
-    <w:name w:val="Normal"/>
-    <w:qFormat/>
+  <w:style w:type="paragraph" w:styleId="TOC1">
+    <w:name w:val="toc 1"/>
+    <w:basedOn w:val="Normal"/>
+    <w:next w:val="Normal"/>
+    <w:autoRedefine/>
+    <w:uiPriority w:val="39"/>
+    <w:unhideWhenUsed/>
+    <w:rsid w:val="00C31294"/>
+    <w:pPr>
+      <w:spacing w:after="100"/>
+    </w:pPr>
   </w:style>
-  <w:style w:type="character" w:default="1" w:styleId="DefaultParagraphFont">
-    <w:name w:val="Default Paragraph Font"/>
-    <w:uiPriority w:val="1"/>
-    <w:semiHidden/>
+  <w:style w:type="character" w:styleId="Hyperlink">
+    <w:name w:val="Hyperlink"/>
+    <w:basedOn w:val="DefaultParagraphFont"/>
+    <w:uiPriority w:val="99"/>
     <w:unhideWhenUsed/>
+    <w:rsid w:val="00C31294"/>
+    <w:rPr>
+      <w:color w:val="0563C1" w:themeColor="hyperlink"/>
+      <w:u w:val="single"/>
+    </w:rPr>
   </w:style>
-  <w:style w:type="table" w:default="1" w:styleId="TableNormal">
-    <w:name w:val="Normal Table"/>
+  <w:style w:type="paragraph" w:styleId="FootnoteText">
+    <w:name w:val="footnote text"/>
+    <w:basedOn w:val="Normal"/>
+    <w:link w:val="FootnoteTextChar"/>
     <w:uiPriority w:val="99"/>
     <w:semiHidden/>
     <w:unhideWhenUsed/>
-    <w:tblPr>
-      <w:tblInd w:w="0" w:type="dxa"/>
-      <w:tblCellMar>
-        <w:top w:w="0" w:type="dxa"/>
-        <w:left w:w="108" w:type="dxa"/>
-        <w:bottom w:w="0" w:type="dxa"/>
-        <w:right w:w="108" w:type="dxa"/>
-      </w:tblCellMar>
-    </w:tblPr>
+    <w:rsid w:val="00E06873"/>
+    <w:pPr>
+      <w:spacing w:after="0" w:line="240" w:lineRule="auto"/>
+    </w:pPr>
+    <w:rPr>
+      <w:sz w:val="20"/>
+      <w:szCs w:val="20"/>
+    </w:rPr>
   </w:style>
-  <w:style w:type="numbering" w:default="1" w:styleId="NoList">
-    <w:name w:val="No List"/>
+  <w:style w:type="character" w:customStyle="1" w:styleId="FootnoteTextChar">
+    <w:name w:val="Footnote Text Char"/>
+    <w:basedOn w:val="DefaultParagraphFont"/>
+    <w:link w:val="FootnoteText"/>
+    <w:uiPriority w:val="99"/>
+    <w:semiHidden/>
+    <w:rsid w:val="00E06873"/>
+    <w:rPr>
+      <w:sz w:val="20"/>
+      <w:szCs w:val="20"/>
+    </w:rPr>
+  </w:style>
+  <w:style w:type="character" w:styleId="FootnoteReference">
+    <w:name w:val="footnote reference"/>
+    <w:basedOn w:val="DefaultParagraphFont"/>
     <w:uiPriority w:val="99"/>
     <w:semiHidden/>
     <w:unhideWhenUsed/>
-  </w:style>
-  <w:style w:type="character" w:styleId="PlaceholderText">
-    <w:name w:val="Placeholder Text"/>
-    <w:basedOn w:val="DefaultParagraphFont"/>
-    <w:uiPriority w:val="99"/>
-    <w:semiHidden/>
-    <w:rsid w:val="00C8545E"/>
+    <w:rsid w:val="00E06873"/>
     <w:rPr>
-      <w:color w:val="808080"/>
+      <w:vertAlign w:val="superscript"/>
     </w:rPr>
   </w:style>
+  <w:style w:type="character" w:customStyle="1" w:styleId="Heading2Char">
+    <w:name w:val="Heading 2 Char"/>
+    <w:basedOn w:val="DefaultParagraphFont"/>
+    <w:link w:val="Heading2"/>
+    <w:uiPriority w:val="9"/>
+    <w:rsid w:val="000A7066"/>
+    <w:rPr>
+      <w:rFonts w:asciiTheme="majorHAnsi" w:eastAsiaTheme="majorEastAsia" w:hAnsiTheme="majorHAnsi" w:cstheme="majorBidi"/>
+      <w:color w:val="2E74B5" w:themeColor="accent1" w:themeShade="BF"/>
+      <w:sz w:val="26"/>
+      <w:szCs w:val="26"/>
+    </w:rPr>
+  </w:style>
+  <w:style w:type="paragraph" w:styleId="TOC2">
+    <w:name w:val="toc 2"/>
+    <w:basedOn w:val="Normal"/>
+    <w:next w:val="Normal"/>
+    <w:autoRedefine/>
+    <w:uiPriority w:val="39"/>
+    <w:unhideWhenUsed/>
+    <w:rsid w:val="00B07CDF"/>
+    <w:pPr>
+      <w:spacing w:after="100"/>
+      <w:ind w:left="220"/>
+    </w:pPr>
+  </w:style>
 </w:styles>
-</file>
-
-<file path=word/glossary/webSettings.xml><?xml version="1.0" encoding="utf-8"?>
-<w:webSettings xmlns:mc="http://schemas.openxmlformats.org/markup-compatibility/2006" xmlns:r="http://schemas.openxmlformats.org/officeDocument/2006/relationships" xmlns:w="http://schemas.openxmlformats.org/wordprocessingml/2006/main" xmlns:w14="http://schemas.microsoft.com/office/word/2010/wordml" xmlns:w15="http://schemas.microsoft.com/office/word/2012/wordml" mc:Ignorable="w14 w15">
-  <w:optimizeForBrowser/>
-  <w:allowPNG/>
-</w:webSettings>
 </file>
 
 <file path=word/theme/theme1.xml><?xml version="1.0" encoding="utf-8"?>
@@ -4562,7 +5012,7 @@
 </file>
 
 <file path=customXml/itemProps1.xml><?xml version="1.0" encoding="utf-8"?>
-<ds:datastoreItem xmlns:ds="http://schemas.openxmlformats.org/officeDocument/2006/customXml" ds:itemID="{58379E4F-A40E-4B05-BBB6-975F63ABBE6D}">
+<ds:datastoreItem xmlns:ds="http://schemas.openxmlformats.org/officeDocument/2006/customXml" ds:itemID="{0046691B-4B05-415C-8346-04E564D09F20}">
   <ds:schemaRefs>
     <ds:schemaRef ds:uri="http://schemas.openxmlformats.org/officeDocument/2006/bibliography"/>
   </ds:schemaRefs>

</xml_diff>

<commit_message>
Added data and a couple of anecdotal observations
</commit_message>
<xml_diff>
--- a/EEI.docx
+++ b/EEI.docx
@@ -1503,14 +1503,27 @@
       <w:r>
         <w:t xml:space="preserve">Figure </w:t>
       </w:r>
-      <w:fldSimple w:instr=" SEQ Figure \* ARABIC ">
-        <w:r>
-          <w:rPr>
-            <w:noProof/>
-          </w:rPr>
-          <w:t>1</w:t>
-        </w:r>
-      </w:fldSimple>
+      <w:r>
+        <w:fldChar w:fldCharType="begin"/>
+      </w:r>
+      <w:r>
+        <w:instrText xml:space="preserve"> SEQ Figure \* ARABIC </w:instrText>
+      </w:r>
+      <w:r>
+        <w:fldChar w:fldCharType="separate"/>
+      </w:r>
+      <w:r>
+        <w:rPr>
+          <w:noProof/>
+        </w:rPr>
+        <w:t>1</w:t>
+      </w:r>
+      <w:r>
+        <w:rPr>
+          <w:noProof/>
+        </w:rPr>
+        <w:fldChar w:fldCharType="end"/>
+      </w:r>
       <w:r>
         <w:t>: Tower of Terror 2 Schematics</w:t>
       </w:r>
@@ -1670,14 +1683,27 @@
       <w:r>
         <w:t xml:space="preserve">Figure </w:t>
       </w:r>
-      <w:fldSimple w:instr=" SEQ Figure \* ARABIC ">
-        <w:r>
-          <w:rPr>
-            <w:noProof/>
-          </w:rPr>
-          <w:t>2</w:t>
-        </w:r>
-      </w:fldSimple>
+      <w:r>
+        <w:fldChar w:fldCharType="begin"/>
+      </w:r>
+      <w:r>
+        <w:instrText xml:space="preserve"> SEQ Figure \* ARABIC </w:instrText>
+      </w:r>
+      <w:r>
+        <w:fldChar w:fldCharType="separate"/>
+      </w:r>
+      <w:r>
+        <w:rPr>
+          <w:noProof/>
+        </w:rPr>
+        <w:t>2</w:t>
+      </w:r>
+      <w:r>
+        <w:rPr>
+          <w:noProof/>
+        </w:rPr>
+        <w:fldChar w:fldCharType="end"/>
+      </w:r>
       <w:r>
         <w:t>: Mechanical Energy. Equation from Physics Classroom Online</w:t>
       </w:r>
@@ -1872,14 +1898,27 @@
       <w:r>
         <w:t xml:space="preserve">Figure </w:t>
       </w:r>
-      <w:fldSimple w:instr=" SEQ Figure \* ARABIC ">
-        <w:r>
-          <w:rPr>
-            <w:noProof/>
-          </w:rPr>
-          <w:t>3</w:t>
-        </w:r>
-      </w:fldSimple>
+      <w:r>
+        <w:fldChar w:fldCharType="begin"/>
+      </w:r>
+      <w:r>
+        <w:instrText xml:space="preserve"> SEQ Figure \* ARABIC </w:instrText>
+      </w:r>
+      <w:r>
+        <w:fldChar w:fldCharType="separate"/>
+      </w:r>
+      <w:r>
+        <w:rPr>
+          <w:noProof/>
+        </w:rPr>
+        <w:t>3</w:t>
+      </w:r>
+      <w:r>
+        <w:rPr>
+          <w:noProof/>
+        </w:rPr>
+        <w:fldChar w:fldCharType="end"/>
+      </w:r>
       <w:r>
         <w:t>: Modified Mechanical Energy Equation</w:t>
       </w:r>
@@ -2082,14 +2121,27 @@
       <w:r>
         <w:t xml:space="preserve">Figure </w:t>
       </w:r>
-      <w:fldSimple w:instr=" SEQ Figure \* ARABIC ">
-        <w:r>
-          <w:rPr>
-            <w:noProof/>
-          </w:rPr>
-          <w:t>4</w:t>
-        </w:r>
-      </w:fldSimple>
+      <w:r>
+        <w:fldChar w:fldCharType="begin"/>
+      </w:r>
+      <w:r>
+        <w:instrText xml:space="preserve"> SEQ Figure \* ARABIC </w:instrText>
+      </w:r>
+      <w:r>
+        <w:fldChar w:fldCharType="separate"/>
+      </w:r>
+      <w:r>
+        <w:rPr>
+          <w:noProof/>
+        </w:rPr>
+        <w:t>4</w:t>
+      </w:r>
+      <w:r>
+        <w:rPr>
+          <w:noProof/>
+        </w:rPr>
+        <w:fldChar w:fldCharType="end"/>
+      </w:r>
       <w:r>
         <w:t>: Kinetic Energy. Equation from Wikipedia</w:t>
       </w:r>
@@ -2210,14 +2262,27 @@
       <w:r>
         <w:t xml:space="preserve">Figure </w:t>
       </w:r>
-      <w:fldSimple w:instr=" SEQ Figure \* ARABIC ">
-        <w:r>
-          <w:rPr>
-            <w:noProof/>
-          </w:rPr>
-          <w:t>5</w:t>
-        </w:r>
-      </w:fldSimple>
+      <w:r>
+        <w:fldChar w:fldCharType="begin"/>
+      </w:r>
+      <w:r>
+        <w:instrText xml:space="preserve"> SEQ Figure \* ARABIC </w:instrText>
+      </w:r>
+      <w:r>
+        <w:fldChar w:fldCharType="separate"/>
+      </w:r>
+      <w:r>
+        <w:rPr>
+          <w:noProof/>
+        </w:rPr>
+        <w:t>5</w:t>
+      </w:r>
+      <w:r>
+        <w:rPr>
+          <w:noProof/>
+        </w:rPr>
+        <w:fldChar w:fldCharType="end"/>
+      </w:r>
       <w:r>
         <w:t>: Gravitational Potential Energy. Equation from HyperPhysics</w:t>
       </w:r>
@@ -2274,15 +2339,7 @@
         <w:rPr>
           <w:rFonts w:eastAsiaTheme="minorEastAsia"/>
         </w:rPr>
-        <w:t xml:space="preserve"> is height above the resting elevation of the object. Note that o</w:t>
-      </w:r>
-      <w:bookmarkStart w:id="2" w:name="_GoBack"/>
-      <w:bookmarkEnd w:id="2"/>
-      <w:r>
-        <w:rPr>
-          <w:rFonts w:eastAsiaTheme="minorEastAsia"/>
-        </w:rPr>
-        <w:t xml:space="preserve">n earth, </w:t>
+        <w:t xml:space="preserve"> is height above the resting elevation of the object. Note that on earth, </w:t>
       </w:r>
       <m:oMath>
         <m:r>
@@ -2377,14 +2434,27 @@
       <w:r>
         <w:t xml:space="preserve">Figure </w:t>
       </w:r>
-      <w:fldSimple w:instr=" SEQ Figure \* ARABIC ">
-        <w:r>
-          <w:rPr>
-            <w:noProof/>
-          </w:rPr>
-          <w:t>6</w:t>
-        </w:r>
-      </w:fldSimple>
+      <w:r>
+        <w:fldChar w:fldCharType="begin"/>
+      </w:r>
+      <w:r>
+        <w:instrText xml:space="preserve"> SEQ Figure \* ARABIC </w:instrText>
+      </w:r>
+      <w:r>
+        <w:fldChar w:fldCharType="separate"/>
+      </w:r>
+      <w:r>
+        <w:rPr>
+          <w:noProof/>
+        </w:rPr>
+        <w:t>6</w:t>
+      </w:r>
+      <w:r>
+        <w:rPr>
+          <w:noProof/>
+        </w:rPr>
+        <w:fldChar w:fldCharType="end"/>
+      </w:r>
       <w:r>
         <w:t>: Force. Equation from Isaac Newton</w:t>
       </w:r>
@@ -2602,14 +2672,27 @@
       <w:r>
         <w:t xml:space="preserve">Figure </w:t>
       </w:r>
-      <w:fldSimple w:instr=" SEQ Figure \* ARABIC ">
-        <w:r>
-          <w:rPr>
-            <w:noProof/>
-          </w:rPr>
-          <w:t>7</w:t>
-        </w:r>
-      </w:fldSimple>
+      <w:r>
+        <w:fldChar w:fldCharType="begin"/>
+      </w:r>
+      <w:r>
+        <w:instrText xml:space="preserve"> SEQ Figure \* ARABIC </w:instrText>
+      </w:r>
+      <w:r>
+        <w:fldChar w:fldCharType="separate"/>
+      </w:r>
+      <w:r>
+        <w:rPr>
+          <w:noProof/>
+        </w:rPr>
+        <w:t>7</w:t>
+      </w:r>
+      <w:r>
+        <w:rPr>
+          <w:noProof/>
+        </w:rPr>
+        <w:fldChar w:fldCharType="end"/>
+      </w:r>
       <w:r>
         <w:t>: Drag. Equation from NASA</w:t>
       </w:r>
@@ -2813,14 +2896,27 @@
       <w:r>
         <w:t xml:space="preserve">Figure </w:t>
       </w:r>
-      <w:fldSimple w:instr=" SEQ Figure \* ARABIC ">
-        <w:r>
-          <w:rPr>
-            <w:noProof/>
-          </w:rPr>
-          <w:t>8</w:t>
-        </w:r>
-      </w:fldSimple>
+      <w:r>
+        <w:fldChar w:fldCharType="begin"/>
+      </w:r>
+      <w:r>
+        <w:instrText xml:space="preserve"> SEQ Figure \* ARABIC </w:instrText>
+      </w:r>
+      <w:r>
+        <w:fldChar w:fldCharType="separate"/>
+      </w:r>
+      <w:r>
+        <w:rPr>
+          <w:noProof/>
+        </w:rPr>
+        <w:t>8</w:t>
+      </w:r>
+      <w:r>
+        <w:rPr>
+          <w:noProof/>
+        </w:rPr>
+        <w:fldChar w:fldCharType="end"/>
+      </w:r>
       <w:r>
         <w:t>: Friction. Equation from Wikipedia</w:t>
       </w:r>
@@ -3141,14 +3237,27 @@
       <w:r>
         <w:t xml:space="preserve">Figure </w:t>
       </w:r>
-      <w:fldSimple w:instr=" SEQ Figure \* ARABIC ">
-        <w:r>
-          <w:rPr>
-            <w:noProof/>
-          </w:rPr>
-          <w:t>9</w:t>
-        </w:r>
-      </w:fldSimple>
+      <w:r>
+        <w:fldChar w:fldCharType="begin"/>
+      </w:r>
+      <w:r>
+        <w:instrText xml:space="preserve"> SEQ Figure \* ARABIC </w:instrText>
+      </w:r>
+      <w:r>
+        <w:fldChar w:fldCharType="separate"/>
+      </w:r>
+      <w:r>
+        <w:rPr>
+          <w:noProof/>
+        </w:rPr>
+        <w:t>9</w:t>
+      </w:r>
+      <w:r>
+        <w:rPr>
+          <w:noProof/>
+        </w:rPr>
+        <w:fldChar w:fldCharType="end"/>
+      </w:r>
       <w:r>
         <w:t>: Centripetal Force. Equation from Hyper Physics</w:t>
       </w:r>
@@ -3215,168 +3324,427 @@
           <w:rFonts w:eastAsiaTheme="minorEastAsia"/>
         </w:rPr>
       </w:pPr>
-      <w:bookmarkStart w:id="3" w:name="_Toc442958147"/>
+      <w:bookmarkStart w:id="2" w:name="_Toc442958147"/>
       <w:r>
         <w:rPr>
           <w:rFonts w:eastAsiaTheme="minorEastAsia"/>
         </w:rPr>
         <w:t>Accelerometer Positioning</w:t>
       </w:r>
+      <w:bookmarkEnd w:id="2"/>
+    </w:p>
+    <w:p>
+      <w:pPr>
+        <w:rPr>
+          <w:rFonts w:eastAsiaTheme="minorEastAsia"/>
+        </w:rPr>
+      </w:pPr>
+      <w:r>
+        <w:rPr>
+          <w:rFonts w:eastAsiaTheme="minorEastAsia"/>
+        </w:rPr>
+        <w:t>When data is to be collected, the following accelerometer setups are used:</w:t>
+      </w:r>
+    </w:p>
+    <w:tbl>
+      <w:tblPr>
+        <w:tblStyle w:val="TableGrid"/>
+        <w:tblW w:w="0" w:type="auto"/>
+        <w:tblBorders>
+          <w:top w:val="none" w:sz="0" w:space="0" w:color="auto"/>
+          <w:left w:val="none" w:sz="0" w:space="0" w:color="auto"/>
+          <w:bottom w:val="none" w:sz="0" w:space="0" w:color="auto"/>
+          <w:right w:val="none" w:sz="0" w:space="0" w:color="auto"/>
+          <w:insideH w:val="none" w:sz="0" w:space="0" w:color="auto"/>
+          <w:insideV w:val="none" w:sz="0" w:space="0" w:color="auto"/>
+        </w:tblBorders>
+        <w:tblLook w:val="04A0" w:firstRow="1" w:lastRow="0" w:firstColumn="1" w:lastColumn="0" w:noHBand="0" w:noVBand="1"/>
+      </w:tblPr>
+      <w:tblGrid>
+        <w:gridCol w:w="4508"/>
+        <w:gridCol w:w="4508"/>
+      </w:tblGrid>
+      <w:tr>
+        <w:tc>
+          <w:tcPr>
+            <w:tcW w:w="4508" w:type="dxa"/>
+          </w:tcPr>
+          <w:p>
+            <w:pPr>
+              <w:rPr>
+                <w:rFonts w:eastAsiaTheme="minorEastAsia"/>
+              </w:rPr>
+            </w:pPr>
+            <w:r>
+              <w:rPr>
+                <w:rFonts w:eastAsiaTheme="minorEastAsia"/>
+                <w:noProof/>
+                <w:lang w:eastAsia="en-AU"/>
+              </w:rPr>
+              <w:drawing>
+                <wp:inline distT="0" distB="0" distL="0" distR="0" wp14:anchorId="0B30F53D" wp14:editId="703CCA19">
+                  <wp:extent cx="1945843" cy="1945843"/>
+                  <wp:effectExtent l="0" t="0" r="0" b="0"/>
+                  <wp:docPr id="3" name="Picture 3" descr="diagram_front"/>
+                  <wp:cNvGraphicFramePr>
+                    <a:graphicFrameLocks xmlns:a="http://schemas.openxmlformats.org/drawingml/2006/main" noChangeAspect="1"/>
+                  </wp:cNvGraphicFramePr>
+                  <a:graphic xmlns:a="http://schemas.openxmlformats.org/drawingml/2006/main">
+                    <a:graphicData uri="http://schemas.openxmlformats.org/drawingml/2006/picture">
+                      <pic:pic xmlns:pic="http://schemas.openxmlformats.org/drawingml/2006/picture">
+                        <pic:nvPicPr>
+                          <pic:cNvPr id="0" name="Picture 4" descr="diagram_front"/>
+                          <pic:cNvPicPr>
+                            <a:picLocks noChangeAspect="1" noChangeArrowheads="1"/>
+                          </pic:cNvPicPr>
+                        </pic:nvPicPr>
+                        <pic:blipFill>
+                          <a:blip r:embed="rId9">
+                            <a:extLst>
+                              <a:ext uri="{28A0092B-C50C-407E-A947-70E740481C1C}">
+                                <a14:useLocalDpi xmlns:a14="http://schemas.microsoft.com/office/drawing/2010/main" val="0"/>
+                              </a:ext>
+                            </a:extLst>
+                          </a:blip>
+                          <a:srcRect/>
+                          <a:stretch>
+                            <a:fillRect/>
+                          </a:stretch>
+                        </pic:blipFill>
+                        <pic:spPr bwMode="auto">
+                          <a:xfrm>
+                            <a:off x="0" y="0"/>
+                            <a:ext cx="1949216" cy="1949216"/>
+                          </a:xfrm>
+                          <a:prstGeom prst="rect">
+                            <a:avLst/>
+                          </a:prstGeom>
+                          <a:noFill/>
+                          <a:ln>
+                            <a:noFill/>
+                          </a:ln>
+                        </pic:spPr>
+                      </pic:pic>
+                    </a:graphicData>
+                  </a:graphic>
+                </wp:inline>
+              </w:drawing>
+            </w:r>
+          </w:p>
+          <w:p>
+            <w:pPr>
+              <w:pStyle w:val="Caption"/>
+            </w:pPr>
+            <w:r>
+              <w:t xml:space="preserve">Figure </w:t>
+            </w:r>
+            <w:r>
+              <w:fldChar w:fldCharType="begin"/>
+            </w:r>
+            <w:r>
+              <w:instrText xml:space="preserve"> SEQ Figure \* ARABIC </w:instrText>
+            </w:r>
+            <w:r>
+              <w:fldChar w:fldCharType="separate"/>
+            </w:r>
+            <w:r>
+              <w:rPr>
+                <w:noProof/>
+              </w:rPr>
+              <w:t>10</w:t>
+            </w:r>
+            <w:r>
+              <w:rPr>
+                <w:noProof/>
+              </w:rPr>
+              <w:fldChar w:fldCharType="end"/>
+            </w:r>
+            <w:r>
+              <w:t>: Accelerometer flat on chest (front)</w:t>
+            </w:r>
+          </w:p>
+          <w:p>
+            <w:pPr>
+              <w:rPr>
+                <w:rFonts w:eastAsiaTheme="minorEastAsia"/>
+              </w:rPr>
+            </w:pPr>
+          </w:p>
+        </w:tc>
+        <w:tc>
+          <w:tcPr>
+            <w:tcW w:w="4508" w:type="dxa"/>
+          </w:tcPr>
+          <w:p>
+            <w:pPr>
+              <w:keepNext/>
+            </w:pPr>
+            <w:r>
+              <w:rPr>
+                <w:rFonts w:eastAsiaTheme="minorEastAsia"/>
+                <w:noProof/>
+                <w:lang w:eastAsia="en-AU"/>
+              </w:rPr>
+              <w:drawing>
+                <wp:inline distT="0" distB="0" distL="0" distR="0" wp14:anchorId="67220FF9" wp14:editId="20CBBD11">
+                  <wp:extent cx="1880007" cy="1880007"/>
+                  <wp:effectExtent l="0" t="0" r="6350" b="6350"/>
+                  <wp:docPr id="4" name="Picture 4" descr="diagram_side"/>
+                  <wp:cNvGraphicFramePr>
+                    <a:graphicFrameLocks xmlns:a="http://schemas.openxmlformats.org/drawingml/2006/main" noChangeAspect="1"/>
+                  </wp:cNvGraphicFramePr>
+                  <a:graphic xmlns:a="http://schemas.openxmlformats.org/drawingml/2006/main">
+                    <a:graphicData uri="http://schemas.openxmlformats.org/drawingml/2006/picture">
+                      <pic:pic xmlns:pic="http://schemas.openxmlformats.org/drawingml/2006/picture">
+                        <pic:nvPicPr>
+                          <pic:cNvPr id="0" name="Picture 6" descr="diagram_side"/>
+                          <pic:cNvPicPr>
+                            <a:picLocks noChangeAspect="1" noChangeArrowheads="1"/>
+                          </pic:cNvPicPr>
+                        </pic:nvPicPr>
+                        <pic:blipFill>
+                          <a:blip r:embed="rId10">
+                            <a:extLst>
+                              <a:ext uri="{28A0092B-C50C-407E-A947-70E740481C1C}">
+                                <a14:useLocalDpi xmlns:a14="http://schemas.microsoft.com/office/drawing/2010/main" val="0"/>
+                              </a:ext>
+                            </a:extLst>
+                          </a:blip>
+                          <a:srcRect/>
+                          <a:stretch>
+                            <a:fillRect/>
+                          </a:stretch>
+                        </pic:blipFill>
+                        <pic:spPr bwMode="auto">
+                          <a:xfrm>
+                            <a:off x="0" y="0"/>
+                            <a:ext cx="1882266" cy="1882266"/>
+                          </a:xfrm>
+                          <a:prstGeom prst="rect">
+                            <a:avLst/>
+                          </a:prstGeom>
+                          <a:noFill/>
+                          <a:ln>
+                            <a:noFill/>
+                          </a:ln>
+                        </pic:spPr>
+                      </pic:pic>
+                    </a:graphicData>
+                  </a:graphic>
+                </wp:inline>
+              </w:drawing>
+            </w:r>
+          </w:p>
+          <w:p>
+            <w:pPr>
+              <w:pStyle w:val="Caption"/>
+            </w:pPr>
+            <w:r>
+              <w:t xml:space="preserve">Figure </w:t>
+            </w:r>
+            <w:r>
+              <w:fldChar w:fldCharType="begin"/>
+            </w:r>
+            <w:r>
+              <w:instrText xml:space="preserve"> SEQ Figure \* ARABIC </w:instrText>
+            </w:r>
+            <w:r>
+              <w:fldChar w:fldCharType="separate"/>
+            </w:r>
+            <w:r>
+              <w:rPr>
+                <w:noProof/>
+              </w:rPr>
+              <w:t>11</w:t>
+            </w:r>
+            <w:r>
+              <w:rPr>
+                <w:noProof/>
+              </w:rPr>
+              <w:fldChar w:fldCharType="end"/>
+            </w:r>
+            <w:r>
+              <w:t>: Accelerometer sideways on chest (side)</w:t>
+            </w:r>
+          </w:p>
+          <w:p>
+            <w:pPr>
+              <w:rPr>
+                <w:rFonts w:eastAsiaTheme="minorEastAsia"/>
+              </w:rPr>
+            </w:pPr>
+          </w:p>
+        </w:tc>
+      </w:tr>
+      <w:tr>
+        <w:tc>
+          <w:tcPr>
+            <w:tcW w:w="4508" w:type="dxa"/>
+          </w:tcPr>
+          <w:p>
+            <w:pPr>
+              <w:keepNext/>
+            </w:pPr>
+            <w:r>
+              <w:rPr>
+                <w:rFonts w:eastAsiaTheme="minorEastAsia"/>
+                <w:noProof/>
+                <w:lang w:eastAsia="en-AU"/>
+              </w:rPr>
+              <w:drawing>
+                <wp:inline distT="0" distB="0" distL="0" distR="0" wp14:anchorId="18196B81" wp14:editId="223DEC5D">
+                  <wp:extent cx="1989734" cy="1989734"/>
+                  <wp:effectExtent l="0" t="0" r="0" b="0"/>
+                  <wp:docPr id="2" name="Picture 2"/>
+                  <wp:cNvGraphicFramePr>
+                    <a:graphicFrameLocks xmlns:a="http://schemas.openxmlformats.org/drawingml/2006/main" noChangeAspect="1"/>
+                  </wp:cNvGraphicFramePr>
+                  <a:graphic xmlns:a="http://schemas.openxmlformats.org/drawingml/2006/main">
+                    <a:graphicData uri="http://schemas.openxmlformats.org/drawingml/2006/picture">
+                      <pic:pic xmlns:pic="http://schemas.openxmlformats.org/drawingml/2006/picture">
+                        <pic:nvPicPr>
+                          <pic:cNvPr id="2" name="diagram_leg.png"/>
+                          <pic:cNvPicPr/>
+                        </pic:nvPicPr>
+                        <pic:blipFill>
+                          <a:blip r:embed="rId11">
+                            <a:extLst>
+                              <a:ext uri="{28A0092B-C50C-407E-A947-70E740481C1C}">
+                                <a14:useLocalDpi xmlns:a14="http://schemas.microsoft.com/office/drawing/2010/main" val="0"/>
+                              </a:ext>
+                            </a:extLst>
+                          </a:blip>
+                          <a:stretch>
+                            <a:fillRect/>
+                          </a:stretch>
+                        </pic:blipFill>
+                        <pic:spPr>
+                          <a:xfrm>
+                            <a:off x="0" y="0"/>
+                            <a:ext cx="2004572" cy="2004572"/>
+                          </a:xfrm>
+                          <a:prstGeom prst="rect">
+                            <a:avLst/>
+                          </a:prstGeom>
+                        </pic:spPr>
+                      </pic:pic>
+                    </a:graphicData>
+                  </a:graphic>
+                </wp:inline>
+              </w:drawing>
+            </w:r>
+          </w:p>
+          <w:p>
+            <w:pPr>
+              <w:pStyle w:val="Caption"/>
+              <w:rPr>
+                <w:rFonts w:eastAsiaTheme="minorEastAsia"/>
+              </w:rPr>
+            </w:pPr>
+            <w:r>
+              <w:t xml:space="preserve">Figure </w:t>
+            </w:r>
+            <w:r>
+              <w:fldChar w:fldCharType="begin"/>
+            </w:r>
+            <w:r>
+              <w:instrText xml:space="preserve"> SEQ Figure \* ARABIC </w:instrText>
+            </w:r>
+            <w:r>
+              <w:fldChar w:fldCharType="separate"/>
+            </w:r>
+            <w:r>
+              <w:rPr>
+                <w:noProof/>
+              </w:rPr>
+              <w:t>12</w:t>
+            </w:r>
+            <w:r>
+              <w:fldChar w:fldCharType="end"/>
+            </w:r>
+            <w:r>
+              <w:t>: Accelerometer Flat on Leg (leg)</w:t>
+            </w:r>
+          </w:p>
+          <w:p>
+            <w:pPr>
+              <w:rPr>
+                <w:rFonts w:eastAsiaTheme="minorEastAsia"/>
+              </w:rPr>
+            </w:pPr>
+          </w:p>
+        </w:tc>
+        <w:tc>
+          <w:tcPr>
+            <w:tcW w:w="4508" w:type="dxa"/>
+          </w:tcPr>
+          <w:p>
+            <w:pPr>
+              <w:rPr>
+                <w:rFonts w:eastAsiaTheme="minorEastAsia"/>
+              </w:rPr>
+            </w:pPr>
+          </w:p>
+        </w:tc>
+      </w:tr>
+    </w:tbl>
+    <w:p>
+      <w:pPr>
+        <w:rPr>
+          <w:rFonts w:eastAsiaTheme="minorEastAsia"/>
+        </w:rPr>
+      </w:pPr>
+    </w:p>
+    <w:p>
+      <w:pPr>
+        <w:keepNext/>
+      </w:pPr>
+    </w:p>
+    <w:p>
+      <w:pPr>
+        <w:pStyle w:val="Heading1"/>
+        <w:rPr>
+          <w:rFonts w:eastAsiaTheme="minorEastAsia"/>
+        </w:rPr>
+      </w:pPr>
+      <w:bookmarkStart w:id="3" w:name="_Toc442958148"/>
+      <w:r>
+        <w:rPr>
+          <w:rFonts w:eastAsiaTheme="minorEastAsia"/>
+        </w:rPr>
+        <w:t>Aim</w:t>
+      </w:r>
       <w:bookmarkEnd w:id="3"/>
     </w:p>
     <w:p>
-      <w:pPr>
-        <w:rPr>
-          <w:rFonts w:eastAsiaTheme="minorEastAsia"/>
-        </w:rPr>
-      </w:pPr>
-      <w:r>
-        <w:rPr>
-          <w:rFonts w:eastAsiaTheme="minorEastAsia"/>
-        </w:rPr>
-        <w:t>When data is to be collected, the following accelerometer setups are used:</w:t>
-      </w:r>
-    </w:p>
-    <w:p>
-      <w:pPr>
-        <w:keepNext/>
-      </w:pPr>
-      <w:r>
-        <w:rPr>
-          <w:rFonts w:eastAsiaTheme="minorEastAsia"/>
-        </w:rPr>
-        <w:pict>
-          <v:shapetype id="_x0000_t75" coordsize="21600,21600" o:spt="75" o:preferrelative="t" path="m@4@5l@4@11@9@11@9@5xe" filled="f" stroked="f">
-            <v:stroke joinstyle="miter"/>
-            <v:formulas>
-              <v:f eqn="if lineDrawn pixelLineWidth 0"/>
-              <v:f eqn="sum @0 1 0"/>
-              <v:f eqn="sum 0 0 @1"/>
-              <v:f eqn="prod @2 1 2"/>
-              <v:f eqn="prod @3 21600 pixelWidth"/>
-              <v:f eqn="prod @3 21600 pixelHeight"/>
-              <v:f eqn="sum @0 0 1"/>
-              <v:f eqn="prod @6 1 2"/>
-              <v:f eqn="prod @7 21600 pixelWidth"/>
-              <v:f eqn="sum @8 21600 0"/>
-              <v:f eqn="prod @7 21600 pixelHeight"/>
-              <v:f eqn="sum @10 21600 0"/>
-            </v:formulas>
-            <v:path o:extrusionok="f" gradientshapeok="t" o:connecttype="rect"/>
-            <o:lock v:ext="edit" aspectratio="t"/>
-          </v:shapetype>
-          <v:shape id="_x0000_i1025" type="#_x0000_t75" style="width:164.15pt;height:164.15pt">
-            <v:imagedata r:id="rId9" o:title="diagram_front"/>
-          </v:shape>
-        </w:pict>
-      </w:r>
-    </w:p>
-    <w:p>
-      <w:pPr>
-        <w:pStyle w:val="Caption"/>
-      </w:pPr>
-      <w:r>
-        <w:t xml:space="preserve">Figure </w:t>
-      </w:r>
-      <w:fldSimple w:instr=" SEQ Figure \* ARABIC ">
-        <w:r>
-          <w:rPr>
-            <w:noProof/>
-          </w:rPr>
-          <w:t>10</w:t>
-        </w:r>
-      </w:fldSimple>
-      <w:r>
-        <w:t>: Accelerometer flat on chest (front)</w:t>
-      </w:r>
-    </w:p>
-    <w:p>
-      <w:pPr>
-        <w:keepNext/>
-      </w:pPr>
-      <w:r>
-        <w:rPr>
-          <w:rFonts w:eastAsiaTheme="minorEastAsia"/>
-        </w:rPr>
-        <w:pict>
-          <v:shape id="_x0000_i1026" type="#_x0000_t75" style="width:150.9pt;height:150.9pt">
-            <v:imagedata r:id="rId10" o:title="diagram_side"/>
-          </v:shape>
-        </w:pict>
-      </w:r>
-    </w:p>
-    <w:p>
-      <w:pPr>
-        <w:pStyle w:val="Caption"/>
-      </w:pPr>
-      <w:r>
-        <w:t xml:space="preserve">Figure </w:t>
-      </w:r>
-      <w:fldSimple w:instr=" SEQ Figure \* ARABIC ">
-        <w:r>
-          <w:rPr>
-            <w:noProof/>
-          </w:rPr>
-          <w:t>11</w:t>
-        </w:r>
-      </w:fldSimple>
-      <w:r>
-        <w:t>: Accelerometer sideways on chest (side)</w:t>
-      </w:r>
-    </w:p>
-    <w:p>
-      <w:pPr>
-        <w:rPr>
-          <w:rFonts w:eastAsiaTheme="minorEastAsia"/>
-        </w:rPr>
-      </w:pPr>
+      <w:r>
+        <w:t>To compare mechanical energy at various points on the Tower of Terror, mainly at the exit and re-entry of the primary tunnel.</w:t>
+      </w:r>
     </w:p>
     <w:p>
       <w:pPr>
         <w:pStyle w:val="Heading1"/>
-        <w:rPr>
-          <w:rFonts w:eastAsiaTheme="minorEastAsia"/>
-        </w:rPr>
-      </w:pPr>
-      <w:bookmarkStart w:id="4" w:name="_Toc442958148"/>
-      <w:r>
-        <w:rPr>
-          <w:rFonts w:eastAsiaTheme="minorEastAsia"/>
-        </w:rPr>
-        <w:lastRenderedPageBreak/>
-        <w:t>Aim</w:t>
+      </w:pPr>
+      <w:bookmarkStart w:id="4" w:name="_Toc442958149"/>
+      <w:r>
+        <w:t>Hypothesis</w:t>
       </w:r>
       <w:bookmarkEnd w:id="4"/>
     </w:p>
     <w:p>
       <w:r>
-        <w:t>To compare mechanical energy at various points on the Tower of Terror, mainly at the exit and re-entry of the primary tunnel.</w:t>
+        <w:t>The cart will have a smaller total mechanical energy when it re-enters the tunnel than when it first left the tunnel.</w:t>
       </w:r>
     </w:p>
     <w:p>
       <w:pPr>
         <w:pStyle w:val="Heading1"/>
       </w:pPr>
-      <w:bookmarkStart w:id="5" w:name="_Toc442958149"/>
-      <w:r>
-        <w:t>Hypothesis</w:t>
+      <w:bookmarkStart w:id="5" w:name="_Toc442958150"/>
+      <w:r>
+        <w:t>Materials</w:t>
       </w:r>
       <w:bookmarkEnd w:id="5"/>
-    </w:p>
-    <w:p>
-      <w:r>
-        <w:t>The cart will have a smaller total mechanical energy when it re-enters the tunnel than when it first left the tunnel.</w:t>
-      </w:r>
-    </w:p>
-    <w:p>
-      <w:pPr>
-        <w:pStyle w:val="Heading1"/>
-      </w:pPr>
-      <w:bookmarkStart w:id="6" w:name="_Toc442958150"/>
-      <w:r>
-        <w:t>Materials</w:t>
-      </w:r>
-      <w:bookmarkEnd w:id="6"/>
     </w:p>
     <w:tbl>
       <w:tblPr>
@@ -3539,11 +3907,11 @@
       <w:pPr>
         <w:pStyle w:val="Heading1"/>
       </w:pPr>
-      <w:bookmarkStart w:id="7" w:name="_Toc442958151"/>
+      <w:bookmarkStart w:id="6" w:name="_Toc442958151"/>
       <w:r>
         <w:t>Method</w:t>
       </w:r>
-      <w:bookmarkEnd w:id="7"/>
+      <w:bookmarkEnd w:id="6"/>
     </w:p>
     <w:p>
       <w:pPr>
@@ -3647,21 +4015,589 @@
         </w:numPr>
       </w:pPr>
       <w:r>
-        <w:t>The angle from the ground to the top of the Tower of Terror was recorded using the clinometer.</w:t>
-      </w:r>
-    </w:p>
-    <w:p>
-      <w:pPr>
-        <w:ind w:left="360"/>
-      </w:pPr>
-    </w:p>
-    <w:p>
-      <w:pPr>
-        <w:rPr>
-          <w:rFonts w:eastAsiaTheme="minorEastAsia"/>
-        </w:rPr>
-      </w:pPr>
-    </w:p>
+        <w:t>The angle from the ground to the top of the Tower of Terror wa</w:t>
+      </w:r>
+      <w:r>
+        <w:t>s recorded using the clinometer</w:t>
+      </w:r>
+    </w:p>
+    <w:p>
+      <w:pPr>
+        <w:pStyle w:val="Heading1"/>
+        <w:rPr>
+          <w:rFonts w:eastAsiaTheme="minorHAnsi"/>
+        </w:rPr>
+      </w:pPr>
+      <w:r>
+        <w:rPr>
+          <w:rFonts w:eastAsiaTheme="minorHAnsi"/>
+        </w:rPr>
+        <w:t>Data Selection</w:t>
+      </w:r>
+    </w:p>
+    <w:p>
+      <w:r>
+        <w:t>See following pages. Note the accelerometer’s position is labelled according to the accelerometer setups above.</w:t>
+      </w:r>
+      <w:r>
+        <w:t xml:space="preserve"> </w:t>
+      </w:r>
+    </w:p>
+    <w:p>
+      <w:r>
+        <w:t>The primary selection data was chosen as it displayed the most well defined features. This means that the data has clearly discernable different axis in the first section of the graph. It was also selected for having the lowest amount of noise, meaning that the data fit into a mostly uniform curve, with fewer outliers and a smaller deviation of points across any selected time interval.</w:t>
+      </w:r>
+    </w:p>
+    <w:p/>
+    <w:p>
+      <w:pPr>
+        <w:sectPr>
+          <w:pgSz w:w="11906" w:h="16838"/>
+          <w:pgMar w:top="1440" w:right="1440" w:bottom="1440" w:left="1440" w:header="708" w:footer="708" w:gutter="0"/>
+          <w:pgNumType w:start="0"/>
+          <w:cols w:space="708"/>
+          <w:titlePg/>
+          <w:docGrid w:linePitch="360"/>
+        </w:sectPr>
+      </w:pPr>
+    </w:p>
+    <w:p>
+      <w:pPr>
+        <w:pStyle w:val="Heading2"/>
+      </w:pPr>
+      <w:r>
+        <w:lastRenderedPageBreak/>
+        <w:t>Primary Selection</w:t>
+      </w:r>
+      <w:r>
+        <w:rPr>
+          <w:noProof/>
+          <w:lang w:eastAsia="en-AU"/>
+        </w:rPr>
+        <w:drawing>
+          <wp:inline distT="0" distB="0" distL="0" distR="0">
+            <wp:extent cx="8863330" cy="4815205"/>
+            <wp:effectExtent l="0" t="0" r="0" b="4445"/>
+            <wp:docPr id="11" name="Picture 11"/>
+            <wp:cNvGraphicFramePr>
+              <a:graphicFrameLocks xmlns:a="http://schemas.openxmlformats.org/drawingml/2006/main" noChangeAspect="1"/>
+            </wp:cNvGraphicFramePr>
+            <a:graphic xmlns:a="http://schemas.openxmlformats.org/drawingml/2006/main">
+              <a:graphicData uri="http://schemas.openxmlformats.org/drawingml/2006/picture">
+                <pic:pic xmlns:pic="http://schemas.openxmlformats.org/drawingml/2006/picture">
+                  <pic:nvPicPr>
+                    <pic:cNvPr id="11" name="data_leg.PNG"/>
+                    <pic:cNvPicPr/>
+                  </pic:nvPicPr>
+                  <pic:blipFill>
+                    <a:blip r:embed="rId12">
+                      <a:extLst>
+                        <a:ext uri="{28A0092B-C50C-407E-A947-70E740481C1C}">
+                          <a14:useLocalDpi xmlns:a14="http://schemas.microsoft.com/office/drawing/2010/main" val="0"/>
+                        </a:ext>
+                      </a:extLst>
+                    </a:blip>
+                    <a:stretch>
+                      <a:fillRect/>
+                    </a:stretch>
+                  </pic:blipFill>
+                  <pic:spPr>
+                    <a:xfrm>
+                      <a:off x="0" y="0"/>
+                      <a:ext cx="8863330" cy="4815205"/>
+                    </a:xfrm>
+                    <a:prstGeom prst="rect">
+                      <a:avLst/>
+                    </a:prstGeom>
+                  </pic:spPr>
+                </pic:pic>
+              </a:graphicData>
+            </a:graphic>
+          </wp:inline>
+        </w:drawing>
+      </w:r>
+    </w:p>
+    <w:p>
+      <w:pPr>
+        <w:pStyle w:val="Caption"/>
+      </w:pPr>
+      <w:r>
+        <w:t xml:space="preserve">Figure </w:t>
+      </w:r>
+      <w:r>
+        <w:fldChar w:fldCharType="begin"/>
+      </w:r>
+      <w:r>
+        <w:instrText xml:space="preserve"> SEQ Figure \* ARABIC </w:instrText>
+      </w:r>
+      <w:r>
+        <w:fldChar w:fldCharType="separate"/>
+      </w:r>
+      <w:r>
+        <w:rPr>
+          <w:noProof/>
+        </w:rPr>
+        <w:t>14</w:t>
+      </w:r>
+      <w:r>
+        <w:fldChar w:fldCharType="end"/>
+      </w:r>
+      <w:r>
+        <w:t>: Accelerometer leg data</w:t>
+      </w:r>
+    </w:p>
+    <w:p>
+      <w:pPr>
+        <w:pStyle w:val="Heading2"/>
+      </w:pPr>
+      <w:r>
+        <w:rPr>
+          <w:noProof/>
+          <w:lang w:eastAsia="en-AU"/>
+        </w:rPr>
+        <w:lastRenderedPageBreak/>
+        <w:t>Secondary</w:t>
+      </w:r>
+      <w:r>
+        <w:rPr>
+          <w:noProof/>
+          <w:lang w:eastAsia="en-AU"/>
+        </w:rPr>
+        <w:t xml:space="preserve"> (unused)</w:t>
+      </w:r>
+      <w:r>
+        <w:rPr>
+          <w:noProof/>
+          <w:lang w:eastAsia="en-AU"/>
+        </w:rPr>
+        <w:t xml:space="preserve"> Selections</w:t>
+      </w:r>
+    </w:p>
+    <w:p>
+      <w:pPr>
+        <w:keepNext/>
+      </w:pPr>
+      <w:r>
+        <w:rPr>
+          <w:noProof/>
+          <w:lang w:eastAsia="en-AU"/>
+        </w:rPr>
+        <w:drawing>
+          <wp:inline distT="0" distB="0" distL="0" distR="0" wp14:anchorId="44FCE23A" wp14:editId="347FA369">
+            <wp:extent cx="8863330" cy="4804410"/>
+            <wp:effectExtent l="0" t="0" r="0" b="0"/>
+            <wp:docPr id="10" name="Picture 10"/>
+            <wp:cNvGraphicFramePr>
+              <a:graphicFrameLocks xmlns:a="http://schemas.openxmlformats.org/drawingml/2006/main" noChangeAspect="1"/>
+            </wp:cNvGraphicFramePr>
+            <a:graphic xmlns:a="http://schemas.openxmlformats.org/drawingml/2006/main">
+              <a:graphicData uri="http://schemas.openxmlformats.org/drawingml/2006/picture">
+                <pic:pic xmlns:pic="http://schemas.openxmlformats.org/drawingml/2006/picture">
+                  <pic:nvPicPr>
+                    <pic:cNvPr id="10" name="data_side.PNG"/>
+                    <pic:cNvPicPr/>
+                  </pic:nvPicPr>
+                  <pic:blipFill>
+                    <a:blip r:embed="rId13">
+                      <a:extLst>
+                        <a:ext uri="{28A0092B-C50C-407E-A947-70E740481C1C}">
+                          <a14:useLocalDpi xmlns:a14="http://schemas.microsoft.com/office/drawing/2010/main" val="0"/>
+                        </a:ext>
+                      </a:extLst>
+                    </a:blip>
+                    <a:stretch>
+                      <a:fillRect/>
+                    </a:stretch>
+                  </pic:blipFill>
+                  <pic:spPr>
+                    <a:xfrm>
+                      <a:off x="0" y="0"/>
+                      <a:ext cx="8863330" cy="4804410"/>
+                    </a:xfrm>
+                    <a:prstGeom prst="rect">
+                      <a:avLst/>
+                    </a:prstGeom>
+                  </pic:spPr>
+                </pic:pic>
+              </a:graphicData>
+            </a:graphic>
+          </wp:inline>
+        </w:drawing>
+      </w:r>
+    </w:p>
+    <w:p>
+      <w:pPr>
+        <w:pStyle w:val="Caption"/>
+      </w:pPr>
+      <w:r>
+        <w:t xml:space="preserve">Figure </w:t>
+      </w:r>
+      <w:fldSimple w:instr=" SEQ Figure \* ARABIC ">
+        <w:r>
+          <w:rPr>
+            <w:noProof/>
+          </w:rPr>
+          <w:t>15</w:t>
+        </w:r>
+      </w:fldSimple>
+      <w:r>
+        <w:t>: Accelerometer side data</w:t>
+      </w:r>
+    </w:p>
+    <w:p>
+      <w:pPr>
+        <w:pStyle w:val="Heading2"/>
+      </w:pPr>
+      <w:r>
+        <w:rPr>
+          <w:noProof/>
+          <w:lang w:eastAsia="en-AU"/>
+        </w:rPr>
+        <w:lastRenderedPageBreak/>
+        <w:drawing>
+          <wp:inline distT="0" distB="0" distL="0" distR="0" wp14:anchorId="1095619F" wp14:editId="4DCEDB2A">
+            <wp:extent cx="8863330" cy="4797425"/>
+            <wp:effectExtent l="0" t="0" r="0" b="3175"/>
+            <wp:docPr id="8" name="Picture 8"/>
+            <wp:cNvGraphicFramePr>
+              <a:graphicFrameLocks xmlns:a="http://schemas.openxmlformats.org/drawingml/2006/main" noChangeAspect="1"/>
+            </wp:cNvGraphicFramePr>
+            <a:graphic xmlns:a="http://schemas.openxmlformats.org/drawingml/2006/main">
+              <a:graphicData uri="http://schemas.openxmlformats.org/drawingml/2006/picture">
+                <pic:pic xmlns:pic="http://schemas.openxmlformats.org/drawingml/2006/picture">
+                  <pic:nvPicPr>
+                    <pic:cNvPr id="8" name="data_front.PNG"/>
+                    <pic:cNvPicPr/>
+                  </pic:nvPicPr>
+                  <pic:blipFill>
+                    <a:blip r:embed="rId14">
+                      <a:extLst>
+                        <a:ext uri="{28A0092B-C50C-407E-A947-70E740481C1C}">
+                          <a14:useLocalDpi xmlns:a14="http://schemas.microsoft.com/office/drawing/2010/main" val="0"/>
+                        </a:ext>
+                      </a:extLst>
+                    </a:blip>
+                    <a:stretch>
+                      <a:fillRect/>
+                    </a:stretch>
+                  </pic:blipFill>
+                  <pic:spPr>
+                    <a:xfrm>
+                      <a:off x="0" y="0"/>
+                      <a:ext cx="8863330" cy="4797425"/>
+                    </a:xfrm>
+                    <a:prstGeom prst="rect">
+                      <a:avLst/>
+                    </a:prstGeom>
+                  </pic:spPr>
+                </pic:pic>
+              </a:graphicData>
+            </a:graphic>
+          </wp:inline>
+        </w:drawing>
+      </w:r>
+    </w:p>
+    <w:p>
+      <w:pPr>
+        <w:pStyle w:val="Caption"/>
+      </w:pPr>
+      <w:r>
+        <w:t xml:space="preserve">Figure </w:t>
+      </w:r>
+      <w:r>
+        <w:fldChar w:fldCharType="begin"/>
+      </w:r>
+      <w:r>
+        <w:instrText xml:space="preserve"> SEQ Figure \* ARABIC </w:instrText>
+      </w:r>
+      <w:r>
+        <w:fldChar w:fldCharType="separate"/>
+      </w:r>
+      <w:r>
+        <w:rPr>
+          <w:noProof/>
+        </w:rPr>
+        <w:t>13</w:t>
+      </w:r>
+      <w:r>
+        <w:fldChar w:fldCharType="end"/>
+      </w:r>
+      <w:r>
+        <w:t>: Accelerometer front data</w:t>
+      </w:r>
+    </w:p>
+    <w:p/>
+    <w:p>
+      <w:pPr>
+        <w:tabs>
+          <w:tab w:val="left" w:pos="2903"/>
+        </w:tabs>
+        <w:sectPr>
+          <w:pgSz w:w="16838" w:h="11906" w:orient="landscape"/>
+          <w:pgMar w:top="1440" w:right="1440" w:bottom="1440" w:left="1440" w:header="708" w:footer="708" w:gutter="0"/>
+          <w:pgNumType w:start="0"/>
+          <w:cols w:space="708"/>
+          <w:titlePg/>
+          <w:docGrid w:linePitch="360"/>
+        </w:sectPr>
+      </w:pPr>
+      <w:r>
+        <w:tab/>
+      </w:r>
+    </w:p>
+    <w:p>
+      <w:pPr>
+        <w:pStyle w:val="Heading1"/>
+      </w:pPr>
+      <w:r>
+        <w:lastRenderedPageBreak/>
+        <w:t>Critical Points</w:t>
+      </w:r>
+    </w:p>
+    <w:p>
+      <w:r>
+        <w:t>The following section lists the critical points. Firstly, the critical points will be listed based on the rider’s perception at each point (anecdotal observations). Secondly, the critical points will be listed based on a scale diagram of the ride, and finally, the critical points will be listed on the primary graph.</w:t>
+      </w:r>
+    </w:p>
+    <w:p>
+      <w:pPr>
+        <w:pStyle w:val="Heading2"/>
+      </w:pPr>
+      <w:r>
+        <w:t>Anecdotal Observations</w:t>
+      </w:r>
+    </w:p>
+    <w:tbl>
+      <w:tblPr>
+        <w:tblStyle w:val="TableGrid"/>
+        <w:tblW w:w="0" w:type="auto"/>
+        <w:tblLook w:val="04A0" w:firstRow="1" w:lastRow="0" w:firstColumn="1" w:lastColumn="0" w:noHBand="0" w:noVBand="1"/>
+      </w:tblPr>
+      <w:tblGrid>
+        <w:gridCol w:w="4508"/>
+        <w:gridCol w:w="4508"/>
+      </w:tblGrid>
+      <w:tr>
+        <w:tc>
+          <w:tcPr>
+            <w:tcW w:w="4508" w:type="dxa"/>
+          </w:tcPr>
+          <w:p>
+            <w:r>
+              <w:t>Critical Point</w:t>
+            </w:r>
+          </w:p>
+        </w:tc>
+        <w:tc>
+          <w:tcPr>
+            <w:tcW w:w="4508" w:type="dxa"/>
+          </w:tcPr>
+          <w:p>
+            <w:r>
+              <w:t>Observation</w:t>
+            </w:r>
+          </w:p>
+        </w:tc>
+      </w:tr>
+      <w:tr>
+        <w:tc>
+          <w:tcPr>
+            <w:tcW w:w="4508" w:type="dxa"/>
+          </w:tcPr>
+          <w:p>
+            <w:r>
+              <w:t>1</w:t>
+            </w:r>
+          </w:p>
+        </w:tc>
+        <w:tc>
+          <w:tcPr>
+            <w:tcW w:w="4508" w:type="dxa"/>
+          </w:tcPr>
+          <w:p>
+            <w:pPr>
+              <w:rPr>
+                <w:rFonts w:eastAsiaTheme="minorEastAsia"/>
+              </w:rPr>
+            </w:pPr>
+            <w:r>
+              <w:t xml:space="preserve">The ride has started to initially accelerate. The rider is pushed into their forward chest restraints as the cart accelerates to approximately 44 </w:t>
+            </w:r>
+            <m:oMath>
+              <m:f>
+                <m:fPr>
+                  <m:ctrlPr>
+                    <w:rPr>
+                      <w:rFonts w:ascii="Cambria Math" w:hAnsi="Cambria Math"/>
+                      <w:i/>
+                    </w:rPr>
+                  </m:ctrlPr>
+                </m:fPr>
+                <m:num>
+                  <m:r>
+                    <w:rPr>
+                      <w:rFonts w:ascii="Cambria Math" w:hAnsi="Cambria Math"/>
+                    </w:rPr>
+                    <m:t>m</m:t>
+                  </m:r>
+                </m:num>
+                <m:den>
+                  <m:r>
+                    <w:rPr>
+                      <w:rFonts w:ascii="Cambria Math" w:hAnsi="Cambria Math"/>
+                    </w:rPr>
+                    <m:t>s</m:t>
+                  </m:r>
+                </m:den>
+              </m:f>
+            </m:oMath>
+            <w:r>
+              <w:rPr>
+                <w:rFonts w:eastAsiaTheme="minorEastAsia"/>
+              </w:rPr>
+              <w:t xml:space="preserve"> (Wikipedia). The rider feels a constant amount of G-Forces as they are accelerated uniformly.</w:t>
+            </w:r>
+          </w:p>
+          <w:p>
+            <w:pPr>
+              <w:rPr>
+                <w:rFonts w:eastAsiaTheme="minorEastAsia"/>
+              </w:rPr>
+            </w:pPr>
+            <w:r>
+              <w:t xml:space="preserve"> </w:t>
+            </w:r>
+          </w:p>
+        </w:tc>
+      </w:tr>
+      <w:tr>
+        <w:tc>
+          <w:tcPr>
+            <w:tcW w:w="4508" w:type="dxa"/>
+          </w:tcPr>
+          <w:p>
+            <w:r>
+              <w:t>2</w:t>
+            </w:r>
+          </w:p>
+        </w:tc>
+        <w:tc>
+          <w:tcPr>
+            <w:tcW w:w="4508" w:type="dxa"/>
+          </w:tcPr>
+          <w:p>
+            <w:r>
+              <w:t>The cart exits the tunnel. At this point, the ride has already started sloping into the curve. The rider feels a small amount of acceleration into their seat. The cart has reached its maximum velocity and is no longer being accelerated by the magnetic motors. The rider may be momentarily stunned as the ride is exposed to sunlight.</w:t>
+            </w:r>
+          </w:p>
+        </w:tc>
+        <w:bookmarkStart w:id="7" w:name="_GoBack"/>
+        <w:bookmarkEnd w:id="7"/>
+      </w:tr>
+      <w:tr>
+        <w:tc>
+          <w:tcPr>
+            <w:tcW w:w="4508" w:type="dxa"/>
+          </w:tcPr>
+          <w:p>
+            <w:r>
+              <w:t>3</w:t>
+            </w:r>
+          </w:p>
+        </w:tc>
+        <w:tc>
+          <w:tcPr>
+            <w:tcW w:w="4508" w:type="dxa"/>
+          </w:tcPr>
+          <w:p>
+            <w:r>
+              <w:t xml:space="preserve">The cart is in the middle of the curve section of the track. The rider experiences the seat pushing into them due to centripetal acceleration. At this time, the rider experiences approximately 4.5 G-Forces. </w:t>
+            </w:r>
+          </w:p>
+        </w:tc>
+      </w:tr>
+      <w:tr>
+        <w:tc>
+          <w:tcPr>
+            <w:tcW w:w="4508" w:type="dxa"/>
+          </w:tcPr>
+          <w:p>
+            <w:r>
+              <w:t>4</w:t>
+            </w:r>
+          </w:p>
+        </w:tc>
+        <w:tc>
+          <w:tcPr>
+            <w:tcW w:w="4508" w:type="dxa"/>
+          </w:tcPr>
+          <w:p>
+            <w:r>
+              <w:t>The cart has exited the curve section, and the ride is moving vertically upwards. The rider experiences a weightless sensation, but since the rider will (in general) have a smaller cross sectional surface area than the ride, they still experience being pressed into the back of the seat, as they decelerate more slowly than the cart.</w:t>
+            </w:r>
+          </w:p>
+        </w:tc>
+      </w:tr>
+      <w:tr>
+        <w:tc>
+          <w:tcPr>
+            <w:tcW w:w="4508" w:type="dxa"/>
+          </w:tcPr>
+          <w:p>
+            <w:r>
+              <w:t>5</w:t>
+            </w:r>
+          </w:p>
+        </w:tc>
+        <w:tc>
+          <w:tcPr>
+            <w:tcW w:w="4508" w:type="dxa"/>
+          </w:tcPr>
+          <w:p>
+            <w:r>
+              <w:t xml:space="preserve">The cart has reached its maximum height. </w:t>
+            </w:r>
+          </w:p>
+        </w:tc>
+      </w:tr>
+      <w:tr>
+        <w:tc>
+          <w:tcPr>
+            <w:tcW w:w="4508" w:type="dxa"/>
+          </w:tcPr>
+          <w:p>
+            <w:r>
+              <w:t>6</w:t>
+            </w:r>
+          </w:p>
+        </w:tc>
+        <w:tc>
+          <w:tcPr>
+            <w:tcW w:w="4508" w:type="dxa"/>
+          </w:tcPr>
+          <w:p/>
+        </w:tc>
+      </w:tr>
+      <w:tr>
+        <w:tc>
+          <w:tcPr>
+            <w:tcW w:w="4508" w:type="dxa"/>
+          </w:tcPr>
+          <w:p>
+            <w:r>
+              <w:t>7</w:t>
+            </w:r>
+          </w:p>
+        </w:tc>
+        <w:tc>
+          <w:tcPr>
+            <w:tcW w:w="4508" w:type="dxa"/>
+          </w:tcPr>
+          <w:p/>
+        </w:tc>
+      </w:tr>
+    </w:tbl>
+    <w:p/>
     <w:p>
       <w:pPr>
         <w:rPr>
@@ -4746,6 +5682,544 @@
 </w:styles>
 </file>
 
+<file path=word/glossary/document.xml><?xml version="1.0" encoding="utf-8"?>
+<w:glossaryDocument xmlns:wpc="http://schemas.microsoft.com/office/word/2010/wordprocessingCanvas" xmlns:mc="http://schemas.openxmlformats.org/markup-compatibility/2006" xmlns:o="urn:schemas-microsoft-com:office:office" xmlns:r="http://schemas.openxmlformats.org/officeDocument/2006/relationships" xmlns:m="http://schemas.openxmlformats.org/officeDocument/2006/math" xmlns:v="urn:schemas-microsoft-com:vml" xmlns:wp14="http://schemas.microsoft.com/office/word/2010/wordprocessingDrawing" xmlns:wp="http://schemas.openxmlformats.org/drawingml/2006/wordprocessingDrawing" xmlns:w10="urn:schemas-microsoft-com:office:word" xmlns:w="http://schemas.openxmlformats.org/wordprocessingml/2006/main" xmlns:w14="http://schemas.microsoft.com/office/word/2010/wordml" xmlns:w15="http://schemas.microsoft.com/office/word/2012/wordml" xmlns:wpg="http://schemas.microsoft.com/office/word/2010/wordprocessingGroup" xmlns:wpi="http://schemas.microsoft.com/office/word/2010/wordprocessingInk" xmlns:wne="http://schemas.microsoft.com/office/word/2006/wordml" xmlns:wps="http://schemas.microsoft.com/office/word/2010/wordprocessingShape" mc:Ignorable="w14 w15 wp14"/>
+</file>
+
+<file path=word/glossary/fontTable.xml><?xml version="1.0" encoding="utf-8"?>
+<w:fonts xmlns:mc="http://schemas.openxmlformats.org/markup-compatibility/2006" xmlns:r="http://schemas.openxmlformats.org/officeDocument/2006/relationships" xmlns:w="http://schemas.openxmlformats.org/wordprocessingml/2006/main" xmlns:w14="http://schemas.microsoft.com/office/word/2010/wordml" xmlns:w15="http://schemas.microsoft.com/office/word/2012/wordml" mc:Ignorable="w14 w15">
+  <w:font w:name="Symbol">
+    <w:panose1 w:val="05050102010706020507"/>
+    <w:charset w:val="02"/>
+    <w:family w:val="roman"/>
+    <w:pitch w:val="variable"/>
+    <w:sig w:usb0="00000000" w:usb1="10000000" w:usb2="00000000" w:usb3="00000000" w:csb0="80000000" w:csb1="00000000"/>
+  </w:font>
+  <w:font w:name="Calibri">
+    <w:panose1 w:val="020F0502020204030204"/>
+    <w:charset w:val="00"/>
+    <w:family w:val="swiss"/>
+    <w:pitch w:val="variable"/>
+    <w:sig w:usb0="E00002FF" w:usb1="4000ACFF" w:usb2="00000001" w:usb3="00000000" w:csb0="0000019F" w:csb1="00000000"/>
+  </w:font>
+  <w:font w:name="Times New Roman">
+    <w:panose1 w:val="02020603050405020304"/>
+    <w:charset w:val="00"/>
+    <w:family w:val="roman"/>
+    <w:pitch w:val="variable"/>
+    <w:sig w:usb0="E0002EFF" w:usb1="C0007843" w:usb2="00000009" w:usb3="00000000" w:csb0="000001FF" w:csb1="00000000"/>
+  </w:font>
+  <w:font w:name="Courier New">
+    <w:panose1 w:val="02070309020205020404"/>
+    <w:charset w:val="00"/>
+    <w:family w:val="modern"/>
+    <w:pitch w:val="fixed"/>
+    <w:sig w:usb0="E0002AFF" w:usb1="C0007843" w:usb2="00000009" w:usb3="00000000" w:csb0="000001FF" w:csb1="00000000"/>
+  </w:font>
+  <w:font w:name="Wingdings">
+    <w:panose1 w:val="05000000000000000000"/>
+    <w:charset w:val="02"/>
+    <w:family w:val="auto"/>
+    <w:pitch w:val="variable"/>
+    <w:sig w:usb0="00000000" w:usb1="10000000" w:usb2="00000000" w:usb3="00000000" w:csb0="80000000" w:csb1="00000000"/>
+  </w:font>
+  <w:font w:name="Calibri Light">
+    <w:panose1 w:val="020F0302020204030204"/>
+    <w:charset w:val="00"/>
+    <w:family w:val="swiss"/>
+    <w:pitch w:val="variable"/>
+    <w:sig w:usb0="A00002EF" w:usb1="4000207B" w:usb2="00000000" w:usb3="00000000" w:csb0="0000019F" w:csb1="00000000"/>
+  </w:font>
+  <w:font w:name="Cambria Math">
+    <w:panose1 w:val="02040503050406030204"/>
+    <w:charset w:val="00"/>
+    <w:family w:val="roman"/>
+    <w:pitch w:val="variable"/>
+    <w:sig w:usb0="E00002FF" w:usb1="420024FF" w:usb2="00000000" w:usb3="00000000" w:csb0="0000019F" w:csb1="00000000"/>
+  </w:font>
+</w:fonts>
+</file>
+
+<file path=word/glossary/settings.xml><?xml version="1.0" encoding="utf-8"?>
+<w:settings xmlns:mc="http://schemas.openxmlformats.org/markup-compatibility/2006" xmlns:o="urn:schemas-microsoft-com:office:office" xmlns:r="http://schemas.openxmlformats.org/officeDocument/2006/relationships" xmlns:m="http://schemas.openxmlformats.org/officeDocument/2006/math" xmlns:v="urn:schemas-microsoft-com:vml" xmlns:w10="urn:schemas-microsoft-com:office:word" xmlns:w="http://schemas.openxmlformats.org/wordprocessingml/2006/main" xmlns:w14="http://schemas.microsoft.com/office/word/2010/wordml" xmlns:w15="http://schemas.microsoft.com/office/word/2012/wordml" xmlns:sl="http://schemas.openxmlformats.org/schemaLibrary/2006/main" mc:Ignorable="w14 w15">
+  <w:view w:val="normal"/>
+  <w:defaultTabStop w:val="720"/>
+  <w:characterSpacingControl w:val="doNotCompress"/>
+  <w:compat>
+    <w:useFELayout/>
+    <w:compatSetting w:name="compatibilityMode" w:uri="http://schemas.microsoft.com/office/word" w:val="15"/>
+    <w:compatSetting w:name="overrideTableStyleFontSizeAndJustification" w:uri="http://schemas.microsoft.com/office/word" w:val="1"/>
+    <w:compatSetting w:name="enableOpenTypeFeatures" w:uri="http://schemas.microsoft.com/office/word" w:val="1"/>
+    <w:compatSetting w:name="doNotFlipMirrorIndents" w:uri="http://schemas.microsoft.com/office/word" w:val="1"/>
+    <w:compatSetting w:name="differentiateMultirowTableHeaders" w:uri="http://schemas.microsoft.com/office/word" w:val="1"/>
+  </w:compat>
+  <w:rsids>
+    <w:rsidRoot w:val="00FC4A9E"/>
+    <w:rsid w:val="00FC4A9E"/>
+    <w:rsid w:val="00FF19A6"/>
+  </w:rsids>
+  <m:mathPr>
+    <m:mathFont m:val="Cambria Math"/>
+    <m:brkBin m:val="before"/>
+    <m:brkBinSub m:val="--"/>
+    <m:smallFrac m:val="0"/>
+    <m:dispDef/>
+    <m:lMargin m:val="0"/>
+    <m:rMargin m:val="0"/>
+    <m:defJc m:val="centerGroup"/>
+    <m:wrapIndent m:val="1440"/>
+    <m:intLim m:val="subSup"/>
+    <m:naryLim m:val="undOvr"/>
+  </m:mathPr>
+  <w:themeFontLang w:val="en-AU"/>
+  <w:clrSchemeMapping w:bg1="light1" w:t1="dark1" w:bg2="light2" w:t2="dark2" w:accent1="accent1" w:accent2="accent2" w:accent3="accent3" w:accent4="accent4" w:accent5="accent5" w:accent6="accent6" w:hyperlink="hyperlink" w:followedHyperlink="followedHyperlink"/>
+  <w:decimalSymbol w:val="."/>
+  <w:listSeparator w:val=","/>
+  <w15:chartTrackingRefBased/>
+</w:settings>
+</file>
+
+<file path=word/glossary/styles.xml><?xml version="1.0" encoding="utf-8"?>
+<w:styles xmlns:mc="http://schemas.openxmlformats.org/markup-compatibility/2006" xmlns:r="http://schemas.openxmlformats.org/officeDocument/2006/relationships" xmlns:w="http://schemas.openxmlformats.org/wordprocessingml/2006/main" xmlns:w14="http://schemas.microsoft.com/office/word/2010/wordml" xmlns:w15="http://schemas.microsoft.com/office/word/2012/wordml" mc:Ignorable="w14 w15">
+  <w:docDefaults>
+    <w:rPrDefault>
+      <w:rPr>
+        <w:rFonts w:asciiTheme="minorHAnsi" w:eastAsiaTheme="minorEastAsia" w:hAnsiTheme="minorHAnsi" w:cstheme="minorBidi"/>
+        <w:sz w:val="22"/>
+        <w:szCs w:val="22"/>
+        <w:lang w:val="en-AU" w:eastAsia="en-AU" w:bidi="ar-SA"/>
+      </w:rPr>
+    </w:rPrDefault>
+    <w:pPrDefault>
+      <w:pPr>
+        <w:spacing w:after="160" w:line="259" w:lineRule="auto"/>
+      </w:pPr>
+    </w:pPrDefault>
+  </w:docDefaults>
+  <w:latentStyles w:defLockedState="0" w:defUIPriority="99" w:defSemiHidden="0" w:defUnhideWhenUsed="0" w:defQFormat="0" w:count="371">
+    <w:lsdException w:name="Normal" w:uiPriority="0" w:qFormat="1"/>
+    <w:lsdException w:name="heading 1" w:uiPriority="9" w:qFormat="1"/>
+    <w:lsdException w:name="heading 2" w:semiHidden="1" w:uiPriority="9" w:unhideWhenUsed="1" w:qFormat="1"/>
+    <w:lsdException w:name="heading 3" w:semiHidden="1" w:uiPriority="9" w:unhideWhenUsed="1" w:qFormat="1"/>
+    <w:lsdException w:name="heading 4" w:semiHidden="1" w:uiPriority="9" w:unhideWhenUsed="1" w:qFormat="1"/>
+    <w:lsdException w:name="heading 5" w:semiHidden="1" w:uiPriority="9" w:unhideWhenUsed="1" w:qFormat="1"/>
+    <w:lsdException w:name="heading 6" w:semiHidden="1" w:uiPriority="9" w:unhideWhenUsed="1" w:qFormat="1"/>
+    <w:lsdException w:name="heading 7" w:semiHidden="1" w:uiPriority="9" w:unhideWhenUsed="1" w:qFormat="1"/>
+    <w:lsdException w:name="heading 8" w:semiHidden="1" w:uiPriority="9" w:unhideWhenUsed="1" w:qFormat="1"/>
+    <w:lsdException w:name="heading 9" w:semiHidden="1" w:uiPriority="9" w:unhideWhenUsed="1" w:qFormat="1"/>
+    <w:lsdException w:name="index 1" w:semiHidden="1" w:unhideWhenUsed="1"/>
+    <w:lsdException w:name="index 2" w:semiHidden="1" w:unhideWhenUsed="1"/>
+    <w:lsdException w:name="index 3" w:semiHidden="1" w:unhideWhenUsed="1"/>
+    <w:lsdException w:name="index 4" w:semiHidden="1" w:unhideWhenUsed="1"/>
+    <w:lsdException w:name="index 5" w:semiHidden="1" w:unhideWhenUsed="1"/>
+    <w:lsdException w:name="index 6" w:semiHidden="1" w:unhideWhenUsed="1"/>
+    <w:lsdException w:name="index 7" w:semiHidden="1" w:unhideWhenUsed="1"/>
+    <w:lsdException w:name="index 8" w:semiHidden="1" w:unhideWhenUsed="1"/>
+    <w:lsdException w:name="index 9" w:semiHidden="1" w:unhideWhenUsed="1"/>
+    <w:lsdException w:name="toc 1" w:semiHidden="1" w:uiPriority="39" w:unhideWhenUsed="1"/>
+    <w:lsdException w:name="toc 2" w:semiHidden="1" w:uiPriority="39" w:unhideWhenUsed="1"/>
+    <w:lsdException w:name="toc 3" w:semiHidden="1" w:uiPriority="39" w:unhideWhenUsed="1"/>
+    <w:lsdException w:name="toc 4" w:semiHidden="1" w:uiPriority="39" w:unhideWhenUsed="1"/>
+    <w:lsdException w:name="toc 5" w:semiHidden="1" w:uiPriority="39" w:unhideWhenUsed="1"/>
+    <w:lsdException w:name="toc 6" w:semiHidden="1" w:uiPriority="39" w:unhideWhenUsed="1"/>
+    <w:lsdException w:name="toc 7" w:semiHidden="1" w:uiPriority="39" w:unhideWhenUsed="1"/>
+    <w:lsdException w:name="toc 8" w:semiHidden="1" w:uiPriority="39" w:unhideWhenUsed="1"/>
+    <w:lsdException w:name="toc 9" w:semiHidden="1" w:uiPriority="39" w:unhideWhenUsed="1"/>
+    <w:lsdException w:name="Normal Indent" w:semiHidden="1" w:unhideWhenUsed="1"/>
+    <w:lsdException w:name="footnote text" w:semiHidden="1" w:unhideWhenUsed="1"/>
+    <w:lsdException w:name="annotation text" w:semiHidden="1" w:unhideWhenUsed="1"/>
+    <w:lsdException w:name="header" w:semiHidden="1" w:unhideWhenUsed="1"/>
+    <w:lsdException w:name="footer" w:semiHidden="1" w:unhideWhenUsed="1"/>
+    <w:lsdException w:name="index heading" w:semiHidden="1" w:unhideWhenUsed="1"/>
+    <w:lsdException w:name="caption" w:semiHidden="1" w:uiPriority="35" w:unhideWhenUsed="1" w:qFormat="1"/>
+    <w:lsdException w:name="table of figures" w:semiHidden="1" w:unhideWhenUsed="1"/>
+    <w:lsdException w:name="envelope address" w:semiHidden="1" w:unhideWhenUsed="1"/>
+    <w:lsdException w:name="envelope return" w:semiHidden="1" w:unhideWhenUsed="1"/>
+    <w:lsdException w:name="footnote reference" w:semiHidden="1" w:unhideWhenUsed="1"/>
+    <w:lsdException w:name="annotation reference" w:semiHidden="1" w:unhideWhenUsed="1"/>
+    <w:lsdException w:name="line number" w:semiHidden="1" w:unhideWhenUsed="1"/>
+    <w:lsdException w:name="page number" w:semiHidden="1" w:unhideWhenUsed="1"/>
+    <w:lsdException w:name="endnote reference" w:semiHidden="1" w:unhideWhenUsed="1"/>
+    <w:lsdException w:name="endnote text" w:semiHidden="1" w:unhideWhenUsed="1"/>
+    <w:lsdException w:name="table of authorities" w:semiHidden="1" w:unhideWhenUsed="1"/>
+    <w:lsdException w:name="macro" w:semiHidden="1" w:unhideWhenUsed="1"/>
+    <w:lsdException w:name="toa heading" w:semiHidden="1" w:unhideWhenUsed="1"/>
+    <w:lsdException w:name="List" w:semiHidden="1" w:unhideWhenUsed="1"/>
+    <w:lsdException w:name="List Bullet" w:semiHidden="1" w:unhideWhenUsed="1"/>
+    <w:lsdException w:name="List Number" w:semiHidden="1" w:unhideWhenUsed="1"/>
+    <w:lsdException w:name="List 2" w:semiHidden="1" w:unhideWhenUsed="1"/>
+    <w:lsdException w:name="List 3" w:semiHidden="1" w:unhideWhenUsed="1"/>
+    <w:lsdException w:name="List 4" w:semiHidden="1" w:unhideWhenUsed="1"/>
+    <w:lsdException w:name="List 5" w:semiHidden="1" w:unhideWhenUsed="1"/>
+    <w:lsdException w:name="List Bullet 2" w:semiHidden="1" w:unhideWhenUsed="1"/>
+    <w:lsdException w:name="List Bullet 3" w:semiHidden="1" w:unhideWhenUsed="1"/>
+    <w:lsdException w:name="List Bullet 4" w:semiHidden="1" w:unhideWhenUsed="1"/>
+    <w:lsdException w:name="List Bullet 5" w:semiHidden="1" w:unhideWhenUsed="1"/>
+    <w:lsdException w:name="List Number 2" w:semiHidden="1" w:unhideWhenUsed="1"/>
+    <w:lsdException w:name="List Number 3" w:semiHidden="1" w:unhideWhenUsed="1"/>
+    <w:lsdException w:name="List Number 4" w:semiHidden="1" w:unhideWhenUsed="1"/>
+    <w:lsdException w:name="List Number 5" w:semiHidden="1" w:unhideWhenUsed="1"/>
+    <w:lsdException w:name="Title" w:uiPriority="10" w:qFormat="1"/>
+    <w:lsdException w:name="Closing" w:semiHidden="1" w:unhideWhenUsed="1"/>
+    <w:lsdException w:name="Signature" w:semiHidden="1" w:unhideWhenUsed="1"/>
+    <w:lsdException w:name="Default Paragraph Font" w:semiHidden="1" w:uiPriority="1" w:unhideWhenUsed="1"/>
+    <w:lsdException w:name="Body Text" w:semiHidden="1" w:unhideWhenUsed="1"/>
+    <w:lsdException w:name="Body Text Indent" w:semiHidden="1" w:unhideWhenUsed="1"/>
+    <w:lsdException w:name="List Continue" w:semiHidden="1" w:unhideWhenUsed="1"/>
+    <w:lsdException w:name="List Continue 2" w:semiHidden="1" w:unhideWhenUsed="1"/>
+    <w:lsdException w:name="List Continue 3" w:semiHidden="1" w:unhideWhenUsed="1"/>
+    <w:lsdException w:name="List Continue 4" w:semiHidden="1" w:unhideWhenUsed="1"/>
+    <w:lsdException w:name="List Continue 5" w:semiHidden="1" w:unhideWhenUsed="1"/>
+    <w:lsdException w:name="Message Header" w:semiHidden="1" w:unhideWhenUsed="1"/>
+    <w:lsdException w:name="Subtitle" w:uiPriority="11" w:qFormat="1"/>
+    <w:lsdException w:name="Salutation" w:semiHidden="1" w:unhideWhenUsed="1"/>
+    <w:lsdException w:name="Date" w:semiHidden="1" w:unhideWhenUsed="1"/>
+    <w:lsdException w:name="Body Text First Indent" w:semiHidden="1" w:unhideWhenUsed="1"/>
+    <w:lsdException w:name="Body Text First Indent 2" w:semiHidden="1" w:unhideWhenUsed="1"/>
+    <w:lsdException w:name="Note Heading" w:semiHidden="1" w:unhideWhenUsed="1"/>
+    <w:lsdException w:name="Body Text 2" w:semiHidden="1" w:unhideWhenUsed="1"/>
+    <w:lsdException w:name="Body Text 3" w:semiHidden="1" w:unhideWhenUsed="1"/>
+    <w:lsdException w:name="Body Text Indent 2" w:semiHidden="1" w:unhideWhenUsed="1"/>
+    <w:lsdException w:name="Body Text Indent 3" w:semiHidden="1" w:unhideWhenUsed="1"/>
+    <w:lsdException w:name="Block Text" w:semiHidden="1" w:unhideWhenUsed="1"/>
+    <w:lsdException w:name="Hyperlink" w:semiHidden="1" w:unhideWhenUsed="1"/>
+    <w:lsdException w:name="FollowedHyperlink" w:semiHidden="1" w:unhideWhenUsed="1"/>
+    <w:lsdException w:name="Strong" w:uiPriority="22" w:qFormat="1"/>
+    <w:lsdException w:name="Emphasis" w:uiPriority="20" w:qFormat="1"/>
+    <w:lsdException w:name="Document Map" w:semiHidden="1" w:unhideWhenUsed="1"/>
+    <w:lsdException w:name="Plain Text" w:semiHidden="1" w:unhideWhenUsed="1"/>
+    <w:lsdException w:name="E-mail Signature" w:semiHidden="1" w:unhideWhenUsed="1"/>
+    <w:lsdException w:name="HTML Top of Form" w:semiHidden="1" w:unhideWhenUsed="1"/>
+    <w:lsdException w:name="HTML Bottom of Form" w:semiHidden="1" w:unhideWhenUsed="1"/>
+    <w:lsdException w:name="Normal (Web)" w:semiHidden="1" w:unhideWhenUsed="1"/>
+    <w:lsdException w:name="HTML Acronym" w:semiHidden="1" w:unhideWhenUsed="1"/>
+    <w:lsdException w:name="HTML Address" w:semiHidden="1" w:unhideWhenUsed="1"/>
+    <w:lsdException w:name="HTML Cite" w:semiHidden="1" w:unhideWhenUsed="1"/>
+    <w:lsdException w:name="HTML Code" w:semiHidden="1" w:unhideWhenUsed="1"/>
+    <w:lsdException w:name="HTML Definition" w:semiHidden="1" w:unhideWhenUsed="1"/>
+    <w:lsdException w:name="HTML Keyboard" w:semiHidden="1" w:unhideWhenUsed="1"/>
+    <w:lsdException w:name="HTML Preformatted" w:semiHidden="1" w:unhideWhenUsed="1"/>
+    <w:lsdException w:name="HTML Sample" w:semiHidden="1" w:unhideWhenUsed="1"/>
+    <w:lsdException w:name="HTML Typewriter" w:semiHidden="1" w:unhideWhenUsed="1"/>
+    <w:lsdException w:name="HTML Variable" w:semiHidden="1" w:unhideWhenUsed="1"/>
+    <w:lsdException w:name="Normal Table" w:semiHidden="1" w:unhideWhenUsed="1"/>
+    <w:lsdException w:name="annotation subject" w:semiHidden="1" w:unhideWhenUsed="1"/>
+    <w:lsdException w:name="No List" w:semiHidden="1" w:unhideWhenUsed="1"/>
+    <w:lsdException w:name="Outline List 1" w:semiHidden="1" w:unhideWhenUsed="1"/>
+    <w:lsdException w:name="Outline List 2" w:semiHidden="1" w:unhideWhenUsed="1"/>
+    <w:lsdException w:name="Outline List 3" w:semiHidden="1" w:unhideWhenUsed="1"/>
+    <w:lsdException w:name="Table Simple 1" w:semiHidden="1" w:unhideWhenUsed="1"/>
+    <w:lsdException w:name="Table Simple 2" w:semiHidden="1" w:unhideWhenUsed="1"/>
+    <w:lsdException w:name="Table Simple 3" w:semiHidden="1" w:unhideWhenUsed="1"/>
+    <w:lsdException w:name="Table Classic 1" w:semiHidden="1" w:unhideWhenUsed="1"/>
+    <w:lsdException w:name="Table Classic 2" w:semiHidden="1" w:unhideWhenUsed="1"/>
+    <w:lsdException w:name="Table Classic 3" w:semiHidden="1" w:unhideWhenUsed="1"/>
+    <w:lsdException w:name="Table Classic 4" w:semiHidden="1" w:unhideWhenUsed="1"/>
+    <w:lsdException w:name="Table Colorful 1" w:semiHidden="1" w:unhideWhenUsed="1"/>
+    <w:lsdException w:name="Table Colorful 2" w:semiHidden="1" w:unhideWhenUsed="1"/>
+    <w:lsdException w:name="Table Colorful 3" w:semiHidden="1" w:unhideWhenUsed="1"/>
+    <w:lsdException w:name="Table Columns 1" w:semiHidden="1" w:unhideWhenUsed="1"/>
+    <w:lsdException w:name="Table Columns 2" w:semiHidden="1" w:unhideWhenUsed="1"/>
+    <w:lsdException w:name="Table Columns 3" w:semiHidden="1" w:unhideWhenUsed="1"/>
+    <w:lsdException w:name="Table Columns 4" w:semiHidden="1" w:unhideWhenUsed="1"/>
+    <w:lsdException w:name="Table Columns 5" w:semiHidden="1" w:unhideWhenUsed="1"/>
+    <w:lsdException w:name="Table Grid 1" w:semiHidden="1" w:unhideWhenUsed="1"/>
+    <w:lsdException w:name="Table Grid 2" w:semiHidden="1" w:unhideWhenUsed="1"/>
+    <w:lsdException w:name="Table Grid 3" w:semiHidden="1" w:unhideWhenUsed="1"/>
+    <w:lsdException w:name="Table Grid 4" w:semiHidden="1" w:unhideWhenUsed="1"/>
+    <w:lsdException w:name="Table Grid 5" w:semiHidden="1" w:unhideWhenUsed="1"/>
+    <w:lsdException w:name="Table Grid 6" w:semiHidden="1" w:unhideWhenUsed="1"/>
+    <w:lsdException w:name="Table Grid 7" w:semiHidden="1" w:unhideWhenUsed="1"/>
+    <w:lsdException w:name="Table Grid 8" w:semiHidden="1" w:unhideWhenUsed="1"/>
+    <w:lsdException w:name="Table List 1" w:semiHidden="1" w:unhideWhenUsed="1"/>
+    <w:lsdException w:name="Table List 2" w:semiHidden="1" w:unhideWhenUsed="1"/>
+    <w:lsdException w:name="Table List 3" w:semiHidden="1" w:unhideWhenUsed="1"/>
+    <w:lsdException w:name="Table List 4" w:semiHidden="1" w:unhideWhenUsed="1"/>
+    <w:lsdException w:name="Table List 5" w:semiHidden="1" w:unhideWhenUsed="1"/>
+    <w:lsdException w:name="Table List 6" w:semiHidden="1" w:unhideWhenUsed="1"/>
+    <w:lsdException w:name="Table List 7" w:semiHidden="1" w:unhideWhenUsed="1"/>
+    <w:lsdException w:name="Table List 8" w:semiHidden="1" w:unhideWhenUsed="1"/>
+    <w:lsdException w:name="Table 3D effects 1" w:semiHidden="1" w:unhideWhenUsed="1"/>
+    <w:lsdException w:name="Table 3D effects 2" w:semiHidden="1" w:unhideWhenUsed="1"/>
+    <w:lsdException w:name="Table 3D effects 3" w:semiHidden="1" w:unhideWhenUsed="1"/>
+    <w:lsdException w:name="Table Contemporary" w:semiHidden="1" w:unhideWhenUsed="1"/>
+    <w:lsdException w:name="Table Elegant" w:semiHidden="1" w:unhideWhenUsed="1"/>
+    <w:lsdException w:name="Table Professional" w:semiHidden="1" w:unhideWhenUsed="1"/>
+    <w:lsdException w:name="Table Subtle 1" w:semiHidden="1" w:unhideWhenUsed="1"/>
+    <w:lsdException w:name="Table Subtle 2" w:semiHidden="1" w:unhideWhenUsed="1"/>
+    <w:lsdException w:name="Table Web 1" w:semiHidden="1" w:unhideWhenUsed="1"/>
+    <w:lsdException w:name="Table Web 2" w:semiHidden="1" w:unhideWhenUsed="1"/>
+    <w:lsdException w:name="Table Web 3" w:semiHidden="1" w:unhideWhenUsed="1"/>
+    <w:lsdException w:name="Balloon Text" w:semiHidden="1" w:unhideWhenUsed="1"/>
+    <w:lsdException w:name="Table Grid" w:uiPriority="39"/>
+    <w:lsdException w:name="Table Theme" w:semiHidden="1" w:unhideWhenUsed="1"/>
+    <w:lsdException w:name="Placeholder Text" w:semiHidden="1"/>
+    <w:lsdException w:name="No Spacing" w:uiPriority="1" w:qFormat="1"/>
+    <w:lsdException w:name="Light Shading" w:uiPriority="60"/>
+    <w:lsdException w:name="Light List" w:uiPriority="61"/>
+    <w:lsdException w:name="Light Grid" w:uiPriority="62"/>
+    <w:lsdException w:name="Medium Shading 1" w:uiPriority="63"/>
+    <w:lsdException w:name="Medium Shading 2" w:uiPriority="64"/>
+    <w:lsdException w:name="Medium List 1" w:uiPriority="65"/>
+    <w:lsdException w:name="Medium List 2" w:uiPriority="66"/>
+    <w:lsdException w:name="Medium Grid 1" w:uiPriority="67"/>
+    <w:lsdException w:name="Medium Grid 2" w:uiPriority="68"/>
+    <w:lsdException w:name="Medium Grid 3" w:uiPriority="69"/>
+    <w:lsdException w:name="Dark List" w:uiPriority="70"/>
+    <w:lsdException w:name="Colorful Shading" w:uiPriority="71"/>
+    <w:lsdException w:name="Colorful List" w:uiPriority="72"/>
+    <w:lsdException w:name="Colorful Grid" w:uiPriority="73"/>
+    <w:lsdException w:name="Light Shading Accent 1" w:uiPriority="60"/>
+    <w:lsdException w:name="Light List Accent 1" w:uiPriority="61"/>
+    <w:lsdException w:name="Light Grid Accent 1" w:uiPriority="62"/>
+    <w:lsdException w:name="Medium Shading 1 Accent 1" w:uiPriority="63"/>
+    <w:lsdException w:name="Medium Shading 2 Accent 1" w:uiPriority="64"/>
+    <w:lsdException w:name="Medium List 1 Accent 1" w:uiPriority="65"/>
+    <w:lsdException w:name="Revision" w:semiHidden="1"/>
+    <w:lsdException w:name="List Paragraph" w:uiPriority="34" w:qFormat="1"/>
+    <w:lsdException w:name="Quote" w:uiPriority="29" w:qFormat="1"/>
+    <w:lsdException w:name="Intense Quote" w:uiPriority="30" w:qFormat="1"/>
+    <w:lsdException w:name="Medium List 2 Accent 1" w:uiPriority="66"/>
+    <w:lsdException w:name="Medium Grid 1 Accent 1" w:uiPriority="67"/>
+    <w:lsdException w:name="Medium Grid 2 Accent 1" w:uiPriority="68"/>
+    <w:lsdException w:name="Medium Grid 3 Accent 1" w:uiPriority="69"/>
+    <w:lsdException w:name="Dark List Accent 1" w:uiPriority="70"/>
+    <w:lsdException w:name="Colorful Shading Accent 1" w:uiPriority="71"/>
+    <w:lsdException w:name="Colorful List Accent 1" w:uiPriority="72"/>
+    <w:lsdException w:name="Colorful Grid Accent 1" w:uiPriority="73"/>
+    <w:lsdException w:name="Light Shading Accent 2" w:uiPriority="60"/>
+    <w:lsdException w:name="Light List Accent 2" w:uiPriority="61"/>
+    <w:lsdException w:name="Light Grid Accent 2" w:uiPriority="62"/>
+    <w:lsdException w:name="Medium Shading 1 Accent 2" w:uiPriority="63"/>
+    <w:lsdException w:name="Medium Shading 2 Accent 2" w:uiPriority="64"/>
+    <w:lsdException w:name="Medium List 1 Accent 2" w:uiPriority="65"/>
+    <w:lsdException w:name="Medium List 2 Accent 2" w:uiPriority="66"/>
+    <w:lsdException w:name="Medium Grid 1 Accent 2" w:uiPriority="67"/>
+    <w:lsdException w:name="Medium Grid 2 Accent 2" w:uiPriority="68"/>
+    <w:lsdException w:name="Medium Grid 3 Accent 2" w:uiPriority="69"/>
+    <w:lsdException w:name="Dark List Accent 2" w:uiPriority="70"/>
+    <w:lsdException w:name="Colorful Shading Accent 2" w:uiPriority="71"/>
+    <w:lsdException w:name="Colorful List Accent 2" w:uiPriority="72"/>
+    <w:lsdException w:name="Colorful Grid Accent 2" w:uiPriority="73"/>
+    <w:lsdException w:name="Light Shading Accent 3" w:uiPriority="60"/>
+    <w:lsdException w:name="Light List Accent 3" w:uiPriority="61"/>
+    <w:lsdException w:name="Light Grid Accent 3" w:uiPriority="62"/>
+    <w:lsdException w:name="Medium Shading 1 Accent 3" w:uiPriority="63"/>
+    <w:lsdException w:name="Medium Shading 2 Accent 3" w:uiPriority="64"/>
+    <w:lsdException w:name="Medium List 1 Accent 3" w:uiPriority="65"/>
+    <w:lsdException w:name="Medium List 2 Accent 3" w:uiPriority="66"/>
+    <w:lsdException w:name="Medium Grid 1 Accent 3" w:uiPriority="67"/>
+    <w:lsdException w:name="Medium Grid 2 Accent 3" w:uiPriority="68"/>
+    <w:lsdException w:name="Medium Grid 3 Accent 3" w:uiPriority="69"/>
+    <w:lsdException w:name="Dark List Accent 3" w:uiPriority="70"/>
+    <w:lsdException w:name="Colorful Shading Accent 3" w:uiPriority="71"/>
+    <w:lsdException w:name="Colorful List Accent 3" w:uiPriority="72"/>
+    <w:lsdException w:name="Colorful Grid Accent 3" w:uiPriority="73"/>
+    <w:lsdException w:name="Light Shading Accent 4" w:uiPriority="60"/>
+    <w:lsdException w:name="Light List Accent 4" w:uiPriority="61"/>
+    <w:lsdException w:name="Light Grid Accent 4" w:uiPriority="62"/>
+    <w:lsdException w:name="Medium Shading 1 Accent 4" w:uiPriority="63"/>
+    <w:lsdException w:name="Medium Shading 2 Accent 4" w:uiPriority="64"/>
+    <w:lsdException w:name="Medium List 1 Accent 4" w:uiPriority="65"/>
+    <w:lsdException w:name="Medium List 2 Accent 4" w:uiPriority="66"/>
+    <w:lsdException w:name="Medium Grid 1 Accent 4" w:uiPriority="67"/>
+    <w:lsdException w:name="Medium Grid 2 Accent 4" w:uiPriority="68"/>
+    <w:lsdException w:name="Medium Grid 3 Accent 4" w:uiPriority="69"/>
+    <w:lsdException w:name="Dark List Accent 4" w:uiPriority="70"/>
+    <w:lsdException w:name="Colorful Shading Accent 4" w:uiPriority="71"/>
+    <w:lsdException w:name="Colorful List Accent 4" w:uiPriority="72"/>
+    <w:lsdException w:name="Colorful Grid Accent 4" w:uiPriority="73"/>
+    <w:lsdException w:name="Light Shading Accent 5" w:uiPriority="60"/>
+    <w:lsdException w:name="Light List Accent 5" w:uiPriority="61"/>
+    <w:lsdException w:name="Light Grid Accent 5" w:uiPriority="62"/>
+    <w:lsdException w:name="Medium Shading 1 Accent 5" w:uiPriority="63"/>
+    <w:lsdException w:name="Medium Shading 2 Accent 5" w:uiPriority="64"/>
+    <w:lsdException w:name="Medium List 1 Accent 5" w:uiPriority="65"/>
+    <w:lsdException w:name="Medium List 2 Accent 5" w:uiPriority="66"/>
+    <w:lsdException w:name="Medium Grid 1 Accent 5" w:uiPriority="67"/>
+    <w:lsdException w:name="Medium Grid 2 Accent 5" w:uiPriority="68"/>
+    <w:lsdException w:name="Medium Grid 3 Accent 5" w:uiPriority="69"/>
+    <w:lsdException w:name="Dark List Accent 5" w:uiPriority="70"/>
+    <w:lsdException w:name="Colorful Shading Accent 5" w:uiPriority="71"/>
+    <w:lsdException w:name="Colorful List Accent 5" w:uiPriority="72"/>
+    <w:lsdException w:name="Colorful Grid Accent 5" w:uiPriority="73"/>
+    <w:lsdException w:name="Light Shading Accent 6" w:uiPriority="60"/>
+    <w:lsdException w:name="Light List Accent 6" w:uiPriority="61"/>
+    <w:lsdException w:name="Light Grid Accent 6" w:uiPriority="62"/>
+    <w:lsdException w:name="Medium Shading 1 Accent 6" w:uiPriority="63"/>
+    <w:lsdException w:name="Medium Shading 2 Accent 6" w:uiPriority="64"/>
+    <w:lsdException w:name="Medium List 1 Accent 6" w:uiPriority="65"/>
+    <w:lsdException w:name="Medium List 2 Accent 6" w:uiPriority="66"/>
+    <w:lsdException w:name="Medium Grid 1 Accent 6" w:uiPriority="67"/>
+    <w:lsdException w:name="Medium Grid 2 Accent 6" w:uiPriority="68"/>
+    <w:lsdException w:name="Medium Grid 3 Accent 6" w:uiPriority="69"/>
+    <w:lsdException w:name="Dark List Accent 6" w:uiPriority="70"/>
+    <w:lsdException w:name="Colorful Shading Accent 6" w:uiPriority="71"/>
+    <w:lsdException w:name="Colorful List Accent 6" w:uiPriority="72"/>
+    <w:lsdException w:name="Colorful Grid Accent 6" w:uiPriority="73"/>
+    <w:lsdException w:name="Subtle Emphasis" w:uiPriority="19" w:qFormat="1"/>
+    <w:lsdException w:name="Intense Emphasis" w:uiPriority="21" w:qFormat="1"/>
+    <w:lsdException w:name="Subtle Reference" w:uiPriority="31" w:qFormat="1"/>
+    <w:lsdException w:name="Intense Reference" w:uiPriority="32" w:qFormat="1"/>
+    <w:lsdException w:name="Book Title" w:uiPriority="33" w:qFormat="1"/>
+    <w:lsdException w:name="Bibliography" w:semiHidden="1" w:uiPriority="37" w:unhideWhenUsed="1"/>
+    <w:lsdException w:name="TOC Heading" w:semiHidden="1" w:uiPriority="39" w:unhideWhenUsed="1" w:qFormat="1"/>
+    <w:lsdException w:name="Plain Table 1" w:uiPriority="41"/>
+    <w:lsdException w:name="Plain Table 2" w:uiPriority="42"/>
+    <w:lsdException w:name="Plain Table 3" w:uiPriority="43"/>
+    <w:lsdException w:name="Plain Table 4" w:uiPriority="44"/>
+    <w:lsdException w:name="Plain Table 5" w:uiPriority="45"/>
+    <w:lsdException w:name="Grid Table Light" w:uiPriority="40"/>
+    <w:lsdException w:name="Grid Table 1 Light" w:uiPriority="46"/>
+    <w:lsdException w:name="Grid Table 2" w:uiPriority="47"/>
+    <w:lsdException w:name="Grid Table 3" w:uiPriority="48"/>
+    <w:lsdException w:name="Grid Table 4" w:uiPriority="49"/>
+    <w:lsdException w:name="Grid Table 5 Dark" w:uiPriority="50"/>
+    <w:lsdException w:name="Grid Table 6 Colorful" w:uiPriority="51"/>
+    <w:lsdException w:name="Grid Table 7 Colorful" w:uiPriority="52"/>
+    <w:lsdException w:name="Grid Table 1 Light Accent 1" w:uiPriority="46"/>
+    <w:lsdException w:name="Grid Table 2 Accent 1" w:uiPriority="47"/>
+    <w:lsdException w:name="Grid Table 3 Accent 1" w:uiPriority="48"/>
+    <w:lsdException w:name="Grid Table 4 Accent 1" w:uiPriority="49"/>
+    <w:lsdException w:name="Grid Table 5 Dark Accent 1" w:uiPriority="50"/>
+    <w:lsdException w:name="Grid Table 6 Colorful Accent 1" w:uiPriority="51"/>
+    <w:lsdException w:name="Grid Table 7 Colorful Accent 1" w:uiPriority="52"/>
+    <w:lsdException w:name="Grid Table 1 Light Accent 2" w:uiPriority="46"/>
+    <w:lsdException w:name="Grid Table 2 Accent 2" w:uiPriority="47"/>
+    <w:lsdException w:name="Grid Table 3 Accent 2" w:uiPriority="48"/>
+    <w:lsdException w:name="Grid Table 4 Accent 2" w:uiPriority="49"/>
+    <w:lsdException w:name="Grid Table 5 Dark Accent 2" w:uiPriority="50"/>
+    <w:lsdException w:name="Grid Table 6 Colorful Accent 2" w:uiPriority="51"/>
+    <w:lsdException w:name="Grid Table 7 Colorful Accent 2" w:uiPriority="52"/>
+    <w:lsdException w:name="Grid Table 1 Light Accent 3" w:uiPriority="46"/>
+    <w:lsdException w:name="Grid Table 2 Accent 3" w:uiPriority="47"/>
+    <w:lsdException w:name="Grid Table 3 Accent 3" w:uiPriority="48"/>
+    <w:lsdException w:name="Grid Table 4 Accent 3" w:uiPriority="49"/>
+    <w:lsdException w:name="Grid Table 5 Dark Accent 3" w:uiPriority="50"/>
+    <w:lsdException w:name="Grid Table 6 Colorful Accent 3" w:uiPriority="51"/>
+    <w:lsdException w:name="Grid Table 7 Colorful Accent 3" w:uiPriority="52"/>
+    <w:lsdException w:name="Grid Table 1 Light Accent 4" w:uiPriority="46"/>
+    <w:lsdException w:name="Grid Table 2 Accent 4" w:uiPriority="47"/>
+    <w:lsdException w:name="Grid Table 3 Accent 4" w:uiPriority="48"/>
+    <w:lsdException w:name="Grid Table 4 Accent 4" w:uiPriority="49"/>
+    <w:lsdException w:name="Grid Table 5 Dark Accent 4" w:uiPriority="50"/>
+    <w:lsdException w:name="Grid Table 6 Colorful Accent 4" w:uiPriority="51"/>
+    <w:lsdException w:name="Grid Table 7 Colorful Accent 4" w:uiPriority="52"/>
+    <w:lsdException w:name="Grid Table 1 Light Accent 5" w:uiPriority="46"/>
+    <w:lsdException w:name="Grid Table 2 Accent 5" w:uiPriority="47"/>
+    <w:lsdException w:name="Grid Table 3 Accent 5" w:uiPriority="48"/>
+    <w:lsdException w:name="Grid Table 4 Accent 5" w:uiPriority="49"/>
+    <w:lsdException w:name="Grid Table 5 Dark Accent 5" w:uiPriority="50"/>
+    <w:lsdException w:name="Grid Table 6 Colorful Accent 5" w:uiPriority="51"/>
+    <w:lsdException w:name="Grid Table 7 Colorful Accent 5" w:uiPriority="52"/>
+    <w:lsdException w:name="Grid Table 1 Light Accent 6" w:uiPriority="46"/>
+    <w:lsdException w:name="Grid Table 2 Accent 6" w:uiPriority="47"/>
+    <w:lsdException w:name="Grid Table 3 Accent 6" w:uiPriority="48"/>
+    <w:lsdException w:name="Grid Table 4 Accent 6" w:uiPriority="49"/>
+    <w:lsdException w:name="Grid Table 5 Dark Accent 6" w:uiPriority="50"/>
+    <w:lsdException w:name="Grid Table 6 Colorful Accent 6" w:uiPriority="51"/>
+    <w:lsdException w:name="Grid Table 7 Colorful Accent 6" w:uiPriority="52"/>
+    <w:lsdException w:name="List Table 1 Light" w:uiPriority="46"/>
+    <w:lsdException w:name="List Table 2" w:uiPriority="47"/>
+    <w:lsdException w:name="List Table 3" w:uiPriority="48"/>
+    <w:lsdException w:name="List Table 4" w:uiPriority="49"/>
+    <w:lsdException w:name="List Table 5 Dark" w:uiPriority="50"/>
+    <w:lsdException w:name="List Table 6 Colorful" w:uiPriority="51"/>
+    <w:lsdException w:name="List Table 7 Colorful" w:uiPriority="52"/>
+    <w:lsdException w:name="List Table 1 Light Accent 1" w:uiPriority="46"/>
+    <w:lsdException w:name="List Table 2 Accent 1" w:uiPriority="47"/>
+    <w:lsdException w:name="List Table 3 Accent 1" w:uiPriority="48"/>
+    <w:lsdException w:name="List Table 4 Accent 1" w:uiPriority="49"/>
+    <w:lsdException w:name="List Table 5 Dark Accent 1" w:uiPriority="50"/>
+    <w:lsdException w:name="List Table 6 Colorful Accent 1" w:uiPriority="51"/>
+    <w:lsdException w:name="List Table 7 Colorful Accent 1" w:uiPriority="52"/>
+    <w:lsdException w:name="List Table 1 Light Accent 2" w:uiPriority="46"/>
+    <w:lsdException w:name="List Table 2 Accent 2" w:uiPriority="47"/>
+    <w:lsdException w:name="List Table 3 Accent 2" w:uiPriority="48"/>
+    <w:lsdException w:name="List Table 4 Accent 2" w:uiPriority="49"/>
+    <w:lsdException w:name="List Table 5 Dark Accent 2" w:uiPriority="50"/>
+    <w:lsdException w:name="List Table 6 Colorful Accent 2" w:uiPriority="51"/>
+    <w:lsdException w:name="List Table 7 Colorful Accent 2" w:uiPriority="52"/>
+    <w:lsdException w:name="List Table 1 Light Accent 3" w:uiPriority="46"/>
+    <w:lsdException w:name="List Table 2 Accent 3" w:uiPriority="47"/>
+    <w:lsdException w:name="List Table 3 Accent 3" w:uiPriority="48"/>
+    <w:lsdException w:name="List Table 4 Accent 3" w:uiPriority="49"/>
+    <w:lsdException w:name="List Table 5 Dark Accent 3" w:uiPriority="50"/>
+    <w:lsdException w:name="List Table 6 Colorful Accent 3" w:uiPriority="51"/>
+    <w:lsdException w:name="List Table 7 Colorful Accent 3" w:uiPriority="52"/>
+    <w:lsdException w:name="List Table 1 Light Accent 4" w:uiPriority="46"/>
+    <w:lsdException w:name="List Table 2 Accent 4" w:uiPriority="47"/>
+    <w:lsdException w:name="List Table 3 Accent 4" w:uiPriority="48"/>
+    <w:lsdException w:name="List Table 4 Accent 4" w:uiPriority="49"/>
+    <w:lsdException w:name="List Table 5 Dark Accent 4" w:uiPriority="50"/>
+    <w:lsdException w:name="List Table 6 Colorful Accent 4" w:uiPriority="51"/>
+    <w:lsdException w:name="List Table 7 Colorful Accent 4" w:uiPriority="52"/>
+    <w:lsdException w:name="List Table 1 Light Accent 5" w:uiPriority="46"/>
+    <w:lsdException w:name="List Table 2 Accent 5" w:uiPriority="47"/>
+    <w:lsdException w:name="List Table 3 Accent 5" w:uiPriority="48"/>
+    <w:lsdException w:name="List Table 4 Accent 5" w:uiPriority="49"/>
+    <w:lsdException w:name="List Table 5 Dark Accent 5" w:uiPriority="50"/>
+    <w:lsdException w:name="List Table 6 Colorful Accent 5" w:uiPriority="51"/>
+    <w:lsdException w:name="List Table 7 Colorful Accent 5" w:uiPriority="52"/>
+    <w:lsdException w:name="List Table 1 Light Accent 6" w:uiPriority="46"/>
+    <w:lsdException w:name="List Table 2 Accent 6" w:uiPriority="47"/>
+    <w:lsdException w:name="List Table 3 Accent 6" w:uiPriority="48"/>
+    <w:lsdException w:name="List Table 4 Accent 6" w:uiPriority="49"/>
+    <w:lsdException w:name="List Table 5 Dark Accent 6" w:uiPriority="50"/>
+    <w:lsdException w:name="List Table 6 Colorful Accent 6" w:uiPriority="51"/>
+    <w:lsdException w:name="List Table 7 Colorful Accent 6" w:uiPriority="52"/>
+  </w:latentStyles>
+  <w:style w:type="paragraph" w:default="1" w:styleId="Normal">
+    <w:name w:val="Normal"/>
+    <w:qFormat/>
+  </w:style>
+  <w:style w:type="character" w:default="1" w:styleId="DefaultParagraphFont">
+    <w:name w:val="Default Paragraph Font"/>
+    <w:uiPriority w:val="1"/>
+    <w:semiHidden/>
+    <w:unhideWhenUsed/>
+  </w:style>
+  <w:style w:type="table" w:default="1" w:styleId="TableNormal">
+    <w:name w:val="Normal Table"/>
+    <w:uiPriority w:val="99"/>
+    <w:semiHidden/>
+    <w:unhideWhenUsed/>
+    <w:tblPr>
+      <w:tblInd w:w="0" w:type="dxa"/>
+      <w:tblCellMar>
+        <w:top w:w="0" w:type="dxa"/>
+        <w:left w:w="108" w:type="dxa"/>
+        <w:bottom w:w="0" w:type="dxa"/>
+        <w:right w:w="108" w:type="dxa"/>
+      </w:tblCellMar>
+    </w:tblPr>
+  </w:style>
+  <w:style w:type="numbering" w:default="1" w:styleId="NoList">
+    <w:name w:val="No List"/>
+    <w:uiPriority w:val="99"/>
+    <w:semiHidden/>
+    <w:unhideWhenUsed/>
+  </w:style>
+  <w:style w:type="character" w:styleId="PlaceholderText">
+    <w:name w:val="Placeholder Text"/>
+    <w:basedOn w:val="DefaultParagraphFont"/>
+    <w:uiPriority w:val="99"/>
+    <w:semiHidden/>
+    <w:rsid w:val="00FC4A9E"/>
+    <w:rPr>
+      <w:color w:val="808080"/>
+    </w:rPr>
+  </w:style>
+</w:styles>
+</file>
+
+<file path=word/glossary/webSettings.xml><?xml version="1.0" encoding="utf-8"?>
+<w:webSettings xmlns:mc="http://schemas.openxmlformats.org/markup-compatibility/2006" xmlns:r="http://schemas.openxmlformats.org/officeDocument/2006/relationships" xmlns:w="http://schemas.openxmlformats.org/wordprocessingml/2006/main" xmlns:w14="http://schemas.microsoft.com/office/word/2010/wordml" xmlns:w15="http://schemas.microsoft.com/office/word/2012/wordml" mc:Ignorable="w14 w15">
+  <w:optimizeForBrowser/>
+  <w:allowPNG/>
+</w:webSettings>
+</file>
+
 <file path=word/theme/theme1.xml><?xml version="1.0" encoding="utf-8"?>
 <a:theme xmlns:a="http://schemas.openxmlformats.org/drawingml/2006/main" name="Office Theme">
   <a:themeElements>
@@ -5012,7 +6486,7 @@
 </file>
 
 <file path=customXml/itemProps1.xml><?xml version="1.0" encoding="utf-8"?>
-<ds:datastoreItem xmlns:ds="http://schemas.openxmlformats.org/officeDocument/2006/customXml" ds:itemID="{0046691B-4B05-415C-8346-04E564D09F20}">
+<ds:datastoreItem xmlns:ds="http://schemas.openxmlformats.org/officeDocument/2006/customXml" ds:itemID="{11C7FB58-F505-4789-B46B-EAB78902D943}">
   <ds:schemaRefs>
     <ds:schemaRef ds:uri="http://schemas.openxmlformats.org/officeDocument/2006/bibliography"/>
   </ds:schemaRefs>

</xml_diff>

<commit_message>
added critical point explanations, added some diagrams relating to critical points
</commit_message>
<xml_diff>
--- a/EEI.docx
+++ b/EEI.docx
@@ -921,7 +921,7 @@
           <w:r>
             <w:fldChar w:fldCharType="separate"/>
           </w:r>
-          <w:hyperlink w:anchor="_Toc442958145" w:history="1">
+          <w:hyperlink w:anchor="_Toc443033254" w:history="1">
             <w:r>
               <w:rPr>
                 <w:rStyle w:val="Hyperlink"/>
@@ -948,7 +948,7 @@
                 <w:noProof/>
                 <w:webHidden/>
               </w:rPr>
-              <w:instrText xml:space="preserve"> PAGEREF _Toc442958145 \h </w:instrText>
+              <w:instrText xml:space="preserve"> PAGEREF _Toc443033254 \h </w:instrText>
             </w:r>
             <w:r>
               <w:rPr>
@@ -968,7 +968,7 @@
                 <w:noProof/>
                 <w:webHidden/>
               </w:rPr>
-              <w:t>2</w:t>
+              <w:t>3</w:t>
             </w:r>
             <w:r>
               <w:rPr>
@@ -991,7 +991,7 @@
               <w:lang w:eastAsia="en-AU"/>
             </w:rPr>
           </w:pPr>
-          <w:hyperlink w:anchor="_Toc442958146" w:history="1">
+          <w:hyperlink w:anchor="_Toc443033255" w:history="1">
             <w:r>
               <w:rPr>
                 <w:rStyle w:val="Hyperlink"/>
@@ -1018,7 +1018,7 @@
                 <w:noProof/>
                 <w:webHidden/>
               </w:rPr>
-              <w:instrText xml:space="preserve"> PAGEREF _Toc442958146 \h </w:instrText>
+              <w:instrText xml:space="preserve"> PAGEREF _Toc443033255 \h </w:instrText>
             </w:r>
             <w:r>
               <w:rPr>
@@ -1038,7 +1038,7 @@
                 <w:noProof/>
                 <w:webHidden/>
               </w:rPr>
-              <w:t>2</w:t>
+              <w:t>3</w:t>
             </w:r>
             <w:r>
               <w:rPr>
@@ -1056,10 +1056,12 @@
               <w:tab w:val="right" w:leader="dot" w:pos="9016"/>
             </w:tabs>
             <w:rPr>
+              <w:rFonts w:eastAsiaTheme="minorEastAsia"/>
               <w:noProof/>
+              <w:lang w:eastAsia="en-AU"/>
             </w:rPr>
           </w:pPr>
-          <w:hyperlink w:anchor="_Toc442958147" w:history="1">
+          <w:hyperlink w:anchor="_Toc443033256" w:history="1">
             <w:r>
               <w:rPr>
                 <w:rStyle w:val="Hyperlink"/>
@@ -1086,7 +1088,7 @@
                 <w:noProof/>
                 <w:webHidden/>
               </w:rPr>
-              <w:instrText xml:space="preserve"> PAGEREF _Toc442958147 \h </w:instrText>
+              <w:instrText xml:space="preserve"> PAGEREF _Toc443033256 \h </w:instrText>
             </w:r>
             <w:r>
               <w:rPr>
@@ -1106,7 +1108,7 @@
                 <w:noProof/>
                 <w:webHidden/>
               </w:rPr>
-              <w:t>4</w:t>
+              <w:t>5</w:t>
             </w:r>
             <w:r>
               <w:rPr>
@@ -1129,7 +1131,7 @@
               <w:lang w:eastAsia="en-AU"/>
             </w:rPr>
           </w:pPr>
-          <w:hyperlink w:anchor="_Toc442958148" w:history="1">
+          <w:hyperlink w:anchor="_Toc443033257" w:history="1">
             <w:r>
               <w:rPr>
                 <w:rStyle w:val="Hyperlink"/>
@@ -1156,7 +1158,7 @@
                 <w:noProof/>
                 <w:webHidden/>
               </w:rPr>
-              <w:instrText xml:space="preserve"> PAGEREF _Toc442958148 \h </w:instrText>
+              <w:instrText xml:space="preserve"> PAGEREF _Toc443033257 \h </w:instrText>
             </w:r>
             <w:r>
               <w:rPr>
@@ -1176,7 +1178,7 @@
                 <w:noProof/>
                 <w:webHidden/>
               </w:rPr>
-              <w:t>5</w:t>
+              <w:t>6</w:t>
             </w:r>
             <w:r>
               <w:rPr>
@@ -1199,7 +1201,7 @@
               <w:lang w:eastAsia="en-AU"/>
             </w:rPr>
           </w:pPr>
-          <w:hyperlink w:anchor="_Toc442958149" w:history="1">
+          <w:hyperlink w:anchor="_Toc443033258" w:history="1">
             <w:r>
               <w:rPr>
                 <w:rStyle w:val="Hyperlink"/>
@@ -1226,7 +1228,7 @@
                 <w:noProof/>
                 <w:webHidden/>
               </w:rPr>
-              <w:instrText xml:space="preserve"> PAGEREF _Toc442958149 \h </w:instrText>
+              <w:instrText xml:space="preserve"> PAGEREF _Toc443033258 \h </w:instrText>
             </w:r>
             <w:r>
               <w:rPr>
@@ -1246,7 +1248,7 @@
                 <w:noProof/>
                 <w:webHidden/>
               </w:rPr>
-              <w:t>5</w:t>
+              <w:t>6</w:t>
             </w:r>
             <w:r>
               <w:rPr>
@@ -1269,7 +1271,7 @@
               <w:lang w:eastAsia="en-AU"/>
             </w:rPr>
           </w:pPr>
-          <w:hyperlink w:anchor="_Toc442958150" w:history="1">
+          <w:hyperlink w:anchor="_Toc443033259" w:history="1">
             <w:r>
               <w:rPr>
                 <w:rStyle w:val="Hyperlink"/>
@@ -1296,7 +1298,7 @@
                 <w:noProof/>
                 <w:webHidden/>
               </w:rPr>
-              <w:instrText xml:space="preserve"> PAGEREF _Toc442958150 \h </w:instrText>
+              <w:instrText xml:space="preserve"> PAGEREF _Toc443033259 \h </w:instrText>
             </w:r>
             <w:r>
               <w:rPr>
@@ -1316,7 +1318,7 @@
                 <w:noProof/>
                 <w:webHidden/>
               </w:rPr>
-              <w:t>5</w:t>
+              <w:t>6</w:t>
             </w:r>
             <w:r>
               <w:rPr>
@@ -1339,7 +1341,7 @@
               <w:lang w:eastAsia="en-AU"/>
             </w:rPr>
           </w:pPr>
-          <w:hyperlink w:anchor="_Toc442958151" w:history="1">
+          <w:hyperlink w:anchor="_Toc443033260" w:history="1">
             <w:r>
               <w:rPr>
                 <w:rStyle w:val="Hyperlink"/>
@@ -1366,7 +1368,7 @@
                 <w:noProof/>
                 <w:webHidden/>
               </w:rPr>
-              <w:instrText xml:space="preserve"> PAGEREF _Toc442958151 \h </w:instrText>
+              <w:instrText xml:space="preserve"> PAGEREF _Toc443033260 \h </w:instrText>
             </w:r>
             <w:r>
               <w:rPr>
@@ -1386,7 +1388,428 @@
                 <w:noProof/>
                 <w:webHidden/>
               </w:rPr>
-              <w:t>5</w:t>
+              <w:t>6</w:t>
+            </w:r>
+            <w:r>
+              <w:rPr>
+                <w:noProof/>
+                <w:webHidden/>
+              </w:rPr>
+              <w:fldChar w:fldCharType="end"/>
+            </w:r>
+          </w:hyperlink>
+        </w:p>
+        <w:p>
+          <w:pPr>
+            <w:pStyle w:val="TOC1"/>
+            <w:tabs>
+              <w:tab w:val="right" w:leader="dot" w:pos="9016"/>
+            </w:tabs>
+            <w:rPr>
+              <w:rFonts w:eastAsiaTheme="minorEastAsia"/>
+              <w:noProof/>
+              <w:lang w:eastAsia="en-AU"/>
+            </w:rPr>
+          </w:pPr>
+          <w:hyperlink w:anchor="_Toc443033261" w:history="1">
+            <w:r>
+              <w:rPr>
+                <w:rStyle w:val="Hyperlink"/>
+                <w:noProof/>
+              </w:rPr>
+              <w:t>Data Selection</w:t>
+            </w:r>
+            <w:r>
+              <w:rPr>
+                <w:noProof/>
+                <w:webHidden/>
+              </w:rPr>
+              <w:tab/>
+            </w:r>
+            <w:r>
+              <w:rPr>
+                <w:noProof/>
+                <w:webHidden/>
+              </w:rPr>
+              <w:fldChar w:fldCharType="begin"/>
+            </w:r>
+            <w:r>
+              <w:rPr>
+                <w:noProof/>
+                <w:webHidden/>
+              </w:rPr>
+              <w:instrText xml:space="preserve"> PAGEREF _Toc443033261 \h </w:instrText>
+            </w:r>
+            <w:r>
+              <w:rPr>
+                <w:noProof/>
+                <w:webHidden/>
+              </w:rPr>
+            </w:r>
+            <w:r>
+              <w:rPr>
+                <w:noProof/>
+                <w:webHidden/>
+              </w:rPr>
+              <w:fldChar w:fldCharType="separate"/>
+            </w:r>
+            <w:r>
+              <w:rPr>
+                <w:noProof/>
+                <w:webHidden/>
+              </w:rPr>
+              <w:t>6</w:t>
+            </w:r>
+            <w:r>
+              <w:rPr>
+                <w:noProof/>
+                <w:webHidden/>
+              </w:rPr>
+              <w:fldChar w:fldCharType="end"/>
+            </w:r>
+          </w:hyperlink>
+        </w:p>
+        <w:p>
+          <w:pPr>
+            <w:pStyle w:val="TOC2"/>
+            <w:tabs>
+              <w:tab w:val="right" w:leader="dot" w:pos="9016"/>
+            </w:tabs>
+            <w:rPr>
+              <w:rFonts w:eastAsiaTheme="minorEastAsia"/>
+              <w:noProof/>
+              <w:lang w:eastAsia="en-AU"/>
+            </w:rPr>
+          </w:pPr>
+          <w:hyperlink w:anchor="_Toc443033262" w:history="1">
+            <w:r>
+              <w:rPr>
+                <w:rStyle w:val="Hyperlink"/>
+                <w:noProof/>
+              </w:rPr>
+              <w:t>Primary Selection</w:t>
+            </w:r>
+            <w:r>
+              <w:rPr>
+                <w:noProof/>
+                <w:webHidden/>
+              </w:rPr>
+              <w:tab/>
+            </w:r>
+            <w:r>
+              <w:rPr>
+                <w:noProof/>
+                <w:webHidden/>
+              </w:rPr>
+              <w:fldChar w:fldCharType="begin"/>
+            </w:r>
+            <w:r>
+              <w:rPr>
+                <w:noProof/>
+                <w:webHidden/>
+              </w:rPr>
+              <w:instrText xml:space="preserve"> PAGEREF _Toc443033262 \h </w:instrText>
+            </w:r>
+            <w:r>
+              <w:rPr>
+                <w:noProof/>
+                <w:webHidden/>
+              </w:rPr>
+            </w:r>
+            <w:r>
+              <w:rPr>
+                <w:noProof/>
+                <w:webHidden/>
+              </w:rPr>
+              <w:fldChar w:fldCharType="separate"/>
+            </w:r>
+            <w:r>
+              <w:rPr>
+                <w:noProof/>
+                <w:webHidden/>
+              </w:rPr>
+              <w:t>0</w:t>
+            </w:r>
+            <w:r>
+              <w:rPr>
+                <w:noProof/>
+                <w:webHidden/>
+              </w:rPr>
+              <w:fldChar w:fldCharType="end"/>
+            </w:r>
+          </w:hyperlink>
+        </w:p>
+        <w:p>
+          <w:pPr>
+            <w:pStyle w:val="TOC2"/>
+            <w:tabs>
+              <w:tab w:val="right" w:leader="dot" w:pos="9016"/>
+            </w:tabs>
+            <w:rPr>
+              <w:rFonts w:eastAsiaTheme="minorEastAsia"/>
+              <w:noProof/>
+              <w:lang w:eastAsia="en-AU"/>
+            </w:rPr>
+          </w:pPr>
+          <w:hyperlink w:anchor="_Toc443033264" w:history="1">
+            <w:r>
+              <w:rPr>
+                <w:rStyle w:val="Hyperlink"/>
+                <w:noProof/>
+                <w:lang w:eastAsia="en-AU"/>
+              </w:rPr>
+              <w:t>Secondary (unused) Selections</w:t>
+            </w:r>
+            <w:r>
+              <w:rPr>
+                <w:noProof/>
+                <w:webHidden/>
+              </w:rPr>
+              <w:tab/>
+            </w:r>
+            <w:r>
+              <w:rPr>
+                <w:noProof/>
+                <w:webHidden/>
+              </w:rPr>
+              <w:fldChar w:fldCharType="begin"/>
+            </w:r>
+            <w:r>
+              <w:rPr>
+                <w:noProof/>
+                <w:webHidden/>
+              </w:rPr>
+              <w:instrText xml:space="preserve"> PAGEREF _Toc443033264 \h </w:instrText>
+            </w:r>
+            <w:r>
+              <w:rPr>
+                <w:noProof/>
+                <w:webHidden/>
+              </w:rPr>
+            </w:r>
+            <w:r>
+              <w:rPr>
+                <w:noProof/>
+                <w:webHidden/>
+              </w:rPr>
+              <w:fldChar w:fldCharType="separate"/>
+            </w:r>
+            <w:r>
+              <w:rPr>
+                <w:noProof/>
+                <w:webHidden/>
+              </w:rPr>
+              <w:t>1</w:t>
+            </w:r>
+            <w:r>
+              <w:rPr>
+                <w:noProof/>
+                <w:webHidden/>
+              </w:rPr>
+              <w:fldChar w:fldCharType="end"/>
+            </w:r>
+          </w:hyperlink>
+        </w:p>
+        <w:p>
+          <w:pPr>
+            <w:pStyle w:val="TOC1"/>
+            <w:tabs>
+              <w:tab w:val="right" w:leader="dot" w:pos="9016"/>
+            </w:tabs>
+            <w:rPr>
+              <w:rFonts w:eastAsiaTheme="minorEastAsia"/>
+              <w:noProof/>
+              <w:lang w:eastAsia="en-AU"/>
+            </w:rPr>
+          </w:pPr>
+          <w:hyperlink w:anchor="_Toc443033266" w:history="1">
+            <w:r>
+              <w:rPr>
+                <w:rStyle w:val="Hyperlink"/>
+                <w:noProof/>
+              </w:rPr>
+              <w:t>Critical Points</w:t>
+            </w:r>
+            <w:r>
+              <w:rPr>
+                <w:noProof/>
+                <w:webHidden/>
+              </w:rPr>
+              <w:tab/>
+            </w:r>
+            <w:r>
+              <w:rPr>
+                <w:noProof/>
+                <w:webHidden/>
+              </w:rPr>
+              <w:fldChar w:fldCharType="begin"/>
+            </w:r>
+            <w:r>
+              <w:rPr>
+                <w:noProof/>
+                <w:webHidden/>
+              </w:rPr>
+              <w:instrText xml:space="preserve"> PAGEREF _Toc443033266 \h </w:instrText>
+            </w:r>
+            <w:r>
+              <w:rPr>
+                <w:noProof/>
+                <w:webHidden/>
+              </w:rPr>
+            </w:r>
+            <w:r>
+              <w:rPr>
+                <w:noProof/>
+                <w:webHidden/>
+              </w:rPr>
+              <w:fldChar w:fldCharType="separate"/>
+            </w:r>
+            <w:r>
+              <w:rPr>
+                <w:noProof/>
+                <w:webHidden/>
+              </w:rPr>
+              <w:t>0</w:t>
+            </w:r>
+            <w:r>
+              <w:rPr>
+                <w:noProof/>
+                <w:webHidden/>
+              </w:rPr>
+              <w:fldChar w:fldCharType="end"/>
+            </w:r>
+          </w:hyperlink>
+        </w:p>
+        <w:p>
+          <w:pPr>
+            <w:pStyle w:val="TOC2"/>
+            <w:tabs>
+              <w:tab w:val="right" w:leader="dot" w:pos="9016"/>
+            </w:tabs>
+            <w:rPr>
+              <w:rFonts w:eastAsiaTheme="minorEastAsia"/>
+              <w:noProof/>
+              <w:lang w:eastAsia="en-AU"/>
+            </w:rPr>
+          </w:pPr>
+          <w:hyperlink w:anchor="_Toc443033267" w:history="1">
+            <w:r>
+              <w:rPr>
+                <w:rStyle w:val="Hyperlink"/>
+                <w:noProof/>
+              </w:rPr>
+              <w:t>Anecdotal Observations</w:t>
+            </w:r>
+            <w:r>
+              <w:rPr>
+                <w:noProof/>
+                <w:webHidden/>
+              </w:rPr>
+              <w:tab/>
+            </w:r>
+            <w:r>
+              <w:rPr>
+                <w:noProof/>
+                <w:webHidden/>
+              </w:rPr>
+              <w:fldChar w:fldCharType="begin"/>
+            </w:r>
+            <w:r>
+              <w:rPr>
+                <w:noProof/>
+                <w:webHidden/>
+              </w:rPr>
+              <w:instrText xml:space="preserve"> PAGEREF _Toc443033267 \h </w:instrText>
+            </w:r>
+            <w:r>
+              <w:rPr>
+                <w:noProof/>
+                <w:webHidden/>
+              </w:rPr>
+            </w:r>
+            <w:r>
+              <w:rPr>
+                <w:noProof/>
+                <w:webHidden/>
+              </w:rPr>
+              <w:fldChar w:fldCharType="separate"/>
+            </w:r>
+            <w:r>
+              <w:rPr>
+                <w:noProof/>
+                <w:webHidden/>
+              </w:rPr>
+              <w:t>0</w:t>
+            </w:r>
+            <w:r>
+              <w:rPr>
+                <w:noProof/>
+                <w:webHidden/>
+              </w:rPr>
+              <w:fldChar w:fldCharType="end"/>
+            </w:r>
+          </w:hyperlink>
+        </w:p>
+        <w:p>
+          <w:pPr>
+            <w:pStyle w:val="TOC1"/>
+            <w:tabs>
+              <w:tab w:val="right" w:leader="dot" w:pos="9016"/>
+            </w:tabs>
+            <w:rPr>
+              <w:rFonts w:eastAsiaTheme="minorEastAsia"/>
+              <w:noProof/>
+              <w:lang w:eastAsia="en-AU"/>
+            </w:rPr>
+          </w:pPr>
+          <w:hyperlink w:anchor="_Toc443033268" w:history="1">
+            <w:r>
+              <w:rPr>
+                <w:rStyle w:val="Hyperlink"/>
+                <w:noProof/>
+              </w:rPr>
+              <w:t>Schematic Points</w:t>
+            </w:r>
+            <w:r>
+              <w:rPr>
+                <w:noProof/>
+                <w:webHidden/>
+              </w:rPr>
+              <w:tab/>
+            </w:r>
+            <w:r>
+              <w:rPr>
+                <w:noProof/>
+                <w:webHidden/>
+              </w:rPr>
+              <w:fldChar w:fldCharType="begin"/>
+            </w:r>
+            <w:r>
+              <w:rPr>
+                <w:noProof/>
+                <w:webHidden/>
+              </w:rPr>
+              <w:instrText xml:space="preserve"> PAGEREF _Toc443033268 \h </w:instrText>
+            </w:r>
+            <w:r>
+              <w:rPr>
+                <w:noProof/>
+                <w:webHidden/>
+              </w:rPr>
+            </w:r>
+            <w:r>
+              <w:rPr>
+                <w:noProof/>
+                <w:webHidden/>
+              </w:rPr>
+              <w:fldChar w:fldCharType="separate"/>
+            </w:r>
+            <w:r>
+              <w:rPr>
+                <w:noProof/>
+                <w:webHidden/>
+              </w:rPr>
+              <w:t>1</w:t>
             </w:r>
             <w:r>
               <w:rPr>
@@ -1427,7 +1850,7 @@
       <w:pPr>
         <w:pStyle w:val="Heading1"/>
       </w:pPr>
-      <w:bookmarkStart w:id="0" w:name="_Toc442958145"/>
+      <w:bookmarkStart w:id="0" w:name="_Toc443033254"/>
       <w:r>
         <w:lastRenderedPageBreak/>
         <w:t>Abstract</w:t>
@@ -1438,7 +1861,7 @@
       <w:pPr>
         <w:pStyle w:val="Heading1"/>
       </w:pPr>
-      <w:bookmarkStart w:id="1" w:name="_Toc442958146"/>
+      <w:bookmarkStart w:id="1" w:name="_Toc443033255"/>
       <w:r>
         <w:t>Introduction</w:t>
       </w:r>
@@ -1503,27 +1926,14 @@
       <w:r>
         <w:t xml:space="preserve">Figure </w:t>
       </w:r>
-      <w:r>
-        <w:fldChar w:fldCharType="begin"/>
-      </w:r>
-      <w:r>
-        <w:instrText xml:space="preserve"> SEQ Figure \* ARABIC </w:instrText>
-      </w:r>
-      <w:r>
-        <w:fldChar w:fldCharType="separate"/>
-      </w:r>
-      <w:r>
-        <w:rPr>
-          <w:noProof/>
-        </w:rPr>
-        <w:t>1</w:t>
-      </w:r>
-      <w:r>
-        <w:rPr>
-          <w:noProof/>
-        </w:rPr>
-        <w:fldChar w:fldCharType="end"/>
-      </w:r>
+      <w:fldSimple w:instr=" SEQ Figure \* ARABIC ">
+        <w:r>
+          <w:rPr>
+            <w:noProof/>
+          </w:rPr>
+          <w:t>1</w:t>
+        </w:r>
+      </w:fldSimple>
       <w:r>
         <w:t>: Tower of Terror 2 Schematics</w:t>
       </w:r>
@@ -1683,27 +2093,14 @@
       <w:r>
         <w:t xml:space="preserve">Figure </w:t>
       </w:r>
-      <w:r>
-        <w:fldChar w:fldCharType="begin"/>
-      </w:r>
-      <w:r>
-        <w:instrText xml:space="preserve"> SEQ Figure \* ARABIC </w:instrText>
-      </w:r>
-      <w:r>
-        <w:fldChar w:fldCharType="separate"/>
-      </w:r>
-      <w:r>
-        <w:rPr>
-          <w:noProof/>
-        </w:rPr>
-        <w:t>2</w:t>
-      </w:r>
-      <w:r>
-        <w:rPr>
-          <w:noProof/>
-        </w:rPr>
-        <w:fldChar w:fldCharType="end"/>
-      </w:r>
+      <w:fldSimple w:instr=" SEQ Figure \* ARABIC ">
+        <w:r>
+          <w:rPr>
+            <w:noProof/>
+          </w:rPr>
+          <w:t>2</w:t>
+        </w:r>
+      </w:fldSimple>
       <w:r>
         <w:t>: Mechanical Energy. Equation from Physics Classroom Online</w:t>
       </w:r>
@@ -1898,27 +2295,14 @@
       <w:r>
         <w:t xml:space="preserve">Figure </w:t>
       </w:r>
-      <w:r>
-        <w:fldChar w:fldCharType="begin"/>
-      </w:r>
-      <w:r>
-        <w:instrText xml:space="preserve"> SEQ Figure \* ARABIC </w:instrText>
-      </w:r>
-      <w:r>
-        <w:fldChar w:fldCharType="separate"/>
-      </w:r>
-      <w:r>
-        <w:rPr>
-          <w:noProof/>
-        </w:rPr>
-        <w:t>3</w:t>
-      </w:r>
-      <w:r>
-        <w:rPr>
-          <w:noProof/>
-        </w:rPr>
-        <w:fldChar w:fldCharType="end"/>
-      </w:r>
+      <w:fldSimple w:instr=" SEQ Figure \* ARABIC ">
+        <w:r>
+          <w:rPr>
+            <w:noProof/>
+          </w:rPr>
+          <w:t>3</w:t>
+        </w:r>
+      </w:fldSimple>
       <w:r>
         <w:t>: Modified Mechanical Energy Equation</w:t>
       </w:r>
@@ -2121,27 +2505,14 @@
       <w:r>
         <w:t xml:space="preserve">Figure </w:t>
       </w:r>
-      <w:r>
-        <w:fldChar w:fldCharType="begin"/>
-      </w:r>
-      <w:r>
-        <w:instrText xml:space="preserve"> SEQ Figure \* ARABIC </w:instrText>
-      </w:r>
-      <w:r>
-        <w:fldChar w:fldCharType="separate"/>
-      </w:r>
-      <w:r>
-        <w:rPr>
-          <w:noProof/>
-        </w:rPr>
-        <w:t>4</w:t>
-      </w:r>
-      <w:r>
-        <w:rPr>
-          <w:noProof/>
-        </w:rPr>
-        <w:fldChar w:fldCharType="end"/>
-      </w:r>
+      <w:fldSimple w:instr=" SEQ Figure \* ARABIC ">
+        <w:r>
+          <w:rPr>
+            <w:noProof/>
+          </w:rPr>
+          <w:t>4</w:t>
+        </w:r>
+      </w:fldSimple>
       <w:r>
         <w:t>: Kinetic Energy. Equation from Wikipedia</w:t>
       </w:r>
@@ -2262,27 +2633,14 @@
       <w:r>
         <w:t xml:space="preserve">Figure </w:t>
       </w:r>
-      <w:r>
-        <w:fldChar w:fldCharType="begin"/>
-      </w:r>
-      <w:r>
-        <w:instrText xml:space="preserve"> SEQ Figure \* ARABIC </w:instrText>
-      </w:r>
-      <w:r>
-        <w:fldChar w:fldCharType="separate"/>
-      </w:r>
-      <w:r>
-        <w:rPr>
-          <w:noProof/>
-        </w:rPr>
-        <w:t>5</w:t>
-      </w:r>
-      <w:r>
-        <w:rPr>
-          <w:noProof/>
-        </w:rPr>
-        <w:fldChar w:fldCharType="end"/>
-      </w:r>
+      <w:fldSimple w:instr=" SEQ Figure \* ARABIC ">
+        <w:r>
+          <w:rPr>
+            <w:noProof/>
+          </w:rPr>
+          <w:t>5</w:t>
+        </w:r>
+      </w:fldSimple>
       <w:r>
         <w:t>: Gravitational Potential Energy. Equation from HyperPhysics</w:t>
       </w:r>
@@ -2434,27 +2792,14 @@
       <w:r>
         <w:t xml:space="preserve">Figure </w:t>
       </w:r>
-      <w:r>
-        <w:fldChar w:fldCharType="begin"/>
-      </w:r>
-      <w:r>
-        <w:instrText xml:space="preserve"> SEQ Figure \* ARABIC </w:instrText>
-      </w:r>
-      <w:r>
-        <w:fldChar w:fldCharType="separate"/>
-      </w:r>
-      <w:r>
-        <w:rPr>
-          <w:noProof/>
-        </w:rPr>
-        <w:t>6</w:t>
-      </w:r>
-      <w:r>
-        <w:rPr>
-          <w:noProof/>
-        </w:rPr>
-        <w:fldChar w:fldCharType="end"/>
-      </w:r>
+      <w:fldSimple w:instr=" SEQ Figure \* ARABIC ">
+        <w:r>
+          <w:rPr>
+            <w:noProof/>
+          </w:rPr>
+          <w:t>6</w:t>
+        </w:r>
+      </w:fldSimple>
       <w:r>
         <w:t>: Force. Equation from Isaac Newton</w:t>
       </w:r>
@@ -2516,13 +2861,13 @@
         <w:rPr>
           <w:rFonts w:eastAsiaTheme="minorEastAsia"/>
         </w:rPr>
-        <w:t xml:space="preserve"> The formula for drag is more complex than what is covered in the s</w:t>
-      </w:r>
-      <w:r>
-        <w:rPr>
-          <w:rFonts w:eastAsiaTheme="minorEastAsia"/>
-        </w:rPr>
-        <w:t>cope of this investigation, as it includes drag coefficients that need to be obtained experimentally. The formul</w:t>
+        <w:t xml:space="preserve"> </w:t>
+      </w:r>
+      <w:r>
+        <w:rPr>
+          <w:rFonts w:eastAsiaTheme="minorEastAsia"/>
+        </w:rPr>
+        <w:t>The formul</w:t>
       </w:r>
       <w:r>
         <w:rPr>
@@ -2672,27 +3017,14 @@
       <w:r>
         <w:t xml:space="preserve">Figure </w:t>
       </w:r>
-      <w:r>
-        <w:fldChar w:fldCharType="begin"/>
-      </w:r>
-      <w:r>
-        <w:instrText xml:space="preserve"> SEQ Figure \* ARABIC </w:instrText>
-      </w:r>
-      <w:r>
-        <w:fldChar w:fldCharType="separate"/>
-      </w:r>
-      <w:r>
-        <w:rPr>
-          <w:noProof/>
-        </w:rPr>
-        <w:t>7</w:t>
-      </w:r>
-      <w:r>
-        <w:rPr>
-          <w:noProof/>
-        </w:rPr>
-        <w:fldChar w:fldCharType="end"/>
-      </w:r>
+      <w:fldSimple w:instr=" SEQ Figure \* ARABIC ">
+        <w:r>
+          <w:rPr>
+            <w:noProof/>
+          </w:rPr>
+          <w:t>7</w:t>
+        </w:r>
+      </w:fldSimple>
       <w:r>
         <w:t>: Drag. Equation from NASA</w:t>
       </w:r>
@@ -2896,27 +3228,14 @@
       <w:r>
         <w:t xml:space="preserve">Figure </w:t>
       </w:r>
-      <w:r>
-        <w:fldChar w:fldCharType="begin"/>
-      </w:r>
-      <w:r>
-        <w:instrText xml:space="preserve"> SEQ Figure \* ARABIC </w:instrText>
-      </w:r>
-      <w:r>
-        <w:fldChar w:fldCharType="separate"/>
-      </w:r>
-      <w:r>
-        <w:rPr>
-          <w:noProof/>
-        </w:rPr>
-        <w:t>8</w:t>
-      </w:r>
-      <w:r>
-        <w:rPr>
-          <w:noProof/>
-        </w:rPr>
-        <w:fldChar w:fldCharType="end"/>
-      </w:r>
+      <w:fldSimple w:instr=" SEQ Figure \* ARABIC ">
+        <w:r>
+          <w:rPr>
+            <w:noProof/>
+          </w:rPr>
+          <w:t>8</w:t>
+        </w:r>
+      </w:fldSimple>
       <w:r>
         <w:t>: Friction. Equation from Wikipedia</w:t>
       </w:r>
@@ -2931,7 +3250,6 @@
         <w:rPr>
           <w:rFonts w:eastAsiaTheme="minorEastAsia"/>
         </w:rPr>
-        <w:lastRenderedPageBreak/>
         <w:t xml:space="preserve">Where </w:t>
       </w:r>
       <m:oMath>
@@ -2992,7 +3310,14 @@
         <w:rPr>
           <w:rFonts w:eastAsiaTheme="minorEastAsia"/>
         </w:rPr>
-        <w:t xml:space="preserve">, due to the majority of force being the force of acceleration due to gravity on the cart, and not the contact between the cart and the rail, </w:t>
+        <w:t xml:space="preserve">, due to the majority of force being the force of acceleration due to gravity on the cart, and not the contact between the </w:t>
+      </w:r>
+      <w:r>
+        <w:rPr>
+          <w:rFonts w:eastAsiaTheme="minorEastAsia"/>
+        </w:rPr>
+        <w:lastRenderedPageBreak/>
+        <w:t xml:space="preserve">cart and the rail, </w:t>
       </w:r>
       <m:oMath>
         <m:sSub>
@@ -3237,27 +3562,14 @@
       <w:r>
         <w:t xml:space="preserve">Figure </w:t>
       </w:r>
-      <w:r>
-        <w:fldChar w:fldCharType="begin"/>
-      </w:r>
-      <w:r>
-        <w:instrText xml:space="preserve"> SEQ Figure \* ARABIC </w:instrText>
-      </w:r>
-      <w:r>
-        <w:fldChar w:fldCharType="separate"/>
-      </w:r>
-      <w:r>
-        <w:rPr>
-          <w:noProof/>
-        </w:rPr>
-        <w:t>9</w:t>
-      </w:r>
-      <w:r>
-        <w:rPr>
-          <w:noProof/>
-        </w:rPr>
-        <w:fldChar w:fldCharType="end"/>
-      </w:r>
+      <w:fldSimple w:instr=" SEQ Figure \* ARABIC ">
+        <w:r>
+          <w:rPr>
+            <w:noProof/>
+          </w:rPr>
+          <w:t>9</w:t>
+        </w:r>
+      </w:fldSimple>
       <w:r>
         <w:t>: Centripetal Force. Equation from Hyper Physics</w:t>
       </w:r>
@@ -3324,7 +3636,7 @@
           <w:rFonts w:eastAsiaTheme="minorEastAsia"/>
         </w:rPr>
       </w:pPr>
-      <w:bookmarkStart w:id="2" w:name="_Toc442958147"/>
+      <w:bookmarkStart w:id="2" w:name="_Toc443033256"/>
       <w:r>
         <w:rPr>
           <w:rFonts w:eastAsiaTheme="minorEastAsia"/>
@@ -3438,27 +3750,14 @@
             <w:r>
               <w:t xml:space="preserve">Figure </w:t>
             </w:r>
-            <w:r>
-              <w:fldChar w:fldCharType="begin"/>
-            </w:r>
-            <w:r>
-              <w:instrText xml:space="preserve"> SEQ Figure \* ARABIC </w:instrText>
-            </w:r>
-            <w:r>
-              <w:fldChar w:fldCharType="separate"/>
-            </w:r>
-            <w:r>
-              <w:rPr>
-                <w:noProof/>
-              </w:rPr>
-              <w:t>10</w:t>
-            </w:r>
-            <w:r>
-              <w:rPr>
-                <w:noProof/>
-              </w:rPr>
-              <w:fldChar w:fldCharType="end"/>
-            </w:r>
+            <w:fldSimple w:instr=" SEQ Figure \* ARABIC ">
+              <w:r>
+                <w:rPr>
+                  <w:noProof/>
+                </w:rPr>
+                <w:t>10</w:t>
+              </w:r>
+            </w:fldSimple>
             <w:r>
               <w:t>: Accelerometer flat on chest (front)</w:t>
             </w:r>
@@ -3542,27 +3841,14 @@
             <w:r>
               <w:t xml:space="preserve">Figure </w:t>
             </w:r>
-            <w:r>
-              <w:fldChar w:fldCharType="begin"/>
-            </w:r>
-            <w:r>
-              <w:instrText xml:space="preserve"> SEQ Figure \* ARABIC </w:instrText>
-            </w:r>
-            <w:r>
-              <w:fldChar w:fldCharType="separate"/>
-            </w:r>
-            <w:r>
-              <w:rPr>
-                <w:noProof/>
-              </w:rPr>
-              <w:t>11</w:t>
-            </w:r>
-            <w:r>
-              <w:rPr>
-                <w:noProof/>
-              </w:rPr>
-              <w:fldChar w:fldCharType="end"/>
-            </w:r>
+            <w:fldSimple w:instr=" SEQ Figure \* ARABIC ">
+              <w:r>
+                <w:rPr>
+                  <w:noProof/>
+                </w:rPr>
+                <w:t>11</w:t>
+              </w:r>
+            </w:fldSimple>
             <w:r>
               <w:t>: Accelerometer sideways on chest (side)</w:t>
             </w:r>
@@ -3644,24 +3930,14 @@
             <w:r>
               <w:t xml:space="preserve">Figure </w:t>
             </w:r>
-            <w:r>
-              <w:fldChar w:fldCharType="begin"/>
-            </w:r>
-            <w:r>
-              <w:instrText xml:space="preserve"> SEQ Figure \* ARABIC </w:instrText>
-            </w:r>
-            <w:r>
-              <w:fldChar w:fldCharType="separate"/>
-            </w:r>
-            <w:r>
-              <w:rPr>
-                <w:noProof/>
-              </w:rPr>
-              <w:t>12</w:t>
-            </w:r>
-            <w:r>
-              <w:fldChar w:fldCharType="end"/>
-            </w:r>
+            <w:fldSimple w:instr=" SEQ Figure \* ARABIC ">
+              <w:r>
+                <w:rPr>
+                  <w:noProof/>
+                </w:rPr>
+                <w:t>12</w:t>
+              </w:r>
+            </w:fldSimple>
             <w:r>
               <w:t>: Accelerometer Flat on Leg (leg)</w:t>
             </w:r>
@@ -3707,7 +3983,7 @@
           <w:rFonts w:eastAsiaTheme="minorEastAsia"/>
         </w:rPr>
       </w:pPr>
-      <w:bookmarkStart w:id="3" w:name="_Toc442958148"/>
+      <w:bookmarkStart w:id="3" w:name="_Toc443033257"/>
       <w:r>
         <w:rPr>
           <w:rFonts w:eastAsiaTheme="minorEastAsia"/>
@@ -3725,7 +4001,7 @@
       <w:pPr>
         <w:pStyle w:val="Heading1"/>
       </w:pPr>
-      <w:bookmarkStart w:id="4" w:name="_Toc442958149"/>
+      <w:bookmarkStart w:id="4" w:name="_Toc443033258"/>
       <w:r>
         <w:t>Hypothesis</w:t>
       </w:r>
@@ -3733,14 +4009,14 @@
     </w:p>
     <w:p>
       <w:r>
-        <w:t>The cart will have a smaller total mechanical energy when it re-enters the tunnel than when it first left the tunnel.</w:t>
+        <w:t xml:space="preserve">Energy is not conserved in the vertical and curved section due to work done by resistive forces. </w:t>
       </w:r>
     </w:p>
     <w:p>
       <w:pPr>
         <w:pStyle w:val="Heading1"/>
       </w:pPr>
-      <w:bookmarkStart w:id="5" w:name="_Toc442958150"/>
+      <w:bookmarkStart w:id="5" w:name="_Toc443033259"/>
       <w:r>
         <w:t>Materials</w:t>
       </w:r>
@@ -3907,7 +4183,7 @@
       <w:pPr>
         <w:pStyle w:val="Heading1"/>
       </w:pPr>
-      <w:bookmarkStart w:id="6" w:name="_Toc442958151"/>
+      <w:bookmarkStart w:id="6" w:name="_Toc443033260"/>
       <w:r>
         <w:t>Method</w:t>
       </w:r>
@@ -4028,12 +4304,14 @@
           <w:rFonts w:eastAsiaTheme="minorHAnsi"/>
         </w:rPr>
       </w:pPr>
+      <w:bookmarkStart w:id="7" w:name="_Toc443033261"/>
       <w:r>
         <w:rPr>
           <w:rFonts w:eastAsiaTheme="minorHAnsi"/>
         </w:rPr>
         <w:t>Data Selection</w:t>
       </w:r>
+      <w:bookmarkEnd w:id="7"/>
     </w:p>
     <w:p>
       <w:r>
@@ -4065,10 +4343,18 @@
       <w:pPr>
         <w:pStyle w:val="Heading2"/>
       </w:pPr>
+      <w:bookmarkStart w:id="8" w:name="_Toc443033262"/>
       <w:r>
         <w:lastRenderedPageBreak/>
         <w:t>Primary Selection</w:t>
       </w:r>
+      <w:bookmarkEnd w:id="8"/>
+    </w:p>
+    <w:p>
+      <w:pPr>
+        <w:pStyle w:val="Heading2"/>
+      </w:pPr>
+      <w:bookmarkStart w:id="9" w:name="_Toc443033263"/>
       <w:r>
         <w:rPr>
           <w:noProof/>
@@ -4116,6 +4402,7 @@
           </wp:inline>
         </w:drawing>
       </w:r>
+      <w:bookmarkEnd w:id="9"/>
     </w:p>
     <w:p>
       <w:pPr>
@@ -4124,24 +4411,14 @@
       <w:r>
         <w:t xml:space="preserve">Figure </w:t>
       </w:r>
-      <w:r>
-        <w:fldChar w:fldCharType="begin"/>
-      </w:r>
-      <w:r>
-        <w:instrText xml:space="preserve"> SEQ Figure \* ARABIC </w:instrText>
-      </w:r>
-      <w:r>
-        <w:fldChar w:fldCharType="separate"/>
-      </w:r>
-      <w:r>
-        <w:rPr>
-          <w:noProof/>
-        </w:rPr>
-        <w:t>14</w:t>
-      </w:r>
-      <w:r>
-        <w:fldChar w:fldCharType="end"/>
-      </w:r>
+      <w:fldSimple w:instr=" SEQ Figure \* ARABIC ">
+        <w:r>
+          <w:rPr>
+            <w:noProof/>
+          </w:rPr>
+          <w:t>13</w:t>
+        </w:r>
+      </w:fldSimple>
       <w:r>
         <w:t>: Accelerometer leg data</w:t>
       </w:r>
@@ -4149,12 +4426,17 @@
     <w:p>
       <w:pPr>
         <w:pStyle w:val="Heading2"/>
-      </w:pPr>
-      <w:r>
         <w:rPr>
           <w:noProof/>
           <w:lang w:eastAsia="en-AU"/>
         </w:rPr>
+      </w:pPr>
+      <w:bookmarkStart w:id="10" w:name="_Toc443033264"/>
+      <w:r>
+        <w:rPr>
+          <w:noProof/>
+          <w:lang w:eastAsia="en-AU"/>
+        </w:rPr>
         <w:lastRenderedPageBreak/>
         <w:t>Secondary</w:t>
       </w:r>
@@ -4172,6 +4454,14 @@
         </w:rPr>
         <w:t xml:space="preserve"> Selections</w:t>
       </w:r>
+      <w:bookmarkEnd w:id="10"/>
+    </w:p>
+    <w:p>
+      <w:pPr>
+        <w:rPr>
+          <w:lang w:eastAsia="en-AU"/>
+        </w:rPr>
+      </w:pPr>
     </w:p>
     <w:p>
       <w:pPr>
@@ -4232,14 +4522,27 @@
       <w:r>
         <w:t xml:space="preserve">Figure </w:t>
       </w:r>
-      <w:fldSimple w:instr=" SEQ Figure \* ARABIC ">
-        <w:r>
-          <w:rPr>
-            <w:noProof/>
-          </w:rPr>
-          <w:t>15</w:t>
-        </w:r>
-      </w:fldSimple>
+      <w:r>
+        <w:fldChar w:fldCharType="begin"/>
+      </w:r>
+      <w:r>
+        <w:instrText xml:space="preserve"> SEQ Figure \* ARABIC </w:instrText>
+      </w:r>
+      <w:r>
+        <w:fldChar w:fldCharType="separate"/>
+      </w:r>
+      <w:r>
+        <w:rPr>
+          <w:noProof/>
+        </w:rPr>
+        <w:t>14</w:t>
+      </w:r>
+      <w:r>
+        <w:rPr>
+          <w:noProof/>
+        </w:rPr>
+        <w:fldChar w:fldCharType="end"/>
+      </w:r>
       <w:r>
         <w:t>: Accelerometer side data</w:t>
       </w:r>
@@ -4248,6 +4551,7 @@
       <w:pPr>
         <w:pStyle w:val="Heading2"/>
       </w:pPr>
+      <w:bookmarkStart w:id="11" w:name="_Toc443033265"/>
       <w:r>
         <w:rPr>
           <w:noProof/>
@@ -4296,6 +4600,7 @@
           </wp:inline>
         </w:drawing>
       </w:r>
+      <w:bookmarkEnd w:id="11"/>
     </w:p>
     <w:p>
       <w:pPr>
@@ -4304,24 +4609,14 @@
       <w:r>
         <w:t xml:space="preserve">Figure </w:t>
       </w:r>
-      <w:r>
-        <w:fldChar w:fldCharType="begin"/>
-      </w:r>
-      <w:r>
-        <w:instrText xml:space="preserve"> SEQ Figure \* ARABIC </w:instrText>
-      </w:r>
-      <w:r>
-        <w:fldChar w:fldCharType="separate"/>
-      </w:r>
-      <w:r>
-        <w:rPr>
-          <w:noProof/>
-        </w:rPr>
-        <w:t>13</w:t>
-      </w:r>
-      <w:r>
-        <w:fldChar w:fldCharType="end"/>
-      </w:r>
+      <w:fldSimple w:instr=" SEQ Figure \* ARABIC ">
+        <w:r>
+          <w:rPr>
+            <w:noProof/>
+          </w:rPr>
+          <w:t>15</w:t>
+        </w:r>
+      </w:fldSimple>
       <w:r>
         <w:t>: Accelerometer front data</w:t>
       </w:r>
@@ -4349,10 +4644,12 @@
       <w:pPr>
         <w:pStyle w:val="Heading1"/>
       </w:pPr>
+      <w:bookmarkStart w:id="12" w:name="_Toc443033266"/>
       <w:r>
         <w:lastRenderedPageBreak/>
         <w:t>Critical Points</w:t>
       </w:r>
+      <w:bookmarkEnd w:id="12"/>
     </w:p>
     <w:p>
       <w:r>
@@ -4363,24 +4660,30 @@
       <w:pPr>
         <w:pStyle w:val="Heading2"/>
       </w:pPr>
+      <w:bookmarkStart w:id="13" w:name="_Toc443033267"/>
       <w:r>
         <w:t>Anecdotal Observations</w:t>
       </w:r>
+      <w:bookmarkEnd w:id="13"/>
     </w:p>
     <w:tbl>
       <w:tblPr>
         <w:tblStyle w:val="TableGrid"/>
-        <w:tblW w:w="0" w:type="auto"/>
+        <w:tblW w:w="9682" w:type="dxa"/>
+        <w:tblInd w:w="-337" w:type="dxa"/>
         <w:tblLook w:val="04A0" w:firstRow="1" w:lastRow="0" w:firstColumn="1" w:lastColumn="0" w:noHBand="0" w:noVBand="1"/>
       </w:tblPr>
       <w:tblGrid>
-        <w:gridCol w:w="4508"/>
-        <w:gridCol w:w="4508"/>
+        <w:gridCol w:w="4841"/>
+        <w:gridCol w:w="4841"/>
       </w:tblGrid>
       <w:tr>
+        <w:trPr>
+          <w:trHeight w:val="215"/>
+        </w:trPr>
         <w:tc>
           <w:tcPr>
-            <w:tcW w:w="4508" w:type="dxa"/>
+            <w:tcW w:w="4841" w:type="dxa"/>
           </w:tcPr>
           <w:p>
             <w:r>
@@ -4390,7 +4693,7 @@
         </w:tc>
         <w:tc>
           <w:tcPr>
-            <w:tcW w:w="4508" w:type="dxa"/>
+            <w:tcW w:w="4841" w:type="dxa"/>
           </w:tcPr>
           <w:p>
             <w:r>
@@ -4400,9 +4703,12 @@
         </w:tc>
       </w:tr>
       <w:tr>
+        <w:trPr>
+          <w:trHeight w:val="1604"/>
+        </w:trPr>
         <w:tc>
           <w:tcPr>
-            <w:tcW w:w="4508" w:type="dxa"/>
+            <w:tcW w:w="4841" w:type="dxa"/>
           </w:tcPr>
           <w:p>
             <w:r>
@@ -4412,7 +4718,7 @@
         </w:tc>
         <w:tc>
           <w:tcPr>
-            <w:tcW w:w="4508" w:type="dxa"/>
+            <w:tcW w:w="4841" w:type="dxa"/>
           </w:tcPr>
           <w:p>
             <w:pPr>
@@ -4471,9 +4777,12 @@
         </w:tc>
       </w:tr>
       <w:tr>
+        <w:trPr>
+          <w:trHeight w:val="1745"/>
+        </w:trPr>
         <w:tc>
           <w:tcPr>
-            <w:tcW w:w="4508" w:type="dxa"/>
+            <w:tcW w:w="4841" w:type="dxa"/>
           </w:tcPr>
           <w:p>
             <w:r>
@@ -4483,7 +4792,7 @@
         </w:tc>
         <w:tc>
           <w:tcPr>
-            <w:tcW w:w="4508" w:type="dxa"/>
+            <w:tcW w:w="4841" w:type="dxa"/>
           </w:tcPr>
           <w:p>
             <w:r>
@@ -4491,13 +4800,14 @@
             </w:r>
           </w:p>
         </w:tc>
-        <w:bookmarkStart w:id="7" w:name="_GoBack"/>
-        <w:bookmarkEnd w:id="7"/>
       </w:tr>
       <w:tr>
+        <w:trPr>
+          <w:trHeight w:val="1088"/>
+        </w:trPr>
         <w:tc>
           <w:tcPr>
-            <w:tcW w:w="4508" w:type="dxa"/>
+            <w:tcW w:w="4841" w:type="dxa"/>
           </w:tcPr>
           <w:p>
             <w:r>
@@ -4507,7 +4817,7 @@
         </w:tc>
         <w:tc>
           <w:tcPr>
-            <w:tcW w:w="4508" w:type="dxa"/>
+            <w:tcW w:w="4841" w:type="dxa"/>
           </w:tcPr>
           <w:p>
             <w:r>
@@ -4517,9 +4827,12 @@
         </w:tc>
       </w:tr>
       <w:tr>
+        <w:trPr>
+          <w:trHeight w:val="1754"/>
+        </w:trPr>
         <w:tc>
           <w:tcPr>
-            <w:tcW w:w="4508" w:type="dxa"/>
+            <w:tcW w:w="4841" w:type="dxa"/>
           </w:tcPr>
           <w:p>
             <w:r>
@@ -4529,7 +4842,7 @@
         </w:tc>
         <w:tc>
           <w:tcPr>
-            <w:tcW w:w="4508" w:type="dxa"/>
+            <w:tcW w:w="4841" w:type="dxa"/>
           </w:tcPr>
           <w:p>
             <w:r>
@@ -4539,9 +4852,12 @@
         </w:tc>
       </w:tr>
       <w:tr>
+        <w:trPr>
+          <w:trHeight w:val="872"/>
+        </w:trPr>
         <w:tc>
           <w:tcPr>
-            <w:tcW w:w="4508" w:type="dxa"/>
+            <w:tcW w:w="4841" w:type="dxa"/>
           </w:tcPr>
           <w:p>
             <w:r>
@@ -4551,19 +4867,25 @@
         </w:tc>
         <w:tc>
           <w:tcPr>
-            <w:tcW w:w="4508" w:type="dxa"/>
+            <w:tcW w:w="4841" w:type="dxa"/>
           </w:tcPr>
           <w:p>
             <w:r>
               <w:t xml:space="preserve">The cart has reached its maximum height. </w:t>
+            </w:r>
+            <w:r>
+              <w:t xml:space="preserve">It possesses no kinetic energy, and is stationary. The rider experiences a 1 G-Force, from the influence of gravity. </w:t>
             </w:r>
           </w:p>
         </w:tc>
       </w:tr>
       <w:tr>
+        <w:trPr>
+          <w:trHeight w:val="1529"/>
+        </w:trPr>
         <w:tc>
           <w:tcPr>
-            <w:tcW w:w="4508" w:type="dxa"/>
+            <w:tcW w:w="4841" w:type="dxa"/>
           </w:tcPr>
           <w:p>
             <w:r>
@@ -4573,15 +4895,22 @@
         </w:tc>
         <w:tc>
           <w:tcPr>
-            <w:tcW w:w="4508" w:type="dxa"/>
+            <w:tcW w:w="4841" w:type="dxa"/>
           </w:tcPr>
-          <w:p/>
+          <w:p>
+            <w:r>
+              <w:t>The cart has started to fall again. The rider is once again experiencing “weightlessness”, although in practice they will be slightly pressed into their front restraints, as they accelerate more rapidly towards the earth than the ride, due to experiencing a lower amount of drag than the cart.</w:t>
+            </w:r>
+          </w:p>
         </w:tc>
       </w:tr>
       <w:tr>
+        <w:trPr>
+          <w:trHeight w:val="440"/>
+        </w:trPr>
         <w:tc>
           <w:tcPr>
-            <w:tcW w:w="4508" w:type="dxa"/>
+            <w:tcW w:w="4841" w:type="dxa"/>
           </w:tcPr>
           <w:p>
             <w:r>
@@ -4591,13 +4920,130 @@
         </w:tc>
         <w:tc>
           <w:tcPr>
-            <w:tcW w:w="4508" w:type="dxa"/>
+            <w:tcW w:w="4841" w:type="dxa"/>
           </w:tcPr>
-          <w:p/>
+          <w:p>
+            <w:r>
+              <w:t>The cart has once again entered the curve. The rider experiences a large amount of G-Forces, and they feel forced into their seat due to centripetal acceleration.</w:t>
+            </w:r>
+          </w:p>
+        </w:tc>
+      </w:tr>
+      <w:tr>
+        <w:trPr>
+          <w:trHeight w:val="872"/>
+        </w:trPr>
+        <w:tc>
+          <w:tcPr>
+            <w:tcW w:w="4841" w:type="dxa"/>
+          </w:tcPr>
+          <w:p>
+            <w:r>
+              <w:t>8</w:t>
+            </w:r>
+          </w:p>
+        </w:tc>
+        <w:tc>
+          <w:tcPr>
+            <w:tcW w:w="4841" w:type="dxa"/>
+          </w:tcPr>
+          <w:p>
+            <w:r>
+              <w:t xml:space="preserve">The cart has exited the curve, and re-entered into the </w:t>
+            </w:r>
+            <w:r>
+              <w:t>tunnel structure. The rider is travelling at a high speed, but not as fast as they were when they initially exited the tunnel.</w:t>
+            </w:r>
+          </w:p>
         </w:tc>
       </w:tr>
     </w:tbl>
-    <w:p/>
+    <w:p>
+      <w:pPr>
+        <w:pStyle w:val="Heading1"/>
+      </w:pPr>
+      <w:bookmarkStart w:id="14" w:name="_Toc443033268"/>
+      <w:r>
+        <w:lastRenderedPageBreak/>
+        <w:t>Schematic Points</w:t>
+      </w:r>
+      <w:bookmarkEnd w:id="14"/>
+    </w:p>
+    <w:p>
+      <w:pPr>
+        <w:keepNext/>
+      </w:pPr>
+      <w:r>
+        <w:rPr>
+          <w:noProof/>
+          <w:lang w:eastAsia="en-AU"/>
+        </w:rPr>
+        <w:drawing>
+          <wp:inline distT="0" distB="0" distL="0" distR="0" wp14:anchorId="7009B978" wp14:editId="401D1B84">
+            <wp:extent cx="5731510" cy="2791460"/>
+            <wp:effectExtent l="0" t="0" r="2540" b="8890"/>
+            <wp:docPr id="13" name="Picture 13"/>
+            <wp:cNvGraphicFramePr>
+              <a:graphicFrameLocks xmlns:a="http://schemas.openxmlformats.org/drawingml/2006/main" noChangeAspect="1"/>
+            </wp:cNvGraphicFramePr>
+            <a:graphic xmlns:a="http://schemas.openxmlformats.org/drawingml/2006/main">
+              <a:graphicData uri="http://schemas.openxmlformats.org/drawingml/2006/picture">
+                <pic:pic xmlns:pic="http://schemas.openxmlformats.org/drawingml/2006/picture">
+                  <pic:nvPicPr>
+                    <pic:cNvPr id="13" name="ToT_diagram_points.png"/>
+                    <pic:cNvPicPr/>
+                  </pic:nvPicPr>
+                  <pic:blipFill>
+                    <a:blip r:embed="rId15" cstate="print">
+                      <a:extLst>
+                        <a:ext uri="{28A0092B-C50C-407E-A947-70E740481C1C}">
+                          <a14:useLocalDpi xmlns:a14="http://schemas.microsoft.com/office/drawing/2010/main" val="0"/>
+                        </a:ext>
+                      </a:extLst>
+                    </a:blip>
+                    <a:stretch>
+                      <a:fillRect/>
+                    </a:stretch>
+                  </pic:blipFill>
+                  <pic:spPr>
+                    <a:xfrm>
+                      <a:off x="0" y="0"/>
+                      <a:ext cx="5731510" cy="2791460"/>
+                    </a:xfrm>
+                    <a:prstGeom prst="rect">
+                      <a:avLst/>
+                    </a:prstGeom>
+                  </pic:spPr>
+                </pic:pic>
+              </a:graphicData>
+            </a:graphic>
+          </wp:inline>
+        </w:drawing>
+      </w:r>
+    </w:p>
+    <w:p>
+      <w:pPr>
+        <w:pStyle w:val="Caption"/>
+      </w:pPr>
+      <w:r>
+        <w:t xml:space="preserve">Figure </w:t>
+      </w:r>
+      <w:fldSimple w:instr=" SEQ Figure \* ARABIC ">
+        <w:r>
+          <w:rPr>
+            <w:noProof/>
+          </w:rPr>
+          <w:t>16</w:t>
+        </w:r>
+      </w:fldSimple>
+      <w:r>
+        <w:t>: Tower of Terror Schematic with Critical Points identified.</w:t>
+      </w:r>
+    </w:p>
+    <w:p>
+      <w:bookmarkStart w:id="15" w:name="_GoBack"/>
+      <w:bookmarkEnd w:id="15"/>
+    </w:p>
     <w:p>
       <w:pPr>
         <w:rPr>
@@ -5682,544 +6128,6 @@
 </w:styles>
 </file>
 
-<file path=word/glossary/document.xml><?xml version="1.0" encoding="utf-8"?>
-<w:glossaryDocument xmlns:wpc="http://schemas.microsoft.com/office/word/2010/wordprocessingCanvas" xmlns:mc="http://schemas.openxmlformats.org/markup-compatibility/2006" xmlns:o="urn:schemas-microsoft-com:office:office" xmlns:r="http://schemas.openxmlformats.org/officeDocument/2006/relationships" xmlns:m="http://schemas.openxmlformats.org/officeDocument/2006/math" xmlns:v="urn:schemas-microsoft-com:vml" xmlns:wp14="http://schemas.microsoft.com/office/word/2010/wordprocessingDrawing" xmlns:wp="http://schemas.openxmlformats.org/drawingml/2006/wordprocessingDrawing" xmlns:w10="urn:schemas-microsoft-com:office:word" xmlns:w="http://schemas.openxmlformats.org/wordprocessingml/2006/main" xmlns:w14="http://schemas.microsoft.com/office/word/2010/wordml" xmlns:w15="http://schemas.microsoft.com/office/word/2012/wordml" xmlns:wpg="http://schemas.microsoft.com/office/word/2010/wordprocessingGroup" xmlns:wpi="http://schemas.microsoft.com/office/word/2010/wordprocessingInk" xmlns:wne="http://schemas.microsoft.com/office/word/2006/wordml" xmlns:wps="http://schemas.microsoft.com/office/word/2010/wordprocessingShape" mc:Ignorable="w14 w15 wp14"/>
-</file>
-
-<file path=word/glossary/fontTable.xml><?xml version="1.0" encoding="utf-8"?>
-<w:fonts xmlns:mc="http://schemas.openxmlformats.org/markup-compatibility/2006" xmlns:r="http://schemas.openxmlformats.org/officeDocument/2006/relationships" xmlns:w="http://schemas.openxmlformats.org/wordprocessingml/2006/main" xmlns:w14="http://schemas.microsoft.com/office/word/2010/wordml" xmlns:w15="http://schemas.microsoft.com/office/word/2012/wordml" mc:Ignorable="w14 w15">
-  <w:font w:name="Symbol">
-    <w:panose1 w:val="05050102010706020507"/>
-    <w:charset w:val="02"/>
-    <w:family w:val="roman"/>
-    <w:pitch w:val="variable"/>
-    <w:sig w:usb0="00000000" w:usb1="10000000" w:usb2="00000000" w:usb3="00000000" w:csb0="80000000" w:csb1="00000000"/>
-  </w:font>
-  <w:font w:name="Calibri">
-    <w:panose1 w:val="020F0502020204030204"/>
-    <w:charset w:val="00"/>
-    <w:family w:val="swiss"/>
-    <w:pitch w:val="variable"/>
-    <w:sig w:usb0="E00002FF" w:usb1="4000ACFF" w:usb2="00000001" w:usb3="00000000" w:csb0="0000019F" w:csb1="00000000"/>
-  </w:font>
-  <w:font w:name="Times New Roman">
-    <w:panose1 w:val="02020603050405020304"/>
-    <w:charset w:val="00"/>
-    <w:family w:val="roman"/>
-    <w:pitch w:val="variable"/>
-    <w:sig w:usb0="E0002EFF" w:usb1="C0007843" w:usb2="00000009" w:usb3="00000000" w:csb0="000001FF" w:csb1="00000000"/>
-  </w:font>
-  <w:font w:name="Courier New">
-    <w:panose1 w:val="02070309020205020404"/>
-    <w:charset w:val="00"/>
-    <w:family w:val="modern"/>
-    <w:pitch w:val="fixed"/>
-    <w:sig w:usb0="E0002AFF" w:usb1="C0007843" w:usb2="00000009" w:usb3="00000000" w:csb0="000001FF" w:csb1="00000000"/>
-  </w:font>
-  <w:font w:name="Wingdings">
-    <w:panose1 w:val="05000000000000000000"/>
-    <w:charset w:val="02"/>
-    <w:family w:val="auto"/>
-    <w:pitch w:val="variable"/>
-    <w:sig w:usb0="00000000" w:usb1="10000000" w:usb2="00000000" w:usb3="00000000" w:csb0="80000000" w:csb1="00000000"/>
-  </w:font>
-  <w:font w:name="Calibri Light">
-    <w:panose1 w:val="020F0302020204030204"/>
-    <w:charset w:val="00"/>
-    <w:family w:val="swiss"/>
-    <w:pitch w:val="variable"/>
-    <w:sig w:usb0="A00002EF" w:usb1="4000207B" w:usb2="00000000" w:usb3="00000000" w:csb0="0000019F" w:csb1="00000000"/>
-  </w:font>
-  <w:font w:name="Cambria Math">
-    <w:panose1 w:val="02040503050406030204"/>
-    <w:charset w:val="00"/>
-    <w:family w:val="roman"/>
-    <w:pitch w:val="variable"/>
-    <w:sig w:usb0="E00002FF" w:usb1="420024FF" w:usb2="00000000" w:usb3="00000000" w:csb0="0000019F" w:csb1="00000000"/>
-  </w:font>
-</w:fonts>
-</file>
-
-<file path=word/glossary/settings.xml><?xml version="1.0" encoding="utf-8"?>
-<w:settings xmlns:mc="http://schemas.openxmlformats.org/markup-compatibility/2006" xmlns:o="urn:schemas-microsoft-com:office:office" xmlns:r="http://schemas.openxmlformats.org/officeDocument/2006/relationships" xmlns:m="http://schemas.openxmlformats.org/officeDocument/2006/math" xmlns:v="urn:schemas-microsoft-com:vml" xmlns:w10="urn:schemas-microsoft-com:office:word" xmlns:w="http://schemas.openxmlformats.org/wordprocessingml/2006/main" xmlns:w14="http://schemas.microsoft.com/office/word/2010/wordml" xmlns:w15="http://schemas.microsoft.com/office/word/2012/wordml" xmlns:sl="http://schemas.openxmlformats.org/schemaLibrary/2006/main" mc:Ignorable="w14 w15">
-  <w:view w:val="normal"/>
-  <w:defaultTabStop w:val="720"/>
-  <w:characterSpacingControl w:val="doNotCompress"/>
-  <w:compat>
-    <w:useFELayout/>
-    <w:compatSetting w:name="compatibilityMode" w:uri="http://schemas.microsoft.com/office/word" w:val="15"/>
-    <w:compatSetting w:name="overrideTableStyleFontSizeAndJustification" w:uri="http://schemas.microsoft.com/office/word" w:val="1"/>
-    <w:compatSetting w:name="enableOpenTypeFeatures" w:uri="http://schemas.microsoft.com/office/word" w:val="1"/>
-    <w:compatSetting w:name="doNotFlipMirrorIndents" w:uri="http://schemas.microsoft.com/office/word" w:val="1"/>
-    <w:compatSetting w:name="differentiateMultirowTableHeaders" w:uri="http://schemas.microsoft.com/office/word" w:val="1"/>
-  </w:compat>
-  <w:rsids>
-    <w:rsidRoot w:val="00FC4A9E"/>
-    <w:rsid w:val="00FC4A9E"/>
-    <w:rsid w:val="00FF19A6"/>
-  </w:rsids>
-  <m:mathPr>
-    <m:mathFont m:val="Cambria Math"/>
-    <m:brkBin m:val="before"/>
-    <m:brkBinSub m:val="--"/>
-    <m:smallFrac m:val="0"/>
-    <m:dispDef/>
-    <m:lMargin m:val="0"/>
-    <m:rMargin m:val="0"/>
-    <m:defJc m:val="centerGroup"/>
-    <m:wrapIndent m:val="1440"/>
-    <m:intLim m:val="subSup"/>
-    <m:naryLim m:val="undOvr"/>
-  </m:mathPr>
-  <w:themeFontLang w:val="en-AU"/>
-  <w:clrSchemeMapping w:bg1="light1" w:t1="dark1" w:bg2="light2" w:t2="dark2" w:accent1="accent1" w:accent2="accent2" w:accent3="accent3" w:accent4="accent4" w:accent5="accent5" w:accent6="accent6" w:hyperlink="hyperlink" w:followedHyperlink="followedHyperlink"/>
-  <w:decimalSymbol w:val="."/>
-  <w:listSeparator w:val=","/>
-  <w15:chartTrackingRefBased/>
-</w:settings>
-</file>
-
-<file path=word/glossary/styles.xml><?xml version="1.0" encoding="utf-8"?>
-<w:styles xmlns:mc="http://schemas.openxmlformats.org/markup-compatibility/2006" xmlns:r="http://schemas.openxmlformats.org/officeDocument/2006/relationships" xmlns:w="http://schemas.openxmlformats.org/wordprocessingml/2006/main" xmlns:w14="http://schemas.microsoft.com/office/word/2010/wordml" xmlns:w15="http://schemas.microsoft.com/office/word/2012/wordml" mc:Ignorable="w14 w15">
-  <w:docDefaults>
-    <w:rPrDefault>
-      <w:rPr>
-        <w:rFonts w:asciiTheme="minorHAnsi" w:eastAsiaTheme="minorEastAsia" w:hAnsiTheme="minorHAnsi" w:cstheme="minorBidi"/>
-        <w:sz w:val="22"/>
-        <w:szCs w:val="22"/>
-        <w:lang w:val="en-AU" w:eastAsia="en-AU" w:bidi="ar-SA"/>
-      </w:rPr>
-    </w:rPrDefault>
-    <w:pPrDefault>
-      <w:pPr>
-        <w:spacing w:after="160" w:line="259" w:lineRule="auto"/>
-      </w:pPr>
-    </w:pPrDefault>
-  </w:docDefaults>
-  <w:latentStyles w:defLockedState="0" w:defUIPriority="99" w:defSemiHidden="0" w:defUnhideWhenUsed="0" w:defQFormat="0" w:count="371">
-    <w:lsdException w:name="Normal" w:uiPriority="0" w:qFormat="1"/>
-    <w:lsdException w:name="heading 1" w:uiPriority="9" w:qFormat="1"/>
-    <w:lsdException w:name="heading 2" w:semiHidden="1" w:uiPriority="9" w:unhideWhenUsed="1" w:qFormat="1"/>
-    <w:lsdException w:name="heading 3" w:semiHidden="1" w:uiPriority="9" w:unhideWhenUsed="1" w:qFormat="1"/>
-    <w:lsdException w:name="heading 4" w:semiHidden="1" w:uiPriority="9" w:unhideWhenUsed="1" w:qFormat="1"/>
-    <w:lsdException w:name="heading 5" w:semiHidden="1" w:uiPriority="9" w:unhideWhenUsed="1" w:qFormat="1"/>
-    <w:lsdException w:name="heading 6" w:semiHidden="1" w:uiPriority="9" w:unhideWhenUsed="1" w:qFormat="1"/>
-    <w:lsdException w:name="heading 7" w:semiHidden="1" w:uiPriority="9" w:unhideWhenUsed="1" w:qFormat="1"/>
-    <w:lsdException w:name="heading 8" w:semiHidden="1" w:uiPriority="9" w:unhideWhenUsed="1" w:qFormat="1"/>
-    <w:lsdException w:name="heading 9" w:semiHidden="1" w:uiPriority="9" w:unhideWhenUsed="1" w:qFormat="1"/>
-    <w:lsdException w:name="index 1" w:semiHidden="1" w:unhideWhenUsed="1"/>
-    <w:lsdException w:name="index 2" w:semiHidden="1" w:unhideWhenUsed="1"/>
-    <w:lsdException w:name="index 3" w:semiHidden="1" w:unhideWhenUsed="1"/>
-    <w:lsdException w:name="index 4" w:semiHidden="1" w:unhideWhenUsed="1"/>
-    <w:lsdException w:name="index 5" w:semiHidden="1" w:unhideWhenUsed="1"/>
-    <w:lsdException w:name="index 6" w:semiHidden="1" w:unhideWhenUsed="1"/>
-    <w:lsdException w:name="index 7" w:semiHidden="1" w:unhideWhenUsed="1"/>
-    <w:lsdException w:name="index 8" w:semiHidden="1" w:unhideWhenUsed="1"/>
-    <w:lsdException w:name="index 9" w:semiHidden="1" w:unhideWhenUsed="1"/>
-    <w:lsdException w:name="toc 1" w:semiHidden="1" w:uiPriority="39" w:unhideWhenUsed="1"/>
-    <w:lsdException w:name="toc 2" w:semiHidden="1" w:uiPriority="39" w:unhideWhenUsed="1"/>
-    <w:lsdException w:name="toc 3" w:semiHidden="1" w:uiPriority="39" w:unhideWhenUsed="1"/>
-    <w:lsdException w:name="toc 4" w:semiHidden="1" w:uiPriority="39" w:unhideWhenUsed="1"/>
-    <w:lsdException w:name="toc 5" w:semiHidden="1" w:uiPriority="39" w:unhideWhenUsed="1"/>
-    <w:lsdException w:name="toc 6" w:semiHidden="1" w:uiPriority="39" w:unhideWhenUsed="1"/>
-    <w:lsdException w:name="toc 7" w:semiHidden="1" w:uiPriority="39" w:unhideWhenUsed="1"/>
-    <w:lsdException w:name="toc 8" w:semiHidden="1" w:uiPriority="39" w:unhideWhenUsed="1"/>
-    <w:lsdException w:name="toc 9" w:semiHidden="1" w:uiPriority="39" w:unhideWhenUsed="1"/>
-    <w:lsdException w:name="Normal Indent" w:semiHidden="1" w:unhideWhenUsed="1"/>
-    <w:lsdException w:name="footnote text" w:semiHidden="1" w:unhideWhenUsed="1"/>
-    <w:lsdException w:name="annotation text" w:semiHidden="1" w:unhideWhenUsed="1"/>
-    <w:lsdException w:name="header" w:semiHidden="1" w:unhideWhenUsed="1"/>
-    <w:lsdException w:name="footer" w:semiHidden="1" w:unhideWhenUsed="1"/>
-    <w:lsdException w:name="index heading" w:semiHidden="1" w:unhideWhenUsed="1"/>
-    <w:lsdException w:name="caption" w:semiHidden="1" w:uiPriority="35" w:unhideWhenUsed="1" w:qFormat="1"/>
-    <w:lsdException w:name="table of figures" w:semiHidden="1" w:unhideWhenUsed="1"/>
-    <w:lsdException w:name="envelope address" w:semiHidden="1" w:unhideWhenUsed="1"/>
-    <w:lsdException w:name="envelope return" w:semiHidden="1" w:unhideWhenUsed="1"/>
-    <w:lsdException w:name="footnote reference" w:semiHidden="1" w:unhideWhenUsed="1"/>
-    <w:lsdException w:name="annotation reference" w:semiHidden="1" w:unhideWhenUsed="1"/>
-    <w:lsdException w:name="line number" w:semiHidden="1" w:unhideWhenUsed="1"/>
-    <w:lsdException w:name="page number" w:semiHidden="1" w:unhideWhenUsed="1"/>
-    <w:lsdException w:name="endnote reference" w:semiHidden="1" w:unhideWhenUsed="1"/>
-    <w:lsdException w:name="endnote text" w:semiHidden="1" w:unhideWhenUsed="1"/>
-    <w:lsdException w:name="table of authorities" w:semiHidden="1" w:unhideWhenUsed="1"/>
-    <w:lsdException w:name="macro" w:semiHidden="1" w:unhideWhenUsed="1"/>
-    <w:lsdException w:name="toa heading" w:semiHidden="1" w:unhideWhenUsed="1"/>
-    <w:lsdException w:name="List" w:semiHidden="1" w:unhideWhenUsed="1"/>
-    <w:lsdException w:name="List Bullet" w:semiHidden="1" w:unhideWhenUsed="1"/>
-    <w:lsdException w:name="List Number" w:semiHidden="1" w:unhideWhenUsed="1"/>
-    <w:lsdException w:name="List 2" w:semiHidden="1" w:unhideWhenUsed="1"/>
-    <w:lsdException w:name="List 3" w:semiHidden="1" w:unhideWhenUsed="1"/>
-    <w:lsdException w:name="List 4" w:semiHidden="1" w:unhideWhenUsed="1"/>
-    <w:lsdException w:name="List 5" w:semiHidden="1" w:unhideWhenUsed="1"/>
-    <w:lsdException w:name="List Bullet 2" w:semiHidden="1" w:unhideWhenUsed="1"/>
-    <w:lsdException w:name="List Bullet 3" w:semiHidden="1" w:unhideWhenUsed="1"/>
-    <w:lsdException w:name="List Bullet 4" w:semiHidden="1" w:unhideWhenUsed="1"/>
-    <w:lsdException w:name="List Bullet 5" w:semiHidden="1" w:unhideWhenUsed="1"/>
-    <w:lsdException w:name="List Number 2" w:semiHidden="1" w:unhideWhenUsed="1"/>
-    <w:lsdException w:name="List Number 3" w:semiHidden="1" w:unhideWhenUsed="1"/>
-    <w:lsdException w:name="List Number 4" w:semiHidden="1" w:unhideWhenUsed="1"/>
-    <w:lsdException w:name="List Number 5" w:semiHidden="1" w:unhideWhenUsed="1"/>
-    <w:lsdException w:name="Title" w:uiPriority="10" w:qFormat="1"/>
-    <w:lsdException w:name="Closing" w:semiHidden="1" w:unhideWhenUsed="1"/>
-    <w:lsdException w:name="Signature" w:semiHidden="1" w:unhideWhenUsed="1"/>
-    <w:lsdException w:name="Default Paragraph Font" w:semiHidden="1" w:uiPriority="1" w:unhideWhenUsed="1"/>
-    <w:lsdException w:name="Body Text" w:semiHidden="1" w:unhideWhenUsed="1"/>
-    <w:lsdException w:name="Body Text Indent" w:semiHidden="1" w:unhideWhenUsed="1"/>
-    <w:lsdException w:name="List Continue" w:semiHidden="1" w:unhideWhenUsed="1"/>
-    <w:lsdException w:name="List Continue 2" w:semiHidden="1" w:unhideWhenUsed="1"/>
-    <w:lsdException w:name="List Continue 3" w:semiHidden="1" w:unhideWhenUsed="1"/>
-    <w:lsdException w:name="List Continue 4" w:semiHidden="1" w:unhideWhenUsed="1"/>
-    <w:lsdException w:name="List Continue 5" w:semiHidden="1" w:unhideWhenUsed="1"/>
-    <w:lsdException w:name="Message Header" w:semiHidden="1" w:unhideWhenUsed="1"/>
-    <w:lsdException w:name="Subtitle" w:uiPriority="11" w:qFormat="1"/>
-    <w:lsdException w:name="Salutation" w:semiHidden="1" w:unhideWhenUsed="1"/>
-    <w:lsdException w:name="Date" w:semiHidden="1" w:unhideWhenUsed="1"/>
-    <w:lsdException w:name="Body Text First Indent" w:semiHidden="1" w:unhideWhenUsed="1"/>
-    <w:lsdException w:name="Body Text First Indent 2" w:semiHidden="1" w:unhideWhenUsed="1"/>
-    <w:lsdException w:name="Note Heading" w:semiHidden="1" w:unhideWhenUsed="1"/>
-    <w:lsdException w:name="Body Text 2" w:semiHidden="1" w:unhideWhenUsed="1"/>
-    <w:lsdException w:name="Body Text 3" w:semiHidden="1" w:unhideWhenUsed="1"/>
-    <w:lsdException w:name="Body Text Indent 2" w:semiHidden="1" w:unhideWhenUsed="1"/>
-    <w:lsdException w:name="Body Text Indent 3" w:semiHidden="1" w:unhideWhenUsed="1"/>
-    <w:lsdException w:name="Block Text" w:semiHidden="1" w:unhideWhenUsed="1"/>
-    <w:lsdException w:name="Hyperlink" w:semiHidden="1" w:unhideWhenUsed="1"/>
-    <w:lsdException w:name="FollowedHyperlink" w:semiHidden="1" w:unhideWhenUsed="1"/>
-    <w:lsdException w:name="Strong" w:uiPriority="22" w:qFormat="1"/>
-    <w:lsdException w:name="Emphasis" w:uiPriority="20" w:qFormat="1"/>
-    <w:lsdException w:name="Document Map" w:semiHidden="1" w:unhideWhenUsed="1"/>
-    <w:lsdException w:name="Plain Text" w:semiHidden="1" w:unhideWhenUsed="1"/>
-    <w:lsdException w:name="E-mail Signature" w:semiHidden="1" w:unhideWhenUsed="1"/>
-    <w:lsdException w:name="HTML Top of Form" w:semiHidden="1" w:unhideWhenUsed="1"/>
-    <w:lsdException w:name="HTML Bottom of Form" w:semiHidden="1" w:unhideWhenUsed="1"/>
-    <w:lsdException w:name="Normal (Web)" w:semiHidden="1" w:unhideWhenUsed="1"/>
-    <w:lsdException w:name="HTML Acronym" w:semiHidden="1" w:unhideWhenUsed="1"/>
-    <w:lsdException w:name="HTML Address" w:semiHidden="1" w:unhideWhenUsed="1"/>
-    <w:lsdException w:name="HTML Cite" w:semiHidden="1" w:unhideWhenUsed="1"/>
-    <w:lsdException w:name="HTML Code" w:semiHidden="1" w:unhideWhenUsed="1"/>
-    <w:lsdException w:name="HTML Definition" w:semiHidden="1" w:unhideWhenUsed="1"/>
-    <w:lsdException w:name="HTML Keyboard" w:semiHidden="1" w:unhideWhenUsed="1"/>
-    <w:lsdException w:name="HTML Preformatted" w:semiHidden="1" w:unhideWhenUsed="1"/>
-    <w:lsdException w:name="HTML Sample" w:semiHidden="1" w:unhideWhenUsed="1"/>
-    <w:lsdException w:name="HTML Typewriter" w:semiHidden="1" w:unhideWhenUsed="1"/>
-    <w:lsdException w:name="HTML Variable" w:semiHidden="1" w:unhideWhenUsed="1"/>
-    <w:lsdException w:name="Normal Table" w:semiHidden="1" w:unhideWhenUsed="1"/>
-    <w:lsdException w:name="annotation subject" w:semiHidden="1" w:unhideWhenUsed="1"/>
-    <w:lsdException w:name="No List" w:semiHidden="1" w:unhideWhenUsed="1"/>
-    <w:lsdException w:name="Outline List 1" w:semiHidden="1" w:unhideWhenUsed="1"/>
-    <w:lsdException w:name="Outline List 2" w:semiHidden="1" w:unhideWhenUsed="1"/>
-    <w:lsdException w:name="Outline List 3" w:semiHidden="1" w:unhideWhenUsed="1"/>
-    <w:lsdException w:name="Table Simple 1" w:semiHidden="1" w:unhideWhenUsed="1"/>
-    <w:lsdException w:name="Table Simple 2" w:semiHidden="1" w:unhideWhenUsed="1"/>
-    <w:lsdException w:name="Table Simple 3" w:semiHidden="1" w:unhideWhenUsed="1"/>
-    <w:lsdException w:name="Table Classic 1" w:semiHidden="1" w:unhideWhenUsed="1"/>
-    <w:lsdException w:name="Table Classic 2" w:semiHidden="1" w:unhideWhenUsed="1"/>
-    <w:lsdException w:name="Table Classic 3" w:semiHidden="1" w:unhideWhenUsed="1"/>
-    <w:lsdException w:name="Table Classic 4" w:semiHidden="1" w:unhideWhenUsed="1"/>
-    <w:lsdException w:name="Table Colorful 1" w:semiHidden="1" w:unhideWhenUsed="1"/>
-    <w:lsdException w:name="Table Colorful 2" w:semiHidden="1" w:unhideWhenUsed="1"/>
-    <w:lsdException w:name="Table Colorful 3" w:semiHidden="1" w:unhideWhenUsed="1"/>
-    <w:lsdException w:name="Table Columns 1" w:semiHidden="1" w:unhideWhenUsed="1"/>
-    <w:lsdException w:name="Table Columns 2" w:semiHidden="1" w:unhideWhenUsed="1"/>
-    <w:lsdException w:name="Table Columns 3" w:semiHidden="1" w:unhideWhenUsed="1"/>
-    <w:lsdException w:name="Table Columns 4" w:semiHidden="1" w:unhideWhenUsed="1"/>
-    <w:lsdException w:name="Table Columns 5" w:semiHidden="1" w:unhideWhenUsed="1"/>
-    <w:lsdException w:name="Table Grid 1" w:semiHidden="1" w:unhideWhenUsed="1"/>
-    <w:lsdException w:name="Table Grid 2" w:semiHidden="1" w:unhideWhenUsed="1"/>
-    <w:lsdException w:name="Table Grid 3" w:semiHidden="1" w:unhideWhenUsed="1"/>
-    <w:lsdException w:name="Table Grid 4" w:semiHidden="1" w:unhideWhenUsed="1"/>
-    <w:lsdException w:name="Table Grid 5" w:semiHidden="1" w:unhideWhenUsed="1"/>
-    <w:lsdException w:name="Table Grid 6" w:semiHidden="1" w:unhideWhenUsed="1"/>
-    <w:lsdException w:name="Table Grid 7" w:semiHidden="1" w:unhideWhenUsed="1"/>
-    <w:lsdException w:name="Table Grid 8" w:semiHidden="1" w:unhideWhenUsed="1"/>
-    <w:lsdException w:name="Table List 1" w:semiHidden="1" w:unhideWhenUsed="1"/>
-    <w:lsdException w:name="Table List 2" w:semiHidden="1" w:unhideWhenUsed="1"/>
-    <w:lsdException w:name="Table List 3" w:semiHidden="1" w:unhideWhenUsed="1"/>
-    <w:lsdException w:name="Table List 4" w:semiHidden="1" w:unhideWhenUsed="1"/>
-    <w:lsdException w:name="Table List 5" w:semiHidden="1" w:unhideWhenUsed="1"/>
-    <w:lsdException w:name="Table List 6" w:semiHidden="1" w:unhideWhenUsed="1"/>
-    <w:lsdException w:name="Table List 7" w:semiHidden="1" w:unhideWhenUsed="1"/>
-    <w:lsdException w:name="Table List 8" w:semiHidden="1" w:unhideWhenUsed="1"/>
-    <w:lsdException w:name="Table 3D effects 1" w:semiHidden="1" w:unhideWhenUsed="1"/>
-    <w:lsdException w:name="Table 3D effects 2" w:semiHidden="1" w:unhideWhenUsed="1"/>
-    <w:lsdException w:name="Table 3D effects 3" w:semiHidden="1" w:unhideWhenUsed="1"/>
-    <w:lsdException w:name="Table Contemporary" w:semiHidden="1" w:unhideWhenUsed="1"/>
-    <w:lsdException w:name="Table Elegant" w:semiHidden="1" w:unhideWhenUsed="1"/>
-    <w:lsdException w:name="Table Professional" w:semiHidden="1" w:unhideWhenUsed="1"/>
-    <w:lsdException w:name="Table Subtle 1" w:semiHidden="1" w:unhideWhenUsed="1"/>
-    <w:lsdException w:name="Table Subtle 2" w:semiHidden="1" w:unhideWhenUsed="1"/>
-    <w:lsdException w:name="Table Web 1" w:semiHidden="1" w:unhideWhenUsed="1"/>
-    <w:lsdException w:name="Table Web 2" w:semiHidden="1" w:unhideWhenUsed="1"/>
-    <w:lsdException w:name="Table Web 3" w:semiHidden="1" w:unhideWhenUsed="1"/>
-    <w:lsdException w:name="Balloon Text" w:semiHidden="1" w:unhideWhenUsed="1"/>
-    <w:lsdException w:name="Table Grid" w:uiPriority="39"/>
-    <w:lsdException w:name="Table Theme" w:semiHidden="1" w:unhideWhenUsed="1"/>
-    <w:lsdException w:name="Placeholder Text" w:semiHidden="1"/>
-    <w:lsdException w:name="No Spacing" w:uiPriority="1" w:qFormat="1"/>
-    <w:lsdException w:name="Light Shading" w:uiPriority="60"/>
-    <w:lsdException w:name="Light List" w:uiPriority="61"/>
-    <w:lsdException w:name="Light Grid" w:uiPriority="62"/>
-    <w:lsdException w:name="Medium Shading 1" w:uiPriority="63"/>
-    <w:lsdException w:name="Medium Shading 2" w:uiPriority="64"/>
-    <w:lsdException w:name="Medium List 1" w:uiPriority="65"/>
-    <w:lsdException w:name="Medium List 2" w:uiPriority="66"/>
-    <w:lsdException w:name="Medium Grid 1" w:uiPriority="67"/>
-    <w:lsdException w:name="Medium Grid 2" w:uiPriority="68"/>
-    <w:lsdException w:name="Medium Grid 3" w:uiPriority="69"/>
-    <w:lsdException w:name="Dark List" w:uiPriority="70"/>
-    <w:lsdException w:name="Colorful Shading" w:uiPriority="71"/>
-    <w:lsdException w:name="Colorful List" w:uiPriority="72"/>
-    <w:lsdException w:name="Colorful Grid" w:uiPriority="73"/>
-    <w:lsdException w:name="Light Shading Accent 1" w:uiPriority="60"/>
-    <w:lsdException w:name="Light List Accent 1" w:uiPriority="61"/>
-    <w:lsdException w:name="Light Grid Accent 1" w:uiPriority="62"/>
-    <w:lsdException w:name="Medium Shading 1 Accent 1" w:uiPriority="63"/>
-    <w:lsdException w:name="Medium Shading 2 Accent 1" w:uiPriority="64"/>
-    <w:lsdException w:name="Medium List 1 Accent 1" w:uiPriority="65"/>
-    <w:lsdException w:name="Revision" w:semiHidden="1"/>
-    <w:lsdException w:name="List Paragraph" w:uiPriority="34" w:qFormat="1"/>
-    <w:lsdException w:name="Quote" w:uiPriority="29" w:qFormat="1"/>
-    <w:lsdException w:name="Intense Quote" w:uiPriority="30" w:qFormat="1"/>
-    <w:lsdException w:name="Medium List 2 Accent 1" w:uiPriority="66"/>
-    <w:lsdException w:name="Medium Grid 1 Accent 1" w:uiPriority="67"/>
-    <w:lsdException w:name="Medium Grid 2 Accent 1" w:uiPriority="68"/>
-    <w:lsdException w:name="Medium Grid 3 Accent 1" w:uiPriority="69"/>
-    <w:lsdException w:name="Dark List Accent 1" w:uiPriority="70"/>
-    <w:lsdException w:name="Colorful Shading Accent 1" w:uiPriority="71"/>
-    <w:lsdException w:name="Colorful List Accent 1" w:uiPriority="72"/>
-    <w:lsdException w:name="Colorful Grid Accent 1" w:uiPriority="73"/>
-    <w:lsdException w:name="Light Shading Accent 2" w:uiPriority="60"/>
-    <w:lsdException w:name="Light List Accent 2" w:uiPriority="61"/>
-    <w:lsdException w:name="Light Grid Accent 2" w:uiPriority="62"/>
-    <w:lsdException w:name="Medium Shading 1 Accent 2" w:uiPriority="63"/>
-    <w:lsdException w:name="Medium Shading 2 Accent 2" w:uiPriority="64"/>
-    <w:lsdException w:name="Medium List 1 Accent 2" w:uiPriority="65"/>
-    <w:lsdException w:name="Medium List 2 Accent 2" w:uiPriority="66"/>
-    <w:lsdException w:name="Medium Grid 1 Accent 2" w:uiPriority="67"/>
-    <w:lsdException w:name="Medium Grid 2 Accent 2" w:uiPriority="68"/>
-    <w:lsdException w:name="Medium Grid 3 Accent 2" w:uiPriority="69"/>
-    <w:lsdException w:name="Dark List Accent 2" w:uiPriority="70"/>
-    <w:lsdException w:name="Colorful Shading Accent 2" w:uiPriority="71"/>
-    <w:lsdException w:name="Colorful List Accent 2" w:uiPriority="72"/>
-    <w:lsdException w:name="Colorful Grid Accent 2" w:uiPriority="73"/>
-    <w:lsdException w:name="Light Shading Accent 3" w:uiPriority="60"/>
-    <w:lsdException w:name="Light List Accent 3" w:uiPriority="61"/>
-    <w:lsdException w:name="Light Grid Accent 3" w:uiPriority="62"/>
-    <w:lsdException w:name="Medium Shading 1 Accent 3" w:uiPriority="63"/>
-    <w:lsdException w:name="Medium Shading 2 Accent 3" w:uiPriority="64"/>
-    <w:lsdException w:name="Medium List 1 Accent 3" w:uiPriority="65"/>
-    <w:lsdException w:name="Medium List 2 Accent 3" w:uiPriority="66"/>
-    <w:lsdException w:name="Medium Grid 1 Accent 3" w:uiPriority="67"/>
-    <w:lsdException w:name="Medium Grid 2 Accent 3" w:uiPriority="68"/>
-    <w:lsdException w:name="Medium Grid 3 Accent 3" w:uiPriority="69"/>
-    <w:lsdException w:name="Dark List Accent 3" w:uiPriority="70"/>
-    <w:lsdException w:name="Colorful Shading Accent 3" w:uiPriority="71"/>
-    <w:lsdException w:name="Colorful List Accent 3" w:uiPriority="72"/>
-    <w:lsdException w:name="Colorful Grid Accent 3" w:uiPriority="73"/>
-    <w:lsdException w:name="Light Shading Accent 4" w:uiPriority="60"/>
-    <w:lsdException w:name="Light List Accent 4" w:uiPriority="61"/>
-    <w:lsdException w:name="Light Grid Accent 4" w:uiPriority="62"/>
-    <w:lsdException w:name="Medium Shading 1 Accent 4" w:uiPriority="63"/>
-    <w:lsdException w:name="Medium Shading 2 Accent 4" w:uiPriority="64"/>
-    <w:lsdException w:name="Medium List 1 Accent 4" w:uiPriority="65"/>
-    <w:lsdException w:name="Medium List 2 Accent 4" w:uiPriority="66"/>
-    <w:lsdException w:name="Medium Grid 1 Accent 4" w:uiPriority="67"/>
-    <w:lsdException w:name="Medium Grid 2 Accent 4" w:uiPriority="68"/>
-    <w:lsdException w:name="Medium Grid 3 Accent 4" w:uiPriority="69"/>
-    <w:lsdException w:name="Dark List Accent 4" w:uiPriority="70"/>
-    <w:lsdException w:name="Colorful Shading Accent 4" w:uiPriority="71"/>
-    <w:lsdException w:name="Colorful List Accent 4" w:uiPriority="72"/>
-    <w:lsdException w:name="Colorful Grid Accent 4" w:uiPriority="73"/>
-    <w:lsdException w:name="Light Shading Accent 5" w:uiPriority="60"/>
-    <w:lsdException w:name="Light List Accent 5" w:uiPriority="61"/>
-    <w:lsdException w:name="Light Grid Accent 5" w:uiPriority="62"/>
-    <w:lsdException w:name="Medium Shading 1 Accent 5" w:uiPriority="63"/>
-    <w:lsdException w:name="Medium Shading 2 Accent 5" w:uiPriority="64"/>
-    <w:lsdException w:name="Medium List 1 Accent 5" w:uiPriority="65"/>
-    <w:lsdException w:name="Medium List 2 Accent 5" w:uiPriority="66"/>
-    <w:lsdException w:name="Medium Grid 1 Accent 5" w:uiPriority="67"/>
-    <w:lsdException w:name="Medium Grid 2 Accent 5" w:uiPriority="68"/>
-    <w:lsdException w:name="Medium Grid 3 Accent 5" w:uiPriority="69"/>
-    <w:lsdException w:name="Dark List Accent 5" w:uiPriority="70"/>
-    <w:lsdException w:name="Colorful Shading Accent 5" w:uiPriority="71"/>
-    <w:lsdException w:name="Colorful List Accent 5" w:uiPriority="72"/>
-    <w:lsdException w:name="Colorful Grid Accent 5" w:uiPriority="73"/>
-    <w:lsdException w:name="Light Shading Accent 6" w:uiPriority="60"/>
-    <w:lsdException w:name="Light List Accent 6" w:uiPriority="61"/>
-    <w:lsdException w:name="Light Grid Accent 6" w:uiPriority="62"/>
-    <w:lsdException w:name="Medium Shading 1 Accent 6" w:uiPriority="63"/>
-    <w:lsdException w:name="Medium Shading 2 Accent 6" w:uiPriority="64"/>
-    <w:lsdException w:name="Medium List 1 Accent 6" w:uiPriority="65"/>
-    <w:lsdException w:name="Medium List 2 Accent 6" w:uiPriority="66"/>
-    <w:lsdException w:name="Medium Grid 1 Accent 6" w:uiPriority="67"/>
-    <w:lsdException w:name="Medium Grid 2 Accent 6" w:uiPriority="68"/>
-    <w:lsdException w:name="Medium Grid 3 Accent 6" w:uiPriority="69"/>
-    <w:lsdException w:name="Dark List Accent 6" w:uiPriority="70"/>
-    <w:lsdException w:name="Colorful Shading Accent 6" w:uiPriority="71"/>
-    <w:lsdException w:name="Colorful List Accent 6" w:uiPriority="72"/>
-    <w:lsdException w:name="Colorful Grid Accent 6" w:uiPriority="73"/>
-    <w:lsdException w:name="Subtle Emphasis" w:uiPriority="19" w:qFormat="1"/>
-    <w:lsdException w:name="Intense Emphasis" w:uiPriority="21" w:qFormat="1"/>
-    <w:lsdException w:name="Subtle Reference" w:uiPriority="31" w:qFormat="1"/>
-    <w:lsdException w:name="Intense Reference" w:uiPriority="32" w:qFormat="1"/>
-    <w:lsdException w:name="Book Title" w:uiPriority="33" w:qFormat="1"/>
-    <w:lsdException w:name="Bibliography" w:semiHidden="1" w:uiPriority="37" w:unhideWhenUsed="1"/>
-    <w:lsdException w:name="TOC Heading" w:semiHidden="1" w:uiPriority="39" w:unhideWhenUsed="1" w:qFormat="1"/>
-    <w:lsdException w:name="Plain Table 1" w:uiPriority="41"/>
-    <w:lsdException w:name="Plain Table 2" w:uiPriority="42"/>
-    <w:lsdException w:name="Plain Table 3" w:uiPriority="43"/>
-    <w:lsdException w:name="Plain Table 4" w:uiPriority="44"/>
-    <w:lsdException w:name="Plain Table 5" w:uiPriority="45"/>
-    <w:lsdException w:name="Grid Table Light" w:uiPriority="40"/>
-    <w:lsdException w:name="Grid Table 1 Light" w:uiPriority="46"/>
-    <w:lsdException w:name="Grid Table 2" w:uiPriority="47"/>
-    <w:lsdException w:name="Grid Table 3" w:uiPriority="48"/>
-    <w:lsdException w:name="Grid Table 4" w:uiPriority="49"/>
-    <w:lsdException w:name="Grid Table 5 Dark" w:uiPriority="50"/>
-    <w:lsdException w:name="Grid Table 6 Colorful" w:uiPriority="51"/>
-    <w:lsdException w:name="Grid Table 7 Colorful" w:uiPriority="52"/>
-    <w:lsdException w:name="Grid Table 1 Light Accent 1" w:uiPriority="46"/>
-    <w:lsdException w:name="Grid Table 2 Accent 1" w:uiPriority="47"/>
-    <w:lsdException w:name="Grid Table 3 Accent 1" w:uiPriority="48"/>
-    <w:lsdException w:name="Grid Table 4 Accent 1" w:uiPriority="49"/>
-    <w:lsdException w:name="Grid Table 5 Dark Accent 1" w:uiPriority="50"/>
-    <w:lsdException w:name="Grid Table 6 Colorful Accent 1" w:uiPriority="51"/>
-    <w:lsdException w:name="Grid Table 7 Colorful Accent 1" w:uiPriority="52"/>
-    <w:lsdException w:name="Grid Table 1 Light Accent 2" w:uiPriority="46"/>
-    <w:lsdException w:name="Grid Table 2 Accent 2" w:uiPriority="47"/>
-    <w:lsdException w:name="Grid Table 3 Accent 2" w:uiPriority="48"/>
-    <w:lsdException w:name="Grid Table 4 Accent 2" w:uiPriority="49"/>
-    <w:lsdException w:name="Grid Table 5 Dark Accent 2" w:uiPriority="50"/>
-    <w:lsdException w:name="Grid Table 6 Colorful Accent 2" w:uiPriority="51"/>
-    <w:lsdException w:name="Grid Table 7 Colorful Accent 2" w:uiPriority="52"/>
-    <w:lsdException w:name="Grid Table 1 Light Accent 3" w:uiPriority="46"/>
-    <w:lsdException w:name="Grid Table 2 Accent 3" w:uiPriority="47"/>
-    <w:lsdException w:name="Grid Table 3 Accent 3" w:uiPriority="48"/>
-    <w:lsdException w:name="Grid Table 4 Accent 3" w:uiPriority="49"/>
-    <w:lsdException w:name="Grid Table 5 Dark Accent 3" w:uiPriority="50"/>
-    <w:lsdException w:name="Grid Table 6 Colorful Accent 3" w:uiPriority="51"/>
-    <w:lsdException w:name="Grid Table 7 Colorful Accent 3" w:uiPriority="52"/>
-    <w:lsdException w:name="Grid Table 1 Light Accent 4" w:uiPriority="46"/>
-    <w:lsdException w:name="Grid Table 2 Accent 4" w:uiPriority="47"/>
-    <w:lsdException w:name="Grid Table 3 Accent 4" w:uiPriority="48"/>
-    <w:lsdException w:name="Grid Table 4 Accent 4" w:uiPriority="49"/>
-    <w:lsdException w:name="Grid Table 5 Dark Accent 4" w:uiPriority="50"/>
-    <w:lsdException w:name="Grid Table 6 Colorful Accent 4" w:uiPriority="51"/>
-    <w:lsdException w:name="Grid Table 7 Colorful Accent 4" w:uiPriority="52"/>
-    <w:lsdException w:name="Grid Table 1 Light Accent 5" w:uiPriority="46"/>
-    <w:lsdException w:name="Grid Table 2 Accent 5" w:uiPriority="47"/>
-    <w:lsdException w:name="Grid Table 3 Accent 5" w:uiPriority="48"/>
-    <w:lsdException w:name="Grid Table 4 Accent 5" w:uiPriority="49"/>
-    <w:lsdException w:name="Grid Table 5 Dark Accent 5" w:uiPriority="50"/>
-    <w:lsdException w:name="Grid Table 6 Colorful Accent 5" w:uiPriority="51"/>
-    <w:lsdException w:name="Grid Table 7 Colorful Accent 5" w:uiPriority="52"/>
-    <w:lsdException w:name="Grid Table 1 Light Accent 6" w:uiPriority="46"/>
-    <w:lsdException w:name="Grid Table 2 Accent 6" w:uiPriority="47"/>
-    <w:lsdException w:name="Grid Table 3 Accent 6" w:uiPriority="48"/>
-    <w:lsdException w:name="Grid Table 4 Accent 6" w:uiPriority="49"/>
-    <w:lsdException w:name="Grid Table 5 Dark Accent 6" w:uiPriority="50"/>
-    <w:lsdException w:name="Grid Table 6 Colorful Accent 6" w:uiPriority="51"/>
-    <w:lsdException w:name="Grid Table 7 Colorful Accent 6" w:uiPriority="52"/>
-    <w:lsdException w:name="List Table 1 Light" w:uiPriority="46"/>
-    <w:lsdException w:name="List Table 2" w:uiPriority="47"/>
-    <w:lsdException w:name="List Table 3" w:uiPriority="48"/>
-    <w:lsdException w:name="List Table 4" w:uiPriority="49"/>
-    <w:lsdException w:name="List Table 5 Dark" w:uiPriority="50"/>
-    <w:lsdException w:name="List Table 6 Colorful" w:uiPriority="51"/>
-    <w:lsdException w:name="List Table 7 Colorful" w:uiPriority="52"/>
-    <w:lsdException w:name="List Table 1 Light Accent 1" w:uiPriority="46"/>
-    <w:lsdException w:name="List Table 2 Accent 1" w:uiPriority="47"/>
-    <w:lsdException w:name="List Table 3 Accent 1" w:uiPriority="48"/>
-    <w:lsdException w:name="List Table 4 Accent 1" w:uiPriority="49"/>
-    <w:lsdException w:name="List Table 5 Dark Accent 1" w:uiPriority="50"/>
-    <w:lsdException w:name="List Table 6 Colorful Accent 1" w:uiPriority="51"/>
-    <w:lsdException w:name="List Table 7 Colorful Accent 1" w:uiPriority="52"/>
-    <w:lsdException w:name="List Table 1 Light Accent 2" w:uiPriority="46"/>
-    <w:lsdException w:name="List Table 2 Accent 2" w:uiPriority="47"/>
-    <w:lsdException w:name="List Table 3 Accent 2" w:uiPriority="48"/>
-    <w:lsdException w:name="List Table 4 Accent 2" w:uiPriority="49"/>
-    <w:lsdException w:name="List Table 5 Dark Accent 2" w:uiPriority="50"/>
-    <w:lsdException w:name="List Table 6 Colorful Accent 2" w:uiPriority="51"/>
-    <w:lsdException w:name="List Table 7 Colorful Accent 2" w:uiPriority="52"/>
-    <w:lsdException w:name="List Table 1 Light Accent 3" w:uiPriority="46"/>
-    <w:lsdException w:name="List Table 2 Accent 3" w:uiPriority="47"/>
-    <w:lsdException w:name="List Table 3 Accent 3" w:uiPriority="48"/>
-    <w:lsdException w:name="List Table 4 Accent 3" w:uiPriority="49"/>
-    <w:lsdException w:name="List Table 5 Dark Accent 3" w:uiPriority="50"/>
-    <w:lsdException w:name="List Table 6 Colorful Accent 3" w:uiPriority="51"/>
-    <w:lsdException w:name="List Table 7 Colorful Accent 3" w:uiPriority="52"/>
-    <w:lsdException w:name="List Table 1 Light Accent 4" w:uiPriority="46"/>
-    <w:lsdException w:name="List Table 2 Accent 4" w:uiPriority="47"/>
-    <w:lsdException w:name="List Table 3 Accent 4" w:uiPriority="48"/>
-    <w:lsdException w:name="List Table 4 Accent 4" w:uiPriority="49"/>
-    <w:lsdException w:name="List Table 5 Dark Accent 4" w:uiPriority="50"/>
-    <w:lsdException w:name="List Table 6 Colorful Accent 4" w:uiPriority="51"/>
-    <w:lsdException w:name="List Table 7 Colorful Accent 4" w:uiPriority="52"/>
-    <w:lsdException w:name="List Table 1 Light Accent 5" w:uiPriority="46"/>
-    <w:lsdException w:name="List Table 2 Accent 5" w:uiPriority="47"/>
-    <w:lsdException w:name="List Table 3 Accent 5" w:uiPriority="48"/>
-    <w:lsdException w:name="List Table 4 Accent 5" w:uiPriority="49"/>
-    <w:lsdException w:name="List Table 5 Dark Accent 5" w:uiPriority="50"/>
-    <w:lsdException w:name="List Table 6 Colorful Accent 5" w:uiPriority="51"/>
-    <w:lsdException w:name="List Table 7 Colorful Accent 5" w:uiPriority="52"/>
-    <w:lsdException w:name="List Table 1 Light Accent 6" w:uiPriority="46"/>
-    <w:lsdException w:name="List Table 2 Accent 6" w:uiPriority="47"/>
-    <w:lsdException w:name="List Table 3 Accent 6" w:uiPriority="48"/>
-    <w:lsdException w:name="List Table 4 Accent 6" w:uiPriority="49"/>
-    <w:lsdException w:name="List Table 5 Dark Accent 6" w:uiPriority="50"/>
-    <w:lsdException w:name="List Table 6 Colorful Accent 6" w:uiPriority="51"/>
-    <w:lsdException w:name="List Table 7 Colorful Accent 6" w:uiPriority="52"/>
-  </w:latentStyles>
-  <w:style w:type="paragraph" w:default="1" w:styleId="Normal">
-    <w:name w:val="Normal"/>
-    <w:qFormat/>
-  </w:style>
-  <w:style w:type="character" w:default="1" w:styleId="DefaultParagraphFont">
-    <w:name w:val="Default Paragraph Font"/>
-    <w:uiPriority w:val="1"/>
-    <w:semiHidden/>
-    <w:unhideWhenUsed/>
-  </w:style>
-  <w:style w:type="table" w:default="1" w:styleId="TableNormal">
-    <w:name w:val="Normal Table"/>
-    <w:uiPriority w:val="99"/>
-    <w:semiHidden/>
-    <w:unhideWhenUsed/>
-    <w:tblPr>
-      <w:tblInd w:w="0" w:type="dxa"/>
-      <w:tblCellMar>
-        <w:top w:w="0" w:type="dxa"/>
-        <w:left w:w="108" w:type="dxa"/>
-        <w:bottom w:w="0" w:type="dxa"/>
-        <w:right w:w="108" w:type="dxa"/>
-      </w:tblCellMar>
-    </w:tblPr>
-  </w:style>
-  <w:style w:type="numbering" w:default="1" w:styleId="NoList">
-    <w:name w:val="No List"/>
-    <w:uiPriority w:val="99"/>
-    <w:semiHidden/>
-    <w:unhideWhenUsed/>
-  </w:style>
-  <w:style w:type="character" w:styleId="PlaceholderText">
-    <w:name w:val="Placeholder Text"/>
-    <w:basedOn w:val="DefaultParagraphFont"/>
-    <w:uiPriority w:val="99"/>
-    <w:semiHidden/>
-    <w:rsid w:val="00FC4A9E"/>
-    <w:rPr>
-      <w:color w:val="808080"/>
-    </w:rPr>
-  </w:style>
-</w:styles>
-</file>
-
-<file path=word/glossary/webSettings.xml><?xml version="1.0" encoding="utf-8"?>
-<w:webSettings xmlns:mc="http://schemas.openxmlformats.org/markup-compatibility/2006" xmlns:r="http://schemas.openxmlformats.org/officeDocument/2006/relationships" xmlns:w="http://schemas.openxmlformats.org/wordprocessingml/2006/main" xmlns:w14="http://schemas.microsoft.com/office/word/2010/wordml" xmlns:w15="http://schemas.microsoft.com/office/word/2012/wordml" mc:Ignorable="w14 w15">
-  <w:optimizeForBrowser/>
-  <w:allowPNG/>
-</w:webSettings>
-</file>
-
 <file path=word/theme/theme1.xml><?xml version="1.0" encoding="utf-8"?>
 <a:theme xmlns:a="http://schemas.openxmlformats.org/drawingml/2006/main" name="Office Theme">
   <a:themeElements>
@@ -6486,7 +6394,7 @@
 </file>
 
 <file path=customXml/itemProps1.xml><?xml version="1.0" encoding="utf-8"?>
-<ds:datastoreItem xmlns:ds="http://schemas.openxmlformats.org/officeDocument/2006/customXml" ds:itemID="{11C7FB58-F505-4789-B46B-EAB78902D943}">
+<ds:datastoreItem xmlns:ds="http://schemas.openxmlformats.org/officeDocument/2006/customXml" ds:itemID="{F9BCE4EE-5CA7-46F2-8DA8-189C1229E851}">
   <ds:schemaRefs>
     <ds:schemaRef ds:uri="http://schemas.openxmlformats.org/officeDocument/2006/bibliography"/>
   </ds:schemaRefs>

</xml_diff>